<commit_message>
added write-up on css grid creation
</commit_message>
<xml_diff>
--- a/other/NEA.docx
+++ b/other/NEA.docx
@@ -3280,21 +3280,7 @@
                 <w:rStyle w:val="Hyperlink"/>
                 <w:noProof/>
               </w:rPr>
-              <w:t>B</w:t>
-            </w:r>
-            <w:r>
-              <w:rPr>
-                <w:rStyle w:val="Hyperlink"/>
-                <w:noProof/>
-              </w:rPr>
-              <w:t>a</w:t>
-            </w:r>
-            <w:r>
-              <w:rPr>
-                <w:rStyle w:val="Hyperlink"/>
-                <w:noProof/>
-              </w:rPr>
-              <w:t>sic flask setup code</w:t>
+              <w:t>Basic flask setup code</w:t>
             </w:r>
             <w:r>
               <w:rPr>
@@ -7775,7 +7761,23 @@
           <w:b/>
           <w:bCs/>
         </w:rPr>
-        <w:t xml:space="preserve">A working AI model. </w:t>
+        <w:t xml:space="preserve">A working AI </w:t>
+      </w:r>
+      <w:proofErr w:type="gramStart"/>
+      <w:r>
+        <w:rPr>
+          <w:b/>
+          <w:bCs/>
+        </w:rPr>
+        <w:t>model</w:t>
+      </w:r>
+      <w:proofErr w:type="gramEnd"/>
+      <w:r>
+        <w:rPr>
+          <w:b/>
+          <w:bCs/>
+        </w:rPr>
+        <w:t xml:space="preserve">. </w:t>
       </w:r>
       <w:r>
         <w:t>The mo</w:t>
@@ -8869,7 +8871,15 @@
         </w:drawing>
       </w:r>
       <w:r>
-        <w:t>The model needs to be called and then is used to generate the ids for the reply tokens</w:t>
+        <w:t xml:space="preserve">The model needs to be called and then is used to generate the ids for the </w:t>
+      </w:r>
+      <w:proofErr w:type="gramStart"/>
+      <w:r>
+        <w:t>reply</w:t>
+      </w:r>
+      <w:proofErr w:type="gramEnd"/>
+      <w:r>
+        <w:t xml:space="preserve"> tokens</w:t>
       </w:r>
     </w:p>
     <w:p/>
@@ -8883,7 +8893,15 @@
     </w:p>
     <w:p>
       <w:r>
-        <w:t xml:space="preserve">The reply tokens then need to be decoded into </w:t>
+        <w:t xml:space="preserve">The </w:t>
+      </w:r>
+      <w:proofErr w:type="gramStart"/>
+      <w:r>
+        <w:t>reply</w:t>
+      </w:r>
+      <w:proofErr w:type="gramEnd"/>
+      <w:r>
+        <w:t xml:space="preserve"> tokens then need to be decoded into </w:t>
       </w:r>
       <w:r>
         <w:t>a string of text that is readable for humans.</w:t>
@@ -10287,10 +10305,12 @@
         <w:t>‘</w:t>
       </w:r>
       <w:proofErr w:type="spellStart"/>
+      <w:proofErr w:type="gramStart"/>
       <w:r>
         <w:t>request.json</w:t>
       </w:r>
       <w:proofErr w:type="spellEnd"/>
+      <w:proofErr w:type="gramEnd"/>
       <w:r>
         <w:t>’</w:t>
       </w:r>
@@ -10326,10 +10346,12 @@
         <w:t>‘</w:t>
       </w:r>
       <w:proofErr w:type="spellStart"/>
+      <w:proofErr w:type="gramStart"/>
       <w:r>
         <w:t>request.form</w:t>
       </w:r>
       <w:proofErr w:type="spellEnd"/>
+      <w:proofErr w:type="gramEnd"/>
       <w:r>
         <w:t>’ is the best way to do this. It requires you to specify the name of the</w:t>
       </w:r>
@@ -10343,10 +10365,12 @@
         <w:t>type of requests used need to be put into the methods parameter in ‘@</w:t>
       </w:r>
       <w:proofErr w:type="spellStart"/>
+      <w:proofErr w:type="gramStart"/>
       <w:r>
         <w:t>app.route</w:t>
       </w:r>
       <w:proofErr w:type="spellEnd"/>
+      <w:proofErr w:type="gramEnd"/>
       <w:r>
         <w:t>’.</w:t>
       </w:r>
@@ -11304,7 +11328,15 @@
       </w:r>
       <w:proofErr w:type="spellEnd"/>
       <w:r>
-        <w:t xml:space="preserve"> sets the maximum length of the labels of the returned data.</w:t>
+        <w:t xml:space="preserve"> </w:t>
+      </w:r>
+      <w:proofErr w:type="gramStart"/>
+      <w:r>
+        <w:t>sets</w:t>
+      </w:r>
+      <w:proofErr w:type="gramEnd"/>
+      <w:r>
+        <w:t xml:space="preserve"> the maximum length of the labels of the returned data.</w:t>
       </w:r>
       <w:r>
         <w:t xml:space="preserve"> Finally, </w:t>
@@ -11840,10 +11872,12 @@
         <w:t xml:space="preserve">This trainer can then be run using </w:t>
       </w:r>
       <w:proofErr w:type="spellStart"/>
+      <w:proofErr w:type="gramStart"/>
       <w:r>
         <w:t>trainer.train</w:t>
       </w:r>
       <w:proofErr w:type="spellEnd"/>
+      <w:proofErr w:type="gramEnd"/>
       <w:r>
         <w:t xml:space="preserve">() to </w:t>
       </w:r>
@@ -12140,6 +12174,9 @@
         </w:rPr>
       </w:pPr>
       <w:r>
+        <w:rPr>
+          <w:noProof/>
+        </w:rPr>
         <w:drawing>
           <wp:anchor distT="0" distB="0" distL="114300" distR="114300" simplePos="0" relativeHeight="251697176" behindDoc="1" locked="0" layoutInCell="1" allowOverlap="1" wp14:anchorId="49B33253" wp14:editId="4CF3EDD5">
             <wp:simplePos x="0" y="0"/>
@@ -12231,6 +12268,9 @@
         </w:rPr>
       </w:pPr>
       <w:r>
+        <w:rPr>
+          <w:noProof/>
+        </w:rPr>
         <w:lastRenderedPageBreak/>
         <w:drawing>
           <wp:anchor distT="0" distB="0" distL="114300" distR="114300" simplePos="0" relativeHeight="251699224" behindDoc="1" locked="0" layoutInCell="1" allowOverlap="1" wp14:anchorId="7CC96FD3" wp14:editId="19DF35D2">
@@ -12374,7 +12414,7 @@
           <w:noProof/>
         </w:rPr>
         <w:drawing>
-          <wp:anchor distT="0" distB="0" distL="114300" distR="114300" simplePos="0" relativeHeight="251701272" behindDoc="0" locked="0" layoutInCell="1" allowOverlap="1" wp14:anchorId="0A252616" wp14:editId="3DC597F7">
+          <wp:anchor distT="0" distB="0" distL="114300" distR="114300" simplePos="0" relativeHeight="251701272" behindDoc="0" locked="0" layoutInCell="1" allowOverlap="1" wp14:anchorId="0A252616" wp14:editId="0FA026E0">
             <wp:simplePos x="0" y="0"/>
             <wp:positionH relativeFrom="margin">
               <wp:align>left</wp:align>
@@ -12382,14 +12422,14 @@
             <wp:positionV relativeFrom="paragraph">
               <wp:posOffset>283210</wp:posOffset>
             </wp:positionV>
-            <wp:extent cx="2796540" cy="1729740"/>
-            <wp:effectExtent l="0" t="0" r="3810" b="3810"/>
+            <wp:extent cx="3634740" cy="2247900"/>
+            <wp:effectExtent l="0" t="0" r="3810" b="0"/>
             <wp:wrapTight wrapText="bothSides">
               <wp:wrapPolygon edited="0">
                 <wp:start x="0" y="0"/>
-                <wp:lineTo x="0" y="21410"/>
-                <wp:lineTo x="21482" y="21410"/>
-                <wp:lineTo x="21482" y="0"/>
+                <wp:lineTo x="0" y="21417"/>
+                <wp:lineTo x="21509" y="21417"/>
+                <wp:lineTo x="21509" y="0"/>
                 <wp:lineTo x="0" y="0"/>
               </wp:wrapPolygon>
             </wp:wrapTight>
@@ -12412,7 +12452,7 @@
                   <pic:spPr bwMode="auto">
                     <a:xfrm>
                       <a:off x="0" y="0"/>
-                      <a:ext cx="2796540" cy="1729740"/>
+                      <a:ext cx="3676703" cy="2274146"/>
                     </a:xfrm>
                     <a:prstGeom prst="rect">
                       <a:avLst/>
@@ -12638,19 +12678,690 @@
         <w:rPr>
           <w:noProof/>
         </w:rPr>
-        <w:t>First test:</w:t>
+        <w:t xml:space="preserve">First </w:t>
+      </w:r>
+      <w:r>
+        <w:rPr>
+          <w:noProof/>
+        </w:rPr>
+        <w:t xml:space="preserve">iteration (first </w:t>
+      </w:r>
+      <w:r>
+        <w:rPr>
+          <w:noProof/>
+        </w:rPr>
+        <w:t>test</w:t>
+      </w:r>
+      <w:r>
+        <w:rPr>
+          <w:noProof/>
+        </w:rPr>
+        <w:t>)</w:t>
+      </w:r>
+      <w:r>
+        <w:rPr>
+          <w:noProof/>
+        </w:rPr>
+        <w:t>:</w:t>
+      </w:r>
+    </w:p>
+    <w:p>
+      <w:r>
+        <w:t>Index page display</w:t>
+      </w:r>
+      <w:r>
+        <w:t>:</w:t>
+      </w:r>
+      <w:r>
+        <w:rPr>
+          <w:noProof/>
+        </w:rPr>
+        <w:t xml:space="preserve"> </w:t>
+      </w:r>
+    </w:p>
+    <w:p>
+      <w:pPr>
+        <w:rPr>
+          <w:noProof/>
+        </w:rPr>
+      </w:pPr>
+    </w:p>
+    <w:p>
+      <w:pPr>
+        <w:rPr>
+          <w:noProof/>
+        </w:rPr>
+      </w:pPr>
+    </w:p>
+    <w:p>
+      <w:pPr>
+        <w:rPr>
+          <w:noProof/>
+        </w:rPr>
+      </w:pPr>
+      <w:r>
+        <w:lastRenderedPageBreak/>
+        <w:drawing>
+          <wp:anchor distT="0" distB="0" distL="114300" distR="114300" simplePos="0" relativeHeight="251707416" behindDoc="0" locked="0" layoutInCell="1" allowOverlap="1" wp14:anchorId="556A9021" wp14:editId="56455D40">
+            <wp:simplePos x="0" y="0"/>
+            <wp:positionH relativeFrom="margin">
+              <wp:align>left</wp:align>
+            </wp:positionH>
+            <wp:positionV relativeFrom="paragraph">
+              <wp:posOffset>-631825</wp:posOffset>
+            </wp:positionV>
+            <wp:extent cx="2796540" cy="1389380"/>
+            <wp:effectExtent l="0" t="0" r="3810" b="1270"/>
+            <wp:wrapTight wrapText="bothSides">
+              <wp:wrapPolygon edited="0">
+                <wp:start x="0" y="0"/>
+                <wp:lineTo x="0" y="21324"/>
+                <wp:lineTo x="21482" y="21324"/>
+                <wp:lineTo x="21482" y="0"/>
+                <wp:lineTo x="0" y="0"/>
+              </wp:wrapPolygon>
+            </wp:wrapTight>
+            <wp:docPr id="44" name="Picture 44" descr="Graphical user interface, text, application&#10;&#10;Description automatically generated"/>
+            <wp:cNvGraphicFramePr>
+              <a:graphicFrameLocks xmlns:a="http://schemas.openxmlformats.org/drawingml/2006/main" noChangeAspect="1"/>
+            </wp:cNvGraphicFramePr>
+            <a:graphic xmlns:a="http://schemas.openxmlformats.org/drawingml/2006/main">
+              <a:graphicData uri="http://schemas.openxmlformats.org/drawingml/2006/picture">
+                <pic:pic xmlns:pic="http://schemas.openxmlformats.org/drawingml/2006/picture">
+                  <pic:nvPicPr>
+                    <pic:cNvPr id="44" name="Picture 44" descr="Graphical user interface, text, application&#10;&#10;Description automatically generated"/>
+                    <pic:cNvPicPr/>
+                  </pic:nvPicPr>
+                  <pic:blipFill>
+                    <a:blip r:embed="rId45"/>
+                    <a:stretch>
+                      <a:fillRect/>
+                    </a:stretch>
+                  </pic:blipFill>
+                  <pic:spPr>
+                    <a:xfrm>
+                      <a:off x="0" y="0"/>
+                      <a:ext cx="2796540" cy="1389380"/>
+                    </a:xfrm>
+                    <a:prstGeom prst="rect">
+                      <a:avLst/>
+                    </a:prstGeom>
+                  </pic:spPr>
+                </pic:pic>
+              </a:graphicData>
+            </a:graphic>
+            <wp14:sizeRelH relativeFrom="margin">
+              <wp14:pctWidth>0</wp14:pctWidth>
+            </wp14:sizeRelH>
+            <wp14:sizeRelV relativeFrom="margin">
+              <wp14:pctHeight>0</wp14:pctHeight>
+            </wp14:sizeRelV>
+          </wp:anchor>
+        </w:drawing>
+      </w:r>
+    </w:p>
+    <w:p>
+      <w:pPr>
+        <w:rPr>
+          <w:noProof/>
+        </w:rPr>
+      </w:pPr>
+    </w:p>
+    <w:p>
+      <w:pPr>
+        <w:rPr>
+          <w:noProof/>
+        </w:rPr>
+      </w:pPr>
+      <w:r>
+        <w:rPr>
+          <w:noProof/>
+        </w:rPr>
+        <w:t xml:space="preserve">Once I entered ‘test’ into the </w:t>
+      </w:r>
+      <w:r>
+        <w:rPr>
+          <w:noProof/>
+        </w:rPr>
+        <w:t>text box and pressed submit, a new page loaded that simply displayed the word ‘test’:</w:t>
+      </w:r>
+      <w:r>
+        <w:rPr>
+          <w:noProof/>
+        </w:rPr>
+        <w:t xml:space="preserve"> </w:t>
+      </w:r>
+      <w:r>
+        <w:rPr>
+          <w:noProof/>
+        </w:rPr>
+        <w:drawing>
+          <wp:anchor distT="0" distB="0" distL="114300" distR="114300" simplePos="0" relativeHeight="251709464" behindDoc="1" locked="0" layoutInCell="1" allowOverlap="1" wp14:anchorId="02D9BB66" wp14:editId="75F6F03F">
+            <wp:simplePos x="0" y="0"/>
+            <wp:positionH relativeFrom="column">
+              <wp:posOffset>0</wp:posOffset>
+            </wp:positionH>
+            <wp:positionV relativeFrom="paragraph">
+              <wp:posOffset>473075</wp:posOffset>
+            </wp:positionV>
+            <wp:extent cx="5731510" cy="1592580"/>
+            <wp:effectExtent l="0" t="0" r="2540" b="7620"/>
+            <wp:wrapTight wrapText="bothSides">
+              <wp:wrapPolygon edited="0">
+                <wp:start x="0" y="0"/>
+                <wp:lineTo x="0" y="21445"/>
+                <wp:lineTo x="21538" y="21445"/>
+                <wp:lineTo x="21538" y="0"/>
+                <wp:lineTo x="0" y="0"/>
+              </wp:wrapPolygon>
+            </wp:wrapTight>
+            <wp:docPr id="37" name="Picture 37" descr="Graphical user interface, text, application&#10;&#10;Description automatically generated"/>
+            <wp:cNvGraphicFramePr>
+              <a:graphicFrameLocks xmlns:a="http://schemas.openxmlformats.org/drawingml/2006/main" noChangeAspect="1"/>
+            </wp:cNvGraphicFramePr>
+            <a:graphic xmlns:a="http://schemas.openxmlformats.org/drawingml/2006/main">
+              <a:graphicData uri="http://schemas.openxmlformats.org/drawingml/2006/picture">
+                <pic:pic xmlns:pic="http://schemas.openxmlformats.org/drawingml/2006/picture">
+                  <pic:nvPicPr>
+                    <pic:cNvPr id="37" name="Picture 37" descr="Graphical user interface, text, application&#10;&#10;Description automatically generated"/>
+                    <pic:cNvPicPr/>
+                  </pic:nvPicPr>
+                  <pic:blipFill>
+                    <a:blip r:embed="rId46"/>
+                    <a:stretch>
+                      <a:fillRect/>
+                    </a:stretch>
+                  </pic:blipFill>
+                  <pic:spPr>
+                    <a:xfrm>
+                      <a:off x="0" y="0"/>
+                      <a:ext cx="5731510" cy="1592580"/>
+                    </a:xfrm>
+                    <a:prstGeom prst="rect">
+                      <a:avLst/>
+                    </a:prstGeom>
+                  </pic:spPr>
+                </pic:pic>
+              </a:graphicData>
+            </a:graphic>
+          </wp:anchor>
+        </w:drawing>
+      </w:r>
+    </w:p>
+    <w:p>
+      <w:r>
+        <w:t>This shows that the program worked, as the page correctly displayed the text inputted.</w:t>
       </w:r>
     </w:p>
     <w:p/>
-    <w:p>
-      <w:pPr>
+    <w:p/>
+    <w:p/>
+    <w:p/>
+    <w:p/>
+    <w:p/>
+    <w:p/>
+    <w:p/>
+    <w:p/>
+    <w:p/>
+    <w:p/>
+    <w:p/>
+    <w:p/>
+    <w:p/>
+    <w:p/>
+    <w:p/>
+    <w:p/>
+    <w:p>
+      <w:pPr>
+        <w:pStyle w:val="Heading2"/>
+      </w:pPr>
+      <w:r>
+        <w:lastRenderedPageBreak/>
+        <w:t>HTML pages</w:t>
+      </w:r>
+    </w:p>
+    <w:p>
+      <w:pPr>
+        <w:pStyle w:val="Heading3"/>
+      </w:pPr>
+      <w:r>
+        <w:t>Home page</w:t>
+      </w:r>
+      <w:r>
+        <w:t xml:space="preserve"> – CSS grid</w:t>
+      </w:r>
+    </w:p>
+    <w:p>
+      <w:r>
+        <w:t xml:space="preserve">Here I have created the CSS grid that shows the layout of </w:t>
+      </w:r>
+      <w:r>
+        <w:t xml:space="preserve">the home page. </w:t>
+      </w:r>
+      <w:r>
+        <w:t xml:space="preserve">This </w:t>
+      </w:r>
+      <w:r>
+        <w:t xml:space="preserve">fits the structure of the </w:t>
+      </w:r>
+      <w:r>
+        <w:t>mock-up</w:t>
+      </w:r>
+      <w:r>
+        <w:t xml:space="preserve"> </w:t>
+      </w:r>
+      <w:r>
+        <w:t xml:space="preserve">I created in the design section. </w:t>
+      </w:r>
+    </w:p>
+    <w:p>
+      <w:r>
+        <w:drawing>
+          <wp:anchor distT="0" distB="0" distL="114300" distR="114300" simplePos="0" relativeHeight="251712536" behindDoc="0" locked="0" layoutInCell="1" allowOverlap="1" wp14:anchorId="319E39DC" wp14:editId="1E1E72D5">
+            <wp:simplePos x="0" y="0"/>
+            <wp:positionH relativeFrom="margin">
+              <wp:posOffset>-662940</wp:posOffset>
+            </wp:positionH>
+            <wp:positionV relativeFrom="paragraph">
+              <wp:posOffset>250825</wp:posOffset>
+            </wp:positionV>
+            <wp:extent cx="2930525" cy="4577715"/>
+            <wp:effectExtent l="0" t="0" r="3175" b="0"/>
+            <wp:wrapTight wrapText="bothSides">
+              <wp:wrapPolygon edited="0">
+                <wp:start x="0" y="0"/>
+                <wp:lineTo x="0" y="21483"/>
+                <wp:lineTo x="21483" y="21483"/>
+                <wp:lineTo x="21483" y="0"/>
+                <wp:lineTo x="0" y="0"/>
+              </wp:wrapPolygon>
+            </wp:wrapTight>
+            <wp:docPr id="50" name="Picture 50" descr="Text&#10;&#10;Description automatically generated"/>
+            <wp:cNvGraphicFramePr>
+              <a:graphicFrameLocks xmlns:a="http://schemas.openxmlformats.org/drawingml/2006/main" noChangeAspect="1"/>
+            </wp:cNvGraphicFramePr>
+            <a:graphic xmlns:a="http://schemas.openxmlformats.org/drawingml/2006/main">
+              <a:graphicData uri="http://schemas.openxmlformats.org/drawingml/2006/picture">
+                <pic:pic xmlns:pic="http://schemas.openxmlformats.org/drawingml/2006/picture">
+                  <pic:nvPicPr>
+                    <pic:cNvPr id="50" name="Picture 50" descr="Text&#10;&#10;Description automatically generated"/>
+                    <pic:cNvPicPr/>
+                  </pic:nvPicPr>
+                  <pic:blipFill>
+                    <a:blip r:embed="rId47"/>
+                    <a:stretch>
+                      <a:fillRect/>
+                    </a:stretch>
+                  </pic:blipFill>
+                  <pic:spPr>
+                    <a:xfrm>
+                      <a:off x="0" y="0"/>
+                      <a:ext cx="2930525" cy="4577715"/>
+                    </a:xfrm>
+                    <a:prstGeom prst="rect">
+                      <a:avLst/>
+                    </a:prstGeom>
+                  </pic:spPr>
+                </pic:pic>
+              </a:graphicData>
+            </a:graphic>
+            <wp14:sizeRelH relativeFrom="margin">
+              <wp14:pctWidth>0</wp14:pctWidth>
+            </wp14:sizeRelH>
+            <wp14:sizeRelV relativeFrom="margin">
+              <wp14:pctHeight>0</wp14:pctHeight>
+            </wp14:sizeRelV>
+          </wp:anchor>
+        </w:drawing>
+      </w:r>
+      <w:r>
+        <w:drawing>
+          <wp:anchor distT="0" distB="0" distL="114300" distR="114300" simplePos="0" relativeHeight="251711512" behindDoc="0" locked="0" layoutInCell="1" allowOverlap="1" wp14:anchorId="11281AEA" wp14:editId="4A9D4C10">
+            <wp:simplePos x="0" y="0"/>
+            <wp:positionH relativeFrom="margin">
+              <wp:posOffset>2313940</wp:posOffset>
+            </wp:positionH>
+            <wp:positionV relativeFrom="paragraph">
+              <wp:posOffset>251460</wp:posOffset>
+            </wp:positionV>
+            <wp:extent cx="4091940" cy="2531110"/>
+            <wp:effectExtent l="0" t="0" r="3810" b="2540"/>
+            <wp:wrapTight wrapText="bothSides">
+              <wp:wrapPolygon edited="0">
+                <wp:start x="0" y="0"/>
+                <wp:lineTo x="0" y="21459"/>
+                <wp:lineTo x="21520" y="21459"/>
+                <wp:lineTo x="21520" y="0"/>
+                <wp:lineTo x="0" y="0"/>
+              </wp:wrapPolygon>
+            </wp:wrapTight>
+            <wp:docPr id="45" name="Picture 45" descr="A screenshot of a computer&#10;&#10;Description automatically generated with medium confidence"/>
+            <wp:cNvGraphicFramePr>
+              <a:graphicFrameLocks xmlns:a="http://schemas.openxmlformats.org/drawingml/2006/main" noChangeAspect="1"/>
+            </wp:cNvGraphicFramePr>
+            <a:graphic xmlns:a="http://schemas.openxmlformats.org/drawingml/2006/main">
+              <a:graphicData uri="http://schemas.openxmlformats.org/drawingml/2006/picture">
+                <pic:pic xmlns:pic="http://schemas.openxmlformats.org/drawingml/2006/picture">
+                  <pic:nvPicPr>
+                    <pic:cNvPr id="45" name="Picture 45" descr="A screenshot of a computer&#10;&#10;Description automatically generated with medium confidence"/>
+                    <pic:cNvPicPr/>
+                  </pic:nvPicPr>
+                  <pic:blipFill>
+                    <a:blip r:embed="rId48"/>
+                    <a:stretch>
+                      <a:fillRect/>
+                    </a:stretch>
+                  </pic:blipFill>
+                  <pic:spPr>
+                    <a:xfrm>
+                      <a:off x="0" y="0"/>
+                      <a:ext cx="4091940" cy="2531110"/>
+                    </a:xfrm>
+                    <a:prstGeom prst="rect">
+                      <a:avLst/>
+                    </a:prstGeom>
+                  </pic:spPr>
+                </pic:pic>
+              </a:graphicData>
+            </a:graphic>
+            <wp14:sizeRelH relativeFrom="margin">
+              <wp14:pctWidth>0</wp14:pctWidth>
+            </wp14:sizeRelH>
+            <wp14:sizeRelV relativeFrom="margin">
+              <wp14:pctHeight>0</wp14:pctHeight>
+            </wp14:sizeRelV>
+          </wp:anchor>
+        </w:drawing>
+      </w:r>
+      <w:r>
+        <w:t>Styles.css:</w:t>
+      </w:r>
+      <w:r>
         <w:rPr>
           <w:noProof/>
         </w:rPr>
-      </w:pPr>
-    </w:p>
+        <w:t xml:space="preserve"> </w:t>
+      </w:r>
+      <w:r>
+        <w:rPr>
+          <w:noProof/>
+        </w:rPr>
+        <w:tab/>
+      </w:r>
+      <w:r>
+        <w:rPr>
+          <w:noProof/>
+        </w:rPr>
+        <w:tab/>
+      </w:r>
+      <w:r>
+        <w:rPr>
+          <w:noProof/>
+        </w:rPr>
+        <w:tab/>
+      </w:r>
+      <w:r>
+        <w:rPr>
+          <w:noProof/>
+        </w:rPr>
+        <w:tab/>
+        <w:t xml:space="preserve"> index.html:</w:t>
+      </w:r>
+    </w:p>
+    <w:p/>
+    <w:p/>
+    <w:p/>
+    <w:p/>
+    <w:p/>
+    <w:p/>
+    <w:p/>
+    <w:p>
+      <w:r>
+        <w:t xml:space="preserve">I have created a div called grid-container, which contains </w:t>
+      </w:r>
+      <w:r>
+        <w:t xml:space="preserve">all the items that will be contained in the grid. I have set the exact size of each row and column inside the grid-container element, using </w:t>
+      </w:r>
+      <w:r>
+        <w:t>responsive units</w:t>
+      </w:r>
+      <w:r>
+        <w:t xml:space="preserve"> (</w:t>
+      </w:r>
+      <w:proofErr w:type="spellStart"/>
+      <w:r>
+        <w:t>vw</w:t>
+      </w:r>
+      <w:proofErr w:type="spellEnd"/>
+      <w:r>
+        <w:t xml:space="preserve"> and </w:t>
+      </w:r>
+      <w:proofErr w:type="spellStart"/>
+      <w:r>
+        <w:t>vh</w:t>
+      </w:r>
+      <w:proofErr w:type="spellEnd"/>
+      <w:r>
+        <w:t xml:space="preserve">). This means that </w:t>
+      </w:r>
+      <w:r>
+        <w:t>the left</w:t>
+      </w:r>
+      <w:r>
+        <w:t xml:space="preserve"> and right</w:t>
+      </w:r>
+      <w:r>
+        <w:t xml:space="preserve"> column</w:t>
+      </w:r>
+      <w:r>
+        <w:t>s</w:t>
+      </w:r>
+      <w:r>
+        <w:t xml:space="preserve"> will take up </w:t>
+      </w:r>
+      <w:r>
+        <w:t xml:space="preserve">15% of the page, and therefore the middle column take up 70% of the page. </w:t>
+      </w:r>
+      <w:r>
+        <w:t xml:space="preserve">The rows work in the same way, except with the top row taking up 9% of the page, the middle 81% and the </w:t>
+      </w:r>
+      <w:r>
+        <w:t>bottom 10%. I then specify how many columns and rows each grid item should take up. For example, the sidebar</w:t>
+      </w:r>
+      <w:r>
+        <w:t xml:space="preserve"> </w:t>
+      </w:r>
+      <w:r>
+        <w:t xml:space="preserve">panel </w:t>
+      </w:r>
+      <w:r>
+        <w:t>is in column 1, and rows 1 to 3</w:t>
+      </w:r>
+      <w:r>
+        <w:t xml:space="preserve"> and the settings panel</w:t>
+      </w:r>
+      <w:r>
+        <w:t xml:space="preserve"> is in column 1 and row 3.</w:t>
+      </w:r>
+      <w:r>
+        <w:t xml:space="preserve"> As I have set the width and height of the </w:t>
+      </w:r>
+      <w:r>
+        <w:t xml:space="preserve">grid container to 100vw and 100vh respectively, </w:t>
+      </w:r>
+      <w:r>
+        <w:t>the grid container should take up the entire page</w:t>
+      </w:r>
+      <w:r>
+        <w:t xml:space="preserve">. </w:t>
+      </w:r>
+    </w:p>
+    <w:p>
+      <w:r>
+        <w:t xml:space="preserve">Whilst I could have </w:t>
+      </w:r>
+      <w:r>
+        <w:t xml:space="preserve">used a different measurement for sizes, such as pixels, instead of </w:t>
+      </w:r>
+      <w:proofErr w:type="spellStart"/>
+      <w:r>
+        <w:t>vw</w:t>
+      </w:r>
+      <w:proofErr w:type="spellEnd"/>
+      <w:r>
+        <w:t xml:space="preserve"> and </w:t>
+      </w:r>
+      <w:proofErr w:type="spellStart"/>
+      <w:r>
+        <w:t>v</w:t>
+      </w:r>
+      <w:r>
+        <w:t>h</w:t>
+      </w:r>
+      <w:proofErr w:type="spellEnd"/>
+      <w:r>
+        <w:t>, the page would not have been responsive. Whilst I could fine-tune the pixel values so that it works on my computer screen, with a 1920x1080 resolution, anyone viewing it with a different resolution</w:t>
+      </w:r>
+      <w:r>
+        <w:t xml:space="preserve"> monitor, or </w:t>
+      </w:r>
+      <w:r>
+        <w:t xml:space="preserve">anyone that may have simply resized their browser window, </w:t>
+      </w:r>
+      <w:r>
+        <w:t>would see a jumbled up,</w:t>
+      </w:r>
+      <w:r>
+        <w:t xml:space="preserve"> poorly arranged page. Therefore, I have used </w:t>
+      </w:r>
+      <w:proofErr w:type="spellStart"/>
+      <w:r>
+        <w:t>vw</w:t>
+      </w:r>
+      <w:proofErr w:type="spellEnd"/>
+      <w:r>
+        <w:t xml:space="preserve"> and </w:t>
+      </w:r>
+      <w:proofErr w:type="spellStart"/>
+      <w:r>
+        <w:t>vh</w:t>
+      </w:r>
+      <w:proofErr w:type="spellEnd"/>
+      <w:r>
+        <w:t xml:space="preserve"> to ensure the elements in the page scale in accordance with the page’s dimensions.</w:t>
+      </w:r>
+    </w:p>
+    <w:p>
+      <w:r>
+        <w:lastRenderedPageBreak/>
+        <w:t xml:space="preserve">Instead of using padding, I was originally going to make use of the ‘gap’ property of </w:t>
+      </w:r>
+      <w:proofErr w:type="spellStart"/>
+      <w:r>
+        <w:t>css</w:t>
+      </w:r>
+      <w:proofErr w:type="spellEnd"/>
+      <w:r>
+        <w:t xml:space="preserve"> grids. </w:t>
+      </w:r>
+      <w:r>
+        <w:t>‘gap’ allows me to set a universal spacing between grid elements</w:t>
+      </w:r>
+      <w:r>
+        <w:t xml:space="preserve"> giving a more visual seperation between parts of the page. Whilst I want this effect, I found that using the ‘gap’ </w:t>
+      </w:r>
+      <w:r>
+        <w:t xml:space="preserve">property didn’t work, as it made the grid would be bigger than the page, </w:t>
+      </w:r>
+      <w:r>
+        <w:t>meaning the user would have to scroll down to see the whole page. This happened because</w:t>
+      </w:r>
+      <w:r>
+        <w:t xml:space="preserve"> the grid element’s sizes added up to 100% of the page, so adding gaps between them </w:t>
+      </w:r>
+      <w:r>
+        <w:t xml:space="preserve">made the grid size more than 100% of the page. I fixed this problem by using padding. Each of the grid elements has 5px of padding, meaning that there is still a visible separator between the grid elements, but </w:t>
+      </w:r>
+      <w:r>
+        <w:t xml:space="preserve">the separator is inside the elements, and so doesn’t add to the size of the page. </w:t>
+      </w:r>
+    </w:p>
+    <w:p>
+      <w:r>
+        <w:t>Output:</w:t>
+      </w:r>
+      <w:r>
+        <w:rPr>
+          <w:noProof/>
+        </w:rPr>
+        <w:t xml:space="preserve"> </w:t>
+      </w:r>
+      <w:r>
+        <w:drawing>
+          <wp:anchor distT="0" distB="0" distL="114300" distR="114300" simplePos="0" relativeHeight="251714584" behindDoc="0" locked="0" layoutInCell="1" allowOverlap="1" wp14:anchorId="2F1E236F" wp14:editId="64AB5F9F">
+            <wp:simplePos x="0" y="0"/>
+            <wp:positionH relativeFrom="column">
+              <wp:posOffset>0</wp:posOffset>
+            </wp:positionH>
+            <wp:positionV relativeFrom="paragraph">
+              <wp:posOffset>281940</wp:posOffset>
+            </wp:positionV>
+            <wp:extent cx="5731510" cy="2702560"/>
+            <wp:effectExtent l="0" t="0" r="2540" b="2540"/>
+            <wp:wrapTight wrapText="bothSides">
+              <wp:wrapPolygon edited="0">
+                <wp:start x="0" y="0"/>
+                <wp:lineTo x="0" y="21468"/>
+                <wp:lineTo x="21538" y="21468"/>
+                <wp:lineTo x="21538" y="0"/>
+                <wp:lineTo x="0" y="0"/>
+              </wp:wrapPolygon>
+            </wp:wrapTight>
+            <wp:docPr id="52" name="Picture 52" descr="Graphical user interface&#10;&#10;Description automatically generated"/>
+            <wp:cNvGraphicFramePr>
+              <a:graphicFrameLocks xmlns:a="http://schemas.openxmlformats.org/drawingml/2006/main" noChangeAspect="1"/>
+            </wp:cNvGraphicFramePr>
+            <a:graphic xmlns:a="http://schemas.openxmlformats.org/drawingml/2006/main">
+              <a:graphicData uri="http://schemas.openxmlformats.org/drawingml/2006/picture">
+                <pic:pic xmlns:pic="http://schemas.openxmlformats.org/drawingml/2006/picture">
+                  <pic:nvPicPr>
+                    <pic:cNvPr id="52" name="Picture 52" descr="Graphical user interface&#10;&#10;Description automatically generated"/>
+                    <pic:cNvPicPr/>
+                  </pic:nvPicPr>
+                  <pic:blipFill>
+                    <a:blip r:embed="rId49"/>
+                    <a:stretch>
+                      <a:fillRect/>
+                    </a:stretch>
+                  </pic:blipFill>
+                  <pic:spPr>
+                    <a:xfrm>
+                      <a:off x="0" y="0"/>
+                      <a:ext cx="5731510" cy="2702560"/>
+                    </a:xfrm>
+                    <a:prstGeom prst="rect">
+                      <a:avLst/>
+                    </a:prstGeom>
+                  </pic:spPr>
+                </pic:pic>
+              </a:graphicData>
+            </a:graphic>
+          </wp:anchor>
+        </w:drawing>
+      </w:r>
+    </w:p>
+    <w:p/>
+    <w:p/>
+    <w:p/>
+    <w:p/>
+    <w:p/>
+    <w:p/>
+    <w:p/>
+    <w:p/>
+    <w:p/>
+    <w:p/>
+    <w:p/>
     <w:sectPr>
-      <w:footerReference w:type="default" r:id="rId45"/>
+      <w:footerReference w:type="default" r:id="rId50"/>
       <w:pgSz w:w="11906" w:h="16838"/>
       <w:pgMar w:top="1440" w:right="1440" w:bottom="1440" w:left="1440" w:header="708" w:footer="708" w:gutter="0"/>
       <w:cols w:space="708"/>

</xml_diff>

<commit_message>
Added second iteration of besic grid and ui design
</commit_message>
<xml_diff>
--- a/other/NEA.docx
+++ b/other/NEA.docx
@@ -12669,6 +12669,48 @@
     </w:tbl>
     <w:p>
       <w:pPr>
+        <w:rPr>
+          <w:noProof/>
+        </w:rPr>
+      </w:pPr>
+    </w:p>
+    <w:p>
+      <w:pPr>
+        <w:rPr>
+          <w:noProof/>
+        </w:rPr>
+      </w:pPr>
+    </w:p>
+    <w:p>
+      <w:pPr>
+        <w:rPr>
+          <w:noProof/>
+        </w:rPr>
+      </w:pPr>
+    </w:p>
+    <w:p>
+      <w:pPr>
+        <w:rPr>
+          <w:noProof/>
+        </w:rPr>
+      </w:pPr>
+    </w:p>
+    <w:p>
+      <w:pPr>
+        <w:rPr>
+          <w:noProof/>
+        </w:rPr>
+      </w:pPr>
+    </w:p>
+    <w:p>
+      <w:pPr>
+        <w:rPr>
+          <w:noProof/>
+        </w:rPr>
+      </w:pPr>
+    </w:p>
+    <w:p>
+      <w:pPr>
         <w:pStyle w:val="Heading5"/>
         <w:rPr>
           <w:noProof/>
@@ -12678,6 +12720,7 @@
         <w:rPr>
           <w:noProof/>
         </w:rPr>
+        <w:lastRenderedPageBreak/>
         <w:t xml:space="preserve">First </w:t>
       </w:r>
       <w:r>
@@ -12740,7 +12783,9 @@
         </w:rPr>
       </w:pPr>
       <w:r>
-        <w:lastRenderedPageBreak/>
+        <w:rPr>
+          <w:noProof/>
+        </w:rPr>
         <w:drawing>
           <wp:anchor distT="0" distB="0" distL="114300" distR="114300" simplePos="0" relativeHeight="251707416" behindDoc="0" locked="0" layoutInCell="1" allowOverlap="1" wp14:anchorId="556A9021" wp14:editId="56455D40">
             <wp:simplePos x="0" y="0"/>
@@ -12813,36 +12858,39 @@
           <w:noProof/>
         </w:rPr>
       </w:pPr>
-      <w:r>
+    </w:p>
+    <w:p>
+      <w:pPr>
         <w:rPr>
           <w:noProof/>
         </w:rPr>
-        <w:t xml:space="preserve">Once I entered ‘test’ into the </w:t>
-      </w:r>
-      <w:r>
+      </w:pPr>
+    </w:p>
+    <w:p>
+      <w:pPr>
         <w:rPr>
           <w:noProof/>
         </w:rPr>
-        <w:t>text box and pressed submit, a new page loaded that simply displayed the word ‘test’:</w:t>
-      </w:r>
-      <w:r>
+      </w:pPr>
+    </w:p>
+    <w:p>
+      <w:pPr>
         <w:rPr>
           <w:noProof/>
         </w:rPr>
-        <w:t xml:space="preserve"> </w:t>
-      </w:r>
+      </w:pPr>
       <w:r>
         <w:rPr>
           <w:noProof/>
         </w:rPr>
         <w:drawing>
-          <wp:anchor distT="0" distB="0" distL="114300" distR="114300" simplePos="0" relativeHeight="251709464" behindDoc="1" locked="0" layoutInCell="1" allowOverlap="1" wp14:anchorId="02D9BB66" wp14:editId="75F6F03F">
+          <wp:anchor distT="0" distB="0" distL="114300" distR="114300" simplePos="0" relativeHeight="251709464" behindDoc="1" locked="0" layoutInCell="1" allowOverlap="1" wp14:anchorId="02D9BB66" wp14:editId="2922957D">
             <wp:simplePos x="0" y="0"/>
-            <wp:positionH relativeFrom="column">
-              <wp:posOffset>0</wp:posOffset>
+            <wp:positionH relativeFrom="margin">
+              <wp:align>left</wp:align>
             </wp:positionH>
             <wp:positionV relativeFrom="paragraph">
-              <wp:posOffset>473075</wp:posOffset>
+              <wp:posOffset>434975</wp:posOffset>
             </wp:positionV>
             <wp:extent cx="5731510" cy="1592580"/>
             <wp:effectExtent l="0" t="0" r="2540" b="7620"/>
@@ -12887,6 +12935,18 @@
           </wp:anchor>
         </w:drawing>
       </w:r>
+      <w:r>
+        <w:rPr>
+          <w:noProof/>
+        </w:rPr>
+        <w:t xml:space="preserve">Once I entered ‘test’ into the </w:t>
+      </w:r>
+      <w:r>
+        <w:rPr>
+          <w:noProof/>
+        </w:rPr>
+        <w:t>text box and pressed submit, a new page loaded that simply displayed the word ‘test’:</w:t>
+      </w:r>
     </w:p>
     <w:p>
       <w:r>
@@ -12909,13 +12969,11 @@
     <w:p/>
     <w:p/>
     <w:p/>
-    <w:p/>
     <w:p>
       <w:pPr>
         <w:pStyle w:val="Heading2"/>
       </w:pPr>
       <w:r>
-        <w:lastRenderedPageBreak/>
         <w:t>HTML pages</w:t>
       </w:r>
     </w:p>
@@ -12931,6 +12989,23 @@
       </w:r>
     </w:p>
     <w:p>
+      <w:pPr>
+        <w:pStyle w:val="Heading4"/>
+      </w:pPr>
+      <w:r>
+        <w:t>1</w:t>
+      </w:r>
+      <w:r>
+        <w:rPr>
+          <w:vertAlign w:val="superscript"/>
+        </w:rPr>
+        <w:t>st</w:t>
+      </w:r>
+      <w:r>
+        <w:t xml:space="preserve"> iteration</w:t>
+      </w:r>
+    </w:p>
+    <w:p>
       <w:r>
         <w:t xml:space="preserve">Here I have created the CSS grid that shows the layout of </w:t>
       </w:r>
@@ -12955,6 +13030,9 @@
     </w:p>
     <w:p>
       <w:r>
+        <w:rPr>
+          <w:noProof/>
+        </w:rPr>
         <w:drawing>
           <wp:anchor distT="0" distB="0" distL="114300" distR="114300" simplePos="0" relativeHeight="251712536" behindDoc="0" locked="0" layoutInCell="1" allowOverlap="1" wp14:anchorId="319E39DC" wp14:editId="1E1E72D5">
             <wp:simplePos x="0" y="0"/>
@@ -13014,6 +13092,9 @@
         </w:drawing>
       </w:r>
       <w:r>
+        <w:rPr>
+          <w:noProof/>
+        </w:rPr>
         <w:drawing>
           <wp:anchor distT="0" distB="0" distL="114300" distR="114300" simplePos="0" relativeHeight="251711512" behindDoc="0" locked="0" layoutInCell="1" allowOverlap="1" wp14:anchorId="11281AEA" wp14:editId="4A9D4C10">
             <wp:simplePos x="0" y="0"/>
@@ -13222,7 +13303,11 @@
         <w:t>, the page would not have been responsive. Whilst I could fine-tune the pixel values so that it works on my computer screen, with a 1920x1080 resolution, anyone viewing it with a different resolution</w:t>
       </w:r>
       <w:r>
-        <w:t xml:space="preserve"> monitor, or </w:t>
+        <w:t xml:space="preserve"> </w:t>
+      </w:r>
+      <w:r>
+        <w:lastRenderedPageBreak/>
+        <w:t xml:space="preserve">monitor, or </w:t>
       </w:r>
       <w:r>
         <w:t xml:space="preserve">anyone that may have simply resized their browser window, </w:t>
@@ -13252,7 +13337,6 @@
     </w:p>
     <w:p>
       <w:r>
-        <w:lastRenderedPageBreak/>
         <w:t xml:space="preserve">Instead of using padding, I was originally going to make use of the ‘gap’ property of </w:t>
       </w:r>
       <w:proofErr w:type="spellStart"/>
@@ -13296,6 +13380,9 @@
         <w:t xml:space="preserve"> </w:t>
       </w:r>
       <w:r>
+        <w:rPr>
+          <w:noProof/>
+        </w:rPr>
         <w:drawing>
           <wp:anchor distT="0" distB="0" distL="114300" distR="114300" simplePos="0" relativeHeight="251714584" behindDoc="0" locked="0" layoutInCell="1" allowOverlap="1" wp14:anchorId="2F1E236F" wp14:editId="64AB5F9F">
             <wp:simplePos x="0" y="0"/>
@@ -13352,16 +13439,247 @@
     <w:p/>
     <w:p/>
     <w:p/>
+    <w:p>
+      <w:pPr>
+        <w:pStyle w:val="Heading4"/>
+      </w:pPr>
+      <w:r>
+        <w:lastRenderedPageBreak/>
+        <w:drawing>
+          <wp:anchor distT="0" distB="0" distL="114300" distR="114300" simplePos="0" relativeHeight="251720728" behindDoc="0" locked="0" layoutInCell="1" allowOverlap="1" wp14:anchorId="40648933" wp14:editId="5B4506D0">
+            <wp:simplePos x="0" y="0"/>
+            <wp:positionH relativeFrom="column">
+              <wp:posOffset>-396240</wp:posOffset>
+            </wp:positionH>
+            <wp:positionV relativeFrom="paragraph">
+              <wp:posOffset>200025</wp:posOffset>
+            </wp:positionV>
+            <wp:extent cx="3886200" cy="2662555"/>
+            <wp:effectExtent l="0" t="0" r="0" b="4445"/>
+            <wp:wrapTight wrapText="bothSides">
+              <wp:wrapPolygon edited="0">
+                <wp:start x="0" y="0"/>
+                <wp:lineTo x="0" y="21482"/>
+                <wp:lineTo x="21494" y="21482"/>
+                <wp:lineTo x="21494" y="0"/>
+                <wp:lineTo x="0" y="0"/>
+              </wp:wrapPolygon>
+            </wp:wrapTight>
+            <wp:docPr id="49" name="Picture 49" descr="Text&#10;&#10;Description automatically generated"/>
+            <wp:cNvGraphicFramePr>
+              <a:graphicFrameLocks xmlns:a="http://schemas.openxmlformats.org/drawingml/2006/main" noChangeAspect="1"/>
+            </wp:cNvGraphicFramePr>
+            <a:graphic xmlns:a="http://schemas.openxmlformats.org/drawingml/2006/main">
+              <a:graphicData uri="http://schemas.openxmlformats.org/drawingml/2006/picture">
+                <pic:pic xmlns:pic="http://schemas.openxmlformats.org/drawingml/2006/picture">
+                  <pic:nvPicPr>
+                    <pic:cNvPr id="49" name="Picture 49" descr="Text&#10;&#10;Description automatically generated"/>
+                    <pic:cNvPicPr/>
+                  </pic:nvPicPr>
+                  <pic:blipFill>
+                    <a:blip r:embed="rId50"/>
+                    <a:stretch>
+                      <a:fillRect/>
+                    </a:stretch>
+                  </pic:blipFill>
+                  <pic:spPr>
+                    <a:xfrm>
+                      <a:off x="0" y="0"/>
+                      <a:ext cx="3886200" cy="2662555"/>
+                    </a:xfrm>
+                    <a:prstGeom prst="rect">
+                      <a:avLst/>
+                    </a:prstGeom>
+                  </pic:spPr>
+                </pic:pic>
+              </a:graphicData>
+            </a:graphic>
+            <wp14:sizeRelH relativeFrom="margin">
+              <wp14:pctWidth>0</wp14:pctWidth>
+            </wp14:sizeRelH>
+            <wp14:sizeRelV relativeFrom="margin">
+              <wp14:pctHeight>0</wp14:pctHeight>
+            </wp14:sizeRelV>
+          </wp:anchor>
+        </w:drawing>
+      </w:r>
+      <w:r>
+        <w:drawing>
+          <wp:anchor distT="0" distB="0" distL="114300" distR="114300" simplePos="0" relativeHeight="251722776" behindDoc="0" locked="0" layoutInCell="1" allowOverlap="1" wp14:anchorId="381C39FA" wp14:editId="67446B32">
+            <wp:simplePos x="0" y="0"/>
+            <wp:positionH relativeFrom="margin">
+              <wp:posOffset>3642360</wp:posOffset>
+            </wp:positionH>
+            <wp:positionV relativeFrom="paragraph">
+              <wp:posOffset>0</wp:posOffset>
+            </wp:positionV>
+            <wp:extent cx="2442845" cy="3810000"/>
+            <wp:effectExtent l="0" t="0" r="0" b="0"/>
+            <wp:wrapTight wrapText="bothSides">
+              <wp:wrapPolygon edited="0">
+                <wp:start x="0" y="0"/>
+                <wp:lineTo x="0" y="21492"/>
+                <wp:lineTo x="21392" y="21492"/>
+                <wp:lineTo x="21392" y="0"/>
+                <wp:lineTo x="0" y="0"/>
+              </wp:wrapPolygon>
+            </wp:wrapTight>
+            <wp:docPr id="51" name="Picture 51" descr="Text&#10;&#10;Description automatically generated"/>
+            <wp:cNvGraphicFramePr>
+              <a:graphicFrameLocks xmlns:a="http://schemas.openxmlformats.org/drawingml/2006/main" noChangeAspect="1"/>
+            </wp:cNvGraphicFramePr>
+            <a:graphic xmlns:a="http://schemas.openxmlformats.org/drawingml/2006/main">
+              <a:graphicData uri="http://schemas.openxmlformats.org/drawingml/2006/picture">
+                <pic:pic xmlns:pic="http://schemas.openxmlformats.org/drawingml/2006/picture">
+                  <pic:nvPicPr>
+                    <pic:cNvPr id="51" name="Picture 51" descr="Text&#10;&#10;Description automatically generated"/>
+                    <pic:cNvPicPr/>
+                  </pic:nvPicPr>
+                  <pic:blipFill>
+                    <a:blip r:embed="rId51"/>
+                    <a:stretch>
+                      <a:fillRect/>
+                    </a:stretch>
+                  </pic:blipFill>
+                  <pic:spPr>
+                    <a:xfrm>
+                      <a:off x="0" y="0"/>
+                      <a:ext cx="2442845" cy="3810000"/>
+                    </a:xfrm>
+                    <a:prstGeom prst="rect">
+                      <a:avLst/>
+                    </a:prstGeom>
+                  </pic:spPr>
+                </pic:pic>
+              </a:graphicData>
+            </a:graphic>
+            <wp14:sizeRelH relativeFrom="margin">
+              <wp14:pctWidth>0</wp14:pctWidth>
+            </wp14:sizeRelH>
+            <wp14:sizeRelV relativeFrom="margin">
+              <wp14:pctHeight>0</wp14:pctHeight>
+            </wp14:sizeRelV>
+          </wp:anchor>
+        </w:drawing>
+      </w:r>
+      <w:r>
+        <w:t>2</w:t>
+      </w:r>
+      <w:r>
+        <w:rPr>
+          <w:vertAlign w:val="superscript"/>
+        </w:rPr>
+        <w:t>nd</w:t>
+      </w:r>
+      <w:r>
+        <w:t xml:space="preserve"> iteration</w:t>
+      </w:r>
+    </w:p>
     <w:p/>
     <w:p/>
     <w:p/>
     <w:p/>
-    <w:p/>
-    <w:p/>
-    <w:p/>
+    <w:p>
+      <w:r>
+        <w:t xml:space="preserve">Firstly, I have now added </w:t>
+      </w:r>
+      <w:r>
+        <w:t xml:space="preserve">a background to the webpage, making use of the ‘background-image’ property to add a linear gradient the same as that in the mock-up. </w:t>
+      </w:r>
+    </w:p>
+    <w:p>
+      <w:r>
+        <w:t xml:space="preserve">I have also changed from using </w:t>
+      </w:r>
+      <w:r>
+        <w:t xml:space="preserve">padding as a separator to using a border. </w:t>
+      </w:r>
+      <w:r>
+        <w:t>Whilst I could have stayed with padding, as it fit the purpose it was needed for before, as shown above, using a border brings a number of advantages</w:t>
+      </w:r>
+      <w:r>
+        <w:t xml:space="preserve">. Firstly, </w:t>
+      </w:r>
+      <w:r>
+        <w:t xml:space="preserve">the border property </w:t>
+      </w:r>
+      <w:r>
+        <w:t>gives you more specific control, allowing me to set borders only on certain sides of the page elements</w:t>
+      </w:r>
+      <w:r>
+        <w:t>. This has allowed me to only give a border to the inside edges of elements, leaving the edges of the page free of borders.</w:t>
+      </w:r>
+      <w:r>
+        <w:t xml:space="preserve"> It is also easier to give borders a colour independent of the rest of the page, unlike with padding.</w:t>
+      </w:r>
+    </w:p>
+    <w:p>
+      <w:r>
+        <w:t>Output:</w:t>
+      </w:r>
+      <w:r>
+        <w:rPr>
+          <w:noProof/>
+        </w:rPr>
+        <w:t xml:space="preserve"> </w:t>
+      </w:r>
+      <w:r>
+        <w:drawing>
+          <wp:anchor distT="0" distB="0" distL="114300" distR="114300" simplePos="0" relativeHeight="251724824" behindDoc="0" locked="0" layoutInCell="1" allowOverlap="1" wp14:anchorId="6D392402" wp14:editId="23901F4D">
+            <wp:simplePos x="0" y="0"/>
+            <wp:positionH relativeFrom="column">
+              <wp:posOffset>0</wp:posOffset>
+            </wp:positionH>
+            <wp:positionV relativeFrom="paragraph">
+              <wp:posOffset>288925</wp:posOffset>
+            </wp:positionV>
+            <wp:extent cx="5731510" cy="2686685"/>
+            <wp:effectExtent l="0" t="0" r="2540" b="0"/>
+            <wp:wrapTight wrapText="bothSides">
+              <wp:wrapPolygon edited="0">
+                <wp:start x="0" y="0"/>
+                <wp:lineTo x="0" y="21442"/>
+                <wp:lineTo x="21538" y="21442"/>
+                <wp:lineTo x="21538" y="0"/>
+                <wp:lineTo x="0" y="0"/>
+              </wp:wrapPolygon>
+            </wp:wrapTight>
+            <wp:docPr id="53" name="Picture 53" descr="A picture containing shape&#10;&#10;Description automatically generated"/>
+            <wp:cNvGraphicFramePr>
+              <a:graphicFrameLocks xmlns:a="http://schemas.openxmlformats.org/drawingml/2006/main" noChangeAspect="1"/>
+            </wp:cNvGraphicFramePr>
+            <a:graphic xmlns:a="http://schemas.openxmlformats.org/drawingml/2006/main">
+              <a:graphicData uri="http://schemas.openxmlformats.org/drawingml/2006/picture">
+                <pic:pic xmlns:pic="http://schemas.openxmlformats.org/drawingml/2006/picture">
+                  <pic:nvPicPr>
+                    <pic:cNvPr id="53" name="Picture 53" descr="A picture containing shape&#10;&#10;Description automatically generated"/>
+                    <pic:cNvPicPr/>
+                  </pic:nvPicPr>
+                  <pic:blipFill>
+                    <a:blip r:embed="rId52"/>
+                    <a:stretch>
+                      <a:fillRect/>
+                    </a:stretch>
+                  </pic:blipFill>
+                  <pic:spPr>
+                    <a:xfrm>
+                      <a:off x="0" y="0"/>
+                      <a:ext cx="5731510" cy="2686685"/>
+                    </a:xfrm>
+                    <a:prstGeom prst="rect">
+                      <a:avLst/>
+                    </a:prstGeom>
+                  </pic:spPr>
+                </pic:pic>
+              </a:graphicData>
+            </a:graphic>
+          </wp:anchor>
+        </w:drawing>
+      </w:r>
+    </w:p>
     <w:p/>
     <w:sectPr>
-      <w:footerReference w:type="default" r:id="rId50"/>
+      <w:footerReference w:type="default" r:id="rId53"/>
       <w:pgSz w:w="11906" w:h="16838"/>
       <w:pgMar w:top="1440" w:right="1440" w:bottom="1440" w:left="1440" w:header="708" w:footer="708" w:gutter="0"/>
       <w:cols w:space="708"/>

</xml_diff>

<commit_message>
fixed spelling error for messages list
</commit_message>
<xml_diff>
--- a/other/NEA.docx
+++ b/other/NEA.docx
@@ -152,7 +152,7 @@
             </w:rPr>
             <w:fldChar w:fldCharType="separate"/>
           </w:r>
-          <w:hyperlink w:anchor="_Toc121473334" w:history="1">
+          <w:hyperlink w:anchor="_Toc121837582" w:history="1">
             <w:r>
               <w:rPr>
                 <w:rStyle w:val="Hyperlink"/>
@@ -175,7 +175,7 @@
               <w:rPr>
                 <w:webHidden/>
               </w:rPr>
-              <w:instrText xml:space="preserve"> PAGEREF _Toc121473334 \h </w:instrText>
+              <w:instrText xml:space="preserve"> PAGEREF _Toc121837582 \h </w:instrText>
             </w:r>
             <w:r>
               <w:rPr>
@@ -214,7 +214,7 @@
               <w:lang w:eastAsia="en-GB"/>
             </w:rPr>
           </w:pPr>
-          <w:hyperlink w:anchor="_Toc121473335" w:history="1">
+          <w:hyperlink w:anchor="_Toc121837583" w:history="1">
             <w:r>
               <w:rPr>
                 <w:rStyle w:val="Hyperlink"/>
@@ -241,7 +241,7 @@
                 <w:noProof/>
                 <w:webHidden/>
               </w:rPr>
-              <w:instrText xml:space="preserve"> PAGEREF _Toc121473335 \h </w:instrText>
+              <w:instrText xml:space="preserve"> PAGEREF _Toc121837583 \h </w:instrText>
             </w:r>
             <w:r>
               <w:rPr>
@@ -284,7 +284,7 @@
               <w:lang w:eastAsia="en-GB"/>
             </w:rPr>
           </w:pPr>
-          <w:hyperlink w:anchor="_Toc121473336" w:history="1">
+          <w:hyperlink w:anchor="_Toc121837584" w:history="1">
             <w:r>
               <w:rPr>
                 <w:rStyle w:val="Hyperlink"/>
@@ -311,7 +311,7 @@
                 <w:noProof/>
                 <w:webHidden/>
               </w:rPr>
-              <w:instrText xml:space="preserve"> PAGEREF _Toc121473336 \h </w:instrText>
+              <w:instrText xml:space="preserve"> PAGEREF _Toc121837584 \h </w:instrText>
             </w:r>
             <w:r>
               <w:rPr>
@@ -354,7 +354,7 @@
               <w:lang w:eastAsia="en-GB"/>
             </w:rPr>
           </w:pPr>
-          <w:hyperlink w:anchor="_Toc121473337" w:history="1">
+          <w:hyperlink w:anchor="_Toc121837585" w:history="1">
             <w:r>
               <w:rPr>
                 <w:rStyle w:val="Hyperlink"/>
@@ -381,7 +381,7 @@
                 <w:noProof/>
                 <w:webHidden/>
               </w:rPr>
-              <w:instrText xml:space="preserve"> PAGEREF _Toc121473337 \h </w:instrText>
+              <w:instrText xml:space="preserve"> PAGEREF _Toc121837585 \h </w:instrText>
             </w:r>
             <w:r>
               <w:rPr>
@@ -424,7 +424,7 @@
               <w:lang w:eastAsia="en-GB"/>
             </w:rPr>
           </w:pPr>
-          <w:hyperlink w:anchor="_Toc121473338" w:history="1">
+          <w:hyperlink w:anchor="_Toc121837586" w:history="1">
             <w:r>
               <w:rPr>
                 <w:rStyle w:val="Hyperlink"/>
@@ -451,7 +451,7 @@
                 <w:noProof/>
                 <w:webHidden/>
               </w:rPr>
-              <w:instrText xml:space="preserve"> PAGEREF _Toc121473338 \h </w:instrText>
+              <w:instrText xml:space="preserve"> PAGEREF _Toc121837586 \h </w:instrText>
             </w:r>
             <w:r>
               <w:rPr>
@@ -494,7 +494,7 @@
               <w:lang w:eastAsia="en-GB"/>
             </w:rPr>
           </w:pPr>
-          <w:hyperlink w:anchor="_Toc121473339" w:history="1">
+          <w:hyperlink w:anchor="_Toc121837587" w:history="1">
             <w:r>
               <w:rPr>
                 <w:rStyle w:val="Hyperlink"/>
@@ -521,7 +521,7 @@
                 <w:noProof/>
                 <w:webHidden/>
               </w:rPr>
-              <w:instrText xml:space="preserve"> PAGEREF _Toc121473339 \h </w:instrText>
+              <w:instrText xml:space="preserve"> PAGEREF _Toc121837587 \h </w:instrText>
             </w:r>
             <w:r>
               <w:rPr>
@@ -564,7 +564,7 @@
               <w:lang w:eastAsia="en-GB"/>
             </w:rPr>
           </w:pPr>
-          <w:hyperlink w:anchor="_Toc121473340" w:history="1">
+          <w:hyperlink w:anchor="_Toc121837588" w:history="1">
             <w:r>
               <w:rPr>
                 <w:rStyle w:val="Hyperlink"/>
@@ -591,7 +591,7 @@
                 <w:noProof/>
                 <w:webHidden/>
               </w:rPr>
-              <w:instrText xml:space="preserve"> PAGEREF _Toc121473340 \h </w:instrText>
+              <w:instrText xml:space="preserve"> PAGEREF _Toc121837588 \h </w:instrText>
             </w:r>
             <w:r>
               <w:rPr>
@@ -634,7 +634,7 @@
               <w:lang w:eastAsia="en-GB"/>
             </w:rPr>
           </w:pPr>
-          <w:hyperlink w:anchor="_Toc121473341" w:history="1">
+          <w:hyperlink w:anchor="_Toc121837589" w:history="1">
             <w:r>
               <w:rPr>
                 <w:rStyle w:val="Hyperlink"/>
@@ -661,7 +661,7 @@
                 <w:noProof/>
                 <w:webHidden/>
               </w:rPr>
-              <w:instrText xml:space="preserve"> PAGEREF _Toc121473341 \h </w:instrText>
+              <w:instrText xml:space="preserve"> PAGEREF _Toc121837589 \h </w:instrText>
             </w:r>
             <w:r>
               <w:rPr>
@@ -704,7 +704,7 @@
               <w:lang w:eastAsia="en-GB"/>
             </w:rPr>
           </w:pPr>
-          <w:hyperlink w:anchor="_Toc121473342" w:history="1">
+          <w:hyperlink w:anchor="_Toc121837590" w:history="1">
             <w:r>
               <w:rPr>
                 <w:rStyle w:val="Hyperlink"/>
@@ -731,7 +731,7 @@
                 <w:noProof/>
                 <w:webHidden/>
               </w:rPr>
-              <w:instrText xml:space="preserve"> PAGEREF _Toc121473342 \h </w:instrText>
+              <w:instrText xml:space="preserve"> PAGEREF _Toc121837590 \h </w:instrText>
             </w:r>
             <w:r>
               <w:rPr>
@@ -774,7 +774,7 @@
               <w:lang w:eastAsia="en-GB"/>
             </w:rPr>
           </w:pPr>
-          <w:hyperlink w:anchor="_Toc121473343" w:history="1">
+          <w:hyperlink w:anchor="_Toc121837591" w:history="1">
             <w:r>
               <w:rPr>
                 <w:rStyle w:val="Hyperlink"/>
@@ -801,7 +801,7 @@
                 <w:noProof/>
                 <w:webHidden/>
               </w:rPr>
-              <w:instrText xml:space="preserve"> PAGEREF _Toc121473343 \h </w:instrText>
+              <w:instrText xml:space="preserve"> PAGEREF _Toc121837591 \h </w:instrText>
             </w:r>
             <w:r>
               <w:rPr>
@@ -844,7 +844,7 @@
               <w:lang w:eastAsia="en-GB"/>
             </w:rPr>
           </w:pPr>
-          <w:hyperlink w:anchor="_Toc121473344" w:history="1">
+          <w:hyperlink w:anchor="_Toc121837592" w:history="1">
             <w:r>
               <w:rPr>
                 <w:rStyle w:val="Hyperlink"/>
@@ -871,7 +871,7 @@
                 <w:noProof/>
                 <w:webHidden/>
               </w:rPr>
-              <w:instrText xml:space="preserve"> PAGEREF _Toc121473344 \h </w:instrText>
+              <w:instrText xml:space="preserve"> PAGEREF _Toc121837592 \h </w:instrText>
             </w:r>
             <w:r>
               <w:rPr>
@@ -914,7 +914,7 @@
               <w:lang w:eastAsia="en-GB"/>
             </w:rPr>
           </w:pPr>
-          <w:hyperlink w:anchor="_Toc121473345" w:history="1">
+          <w:hyperlink w:anchor="_Toc121837593" w:history="1">
             <w:r>
               <w:rPr>
                 <w:rStyle w:val="Hyperlink"/>
@@ -941,7 +941,7 @@
                 <w:noProof/>
                 <w:webHidden/>
               </w:rPr>
-              <w:instrText xml:space="preserve"> PAGEREF _Toc121473345 \h </w:instrText>
+              <w:instrText xml:space="preserve"> PAGEREF _Toc121837593 \h </w:instrText>
             </w:r>
             <w:r>
               <w:rPr>
@@ -984,7 +984,7 @@
               <w:lang w:eastAsia="en-GB"/>
             </w:rPr>
           </w:pPr>
-          <w:hyperlink w:anchor="_Toc121473346" w:history="1">
+          <w:hyperlink w:anchor="_Toc121837594" w:history="1">
             <w:r>
               <w:rPr>
                 <w:rStyle w:val="Hyperlink"/>
@@ -1011,7 +1011,7 @@
                 <w:noProof/>
                 <w:webHidden/>
               </w:rPr>
-              <w:instrText xml:space="preserve"> PAGEREF _Toc121473346 \h </w:instrText>
+              <w:instrText xml:space="preserve"> PAGEREF _Toc121837594 \h </w:instrText>
             </w:r>
             <w:r>
               <w:rPr>
@@ -1054,7 +1054,7 @@
               <w:lang w:eastAsia="en-GB"/>
             </w:rPr>
           </w:pPr>
-          <w:hyperlink w:anchor="_Toc121473347" w:history="1">
+          <w:hyperlink w:anchor="_Toc121837595" w:history="1">
             <w:r>
               <w:rPr>
                 <w:rStyle w:val="Hyperlink"/>
@@ -1081,7 +1081,7 @@
                 <w:noProof/>
                 <w:webHidden/>
               </w:rPr>
-              <w:instrText xml:space="preserve"> PAGEREF _Toc121473347 \h </w:instrText>
+              <w:instrText xml:space="preserve"> PAGEREF _Toc121837595 \h </w:instrText>
             </w:r>
             <w:r>
               <w:rPr>
@@ -1124,7 +1124,7 @@
               <w:lang w:eastAsia="en-GB"/>
             </w:rPr>
           </w:pPr>
-          <w:hyperlink w:anchor="_Toc121473348" w:history="1">
+          <w:hyperlink w:anchor="_Toc121837596" w:history="1">
             <w:r>
               <w:rPr>
                 <w:rStyle w:val="Hyperlink"/>
@@ -1151,7 +1151,7 @@
                 <w:noProof/>
                 <w:webHidden/>
               </w:rPr>
-              <w:instrText xml:space="preserve"> PAGEREF _Toc121473348 \h </w:instrText>
+              <w:instrText xml:space="preserve"> PAGEREF _Toc121837596 \h </w:instrText>
             </w:r>
             <w:r>
               <w:rPr>
@@ -1194,7 +1194,7 @@
               <w:lang w:eastAsia="en-GB"/>
             </w:rPr>
           </w:pPr>
-          <w:hyperlink w:anchor="_Toc121473349" w:history="1">
+          <w:hyperlink w:anchor="_Toc121837597" w:history="1">
             <w:r>
               <w:rPr>
                 <w:rStyle w:val="Hyperlink"/>
@@ -1221,7 +1221,7 @@
                 <w:noProof/>
                 <w:webHidden/>
               </w:rPr>
-              <w:instrText xml:space="preserve"> PAGEREF _Toc121473349 \h </w:instrText>
+              <w:instrText xml:space="preserve"> PAGEREF _Toc121837597 \h </w:instrText>
             </w:r>
             <w:r>
               <w:rPr>
@@ -1264,7 +1264,7 @@
               <w:lang w:eastAsia="en-GB"/>
             </w:rPr>
           </w:pPr>
-          <w:hyperlink w:anchor="_Toc121473350" w:history="1">
+          <w:hyperlink w:anchor="_Toc121837598" w:history="1">
             <w:r>
               <w:rPr>
                 <w:rStyle w:val="Hyperlink"/>
@@ -1291,7 +1291,7 @@
                 <w:noProof/>
                 <w:webHidden/>
               </w:rPr>
-              <w:instrText xml:space="preserve"> PAGEREF _Toc121473350 \h </w:instrText>
+              <w:instrText xml:space="preserve"> PAGEREF _Toc121837598 \h </w:instrText>
             </w:r>
             <w:r>
               <w:rPr>
@@ -1334,7 +1334,7 @@
               <w:lang w:eastAsia="en-GB"/>
             </w:rPr>
           </w:pPr>
-          <w:hyperlink w:anchor="_Toc121473351" w:history="1">
+          <w:hyperlink w:anchor="_Toc121837599" w:history="1">
             <w:r>
               <w:rPr>
                 <w:rStyle w:val="Hyperlink"/>
@@ -1361,7 +1361,7 @@
                 <w:noProof/>
                 <w:webHidden/>
               </w:rPr>
-              <w:instrText xml:space="preserve"> PAGEREF _Toc121473351 \h </w:instrText>
+              <w:instrText xml:space="preserve"> PAGEREF _Toc121837599 \h </w:instrText>
             </w:r>
             <w:r>
               <w:rPr>
@@ -1404,7 +1404,7 @@
               <w:lang w:eastAsia="en-GB"/>
             </w:rPr>
           </w:pPr>
-          <w:hyperlink w:anchor="_Toc121473352" w:history="1">
+          <w:hyperlink w:anchor="_Toc121837600" w:history="1">
             <w:r>
               <w:rPr>
                 <w:rStyle w:val="Hyperlink"/>
@@ -1431,7 +1431,7 @@
                 <w:noProof/>
                 <w:webHidden/>
               </w:rPr>
-              <w:instrText xml:space="preserve"> PAGEREF _Toc121473352 \h </w:instrText>
+              <w:instrText xml:space="preserve"> PAGEREF _Toc121837600 \h </w:instrText>
             </w:r>
             <w:r>
               <w:rPr>
@@ -1474,7 +1474,7 @@
               <w:lang w:eastAsia="en-GB"/>
             </w:rPr>
           </w:pPr>
-          <w:hyperlink w:anchor="_Toc121473353" w:history="1">
+          <w:hyperlink w:anchor="_Toc121837601" w:history="1">
             <w:r>
               <w:rPr>
                 <w:rStyle w:val="Hyperlink"/>
@@ -1501,7 +1501,7 @@
                 <w:noProof/>
                 <w:webHidden/>
               </w:rPr>
-              <w:instrText xml:space="preserve"> PAGEREF _Toc121473353 \h </w:instrText>
+              <w:instrText xml:space="preserve"> PAGEREF _Toc121837601 \h </w:instrText>
             </w:r>
             <w:r>
               <w:rPr>
@@ -1544,7 +1544,7 @@
               <w:lang w:eastAsia="en-GB"/>
             </w:rPr>
           </w:pPr>
-          <w:hyperlink w:anchor="_Toc121473354" w:history="1">
+          <w:hyperlink w:anchor="_Toc121837602" w:history="1">
             <w:r>
               <w:rPr>
                 <w:rStyle w:val="Hyperlink"/>
@@ -1571,7 +1571,7 @@
                 <w:noProof/>
                 <w:webHidden/>
               </w:rPr>
-              <w:instrText xml:space="preserve"> PAGEREF _Toc121473354 \h </w:instrText>
+              <w:instrText xml:space="preserve"> PAGEREF _Toc121837602 \h </w:instrText>
             </w:r>
             <w:r>
               <w:rPr>
@@ -1614,7 +1614,7 @@
               <w:lang w:eastAsia="en-GB"/>
             </w:rPr>
           </w:pPr>
-          <w:hyperlink w:anchor="_Toc121473355" w:history="1">
+          <w:hyperlink w:anchor="_Toc121837603" w:history="1">
             <w:r>
               <w:rPr>
                 <w:rStyle w:val="Hyperlink"/>
@@ -1641,7 +1641,7 @@
                 <w:noProof/>
                 <w:webHidden/>
               </w:rPr>
-              <w:instrText xml:space="preserve"> PAGEREF _Toc121473355 \h </w:instrText>
+              <w:instrText xml:space="preserve"> PAGEREF _Toc121837603 \h </w:instrText>
             </w:r>
             <w:r>
               <w:rPr>
@@ -1682,7 +1682,7 @@
               <w:lang w:eastAsia="en-GB"/>
             </w:rPr>
           </w:pPr>
-          <w:hyperlink w:anchor="_Toc121473356" w:history="1">
+          <w:hyperlink w:anchor="_Toc121837604" w:history="1">
             <w:r>
               <w:rPr>
                 <w:rStyle w:val="Hyperlink"/>
@@ -1705,7 +1705,7 @@
               <w:rPr>
                 <w:webHidden/>
               </w:rPr>
-              <w:instrText xml:space="preserve"> PAGEREF _Toc121473356 \h </w:instrText>
+              <w:instrText xml:space="preserve"> PAGEREF _Toc121837604 \h </w:instrText>
             </w:r>
             <w:r>
               <w:rPr>
@@ -1744,7 +1744,7 @@
               <w:lang w:eastAsia="en-GB"/>
             </w:rPr>
           </w:pPr>
-          <w:hyperlink w:anchor="_Toc121473357" w:history="1">
+          <w:hyperlink w:anchor="_Toc121837605" w:history="1">
             <w:r>
               <w:rPr>
                 <w:rStyle w:val="Hyperlink"/>
@@ -1771,7 +1771,7 @@
                 <w:noProof/>
                 <w:webHidden/>
               </w:rPr>
-              <w:instrText xml:space="preserve"> PAGEREF _Toc121473357 \h </w:instrText>
+              <w:instrText xml:space="preserve"> PAGEREF _Toc121837605 \h </w:instrText>
             </w:r>
             <w:r>
               <w:rPr>
@@ -1814,7 +1814,7 @@
               <w:lang w:eastAsia="en-GB"/>
             </w:rPr>
           </w:pPr>
-          <w:hyperlink w:anchor="_Toc121473358" w:history="1">
+          <w:hyperlink w:anchor="_Toc121837606" w:history="1">
             <w:r>
               <w:rPr>
                 <w:rStyle w:val="Hyperlink"/>
@@ -1841,7 +1841,7 @@
                 <w:noProof/>
                 <w:webHidden/>
               </w:rPr>
-              <w:instrText xml:space="preserve"> PAGEREF _Toc121473358 \h </w:instrText>
+              <w:instrText xml:space="preserve"> PAGEREF _Toc121837606 \h </w:instrText>
             </w:r>
             <w:r>
               <w:rPr>
@@ -1884,7 +1884,7 @@
               <w:lang w:eastAsia="en-GB"/>
             </w:rPr>
           </w:pPr>
-          <w:hyperlink w:anchor="_Toc121473359" w:history="1">
+          <w:hyperlink w:anchor="_Toc121837607" w:history="1">
             <w:r>
               <w:rPr>
                 <w:rStyle w:val="Hyperlink"/>
@@ -1911,7 +1911,7 @@
                 <w:noProof/>
                 <w:webHidden/>
               </w:rPr>
-              <w:instrText xml:space="preserve"> PAGEREF _Toc121473359 \h </w:instrText>
+              <w:instrText xml:space="preserve"> PAGEREF _Toc121837607 \h </w:instrText>
             </w:r>
             <w:r>
               <w:rPr>
@@ -1954,7 +1954,7 @@
               <w:lang w:eastAsia="en-GB"/>
             </w:rPr>
           </w:pPr>
-          <w:hyperlink w:anchor="_Toc121473360" w:history="1">
+          <w:hyperlink w:anchor="_Toc121837608" w:history="1">
             <w:r>
               <w:rPr>
                 <w:rStyle w:val="Hyperlink"/>
@@ -1981,7 +1981,7 @@
                 <w:noProof/>
                 <w:webHidden/>
               </w:rPr>
-              <w:instrText xml:space="preserve"> PAGEREF _Toc121473360 \h </w:instrText>
+              <w:instrText xml:space="preserve"> PAGEREF _Toc121837608 \h </w:instrText>
             </w:r>
             <w:r>
               <w:rPr>
@@ -2024,7 +2024,7 @@
               <w:lang w:eastAsia="en-GB"/>
             </w:rPr>
           </w:pPr>
-          <w:hyperlink w:anchor="_Toc121473361" w:history="1">
+          <w:hyperlink w:anchor="_Toc121837609" w:history="1">
             <w:r>
               <w:rPr>
                 <w:rStyle w:val="Hyperlink"/>
@@ -2051,7 +2051,7 @@
                 <w:noProof/>
                 <w:webHidden/>
               </w:rPr>
-              <w:instrText xml:space="preserve"> PAGEREF _Toc121473361 \h </w:instrText>
+              <w:instrText xml:space="preserve"> PAGEREF _Toc121837609 \h </w:instrText>
             </w:r>
             <w:r>
               <w:rPr>
@@ -2094,7 +2094,7 @@
               <w:lang w:eastAsia="en-GB"/>
             </w:rPr>
           </w:pPr>
-          <w:hyperlink w:anchor="_Toc121473362" w:history="1">
+          <w:hyperlink w:anchor="_Toc121837610" w:history="1">
             <w:r>
               <w:rPr>
                 <w:rStyle w:val="Hyperlink"/>
@@ -2121,7 +2121,7 @@
                 <w:noProof/>
                 <w:webHidden/>
               </w:rPr>
-              <w:instrText xml:space="preserve"> PAGEREF _Toc121473362 \h </w:instrText>
+              <w:instrText xml:space="preserve"> PAGEREF _Toc121837610 \h </w:instrText>
             </w:r>
             <w:r>
               <w:rPr>
@@ -2164,7 +2164,7 @@
               <w:lang w:eastAsia="en-GB"/>
             </w:rPr>
           </w:pPr>
-          <w:hyperlink w:anchor="_Toc121473363" w:history="1">
+          <w:hyperlink w:anchor="_Toc121837611" w:history="1">
             <w:r>
               <w:rPr>
                 <w:rStyle w:val="Hyperlink"/>
@@ -2191,7 +2191,7 @@
                 <w:noProof/>
                 <w:webHidden/>
               </w:rPr>
-              <w:instrText xml:space="preserve"> PAGEREF _Toc121473363 \h </w:instrText>
+              <w:instrText xml:space="preserve"> PAGEREF _Toc121837611 \h </w:instrText>
             </w:r>
             <w:r>
               <w:rPr>
@@ -2234,7 +2234,7 @@
               <w:lang w:eastAsia="en-GB"/>
             </w:rPr>
           </w:pPr>
-          <w:hyperlink w:anchor="_Toc121473364" w:history="1">
+          <w:hyperlink w:anchor="_Toc121837612" w:history="1">
             <w:r>
               <w:rPr>
                 <w:rStyle w:val="Hyperlink"/>
@@ -2261,7 +2261,7 @@
                 <w:noProof/>
                 <w:webHidden/>
               </w:rPr>
-              <w:instrText xml:space="preserve"> PAGEREF _Toc121473364 \h </w:instrText>
+              <w:instrText xml:space="preserve"> PAGEREF _Toc121837612 \h </w:instrText>
             </w:r>
             <w:r>
               <w:rPr>
@@ -2304,7 +2304,7 @@
               <w:lang w:eastAsia="en-GB"/>
             </w:rPr>
           </w:pPr>
-          <w:hyperlink w:anchor="_Toc121473365" w:history="1">
+          <w:hyperlink w:anchor="_Toc121837613" w:history="1">
             <w:r>
               <w:rPr>
                 <w:rStyle w:val="Hyperlink"/>
@@ -2331,7 +2331,7 @@
                 <w:noProof/>
                 <w:webHidden/>
               </w:rPr>
-              <w:instrText xml:space="preserve"> PAGEREF _Toc121473365 \h </w:instrText>
+              <w:instrText xml:space="preserve"> PAGEREF _Toc121837613 \h </w:instrText>
             </w:r>
             <w:r>
               <w:rPr>
@@ -2374,7 +2374,7 @@
               <w:lang w:eastAsia="en-GB"/>
             </w:rPr>
           </w:pPr>
-          <w:hyperlink w:anchor="_Toc121473366" w:history="1">
+          <w:hyperlink w:anchor="_Toc121837614" w:history="1">
             <w:r>
               <w:rPr>
                 <w:rStyle w:val="Hyperlink"/>
@@ -2401,7 +2401,7 @@
                 <w:noProof/>
                 <w:webHidden/>
               </w:rPr>
-              <w:instrText xml:space="preserve"> PAGEREF _Toc121473366 \h </w:instrText>
+              <w:instrText xml:space="preserve"> PAGEREF _Toc121837614 \h </w:instrText>
             </w:r>
             <w:r>
               <w:rPr>
@@ -2444,7 +2444,7 @@
               <w:lang w:eastAsia="en-GB"/>
             </w:rPr>
           </w:pPr>
-          <w:hyperlink w:anchor="_Toc121473367" w:history="1">
+          <w:hyperlink w:anchor="_Toc121837615" w:history="1">
             <w:r>
               <w:rPr>
                 <w:rStyle w:val="Hyperlink"/>
@@ -2471,7 +2471,7 @@
                 <w:noProof/>
                 <w:webHidden/>
               </w:rPr>
-              <w:instrText xml:space="preserve"> PAGEREF _Toc121473367 \h </w:instrText>
+              <w:instrText xml:space="preserve"> PAGEREF _Toc121837615 \h </w:instrText>
             </w:r>
             <w:r>
               <w:rPr>
@@ -2514,7 +2514,7 @@
               <w:lang w:eastAsia="en-GB"/>
             </w:rPr>
           </w:pPr>
-          <w:hyperlink w:anchor="_Toc121473368" w:history="1">
+          <w:hyperlink w:anchor="_Toc121837616" w:history="1">
             <w:r>
               <w:rPr>
                 <w:rStyle w:val="Hyperlink"/>
@@ -2541,7 +2541,7 @@
                 <w:noProof/>
                 <w:webHidden/>
               </w:rPr>
-              <w:instrText xml:space="preserve"> PAGEREF _Toc121473368 \h </w:instrText>
+              <w:instrText xml:space="preserve"> PAGEREF _Toc121837616 \h </w:instrText>
             </w:r>
             <w:r>
               <w:rPr>
@@ -2584,7 +2584,7 @@
               <w:lang w:eastAsia="en-GB"/>
             </w:rPr>
           </w:pPr>
-          <w:hyperlink w:anchor="_Toc121473369" w:history="1">
+          <w:hyperlink w:anchor="_Toc121837617" w:history="1">
             <w:r>
               <w:rPr>
                 <w:rStyle w:val="Hyperlink"/>
@@ -2611,7 +2611,7 @@
                 <w:noProof/>
                 <w:webHidden/>
               </w:rPr>
-              <w:instrText xml:space="preserve"> PAGEREF _Toc121473369 \h </w:instrText>
+              <w:instrText xml:space="preserve"> PAGEREF _Toc121837617 \h </w:instrText>
             </w:r>
             <w:r>
               <w:rPr>
@@ -2654,7 +2654,7 @@
               <w:lang w:eastAsia="en-GB"/>
             </w:rPr>
           </w:pPr>
-          <w:hyperlink w:anchor="_Toc121473370" w:history="1">
+          <w:hyperlink w:anchor="_Toc121837618" w:history="1">
             <w:r>
               <w:rPr>
                 <w:rStyle w:val="Hyperlink"/>
@@ -2681,7 +2681,7 @@
                 <w:noProof/>
                 <w:webHidden/>
               </w:rPr>
-              <w:instrText xml:space="preserve"> PAGEREF _Toc121473370 \h </w:instrText>
+              <w:instrText xml:space="preserve"> PAGEREF _Toc121837618 \h </w:instrText>
             </w:r>
             <w:r>
               <w:rPr>
@@ -2724,7 +2724,7 @@
               <w:lang w:eastAsia="en-GB"/>
             </w:rPr>
           </w:pPr>
-          <w:hyperlink w:anchor="_Toc121473371" w:history="1">
+          <w:hyperlink w:anchor="_Toc121837619" w:history="1">
             <w:r>
               <w:rPr>
                 <w:rStyle w:val="Hyperlink"/>
@@ -2751,7 +2751,7 @@
                 <w:noProof/>
                 <w:webHidden/>
               </w:rPr>
-              <w:instrText xml:space="preserve"> PAGEREF _Toc121473371 \h </w:instrText>
+              <w:instrText xml:space="preserve"> PAGEREF _Toc121837619 \h </w:instrText>
             </w:r>
             <w:r>
               <w:rPr>
@@ -2794,7 +2794,7 @@
               <w:lang w:eastAsia="en-GB"/>
             </w:rPr>
           </w:pPr>
-          <w:hyperlink w:anchor="_Toc121473372" w:history="1">
+          <w:hyperlink w:anchor="_Toc121837620" w:history="1">
             <w:r>
               <w:rPr>
                 <w:rStyle w:val="Hyperlink"/>
@@ -2821,7 +2821,7 @@
                 <w:noProof/>
                 <w:webHidden/>
               </w:rPr>
-              <w:instrText xml:space="preserve"> PAGEREF _Toc121473372 \h </w:instrText>
+              <w:instrText xml:space="preserve"> PAGEREF _Toc121837620 \h </w:instrText>
             </w:r>
             <w:r>
               <w:rPr>
@@ -2864,7 +2864,7 @@
               <w:lang w:eastAsia="en-GB"/>
             </w:rPr>
           </w:pPr>
-          <w:hyperlink w:anchor="_Toc121473373" w:history="1">
+          <w:hyperlink w:anchor="_Toc121837621" w:history="1">
             <w:r>
               <w:rPr>
                 <w:rStyle w:val="Hyperlink"/>
@@ -2891,7 +2891,7 @@
                 <w:noProof/>
                 <w:webHidden/>
               </w:rPr>
-              <w:instrText xml:space="preserve"> PAGEREF _Toc121473373 \h </w:instrText>
+              <w:instrText xml:space="preserve"> PAGEREF _Toc121837621 \h </w:instrText>
             </w:r>
             <w:r>
               <w:rPr>
@@ -2934,7 +2934,7 @@
               <w:lang w:eastAsia="en-GB"/>
             </w:rPr>
           </w:pPr>
-          <w:hyperlink w:anchor="_Toc121473374" w:history="1">
+          <w:hyperlink w:anchor="_Toc121837622" w:history="1">
             <w:r>
               <w:rPr>
                 <w:rStyle w:val="Hyperlink"/>
@@ -2961,7 +2961,7 @@
                 <w:noProof/>
                 <w:webHidden/>
               </w:rPr>
-              <w:instrText xml:space="preserve"> PAGEREF _Toc121473374 \h </w:instrText>
+              <w:instrText xml:space="preserve"> PAGEREF _Toc121837622 \h </w:instrText>
             </w:r>
             <w:r>
               <w:rPr>
@@ -3004,7 +3004,7 @@
               <w:lang w:eastAsia="en-GB"/>
             </w:rPr>
           </w:pPr>
-          <w:hyperlink w:anchor="_Toc121473375" w:history="1">
+          <w:hyperlink w:anchor="_Toc121837623" w:history="1">
             <w:r>
               <w:rPr>
                 <w:rStyle w:val="Hyperlink"/>
@@ -3031,7 +3031,7 @@
                 <w:noProof/>
                 <w:webHidden/>
               </w:rPr>
-              <w:instrText xml:space="preserve"> PAGEREF _Toc121473375 \h </w:instrText>
+              <w:instrText xml:space="preserve"> PAGEREF _Toc121837623 \h </w:instrText>
             </w:r>
             <w:r>
               <w:rPr>
@@ -3074,7 +3074,7 @@
               <w:lang w:eastAsia="en-GB"/>
             </w:rPr>
           </w:pPr>
-          <w:hyperlink w:anchor="_Toc121473376" w:history="1">
+          <w:hyperlink w:anchor="_Toc121837624" w:history="1">
             <w:r>
               <w:rPr>
                 <w:rStyle w:val="Hyperlink"/>
@@ -3101,7 +3101,7 @@
                 <w:noProof/>
                 <w:webHidden/>
               </w:rPr>
-              <w:instrText xml:space="preserve"> PAGEREF _Toc121473376 \h </w:instrText>
+              <w:instrText xml:space="preserve"> PAGEREF _Toc121837624 \h </w:instrText>
             </w:r>
             <w:r>
               <w:rPr>
@@ -3142,7 +3142,7 @@
               <w:lang w:eastAsia="en-GB"/>
             </w:rPr>
           </w:pPr>
-          <w:hyperlink w:anchor="_Toc121473377" w:history="1">
+          <w:hyperlink w:anchor="_Toc121837625" w:history="1">
             <w:r>
               <w:rPr>
                 <w:rStyle w:val="Hyperlink"/>
@@ -3165,7 +3165,7 @@
               <w:rPr>
                 <w:webHidden/>
               </w:rPr>
-              <w:instrText xml:space="preserve"> PAGEREF _Toc121473377 \h </w:instrText>
+              <w:instrText xml:space="preserve"> PAGEREF _Toc121837625 \h </w:instrText>
             </w:r>
             <w:r>
               <w:rPr>
@@ -3204,7 +3204,7 @@
               <w:lang w:eastAsia="en-GB"/>
             </w:rPr>
           </w:pPr>
-          <w:hyperlink w:anchor="_Toc121473378" w:history="1">
+          <w:hyperlink w:anchor="_Toc121837626" w:history="1">
             <w:r>
               <w:rPr>
                 <w:rStyle w:val="Hyperlink"/>
@@ -3231,7 +3231,7 @@
                 <w:noProof/>
                 <w:webHidden/>
               </w:rPr>
-              <w:instrText xml:space="preserve"> PAGEREF _Toc121473378 \h </w:instrText>
+              <w:instrText xml:space="preserve"> PAGEREF _Toc121837626 \h </w:instrText>
             </w:r>
             <w:r>
               <w:rPr>
@@ -3274,7 +3274,7 @@
               <w:lang w:eastAsia="en-GB"/>
             </w:rPr>
           </w:pPr>
-          <w:hyperlink w:anchor="_Toc121473379" w:history="1">
+          <w:hyperlink w:anchor="_Toc121837627" w:history="1">
             <w:r>
               <w:rPr>
                 <w:rStyle w:val="Hyperlink"/>
@@ -3301,7 +3301,7 @@
                 <w:noProof/>
                 <w:webHidden/>
               </w:rPr>
-              <w:instrText xml:space="preserve"> PAGEREF _Toc121473379 \h </w:instrText>
+              <w:instrText xml:space="preserve"> PAGEREF _Toc121837627 \h </w:instrText>
             </w:r>
             <w:r>
               <w:rPr>
@@ -3344,7 +3344,7 @@
               <w:lang w:eastAsia="en-GB"/>
             </w:rPr>
           </w:pPr>
-          <w:hyperlink w:anchor="_Toc121473380" w:history="1">
+          <w:hyperlink w:anchor="_Toc121837628" w:history="1">
             <w:r>
               <w:rPr>
                 <w:rStyle w:val="Hyperlink"/>
@@ -3371,7 +3371,7 @@
                 <w:noProof/>
                 <w:webHidden/>
               </w:rPr>
-              <w:instrText xml:space="preserve"> PAGEREF _Toc121473380 \h </w:instrText>
+              <w:instrText xml:space="preserve"> PAGEREF _Toc121837628 \h </w:instrText>
             </w:r>
             <w:r>
               <w:rPr>
@@ -3414,7 +3414,7 @@
               <w:lang w:eastAsia="en-GB"/>
             </w:rPr>
           </w:pPr>
-          <w:hyperlink w:anchor="_Toc121473381" w:history="1">
+          <w:hyperlink w:anchor="_Toc121837629" w:history="1">
             <w:r>
               <w:rPr>
                 <w:rStyle w:val="Hyperlink"/>
@@ -3441,7 +3441,7 @@
                 <w:noProof/>
                 <w:webHidden/>
               </w:rPr>
-              <w:instrText xml:space="preserve"> PAGEREF _Toc121473381 \h </w:instrText>
+              <w:instrText xml:space="preserve"> PAGEREF _Toc121837629 \h </w:instrText>
             </w:r>
             <w:r>
               <w:rPr>
@@ -3484,7 +3484,7 @@
               <w:lang w:eastAsia="en-GB"/>
             </w:rPr>
           </w:pPr>
-          <w:hyperlink w:anchor="_Toc121473382" w:history="1">
+          <w:hyperlink w:anchor="_Toc121837630" w:history="1">
             <w:r>
               <w:rPr>
                 <w:rStyle w:val="Hyperlink"/>
@@ -3511,7 +3511,7 @@
                 <w:noProof/>
                 <w:webHidden/>
               </w:rPr>
-              <w:instrText xml:space="preserve"> PAGEREF _Toc121473382 \h </w:instrText>
+              <w:instrText xml:space="preserve"> PAGEREF _Toc121837630 \h </w:instrText>
             </w:r>
             <w:r>
               <w:rPr>
@@ -3532,6 +3532,76 @@
                 <w:webHidden/>
               </w:rPr>
               <w:t>36</w:t>
+            </w:r>
+            <w:r>
+              <w:rPr>
+                <w:noProof/>
+                <w:webHidden/>
+              </w:rPr>
+              <w:fldChar w:fldCharType="end"/>
+            </w:r>
+          </w:hyperlink>
+        </w:p>
+        <w:p>
+          <w:pPr>
+            <w:pStyle w:val="TOC3"/>
+            <w:tabs>
+              <w:tab w:val="right" w:leader="dot" w:pos="9016"/>
+            </w:tabs>
+            <w:rPr>
+              <w:rFonts w:eastAsiaTheme="minorEastAsia"/>
+              <w:noProof/>
+              <w:lang w:eastAsia="en-GB"/>
+            </w:rPr>
+          </w:pPr>
+          <w:hyperlink w:anchor="_Toc121837631" w:history="1">
+            <w:r>
+              <w:rPr>
+                <w:rStyle w:val="Hyperlink"/>
+                <w:noProof/>
+              </w:rPr>
+              <w:t>Creating dark mode page</w:t>
+            </w:r>
+            <w:r>
+              <w:rPr>
+                <w:noProof/>
+                <w:webHidden/>
+              </w:rPr>
+              <w:tab/>
+            </w:r>
+            <w:r>
+              <w:rPr>
+                <w:noProof/>
+                <w:webHidden/>
+              </w:rPr>
+              <w:fldChar w:fldCharType="begin"/>
+            </w:r>
+            <w:r>
+              <w:rPr>
+                <w:noProof/>
+                <w:webHidden/>
+              </w:rPr>
+              <w:instrText xml:space="preserve"> PAGEREF _Toc121837631 \h </w:instrText>
+            </w:r>
+            <w:r>
+              <w:rPr>
+                <w:noProof/>
+                <w:webHidden/>
+              </w:rPr>
+            </w:r>
+            <w:r>
+              <w:rPr>
+                <w:noProof/>
+                <w:webHidden/>
+              </w:rPr>
+              <w:fldChar w:fldCharType="separate"/>
+            </w:r>
+            <w:r>
+              <w:rPr>
+                <w:noProof/>
+                <w:webHidden/>
+              </w:rPr>
+              <w:t>41</w:t>
             </w:r>
             <w:r>
               <w:rPr>
@@ -3565,11 +3635,6 @@
     <w:p/>
     <w:p/>
     <w:p/>
-    <w:p>
-      <w:pPr>
-        <w:pStyle w:val="Heading1"/>
-      </w:pPr>
-    </w:p>
     <w:p/>
     <w:p/>
     <w:p/>
@@ -3588,15 +3653,12 @@
     <w:p/>
     <w:p/>
     <w:p/>
-    <w:p/>
-    <w:p/>
-    <w:p/>
     <w:p>
       <w:pPr>
         <w:pStyle w:val="Heading1"/>
         <w:jc w:val="center"/>
       </w:pPr>
-      <w:bookmarkStart w:id="0" w:name="_Toc121473334"/>
+      <w:bookmarkStart w:id="0" w:name="_Toc121837582"/>
       <w:r>
         <w:t>Analysis</w:t>
       </w:r>
@@ -3612,7 +3674,7 @@
           <w:szCs w:val="24"/>
         </w:rPr>
       </w:pPr>
-      <w:bookmarkStart w:id="1" w:name="_Toc121473335"/>
+      <w:bookmarkStart w:id="1" w:name="_Toc121837583"/>
       <w:r>
         <w:rPr>
           <w:sz w:val="24"/>
@@ -3693,7 +3755,7 @@
           <w:szCs w:val="24"/>
         </w:rPr>
       </w:pPr>
-      <w:bookmarkStart w:id="2" w:name="_Toc121473336"/>
+      <w:bookmarkStart w:id="2" w:name="_Toc121837584"/>
       <w:r>
         <w:rPr>
           <w:sz w:val="24"/>
@@ -3772,7 +3834,7 @@
           <w:szCs w:val="24"/>
         </w:rPr>
       </w:pPr>
-      <w:bookmarkStart w:id="3" w:name="_Toc121473337"/>
+      <w:bookmarkStart w:id="3" w:name="_Toc121837585"/>
       <w:r>
         <w:rPr>
           <w:sz w:val="24"/>
@@ -4055,7 +4117,6 @@
         </w:numPr>
       </w:pPr>
       <w:r>
-        <w:lastRenderedPageBreak/>
         <w:t xml:space="preserve">This will give me a good idea of what features users would want to message with. For example, some users (particularly those with disabilities) may find </w:t>
       </w:r>
       <w:r>
@@ -4092,6 +4153,7 @@
         </w:numPr>
       </w:pPr>
       <w:r>
+        <w:lastRenderedPageBreak/>
         <w:t>If you</w:t>
       </w:r>
       <w:r>
@@ -4140,7 +4202,7 @@
         <w:pStyle w:val="Heading3"/>
         <w:jc w:val="center"/>
       </w:pPr>
-      <w:bookmarkStart w:id="6" w:name="_Toc121473338"/>
+      <w:bookmarkStart w:id="6" w:name="_Toc121837586"/>
       <w:r>
         <w:t xml:space="preserve">Interview: </w:t>
       </w:r>
@@ -4437,20 +4499,20 @@
         <w:jc w:val="center"/>
       </w:pPr>
       <w:r>
+        <w:t>Analysis</w:t>
+      </w:r>
+    </w:p>
+    <w:p>
+      <w:r>
+        <w:t>This interview shows that there would be interest in an AI chatbot, however that interest is strongly dependent on the quality of the chatbot</w:t>
+      </w:r>
+      <w:r>
+        <w:t xml:space="preserve">. Poor, unintelligible chatbots would quickly lose the user’s interest. </w:t>
+      </w:r>
+    </w:p>
+    <w:p>
+      <w:r>
         <w:lastRenderedPageBreak/>
-        <w:t>Analysis</w:t>
-      </w:r>
-    </w:p>
-    <w:p>
-      <w:r>
-        <w:t>This interview shows that there would be interest in an AI chatbot, however that interest is strongly dependent on the quality of the chatbot</w:t>
-      </w:r>
-      <w:r>
-        <w:t xml:space="preserve">. Poor, unintelligible chatbots would quickly lose the user’s interest. </w:t>
-      </w:r>
-    </w:p>
-    <w:p>
-      <w:r>
         <w:t>The suggestion to have the user</w:t>
       </w:r>
       <w:r>
@@ -4498,7 +4560,7 @@
           <w:szCs w:val="24"/>
         </w:rPr>
       </w:pPr>
-      <w:bookmarkStart w:id="7" w:name="_Toc121473339"/>
+      <w:bookmarkStart w:id="7" w:name="_Toc121837587"/>
       <w:r>
         <w:rPr>
           <w:sz w:val="24"/>
@@ -4606,7 +4668,7 @@
           <w:szCs w:val="24"/>
         </w:rPr>
       </w:pPr>
-      <w:bookmarkStart w:id="8" w:name="_Toc121473340"/>
+      <w:bookmarkStart w:id="8" w:name="_Toc121837588"/>
       <w:r>
         <w:rPr>
           <w:sz w:val="24"/>
@@ -4628,7 +4690,7 @@
         <w:pStyle w:val="Heading3"/>
         <w:jc w:val="center"/>
       </w:pPr>
-      <w:bookmarkStart w:id="9" w:name="_Toc121473341"/>
+      <w:bookmarkStart w:id="9" w:name="_Toc121837589"/>
       <w:r>
         <w:t>Decomposition</w:t>
       </w:r>
@@ -4647,7 +4709,6 @@
     </w:p>
     <w:p>
       <w:r>
-        <w:lastRenderedPageBreak/>
         <w:t xml:space="preserve">The </w:t>
       </w:r>
       <w:r>
@@ -4702,6 +4763,7 @@
         </w:numPr>
       </w:pPr>
       <w:r>
+        <w:lastRenderedPageBreak/>
         <w:t xml:space="preserve">Take in user input, either through them typing it into a box or </w:t>
       </w:r>
       <w:r>
@@ -4810,7 +4872,7 @@
         <w:pStyle w:val="Heading3"/>
         <w:jc w:val="center"/>
       </w:pPr>
-      <w:bookmarkStart w:id="10" w:name="_Toc121473342"/>
+      <w:bookmarkStart w:id="10" w:name="_Toc121837590"/>
       <w:r>
         <w:t>Abstraction</w:t>
       </w:r>
@@ -4892,7 +4954,7 @@
           <w:szCs w:val="24"/>
         </w:rPr>
       </w:pPr>
-      <w:bookmarkStart w:id="11" w:name="_Toc121473343"/>
+      <w:bookmarkStart w:id="11" w:name="_Toc121837591"/>
       <w:r>
         <w:rPr>
           <w:sz w:val="24"/>
@@ -4907,7 +4969,7 @@
         <w:pStyle w:val="Heading3"/>
         <w:jc w:val="center"/>
       </w:pPr>
-      <w:bookmarkStart w:id="12" w:name="_Toc121473344"/>
+      <w:bookmarkStart w:id="12" w:name="_Toc121837592"/>
       <w:r>
         <w:t>Chirpy Cardinal</w:t>
       </w:r>
@@ -5265,7 +5327,6 @@
         <w:rPr>
           <w:noProof/>
         </w:rPr>
-        <w:lastRenderedPageBreak/>
         <mc:AlternateContent>
           <mc:Choice Requires="wps">
             <w:drawing>
@@ -5482,7 +5543,14 @@
         <w:rPr>
           <w:noProof/>
         </w:rPr>
-        <w:t>tarian”, is “Oh okay, I’m actually vegetarian”. This is a clever response, as the “Oh, okay”</w:t>
+        <w:t xml:space="preserve">tarian”, is “Oh okay, I’m actually vegetarian”. This is a clever response, as </w:t>
+      </w:r>
+      <w:r>
+        <w:rPr>
+          <w:noProof/>
+        </w:rPr>
+        <w:lastRenderedPageBreak/>
+        <w:t>the “Oh, okay”</w:t>
       </w:r>
       <w:r>
         <w:rPr>
@@ -5883,8 +5951,9 @@
         <w:pStyle w:val="Heading3"/>
         <w:jc w:val="center"/>
       </w:pPr>
-      <w:bookmarkStart w:id="17" w:name="_Toc121473345"/>
-      <w:r>
+      <w:bookmarkStart w:id="17" w:name="_Toc121837593"/>
+      <w:r>
+        <w:lastRenderedPageBreak/>
         <w:t>Kuki</w:t>
       </w:r>
       <w:r>
@@ -6360,7 +6429,6 @@
         <w:rPr>
           <w:noProof/>
         </w:rPr>
-        <w:lastRenderedPageBreak/>
         <mc:AlternateContent>
           <mc:Choice Requires="wps">
             <w:drawing>
@@ -6555,7 +6623,11 @@
         <w:t xml:space="preserve"> are a lot more open ended</w:t>
       </w:r>
       <w:r>
-        <w:t xml:space="preserve"> allowing for a wider range of </w:t>
+        <w:t xml:space="preserve"> allowing for a wider range </w:t>
+      </w:r>
+      <w:r>
+        <w:lastRenderedPageBreak/>
+        <w:t xml:space="preserve">of </w:t>
       </w:r>
       <w:r>
         <w:t>user respon</w:t>
@@ -7065,7 +7137,7 @@
           <w:szCs w:val="24"/>
         </w:rPr>
       </w:pPr>
-      <w:bookmarkStart w:id="24" w:name="_Toc121473346"/>
+      <w:bookmarkStart w:id="24" w:name="_Toc121837594"/>
       <w:r>
         <w:rPr>
           <w:sz w:val="24"/>
@@ -7181,7 +7253,7 @@
       <w:pPr>
         <w:pStyle w:val="Heading3"/>
       </w:pPr>
-      <w:bookmarkStart w:id="25" w:name="_Toc121473347"/>
+      <w:bookmarkStart w:id="25" w:name="_Toc121837595"/>
       <w:r>
         <w:t>Limitations</w:t>
       </w:r>
@@ -7224,7 +7296,7 @@
           <w:szCs w:val="24"/>
         </w:rPr>
       </w:pPr>
-      <w:bookmarkStart w:id="26" w:name="_Toc121473348"/>
+      <w:bookmarkStart w:id="26" w:name="_Toc121837596"/>
       <w:r>
         <w:rPr>
           <w:sz w:val="24"/>
@@ -7240,7 +7312,7 @@
       <w:pPr>
         <w:pStyle w:val="Heading3"/>
       </w:pPr>
-      <w:bookmarkStart w:id="27" w:name="_Toc121473349"/>
+      <w:bookmarkStart w:id="27" w:name="_Toc121837597"/>
       <w:r>
         <w:t>Hardware</w:t>
       </w:r>
@@ -7357,7 +7429,7 @@
       <w:pPr>
         <w:pStyle w:val="Heading3"/>
       </w:pPr>
-      <w:bookmarkStart w:id="28" w:name="_Toc121473350"/>
+      <w:bookmarkStart w:id="28" w:name="_Toc121837598"/>
       <w:r>
         <w:t>Software</w:t>
       </w:r>
@@ -7812,7 +7884,7 @@
           <w:szCs w:val="24"/>
         </w:rPr>
       </w:pPr>
-      <w:bookmarkStart w:id="29" w:name="_Toc121473351"/>
+      <w:bookmarkStart w:id="29" w:name="_Toc121837599"/>
       <w:r>
         <w:rPr>
           <w:sz w:val="24"/>
@@ -7827,7 +7899,7 @@
       <w:pPr>
         <w:pStyle w:val="Heading3"/>
       </w:pPr>
-      <w:bookmarkStart w:id="30" w:name="_Toc121473352"/>
+      <w:bookmarkStart w:id="30" w:name="_Toc121837600"/>
       <w:r>
         <w:t>Design</w:t>
       </w:r>
@@ -7943,7 +8015,7 @@
       <w:pPr>
         <w:pStyle w:val="Heading3"/>
       </w:pPr>
-      <w:bookmarkStart w:id="31" w:name="_Toc121473353"/>
+      <w:bookmarkStart w:id="31" w:name="_Toc121837601"/>
       <w:r>
         <w:t>Functionality</w:t>
       </w:r>
@@ -8121,7 +8193,7 @@
       <w:pPr>
         <w:pStyle w:val="Heading3"/>
       </w:pPr>
-      <w:bookmarkStart w:id="32" w:name="_Toc121473354"/>
+      <w:bookmarkStart w:id="32" w:name="_Toc121837602"/>
       <w:r>
         <w:t>Hardware</w:t>
       </w:r>
@@ -8183,7 +8255,7 @@
       <w:pPr>
         <w:pStyle w:val="Heading3"/>
       </w:pPr>
-      <w:bookmarkStart w:id="33" w:name="_Toc121473355"/>
+      <w:bookmarkStart w:id="33" w:name="_Toc121837603"/>
       <w:r>
         <w:t>Software</w:t>
       </w:r>
@@ -8398,7 +8470,7 @@
         <w:pStyle w:val="Heading1"/>
         <w:jc w:val="center"/>
       </w:pPr>
-      <w:bookmarkStart w:id="34" w:name="_Toc121473356"/>
+      <w:bookmarkStart w:id="34" w:name="_Toc121837604"/>
       <w:r>
         <w:rPr>
           <w:noProof/>
@@ -8490,7 +8562,7 @@
         <w:pStyle w:val="Heading2"/>
         <w:jc w:val="center"/>
       </w:pPr>
-      <w:bookmarkStart w:id="35" w:name="_Toc121473357"/>
+      <w:bookmarkStart w:id="35" w:name="_Toc121837605"/>
       <w:r>
         <w:t>Create Venv</w:t>
       </w:r>
@@ -8596,7 +8668,7 @@
         <w:pStyle w:val="Heading2"/>
         <w:jc w:val="center"/>
       </w:pPr>
-      <w:bookmarkStart w:id="36" w:name="_Toc121473358"/>
+      <w:bookmarkStart w:id="36" w:name="_Toc121837606"/>
       <w:r>
         <w:t>ML model</w:t>
       </w:r>
@@ -8607,7 +8679,7 @@
       <w:pPr>
         <w:pStyle w:val="Heading3"/>
       </w:pPr>
-      <w:bookmarkStart w:id="37" w:name="_Toc121473359"/>
+      <w:bookmarkStart w:id="37" w:name="_Toc121837607"/>
       <w:r>
         <w:lastRenderedPageBreak/>
         <w:t>Choosing model</w:t>
@@ -8824,7 +8896,7 @@
       <w:pPr>
         <w:pStyle w:val="Heading3"/>
       </w:pPr>
-      <w:bookmarkStart w:id="38" w:name="_Toc121473360"/>
+      <w:bookmarkStart w:id="38" w:name="_Toc121837608"/>
       <w:r>
         <w:lastRenderedPageBreak/>
         <w:t>Implementing model</w:t>
@@ -9262,7 +9334,7 @@
         <w:pStyle w:val="Heading2"/>
         <w:jc w:val="center"/>
       </w:pPr>
-      <w:bookmarkStart w:id="39" w:name="_Toc121473361"/>
+      <w:bookmarkStart w:id="39" w:name="_Toc121837609"/>
       <w:r>
         <w:rPr>
           <w:noProof/>
@@ -9584,7 +9656,7 @@
       <w:pPr>
         <w:pStyle w:val="Heading3"/>
       </w:pPr>
-      <w:bookmarkStart w:id="42" w:name="_Toc121473362"/>
+      <w:bookmarkStart w:id="42" w:name="_Toc121837610"/>
       <w:r>
         <w:t>Create HTML web pages</w:t>
       </w:r>
@@ -9596,7 +9668,7 @@
       <w:pPr>
         <w:pStyle w:val="Heading3"/>
       </w:pPr>
-      <w:bookmarkStart w:id="43" w:name="_Toc121473363"/>
+      <w:bookmarkStart w:id="43" w:name="_Toc121837611"/>
       <w:r>
         <w:t>Use CSS styling for the web pages</w:t>
       </w:r>
@@ -10183,7 +10255,7 @@
       <w:pPr>
         <w:pStyle w:val="Heading3"/>
       </w:pPr>
-      <w:bookmarkStart w:id="48" w:name="_Toc121473364"/>
+      <w:bookmarkStart w:id="48" w:name="_Toc121837612"/>
       <w:r>
         <w:t>Create HTML forms for users to input text</w:t>
       </w:r>
@@ -10210,7 +10282,7 @@
       <w:pPr>
         <w:pStyle w:val="Heading3"/>
       </w:pPr>
-      <w:bookmarkStart w:id="49" w:name="_Toc121473365"/>
+      <w:bookmarkStart w:id="49" w:name="_Toc121837613"/>
       <w:r>
         <w:lastRenderedPageBreak/>
         <w:t>Link to python backend using Flask</w:t>
@@ -10474,7 +10546,7 @@
         <w:pStyle w:val="Heading2"/>
         <w:jc w:val="center"/>
       </w:pPr>
-      <w:bookmarkStart w:id="50" w:name="_Toc121473366"/>
+      <w:bookmarkStart w:id="50" w:name="_Toc121837614"/>
       <w:r>
         <w:lastRenderedPageBreak/>
         <w:t>User interaction</w:t>
@@ -10486,7 +10558,7 @@
       <w:pPr>
         <w:pStyle w:val="Heading3"/>
       </w:pPr>
-      <w:bookmarkStart w:id="51" w:name="_Toc121473367"/>
+      <w:bookmarkStart w:id="51" w:name="_Toc121837615"/>
       <w:r>
         <w:t>Text from user should be read by the model</w:t>
       </w:r>
@@ -10668,7 +10740,7 @@
       <w:pPr>
         <w:pStyle w:val="Heading3"/>
       </w:pPr>
-      <w:bookmarkStart w:id="52" w:name="_Toc121473368"/>
+      <w:bookmarkStart w:id="52" w:name="_Toc121837616"/>
       <w:r>
         <w:t>Response from model outputted to user</w:t>
       </w:r>
@@ -10801,7 +10873,7 @@
       <w:pPr>
         <w:pStyle w:val="Heading3"/>
       </w:pPr>
-      <w:bookmarkStart w:id="53" w:name="_Toc121473369"/>
+      <w:bookmarkStart w:id="53" w:name="_Toc121837617"/>
       <w:r>
         <w:t>Allow user to enter message using microphone</w:t>
       </w:r>
@@ -10819,7 +10891,7 @@
       <w:pPr>
         <w:pStyle w:val="Heading3"/>
       </w:pPr>
-      <w:bookmarkStart w:id="54" w:name="_Toc121473370"/>
+      <w:bookmarkStart w:id="54" w:name="_Toc121837618"/>
       <w:r>
         <w:t>Record Audio</w:t>
       </w:r>
@@ -10946,7 +11018,7 @@
       <w:pPr>
         <w:pStyle w:val="Heading3"/>
       </w:pPr>
-      <w:bookmarkStart w:id="55" w:name="_Toc121473371"/>
+      <w:bookmarkStart w:id="55" w:name="_Toc121837619"/>
       <w:r>
         <w:t>Decide on model to convert text to speech</w:t>
       </w:r>
@@ -11133,7 +11205,7 @@
       <w:pPr>
         <w:pStyle w:val="Heading3"/>
       </w:pPr>
-      <w:bookmarkStart w:id="56" w:name="_Toc121473372"/>
+      <w:bookmarkStart w:id="56" w:name="_Toc121837620"/>
       <w:r>
         <w:t>Fine-tune</w:t>
       </w:r>
@@ -12091,7 +12163,7 @@
       <w:pPr>
         <w:pStyle w:val="Heading3"/>
       </w:pPr>
-      <w:bookmarkStart w:id="57" w:name="_Toc121473373"/>
+      <w:bookmarkStart w:id="57" w:name="_Toc121837621"/>
       <w:r>
         <w:t>Implement model</w:t>
       </w:r>
@@ -12216,7 +12288,7 @@
       <w:pPr>
         <w:pStyle w:val="Heading3"/>
       </w:pPr>
-      <w:bookmarkStart w:id="58" w:name="_Toc121473374"/>
+      <w:bookmarkStart w:id="58" w:name="_Toc121837622"/>
       <w:r>
         <w:t>Allow users to report messages</w:t>
       </w:r>
@@ -12286,7 +12358,7 @@
       <w:pPr>
         <w:pStyle w:val="Heading3"/>
       </w:pPr>
-      <w:bookmarkStart w:id="59" w:name="_Toc121473375"/>
+      <w:bookmarkStart w:id="59" w:name="_Toc121837623"/>
       <w:r>
         <w:t>Reported messages and the report reason should be logged</w:t>
       </w:r>
@@ -12320,7 +12392,7 @@
       <w:pPr>
         <w:pStyle w:val="Heading2"/>
       </w:pPr>
-      <w:bookmarkStart w:id="60" w:name="_Toc121473376"/>
+      <w:bookmarkStart w:id="60" w:name="_Toc121837624"/>
       <w:r>
         <w:t>Testing</w:t>
       </w:r>
@@ -12334,7 +12406,7 @@
       <w:pPr>
         <w:pStyle w:val="Heading1"/>
       </w:pPr>
-      <w:bookmarkStart w:id="61" w:name="_Toc121473377"/>
+      <w:bookmarkStart w:id="61" w:name="_Toc121837625"/>
       <w:r>
         <w:t>Development</w:t>
       </w:r>
@@ -12344,7 +12416,7 @@
       <w:pPr>
         <w:pStyle w:val="Heading2"/>
       </w:pPr>
-      <w:bookmarkStart w:id="62" w:name="_Toc121473378"/>
+      <w:bookmarkStart w:id="62" w:name="_Toc121837626"/>
       <w:r>
         <w:t>Central Flask algorithm</w:t>
       </w:r>
@@ -12354,7 +12426,7 @@
       <w:pPr>
         <w:pStyle w:val="Heading3"/>
       </w:pPr>
-      <w:bookmarkStart w:id="63" w:name="_Toc121473379"/>
+      <w:bookmarkStart w:id="63" w:name="_Toc121837627"/>
       <w:r>
         <w:t>Basic flask setup code</w:t>
       </w:r>
@@ -13174,7 +13246,7 @@
       <w:pPr>
         <w:pStyle w:val="Heading2"/>
       </w:pPr>
-      <w:bookmarkStart w:id="64" w:name="_Toc121473380"/>
+      <w:bookmarkStart w:id="64" w:name="_Toc121837628"/>
       <w:r>
         <w:t>HTML pages</w:t>
       </w:r>
@@ -13184,7 +13256,7 @@
       <w:pPr>
         <w:pStyle w:val="Heading3"/>
       </w:pPr>
-      <w:bookmarkStart w:id="65" w:name="_Toc121473381"/>
+      <w:bookmarkStart w:id="65" w:name="_Toc121837629"/>
       <w:r>
         <w:t>Home page</w:t>
       </w:r>
@@ -13895,13 +13967,15 @@
       <w:pPr>
         <w:pStyle w:val="Heading3"/>
       </w:pPr>
-      <w:bookmarkStart w:id="66" w:name="_Toc121473382"/>
+      <w:bookmarkStart w:id="66" w:name="_Toc121837630"/>
       <w:r>
         <w:lastRenderedPageBreak/>
         <w:t>Home page – adding elements</w:t>
       </w:r>
-      <w:bookmarkEnd w:id="66"/>
-      <w:r>
+      <w:r>
+        <w:rPr>
+          <w:noProof/>
+        </w:rPr>
         <w:drawing>
           <wp:anchor distT="0" distB="0" distL="114300" distR="114300" simplePos="0" relativeHeight="251773976" behindDoc="0" locked="0" layoutInCell="1" allowOverlap="1" wp14:anchorId="53B8F689" wp14:editId="79D6BCAF">
             <wp:simplePos x="0" y="0"/>
@@ -13954,6 +14028,7 @@
           </wp:anchor>
         </w:drawing>
       </w:r>
+      <w:bookmarkEnd w:id="66"/>
     </w:p>
     <w:p/>
     <w:p>
@@ -14299,6 +14374,9 @@
     <w:p/>
     <w:p>
       <w:r>
+        <w:rPr>
+          <w:noProof/>
+        </w:rPr>
         <w:drawing>
           <wp:anchor distT="0" distB="0" distL="114300" distR="114300" simplePos="0" relativeHeight="251780120" behindDoc="0" locked="0" layoutInCell="1" allowOverlap="1" wp14:anchorId="084B6B9D" wp14:editId="34543496">
             <wp:simplePos x="0" y="0"/>
@@ -15861,6 +15939,20 @@
       </w:r>
     </w:p>
     <w:p/>
+    <w:p/>
+    <w:p/>
+    <w:p/>
+    <w:p/>
+    <w:p>
+      <w:pPr>
+        <w:pStyle w:val="Heading3"/>
+      </w:pPr>
+      <w:bookmarkStart w:id="67" w:name="_Toc121837631"/>
+      <w:r>
+        <w:t>Creating dark mode page</w:t>
+      </w:r>
+      <w:bookmarkEnd w:id="67"/>
+    </w:p>
     <w:sectPr>
       <w:footerReference w:type="default" r:id="rId69"/>
       <w:pgSz w:w="11906" w:h="16838"/>

</xml_diff>

<commit_message>
added python version and updated main function
</commit_message>
<xml_diff>
--- a/other/NEA.docx
+++ b/other/NEA.docx
@@ -152,7 +152,7 @@
             </w:rPr>
             <w:fldChar w:fldCharType="separate"/>
           </w:r>
-          <w:hyperlink w:anchor="_Toc124935226" w:history="1">
+          <w:hyperlink w:anchor="_Toc125033757" w:history="1">
             <w:r>
               <w:rPr>
                 <w:rStyle w:val="Hyperlink"/>
@@ -175,7 +175,7 @@
               <w:rPr>
                 <w:webHidden/>
               </w:rPr>
-              <w:instrText xml:space="preserve"> PAGEREF _Toc124935226 \h </w:instrText>
+              <w:instrText xml:space="preserve"> PAGEREF _Toc125033757 \h </w:instrText>
             </w:r>
             <w:r>
               <w:rPr>
@@ -214,7 +214,7 @@
               <w:lang w:eastAsia="en-GB"/>
             </w:rPr>
           </w:pPr>
-          <w:hyperlink w:anchor="_Toc124935227" w:history="1">
+          <w:hyperlink w:anchor="_Toc125033758" w:history="1">
             <w:r>
               <w:rPr>
                 <w:rStyle w:val="Hyperlink"/>
@@ -241,7 +241,7 @@
                 <w:noProof/>
                 <w:webHidden/>
               </w:rPr>
-              <w:instrText xml:space="preserve"> PAGEREF _Toc124935227 \h </w:instrText>
+              <w:instrText xml:space="preserve"> PAGEREF _Toc125033758 \h </w:instrText>
             </w:r>
             <w:r>
               <w:rPr>
@@ -284,7 +284,7 @@
               <w:lang w:eastAsia="en-GB"/>
             </w:rPr>
           </w:pPr>
-          <w:hyperlink w:anchor="_Toc124935228" w:history="1">
+          <w:hyperlink w:anchor="_Toc125033759" w:history="1">
             <w:r>
               <w:rPr>
                 <w:rStyle w:val="Hyperlink"/>
@@ -311,7 +311,7 @@
                 <w:noProof/>
                 <w:webHidden/>
               </w:rPr>
-              <w:instrText xml:space="preserve"> PAGEREF _Toc124935228 \h </w:instrText>
+              <w:instrText xml:space="preserve"> PAGEREF _Toc125033759 \h </w:instrText>
             </w:r>
             <w:r>
               <w:rPr>
@@ -354,7 +354,7 @@
               <w:lang w:eastAsia="en-GB"/>
             </w:rPr>
           </w:pPr>
-          <w:hyperlink w:anchor="_Toc124935229" w:history="1">
+          <w:hyperlink w:anchor="_Toc125033760" w:history="1">
             <w:r>
               <w:rPr>
                 <w:rStyle w:val="Hyperlink"/>
@@ -381,7 +381,7 @@
                 <w:noProof/>
                 <w:webHidden/>
               </w:rPr>
-              <w:instrText xml:space="preserve"> PAGEREF _Toc124935229 \h </w:instrText>
+              <w:instrText xml:space="preserve"> PAGEREF _Toc125033760 \h </w:instrText>
             </w:r>
             <w:r>
               <w:rPr>
@@ -424,7 +424,7 @@
               <w:lang w:eastAsia="en-GB"/>
             </w:rPr>
           </w:pPr>
-          <w:hyperlink w:anchor="_Toc124935230" w:history="1">
+          <w:hyperlink w:anchor="_Toc125033761" w:history="1">
             <w:r>
               <w:rPr>
                 <w:rStyle w:val="Hyperlink"/>
@@ -451,7 +451,7 @@
                 <w:noProof/>
                 <w:webHidden/>
               </w:rPr>
-              <w:instrText xml:space="preserve"> PAGEREF _Toc124935230 \h </w:instrText>
+              <w:instrText xml:space="preserve"> PAGEREF _Toc125033761 \h </w:instrText>
             </w:r>
             <w:r>
               <w:rPr>
@@ -494,7 +494,7 @@
               <w:lang w:eastAsia="en-GB"/>
             </w:rPr>
           </w:pPr>
-          <w:hyperlink w:anchor="_Toc124935231" w:history="1">
+          <w:hyperlink w:anchor="_Toc125033762" w:history="1">
             <w:r>
               <w:rPr>
                 <w:rStyle w:val="Hyperlink"/>
@@ -521,7 +521,7 @@
                 <w:noProof/>
                 <w:webHidden/>
               </w:rPr>
-              <w:instrText xml:space="preserve"> PAGEREF _Toc124935231 \h </w:instrText>
+              <w:instrText xml:space="preserve"> PAGEREF _Toc125033762 \h </w:instrText>
             </w:r>
             <w:r>
               <w:rPr>
@@ -564,7 +564,7 @@
               <w:lang w:eastAsia="en-GB"/>
             </w:rPr>
           </w:pPr>
-          <w:hyperlink w:anchor="_Toc124935232" w:history="1">
+          <w:hyperlink w:anchor="_Toc125033763" w:history="1">
             <w:r>
               <w:rPr>
                 <w:rStyle w:val="Hyperlink"/>
@@ -591,7 +591,7 @@
                 <w:noProof/>
                 <w:webHidden/>
               </w:rPr>
-              <w:instrText xml:space="preserve"> PAGEREF _Toc124935232 \h </w:instrText>
+              <w:instrText xml:space="preserve"> PAGEREF _Toc125033763 \h </w:instrText>
             </w:r>
             <w:r>
               <w:rPr>
@@ -634,7 +634,7 @@
               <w:lang w:eastAsia="en-GB"/>
             </w:rPr>
           </w:pPr>
-          <w:hyperlink w:anchor="_Toc124935233" w:history="1">
+          <w:hyperlink w:anchor="_Toc125033764" w:history="1">
             <w:r>
               <w:rPr>
                 <w:rStyle w:val="Hyperlink"/>
@@ -661,7 +661,7 @@
                 <w:noProof/>
                 <w:webHidden/>
               </w:rPr>
-              <w:instrText xml:space="preserve"> PAGEREF _Toc124935233 \h </w:instrText>
+              <w:instrText xml:space="preserve"> PAGEREF _Toc125033764 \h </w:instrText>
             </w:r>
             <w:r>
               <w:rPr>
@@ -704,7 +704,7 @@
               <w:lang w:eastAsia="en-GB"/>
             </w:rPr>
           </w:pPr>
-          <w:hyperlink w:anchor="_Toc124935234" w:history="1">
+          <w:hyperlink w:anchor="_Toc125033765" w:history="1">
             <w:r>
               <w:rPr>
                 <w:rStyle w:val="Hyperlink"/>
@@ -731,7 +731,7 @@
                 <w:noProof/>
                 <w:webHidden/>
               </w:rPr>
-              <w:instrText xml:space="preserve"> PAGEREF _Toc124935234 \h </w:instrText>
+              <w:instrText xml:space="preserve"> PAGEREF _Toc125033765 \h </w:instrText>
             </w:r>
             <w:r>
               <w:rPr>
@@ -774,7 +774,7 @@
               <w:lang w:eastAsia="en-GB"/>
             </w:rPr>
           </w:pPr>
-          <w:hyperlink w:anchor="_Toc124935235" w:history="1">
+          <w:hyperlink w:anchor="_Toc125033766" w:history="1">
             <w:r>
               <w:rPr>
                 <w:rStyle w:val="Hyperlink"/>
@@ -801,7 +801,7 @@
                 <w:noProof/>
                 <w:webHidden/>
               </w:rPr>
-              <w:instrText xml:space="preserve"> PAGEREF _Toc124935235 \h </w:instrText>
+              <w:instrText xml:space="preserve"> PAGEREF _Toc125033766 \h </w:instrText>
             </w:r>
             <w:r>
               <w:rPr>
@@ -844,7 +844,7 @@
               <w:lang w:eastAsia="en-GB"/>
             </w:rPr>
           </w:pPr>
-          <w:hyperlink w:anchor="_Toc124935236" w:history="1">
+          <w:hyperlink w:anchor="_Toc125033767" w:history="1">
             <w:r>
               <w:rPr>
                 <w:rStyle w:val="Hyperlink"/>
@@ -871,7 +871,7 @@
                 <w:noProof/>
                 <w:webHidden/>
               </w:rPr>
-              <w:instrText xml:space="preserve"> PAGEREF _Toc124935236 \h </w:instrText>
+              <w:instrText xml:space="preserve"> PAGEREF _Toc125033767 \h </w:instrText>
             </w:r>
             <w:r>
               <w:rPr>
@@ -914,7 +914,7 @@
               <w:lang w:eastAsia="en-GB"/>
             </w:rPr>
           </w:pPr>
-          <w:hyperlink w:anchor="_Toc124935237" w:history="1">
+          <w:hyperlink w:anchor="_Toc125033768" w:history="1">
             <w:r>
               <w:rPr>
                 <w:rStyle w:val="Hyperlink"/>
@@ -941,7 +941,7 @@
                 <w:noProof/>
                 <w:webHidden/>
               </w:rPr>
-              <w:instrText xml:space="preserve"> PAGEREF _Toc124935237 \h </w:instrText>
+              <w:instrText xml:space="preserve"> PAGEREF _Toc125033768 \h </w:instrText>
             </w:r>
             <w:r>
               <w:rPr>
@@ -984,7 +984,7 @@
               <w:lang w:eastAsia="en-GB"/>
             </w:rPr>
           </w:pPr>
-          <w:hyperlink w:anchor="_Toc124935238" w:history="1">
+          <w:hyperlink w:anchor="_Toc125033769" w:history="1">
             <w:r>
               <w:rPr>
                 <w:rStyle w:val="Hyperlink"/>
@@ -1011,7 +1011,7 @@
                 <w:noProof/>
                 <w:webHidden/>
               </w:rPr>
-              <w:instrText xml:space="preserve"> PAGEREF _Toc124935238 \h </w:instrText>
+              <w:instrText xml:space="preserve"> PAGEREF _Toc125033769 \h </w:instrText>
             </w:r>
             <w:r>
               <w:rPr>
@@ -1054,7 +1054,7 @@
               <w:lang w:eastAsia="en-GB"/>
             </w:rPr>
           </w:pPr>
-          <w:hyperlink w:anchor="_Toc124935239" w:history="1">
+          <w:hyperlink w:anchor="_Toc125033770" w:history="1">
             <w:r>
               <w:rPr>
                 <w:rStyle w:val="Hyperlink"/>
@@ -1081,7 +1081,7 @@
                 <w:noProof/>
                 <w:webHidden/>
               </w:rPr>
-              <w:instrText xml:space="preserve"> PAGEREF _Toc124935239 \h </w:instrText>
+              <w:instrText xml:space="preserve"> PAGEREF _Toc125033770 \h </w:instrText>
             </w:r>
             <w:r>
               <w:rPr>
@@ -1124,7 +1124,7 @@
               <w:lang w:eastAsia="en-GB"/>
             </w:rPr>
           </w:pPr>
-          <w:hyperlink w:anchor="_Toc124935240" w:history="1">
+          <w:hyperlink w:anchor="_Toc125033771" w:history="1">
             <w:r>
               <w:rPr>
                 <w:rStyle w:val="Hyperlink"/>
@@ -1151,7 +1151,7 @@
                 <w:noProof/>
                 <w:webHidden/>
               </w:rPr>
-              <w:instrText xml:space="preserve"> PAGEREF _Toc124935240 \h </w:instrText>
+              <w:instrText xml:space="preserve"> PAGEREF _Toc125033771 \h </w:instrText>
             </w:r>
             <w:r>
               <w:rPr>
@@ -1194,7 +1194,7 @@
               <w:lang w:eastAsia="en-GB"/>
             </w:rPr>
           </w:pPr>
-          <w:hyperlink w:anchor="_Toc124935241" w:history="1">
+          <w:hyperlink w:anchor="_Toc125033772" w:history="1">
             <w:r>
               <w:rPr>
                 <w:rStyle w:val="Hyperlink"/>
@@ -1221,7 +1221,7 @@
                 <w:noProof/>
                 <w:webHidden/>
               </w:rPr>
-              <w:instrText xml:space="preserve"> PAGEREF _Toc124935241 \h </w:instrText>
+              <w:instrText xml:space="preserve"> PAGEREF _Toc125033772 \h </w:instrText>
             </w:r>
             <w:r>
               <w:rPr>
@@ -1264,7 +1264,7 @@
               <w:lang w:eastAsia="en-GB"/>
             </w:rPr>
           </w:pPr>
-          <w:hyperlink w:anchor="_Toc124935242" w:history="1">
+          <w:hyperlink w:anchor="_Toc125033773" w:history="1">
             <w:r>
               <w:rPr>
                 <w:rStyle w:val="Hyperlink"/>
@@ -1291,7 +1291,7 @@
                 <w:noProof/>
                 <w:webHidden/>
               </w:rPr>
-              <w:instrText xml:space="preserve"> PAGEREF _Toc124935242 \h </w:instrText>
+              <w:instrText xml:space="preserve"> PAGEREF _Toc125033773 \h </w:instrText>
             </w:r>
             <w:r>
               <w:rPr>
@@ -1334,7 +1334,7 @@
               <w:lang w:eastAsia="en-GB"/>
             </w:rPr>
           </w:pPr>
-          <w:hyperlink w:anchor="_Toc124935243" w:history="1">
+          <w:hyperlink w:anchor="_Toc125033774" w:history="1">
             <w:r>
               <w:rPr>
                 <w:rStyle w:val="Hyperlink"/>
@@ -1361,7 +1361,7 @@
                 <w:noProof/>
                 <w:webHidden/>
               </w:rPr>
-              <w:instrText xml:space="preserve"> PAGEREF _Toc124935243 \h </w:instrText>
+              <w:instrText xml:space="preserve"> PAGEREF _Toc125033774 \h </w:instrText>
             </w:r>
             <w:r>
               <w:rPr>
@@ -1404,7 +1404,7 @@
               <w:lang w:eastAsia="en-GB"/>
             </w:rPr>
           </w:pPr>
-          <w:hyperlink w:anchor="_Toc124935244" w:history="1">
+          <w:hyperlink w:anchor="_Toc125033775" w:history="1">
             <w:r>
               <w:rPr>
                 <w:rStyle w:val="Hyperlink"/>
@@ -1431,7 +1431,7 @@
                 <w:noProof/>
                 <w:webHidden/>
               </w:rPr>
-              <w:instrText xml:space="preserve"> PAGEREF _Toc124935244 \h </w:instrText>
+              <w:instrText xml:space="preserve"> PAGEREF _Toc125033775 \h </w:instrText>
             </w:r>
             <w:r>
               <w:rPr>
@@ -1474,7 +1474,7 @@
               <w:lang w:eastAsia="en-GB"/>
             </w:rPr>
           </w:pPr>
-          <w:hyperlink w:anchor="_Toc124935245" w:history="1">
+          <w:hyperlink w:anchor="_Toc125033776" w:history="1">
             <w:r>
               <w:rPr>
                 <w:rStyle w:val="Hyperlink"/>
@@ -1501,7 +1501,7 @@
                 <w:noProof/>
                 <w:webHidden/>
               </w:rPr>
-              <w:instrText xml:space="preserve"> PAGEREF _Toc124935245 \h </w:instrText>
+              <w:instrText xml:space="preserve"> PAGEREF _Toc125033776 \h </w:instrText>
             </w:r>
             <w:r>
               <w:rPr>
@@ -1544,7 +1544,7 @@
               <w:lang w:eastAsia="en-GB"/>
             </w:rPr>
           </w:pPr>
-          <w:hyperlink w:anchor="_Toc124935246" w:history="1">
+          <w:hyperlink w:anchor="_Toc125033777" w:history="1">
             <w:r>
               <w:rPr>
                 <w:rStyle w:val="Hyperlink"/>
@@ -1571,7 +1571,7 @@
                 <w:noProof/>
                 <w:webHidden/>
               </w:rPr>
-              <w:instrText xml:space="preserve"> PAGEREF _Toc124935246 \h </w:instrText>
+              <w:instrText xml:space="preserve"> PAGEREF _Toc125033777 \h </w:instrText>
             </w:r>
             <w:r>
               <w:rPr>
@@ -1614,7 +1614,7 @@
               <w:lang w:eastAsia="en-GB"/>
             </w:rPr>
           </w:pPr>
-          <w:hyperlink w:anchor="_Toc124935247" w:history="1">
+          <w:hyperlink w:anchor="_Toc125033778" w:history="1">
             <w:r>
               <w:rPr>
                 <w:rStyle w:val="Hyperlink"/>
@@ -1641,7 +1641,7 @@
                 <w:noProof/>
                 <w:webHidden/>
               </w:rPr>
-              <w:instrText xml:space="preserve"> PAGEREF _Toc124935247 \h </w:instrText>
+              <w:instrText xml:space="preserve"> PAGEREF _Toc125033778 \h </w:instrText>
             </w:r>
             <w:r>
               <w:rPr>
@@ -1682,7 +1682,7 @@
               <w:lang w:eastAsia="en-GB"/>
             </w:rPr>
           </w:pPr>
-          <w:hyperlink w:anchor="_Toc124935248" w:history="1">
+          <w:hyperlink w:anchor="_Toc125033779" w:history="1">
             <w:r>
               <w:rPr>
                 <w:rStyle w:val="Hyperlink"/>
@@ -1705,7 +1705,7 @@
               <w:rPr>
                 <w:webHidden/>
               </w:rPr>
-              <w:instrText xml:space="preserve"> PAGEREF _Toc124935248 \h </w:instrText>
+              <w:instrText xml:space="preserve"> PAGEREF _Toc125033779 \h </w:instrText>
             </w:r>
             <w:r>
               <w:rPr>
@@ -1744,7 +1744,7 @@
               <w:lang w:eastAsia="en-GB"/>
             </w:rPr>
           </w:pPr>
-          <w:hyperlink w:anchor="_Toc124935249" w:history="1">
+          <w:hyperlink w:anchor="_Toc125033780" w:history="1">
             <w:r>
               <w:rPr>
                 <w:rStyle w:val="Hyperlink"/>
@@ -1771,7 +1771,7 @@
                 <w:noProof/>
                 <w:webHidden/>
               </w:rPr>
-              <w:instrText xml:space="preserve"> PAGEREF _Toc124935249 \h </w:instrText>
+              <w:instrText xml:space="preserve"> PAGEREF _Toc125033780 \h </w:instrText>
             </w:r>
             <w:r>
               <w:rPr>
@@ -1814,7 +1814,7 @@
               <w:lang w:eastAsia="en-GB"/>
             </w:rPr>
           </w:pPr>
-          <w:hyperlink w:anchor="_Toc124935250" w:history="1">
+          <w:hyperlink w:anchor="_Toc125033781" w:history="1">
             <w:r>
               <w:rPr>
                 <w:rStyle w:val="Hyperlink"/>
@@ -1841,7 +1841,7 @@
                 <w:noProof/>
                 <w:webHidden/>
               </w:rPr>
-              <w:instrText xml:space="preserve"> PAGEREF _Toc124935250 \h </w:instrText>
+              <w:instrText xml:space="preserve"> PAGEREF _Toc125033781 \h </w:instrText>
             </w:r>
             <w:r>
               <w:rPr>
@@ -1884,7 +1884,7 @@
               <w:lang w:eastAsia="en-GB"/>
             </w:rPr>
           </w:pPr>
-          <w:hyperlink w:anchor="_Toc124935251" w:history="1">
+          <w:hyperlink w:anchor="_Toc125033782" w:history="1">
             <w:r>
               <w:rPr>
                 <w:rStyle w:val="Hyperlink"/>
@@ -1911,7 +1911,7 @@
                 <w:noProof/>
                 <w:webHidden/>
               </w:rPr>
-              <w:instrText xml:space="preserve"> PAGEREF _Toc124935251 \h </w:instrText>
+              <w:instrText xml:space="preserve"> PAGEREF _Toc125033782 \h </w:instrText>
             </w:r>
             <w:r>
               <w:rPr>
@@ -1954,7 +1954,7 @@
               <w:lang w:eastAsia="en-GB"/>
             </w:rPr>
           </w:pPr>
-          <w:hyperlink w:anchor="_Toc124935252" w:history="1">
+          <w:hyperlink w:anchor="_Toc125033783" w:history="1">
             <w:r>
               <w:rPr>
                 <w:rStyle w:val="Hyperlink"/>
@@ -1981,7 +1981,7 @@
                 <w:noProof/>
                 <w:webHidden/>
               </w:rPr>
-              <w:instrText xml:space="preserve"> PAGEREF _Toc124935252 \h </w:instrText>
+              <w:instrText xml:space="preserve"> PAGEREF _Toc125033783 \h </w:instrText>
             </w:r>
             <w:r>
               <w:rPr>
@@ -2024,7 +2024,7 @@
               <w:lang w:eastAsia="en-GB"/>
             </w:rPr>
           </w:pPr>
-          <w:hyperlink w:anchor="_Toc124935253" w:history="1">
+          <w:hyperlink w:anchor="_Toc125033784" w:history="1">
             <w:r>
               <w:rPr>
                 <w:rStyle w:val="Hyperlink"/>
@@ -2051,7 +2051,7 @@
                 <w:noProof/>
                 <w:webHidden/>
               </w:rPr>
-              <w:instrText xml:space="preserve"> PAGEREF _Toc124935253 \h </w:instrText>
+              <w:instrText xml:space="preserve"> PAGEREF _Toc125033784 \h </w:instrText>
             </w:r>
             <w:r>
               <w:rPr>
@@ -2094,7 +2094,7 @@
               <w:lang w:eastAsia="en-GB"/>
             </w:rPr>
           </w:pPr>
-          <w:hyperlink w:anchor="_Toc124935254" w:history="1">
+          <w:hyperlink w:anchor="_Toc125033785" w:history="1">
             <w:r>
               <w:rPr>
                 <w:rStyle w:val="Hyperlink"/>
@@ -2121,7 +2121,7 @@
                 <w:noProof/>
                 <w:webHidden/>
               </w:rPr>
-              <w:instrText xml:space="preserve"> PAGEREF _Toc124935254 \h </w:instrText>
+              <w:instrText xml:space="preserve"> PAGEREF _Toc125033785 \h </w:instrText>
             </w:r>
             <w:r>
               <w:rPr>
@@ -2164,7 +2164,7 @@
               <w:lang w:eastAsia="en-GB"/>
             </w:rPr>
           </w:pPr>
-          <w:hyperlink w:anchor="_Toc124935255" w:history="1">
+          <w:hyperlink w:anchor="_Toc125033786" w:history="1">
             <w:r>
               <w:rPr>
                 <w:rStyle w:val="Hyperlink"/>
@@ -2191,7 +2191,7 @@
                 <w:noProof/>
                 <w:webHidden/>
               </w:rPr>
-              <w:instrText xml:space="preserve"> PAGEREF _Toc124935255 \h </w:instrText>
+              <w:instrText xml:space="preserve"> PAGEREF _Toc125033786 \h </w:instrText>
             </w:r>
             <w:r>
               <w:rPr>
@@ -2234,7 +2234,7 @@
               <w:lang w:eastAsia="en-GB"/>
             </w:rPr>
           </w:pPr>
-          <w:hyperlink w:anchor="_Toc124935256" w:history="1">
+          <w:hyperlink w:anchor="_Toc125033787" w:history="1">
             <w:r>
               <w:rPr>
                 <w:rStyle w:val="Hyperlink"/>
@@ -2261,7 +2261,7 @@
                 <w:noProof/>
                 <w:webHidden/>
               </w:rPr>
-              <w:instrText xml:space="preserve"> PAGEREF _Toc124935256 \h </w:instrText>
+              <w:instrText xml:space="preserve"> PAGEREF _Toc125033787 \h </w:instrText>
             </w:r>
             <w:r>
               <w:rPr>
@@ -2304,7 +2304,7 @@
               <w:lang w:eastAsia="en-GB"/>
             </w:rPr>
           </w:pPr>
-          <w:hyperlink w:anchor="_Toc124935257" w:history="1">
+          <w:hyperlink w:anchor="_Toc125033788" w:history="1">
             <w:r>
               <w:rPr>
                 <w:rStyle w:val="Hyperlink"/>
@@ -2331,7 +2331,7 @@
                 <w:noProof/>
                 <w:webHidden/>
               </w:rPr>
-              <w:instrText xml:space="preserve"> PAGEREF _Toc124935257 \h </w:instrText>
+              <w:instrText xml:space="preserve"> PAGEREF _Toc125033788 \h </w:instrText>
             </w:r>
             <w:r>
               <w:rPr>
@@ -2374,7 +2374,7 @@
               <w:lang w:eastAsia="en-GB"/>
             </w:rPr>
           </w:pPr>
-          <w:hyperlink w:anchor="_Toc124935258" w:history="1">
+          <w:hyperlink w:anchor="_Toc125033789" w:history="1">
             <w:r>
               <w:rPr>
                 <w:rStyle w:val="Hyperlink"/>
@@ -2401,7 +2401,7 @@
                 <w:noProof/>
                 <w:webHidden/>
               </w:rPr>
-              <w:instrText xml:space="preserve"> PAGEREF _Toc124935258 \h </w:instrText>
+              <w:instrText xml:space="preserve"> PAGEREF _Toc125033789 \h </w:instrText>
             </w:r>
             <w:r>
               <w:rPr>
@@ -2444,7 +2444,7 @@
               <w:lang w:eastAsia="en-GB"/>
             </w:rPr>
           </w:pPr>
-          <w:hyperlink w:anchor="_Toc124935259" w:history="1">
+          <w:hyperlink w:anchor="_Toc125033790" w:history="1">
             <w:r>
               <w:rPr>
                 <w:rStyle w:val="Hyperlink"/>
@@ -2471,7 +2471,7 @@
                 <w:noProof/>
                 <w:webHidden/>
               </w:rPr>
-              <w:instrText xml:space="preserve"> PAGEREF _Toc124935259 \h </w:instrText>
+              <w:instrText xml:space="preserve"> PAGEREF _Toc125033790 \h </w:instrText>
             </w:r>
             <w:r>
               <w:rPr>
@@ -2514,7 +2514,7 @@
               <w:lang w:eastAsia="en-GB"/>
             </w:rPr>
           </w:pPr>
-          <w:hyperlink w:anchor="_Toc124935260" w:history="1">
+          <w:hyperlink w:anchor="_Toc125033791" w:history="1">
             <w:r>
               <w:rPr>
                 <w:rStyle w:val="Hyperlink"/>
@@ -2541,7 +2541,7 @@
                 <w:noProof/>
                 <w:webHidden/>
               </w:rPr>
-              <w:instrText xml:space="preserve"> PAGEREF _Toc124935260 \h </w:instrText>
+              <w:instrText xml:space="preserve"> PAGEREF _Toc125033791 \h </w:instrText>
             </w:r>
             <w:r>
               <w:rPr>
@@ -2584,7 +2584,7 @@
               <w:lang w:eastAsia="en-GB"/>
             </w:rPr>
           </w:pPr>
-          <w:hyperlink w:anchor="_Toc124935261" w:history="1">
+          <w:hyperlink w:anchor="_Toc125033792" w:history="1">
             <w:r>
               <w:rPr>
                 <w:rStyle w:val="Hyperlink"/>
@@ -2611,7 +2611,7 @@
                 <w:noProof/>
                 <w:webHidden/>
               </w:rPr>
-              <w:instrText xml:space="preserve"> PAGEREF _Toc124935261 \h </w:instrText>
+              <w:instrText xml:space="preserve"> PAGEREF _Toc125033792 \h </w:instrText>
             </w:r>
             <w:r>
               <w:rPr>
@@ -2654,7 +2654,7 @@
               <w:lang w:eastAsia="en-GB"/>
             </w:rPr>
           </w:pPr>
-          <w:hyperlink w:anchor="_Toc124935262" w:history="1">
+          <w:hyperlink w:anchor="_Toc125033793" w:history="1">
             <w:r>
               <w:rPr>
                 <w:rStyle w:val="Hyperlink"/>
@@ -2681,7 +2681,7 @@
                 <w:noProof/>
                 <w:webHidden/>
               </w:rPr>
-              <w:instrText xml:space="preserve"> PAGEREF _Toc124935262 \h </w:instrText>
+              <w:instrText xml:space="preserve"> PAGEREF _Toc125033793 \h </w:instrText>
             </w:r>
             <w:r>
               <w:rPr>
@@ -2724,7 +2724,7 @@
               <w:lang w:eastAsia="en-GB"/>
             </w:rPr>
           </w:pPr>
-          <w:hyperlink w:anchor="_Toc124935263" w:history="1">
+          <w:hyperlink w:anchor="_Toc125033794" w:history="1">
             <w:r>
               <w:rPr>
                 <w:rStyle w:val="Hyperlink"/>
@@ -2751,7 +2751,7 @@
                 <w:noProof/>
                 <w:webHidden/>
               </w:rPr>
-              <w:instrText xml:space="preserve"> PAGEREF _Toc124935263 \h </w:instrText>
+              <w:instrText xml:space="preserve"> PAGEREF _Toc125033794 \h </w:instrText>
             </w:r>
             <w:r>
               <w:rPr>
@@ -2794,7 +2794,7 @@
               <w:lang w:eastAsia="en-GB"/>
             </w:rPr>
           </w:pPr>
-          <w:hyperlink w:anchor="_Toc124935264" w:history="1">
+          <w:hyperlink w:anchor="_Toc125033795" w:history="1">
             <w:r>
               <w:rPr>
                 <w:rStyle w:val="Hyperlink"/>
@@ -2821,7 +2821,7 @@
                 <w:noProof/>
                 <w:webHidden/>
               </w:rPr>
-              <w:instrText xml:space="preserve"> PAGEREF _Toc124935264 \h </w:instrText>
+              <w:instrText xml:space="preserve"> PAGEREF _Toc125033795 \h </w:instrText>
             </w:r>
             <w:r>
               <w:rPr>
@@ -2864,7 +2864,7 @@
               <w:lang w:eastAsia="en-GB"/>
             </w:rPr>
           </w:pPr>
-          <w:hyperlink w:anchor="_Toc124935265" w:history="1">
+          <w:hyperlink w:anchor="_Toc125033796" w:history="1">
             <w:r>
               <w:rPr>
                 <w:rStyle w:val="Hyperlink"/>
@@ -2891,7 +2891,7 @@
                 <w:noProof/>
                 <w:webHidden/>
               </w:rPr>
-              <w:instrText xml:space="preserve"> PAGEREF _Toc124935265 \h </w:instrText>
+              <w:instrText xml:space="preserve"> PAGEREF _Toc125033796 \h </w:instrText>
             </w:r>
             <w:r>
               <w:rPr>
@@ -2934,7 +2934,7 @@
               <w:lang w:eastAsia="en-GB"/>
             </w:rPr>
           </w:pPr>
-          <w:hyperlink w:anchor="_Toc124935266" w:history="1">
+          <w:hyperlink w:anchor="_Toc125033797" w:history="1">
             <w:r>
               <w:rPr>
                 <w:rStyle w:val="Hyperlink"/>
@@ -2961,7 +2961,7 @@
                 <w:noProof/>
                 <w:webHidden/>
               </w:rPr>
-              <w:instrText xml:space="preserve"> PAGEREF _Toc124935266 \h </w:instrText>
+              <w:instrText xml:space="preserve"> PAGEREF _Toc125033797 \h </w:instrText>
             </w:r>
             <w:r>
               <w:rPr>
@@ -3004,7 +3004,7 @@
               <w:lang w:eastAsia="en-GB"/>
             </w:rPr>
           </w:pPr>
-          <w:hyperlink w:anchor="_Toc124935267" w:history="1">
+          <w:hyperlink w:anchor="_Toc125033798" w:history="1">
             <w:r>
               <w:rPr>
                 <w:rStyle w:val="Hyperlink"/>
@@ -3031,7 +3031,7 @@
                 <w:noProof/>
                 <w:webHidden/>
               </w:rPr>
-              <w:instrText xml:space="preserve"> PAGEREF _Toc124935267 \h </w:instrText>
+              <w:instrText xml:space="preserve"> PAGEREF _Toc125033798 \h </w:instrText>
             </w:r>
             <w:r>
               <w:rPr>
@@ -3074,7 +3074,7 @@
               <w:lang w:eastAsia="en-GB"/>
             </w:rPr>
           </w:pPr>
-          <w:hyperlink w:anchor="_Toc124935268" w:history="1">
+          <w:hyperlink w:anchor="_Toc125033799" w:history="1">
             <w:r>
               <w:rPr>
                 <w:rStyle w:val="Hyperlink"/>
@@ -3101,7 +3101,7 @@
                 <w:noProof/>
                 <w:webHidden/>
               </w:rPr>
-              <w:instrText xml:space="preserve"> PAGEREF _Toc124935268 \h </w:instrText>
+              <w:instrText xml:space="preserve"> PAGEREF _Toc125033799 \h </w:instrText>
             </w:r>
             <w:r>
               <w:rPr>
@@ -3142,7 +3142,7 @@
               <w:lang w:eastAsia="en-GB"/>
             </w:rPr>
           </w:pPr>
-          <w:hyperlink w:anchor="_Toc124935269" w:history="1">
+          <w:hyperlink w:anchor="_Toc125033800" w:history="1">
             <w:r>
               <w:rPr>
                 <w:rStyle w:val="Hyperlink"/>
@@ -3165,7 +3165,7 @@
               <w:rPr>
                 <w:webHidden/>
               </w:rPr>
-              <w:instrText xml:space="preserve"> PAGEREF _Toc124935269 \h </w:instrText>
+              <w:instrText xml:space="preserve"> PAGEREF _Toc125033800 \h </w:instrText>
             </w:r>
             <w:r>
               <w:rPr>
@@ -3204,13 +3204,13 @@
               <w:lang w:eastAsia="en-GB"/>
             </w:rPr>
           </w:pPr>
-          <w:hyperlink w:anchor="_Toc124935270" w:history="1">
+          <w:hyperlink w:anchor="_Toc125033801" w:history="1">
             <w:r>
               <w:rPr>
                 <w:rStyle w:val="Hyperlink"/>
                 <w:noProof/>
               </w:rPr>
-              <w:t>HTML pages</w:t>
+              <w:t>Development practices</w:t>
             </w:r>
             <w:r>
               <w:rPr>
@@ -3231,7 +3231,7 @@
                 <w:noProof/>
                 <w:webHidden/>
               </w:rPr>
-              <w:instrText xml:space="preserve"> PAGEREF _Toc124935270 \h </w:instrText>
+              <w:instrText xml:space="preserve"> PAGEREF _Toc125033801 \h </w:instrText>
             </w:r>
             <w:r>
               <w:rPr>
@@ -3274,13 +3274,13 @@
               <w:lang w:eastAsia="en-GB"/>
             </w:rPr>
           </w:pPr>
-          <w:hyperlink w:anchor="_Toc124935271" w:history="1">
+          <w:hyperlink w:anchor="_Toc125033802" w:history="1">
             <w:r>
               <w:rPr>
                 <w:rStyle w:val="Hyperlink"/>
                 <w:noProof/>
               </w:rPr>
-              <w:t>Home page – CSS grid</w:t>
+              <w:t>Git</w:t>
             </w:r>
             <w:r>
               <w:rPr>
@@ -3301,7 +3301,7 @@
                 <w:noProof/>
                 <w:webHidden/>
               </w:rPr>
-              <w:instrText xml:space="preserve"> PAGEREF _Toc124935271 \h </w:instrText>
+              <w:instrText xml:space="preserve"> PAGEREF _Toc125033802 \h </w:instrText>
             </w:r>
             <w:r>
               <w:rPr>
@@ -3344,13 +3344,13 @@
               <w:lang w:eastAsia="en-GB"/>
             </w:rPr>
           </w:pPr>
-          <w:hyperlink w:anchor="_Toc124935272" w:history="1">
+          <w:hyperlink w:anchor="_Toc125033803" w:history="1">
             <w:r>
               <w:rPr>
                 <w:rStyle w:val="Hyperlink"/>
                 <w:noProof/>
               </w:rPr>
-              <w:t>Home page – adding elements</w:t>
+              <w:t>Type checking and Docstrings</w:t>
             </w:r>
             <w:r>
               <w:rPr>
@@ -3371,7 +3371,77 @@
                 <w:noProof/>
                 <w:webHidden/>
               </w:rPr>
-              <w:instrText xml:space="preserve"> PAGEREF _Toc124935272 \h </w:instrText>
+              <w:instrText xml:space="preserve"> PAGEREF _Toc125033803 \h </w:instrText>
+            </w:r>
+            <w:r>
+              <w:rPr>
+                <w:noProof/>
+                <w:webHidden/>
+              </w:rPr>
+            </w:r>
+            <w:r>
+              <w:rPr>
+                <w:noProof/>
+                <w:webHidden/>
+              </w:rPr>
+              <w:fldChar w:fldCharType="separate"/>
+            </w:r>
+            <w:r>
+              <w:rPr>
+                <w:noProof/>
+                <w:webHidden/>
+              </w:rPr>
+              <w:t>32</w:t>
+            </w:r>
+            <w:r>
+              <w:rPr>
+                <w:noProof/>
+                <w:webHidden/>
+              </w:rPr>
+              <w:fldChar w:fldCharType="end"/>
+            </w:r>
+          </w:hyperlink>
+        </w:p>
+        <w:p>
+          <w:pPr>
+            <w:pStyle w:val="TOC2"/>
+            <w:tabs>
+              <w:tab w:val="right" w:leader="dot" w:pos="9016"/>
+            </w:tabs>
+            <w:rPr>
+              <w:rFonts w:eastAsiaTheme="minorEastAsia"/>
+              <w:noProof/>
+              <w:lang w:eastAsia="en-GB"/>
+            </w:rPr>
+          </w:pPr>
+          <w:hyperlink w:anchor="_Toc125033804" w:history="1">
+            <w:r>
+              <w:rPr>
+                <w:rStyle w:val="Hyperlink"/>
+                <w:noProof/>
+              </w:rPr>
+              <w:t>HTML pages</w:t>
+            </w:r>
+            <w:r>
+              <w:rPr>
+                <w:noProof/>
+                <w:webHidden/>
+              </w:rPr>
+              <w:tab/>
+            </w:r>
+            <w:r>
+              <w:rPr>
+                <w:noProof/>
+                <w:webHidden/>
+              </w:rPr>
+              <w:fldChar w:fldCharType="begin"/>
+            </w:r>
+            <w:r>
+              <w:rPr>
+                <w:noProof/>
+                <w:webHidden/>
+              </w:rPr>
+              <w:instrText xml:space="preserve"> PAGEREF _Toc125033804 \h </w:instrText>
             </w:r>
             <w:r>
               <w:rPr>
@@ -3414,13 +3484,13 @@
               <w:lang w:eastAsia="en-GB"/>
             </w:rPr>
           </w:pPr>
-          <w:hyperlink w:anchor="_Toc124935273" w:history="1">
+          <w:hyperlink w:anchor="_Toc125033805" w:history="1">
             <w:r>
               <w:rPr>
                 <w:rStyle w:val="Hyperlink"/>
                 <w:noProof/>
               </w:rPr>
-              <w:t>Creating dark mode page</w:t>
+              <w:t>Home page – CSS grid</w:t>
             </w:r>
             <w:r>
               <w:rPr>
@@ -3441,7 +3511,7 @@
                 <w:noProof/>
                 <w:webHidden/>
               </w:rPr>
-              <w:instrText xml:space="preserve"> PAGEREF _Toc124935273 \h </w:instrText>
+              <w:instrText xml:space="preserve"> PAGEREF _Toc125033805 \h </w:instrText>
             </w:r>
             <w:r>
               <w:rPr>
@@ -3461,7 +3531,7 @@
                 <w:noProof/>
                 <w:webHidden/>
               </w:rPr>
-              <w:t>39</w:t>
+              <w:t>34</w:t>
             </w:r>
             <w:r>
               <w:rPr>
@@ -3484,12 +3554,152 @@
               <w:lang w:eastAsia="en-GB"/>
             </w:rPr>
           </w:pPr>
-          <w:hyperlink w:anchor="_Toc124935274" w:history="1">
+          <w:hyperlink w:anchor="_Toc125033806" w:history="1">
             <w:r>
               <w:rPr>
                 <w:rStyle w:val="Hyperlink"/>
                 <w:noProof/>
               </w:rPr>
+              <w:t>Home page – adding elements</w:t>
+            </w:r>
+            <w:r>
+              <w:rPr>
+                <w:noProof/>
+                <w:webHidden/>
+              </w:rPr>
+              <w:tab/>
+            </w:r>
+            <w:r>
+              <w:rPr>
+                <w:noProof/>
+                <w:webHidden/>
+              </w:rPr>
+              <w:fldChar w:fldCharType="begin"/>
+            </w:r>
+            <w:r>
+              <w:rPr>
+                <w:noProof/>
+                <w:webHidden/>
+              </w:rPr>
+              <w:instrText xml:space="preserve"> PAGEREF _Toc125033806 \h </w:instrText>
+            </w:r>
+            <w:r>
+              <w:rPr>
+                <w:noProof/>
+                <w:webHidden/>
+              </w:rPr>
+            </w:r>
+            <w:r>
+              <w:rPr>
+                <w:noProof/>
+                <w:webHidden/>
+              </w:rPr>
+              <w:fldChar w:fldCharType="separate"/>
+            </w:r>
+            <w:r>
+              <w:rPr>
+                <w:noProof/>
+                <w:webHidden/>
+              </w:rPr>
+              <w:t>37</w:t>
+            </w:r>
+            <w:r>
+              <w:rPr>
+                <w:noProof/>
+                <w:webHidden/>
+              </w:rPr>
+              <w:fldChar w:fldCharType="end"/>
+            </w:r>
+          </w:hyperlink>
+        </w:p>
+        <w:p>
+          <w:pPr>
+            <w:pStyle w:val="TOC3"/>
+            <w:tabs>
+              <w:tab w:val="right" w:leader="dot" w:pos="9016"/>
+            </w:tabs>
+            <w:rPr>
+              <w:rFonts w:eastAsiaTheme="minorEastAsia"/>
+              <w:noProof/>
+              <w:lang w:eastAsia="en-GB"/>
+            </w:rPr>
+          </w:pPr>
+          <w:hyperlink w:anchor="_Toc125033807" w:history="1">
+            <w:r>
+              <w:rPr>
+                <w:rStyle w:val="Hyperlink"/>
+                <w:noProof/>
+              </w:rPr>
+              <w:t>Creating dark mode page</w:t>
+            </w:r>
+            <w:r>
+              <w:rPr>
+                <w:noProof/>
+                <w:webHidden/>
+              </w:rPr>
+              <w:tab/>
+            </w:r>
+            <w:r>
+              <w:rPr>
+                <w:noProof/>
+                <w:webHidden/>
+              </w:rPr>
+              <w:fldChar w:fldCharType="begin"/>
+            </w:r>
+            <w:r>
+              <w:rPr>
+                <w:noProof/>
+                <w:webHidden/>
+              </w:rPr>
+              <w:instrText xml:space="preserve"> PAGEREF _Toc125033807 \h </w:instrText>
+            </w:r>
+            <w:r>
+              <w:rPr>
+                <w:noProof/>
+                <w:webHidden/>
+              </w:rPr>
+            </w:r>
+            <w:r>
+              <w:rPr>
+                <w:noProof/>
+                <w:webHidden/>
+              </w:rPr>
+              <w:fldChar w:fldCharType="separate"/>
+            </w:r>
+            <w:r>
+              <w:rPr>
+                <w:noProof/>
+                <w:webHidden/>
+              </w:rPr>
+              <w:t>42</w:t>
+            </w:r>
+            <w:r>
+              <w:rPr>
+                <w:noProof/>
+                <w:webHidden/>
+              </w:rPr>
+              <w:fldChar w:fldCharType="end"/>
+            </w:r>
+          </w:hyperlink>
+        </w:p>
+        <w:p>
+          <w:pPr>
+            <w:pStyle w:val="TOC3"/>
+            <w:tabs>
+              <w:tab w:val="right" w:leader="dot" w:pos="9016"/>
+            </w:tabs>
+            <w:rPr>
+              <w:rFonts w:eastAsiaTheme="minorEastAsia"/>
+              <w:noProof/>
+              <w:lang w:eastAsia="en-GB"/>
+            </w:rPr>
+          </w:pPr>
+          <w:hyperlink w:anchor="_Toc125033808" w:history="1">
+            <w:r>
+              <w:rPr>
+                <w:rStyle w:val="Hyperlink"/>
+                <w:noProof/>
+              </w:rPr>
               <w:t>Creating the messages page</w:t>
             </w:r>
             <w:r>
@@ -3511,7 +3721,7 @@
                 <w:noProof/>
                 <w:webHidden/>
               </w:rPr>
-              <w:instrText xml:space="preserve"> PAGEREF _Toc124935274 \h </w:instrText>
+              <w:instrText xml:space="preserve"> PAGEREF _Toc125033808 \h </w:instrText>
             </w:r>
             <w:r>
               <w:rPr>
@@ -3531,7 +3741,7 @@
                 <w:noProof/>
                 <w:webHidden/>
               </w:rPr>
-              <w:t>39</w:t>
+              <w:t>42</w:t>
             </w:r>
             <w:r>
               <w:rPr>
@@ -3554,7 +3764,7 @@
               <w:lang w:eastAsia="en-GB"/>
             </w:rPr>
           </w:pPr>
-          <w:hyperlink w:anchor="_Toc124935275" w:history="1">
+          <w:hyperlink w:anchor="_Toc125033809" w:history="1">
             <w:r>
               <w:rPr>
                 <w:rStyle w:val="Hyperlink"/>
@@ -3581,7 +3791,7 @@
                 <w:noProof/>
                 <w:webHidden/>
               </w:rPr>
-              <w:instrText xml:space="preserve"> PAGEREF _Toc124935275 \h </w:instrText>
+              <w:instrText xml:space="preserve"> PAGEREF _Toc125033809 \h </w:instrText>
             </w:r>
             <w:r>
               <w:rPr>
@@ -3601,7 +3811,7 @@
                 <w:noProof/>
                 <w:webHidden/>
               </w:rPr>
-              <w:t>41</w:t>
+              <w:t>44</w:t>
             </w:r>
             <w:r>
               <w:rPr>
@@ -3624,7 +3834,7 @@
               <w:lang w:eastAsia="en-GB"/>
             </w:rPr>
           </w:pPr>
-          <w:hyperlink w:anchor="_Toc124935276" w:history="1">
+          <w:hyperlink w:anchor="_Toc125033810" w:history="1">
             <w:r>
               <w:rPr>
                 <w:rStyle w:val="Hyperlink"/>
@@ -3651,7 +3861,7 @@
                 <w:noProof/>
                 <w:webHidden/>
               </w:rPr>
-              <w:instrText xml:space="preserve"> PAGEREF _Toc124935276 \h </w:instrText>
+              <w:instrText xml:space="preserve"> PAGEREF _Toc125033810 \h </w:instrText>
             </w:r>
             <w:r>
               <w:rPr>
@@ -3671,7 +3881,7 @@
                 <w:noProof/>
                 <w:webHidden/>
               </w:rPr>
-              <w:t>42</w:t>
+              <w:t>45</w:t>
             </w:r>
             <w:r>
               <w:rPr>
@@ -3728,7 +3938,7 @@
         <w:pStyle w:val="Heading1"/>
         <w:jc w:val="center"/>
       </w:pPr>
-      <w:bookmarkStart w:id="0" w:name="_Toc124935226"/>
+      <w:bookmarkStart w:id="0" w:name="_Toc125033757"/>
       <w:r>
         <w:t>Analysis</w:t>
       </w:r>
@@ -3744,7 +3954,7 @@
           <w:szCs w:val="24"/>
         </w:rPr>
       </w:pPr>
-      <w:bookmarkStart w:id="1" w:name="_Toc124935227"/>
+      <w:bookmarkStart w:id="1" w:name="_Toc125033758"/>
       <w:r>
         <w:rPr>
           <w:sz w:val="24"/>
@@ -3825,7 +4035,7 @@
           <w:szCs w:val="24"/>
         </w:rPr>
       </w:pPr>
-      <w:bookmarkStart w:id="2" w:name="_Toc124935228"/>
+      <w:bookmarkStart w:id="2" w:name="_Toc125033759"/>
       <w:r>
         <w:rPr>
           <w:sz w:val="24"/>
@@ -3904,7 +4114,7 @@
           <w:szCs w:val="24"/>
         </w:rPr>
       </w:pPr>
-      <w:bookmarkStart w:id="3" w:name="_Toc124935229"/>
+      <w:bookmarkStart w:id="3" w:name="_Toc125033760"/>
       <w:r>
         <w:rPr>
           <w:sz w:val="24"/>
@@ -4187,6 +4397,7 @@
         </w:numPr>
       </w:pPr>
       <w:r>
+        <w:lastRenderedPageBreak/>
         <w:t xml:space="preserve">This will give me a good idea of what features users would want to message with. For example, some users (particularly those with disabilities) may find </w:t>
       </w:r>
       <w:r>
@@ -4271,7 +4482,7 @@
         <w:pStyle w:val="Heading3"/>
         <w:jc w:val="center"/>
       </w:pPr>
-      <w:bookmarkStart w:id="6" w:name="_Toc124935230"/>
+      <w:bookmarkStart w:id="6" w:name="_Toc125033761"/>
       <w:r>
         <w:t xml:space="preserve">Interview: </w:t>
       </w:r>
@@ -4568,6 +4779,7 @@
         <w:jc w:val="center"/>
       </w:pPr>
       <w:r>
+        <w:lastRenderedPageBreak/>
         <w:t>Analysis</w:t>
       </w:r>
     </w:p>
@@ -4581,7 +4793,6 @@
     </w:p>
     <w:p>
       <w:r>
-        <w:lastRenderedPageBreak/>
         <w:t>The suggestion to have the user</w:t>
       </w:r>
       <w:r>
@@ -4629,7 +4840,7 @@
           <w:szCs w:val="24"/>
         </w:rPr>
       </w:pPr>
-      <w:bookmarkStart w:id="7" w:name="_Toc124935231"/>
+      <w:bookmarkStart w:id="7" w:name="_Toc125033762"/>
       <w:r>
         <w:rPr>
           <w:sz w:val="24"/>
@@ -4737,7 +4948,7 @@
           <w:szCs w:val="24"/>
         </w:rPr>
       </w:pPr>
-      <w:bookmarkStart w:id="8" w:name="_Toc124935232"/>
+      <w:bookmarkStart w:id="8" w:name="_Toc125033763"/>
       <w:r>
         <w:rPr>
           <w:sz w:val="24"/>
@@ -4759,7 +4970,7 @@
         <w:pStyle w:val="Heading3"/>
         <w:jc w:val="center"/>
       </w:pPr>
-      <w:bookmarkStart w:id="9" w:name="_Toc124935233"/>
+      <w:bookmarkStart w:id="9" w:name="_Toc125033764"/>
       <w:r>
         <w:t>Decomposition</w:t>
       </w:r>
@@ -4778,6 +4989,7 @@
     </w:p>
     <w:p>
       <w:r>
+        <w:lastRenderedPageBreak/>
         <w:t xml:space="preserve">The </w:t>
       </w:r>
       <w:r>
@@ -4832,7 +5044,6 @@
         </w:numPr>
       </w:pPr>
       <w:r>
-        <w:lastRenderedPageBreak/>
         <w:t xml:space="preserve">Take in user input, either through them typing it into a box or </w:t>
       </w:r>
       <w:r>
@@ -4941,7 +5152,7 @@
         <w:pStyle w:val="Heading3"/>
         <w:jc w:val="center"/>
       </w:pPr>
-      <w:bookmarkStart w:id="10" w:name="_Toc124935234"/>
+      <w:bookmarkStart w:id="10" w:name="_Toc125033765"/>
       <w:r>
         <w:t>Abstraction</w:t>
       </w:r>
@@ -5023,7 +5234,7 @@
           <w:szCs w:val="24"/>
         </w:rPr>
       </w:pPr>
-      <w:bookmarkStart w:id="11" w:name="_Toc124935235"/>
+      <w:bookmarkStart w:id="11" w:name="_Toc125033766"/>
       <w:r>
         <w:rPr>
           <w:sz w:val="24"/>
@@ -5038,7 +5249,7 @@
         <w:pStyle w:val="Heading3"/>
         <w:jc w:val="center"/>
       </w:pPr>
-      <w:bookmarkStart w:id="12" w:name="_Toc124935236"/>
+      <w:bookmarkStart w:id="12" w:name="_Toc125033767"/>
       <w:r>
         <w:t>Chirpy Cardinal</w:t>
       </w:r>
@@ -5396,6 +5607,7 @@
         <w:rPr>
           <w:noProof/>
         </w:rPr>
+        <w:lastRenderedPageBreak/>
         <mc:AlternateContent>
           <mc:Choice Requires="wps">
             <w:drawing>
@@ -5612,14 +5824,7 @@
         <w:rPr>
           <w:noProof/>
         </w:rPr>
-        <w:t xml:space="preserve">tarian”, is “Oh okay, I’m actually vegetarian”. This is a clever response, as </w:t>
-      </w:r>
-      <w:r>
-        <w:rPr>
-          <w:noProof/>
-        </w:rPr>
-        <w:lastRenderedPageBreak/>
-        <w:t>the “Oh, okay”</w:t>
+        <w:t>tarian”, is “Oh okay, I’m actually vegetarian”. This is a clever response, as the “Oh, okay”</w:t>
       </w:r>
       <w:r>
         <w:rPr>
@@ -6020,9 +6225,8 @@
         <w:pStyle w:val="Heading3"/>
         <w:jc w:val="center"/>
       </w:pPr>
-      <w:bookmarkStart w:id="17" w:name="_Toc124935237"/>
-      <w:r>
-        <w:lastRenderedPageBreak/>
+      <w:bookmarkStart w:id="17" w:name="_Toc125033768"/>
+      <w:r>
         <w:t>Kuki</w:t>
       </w:r>
       <w:r>
@@ -6498,6 +6702,7 @@
         <w:rPr>
           <w:noProof/>
         </w:rPr>
+        <w:lastRenderedPageBreak/>
         <mc:AlternateContent>
           <mc:Choice Requires="wps">
             <w:drawing>
@@ -6692,11 +6897,7 @@
         <w:t xml:space="preserve"> are a lot more open ended</w:t>
       </w:r>
       <w:r>
-        <w:t xml:space="preserve"> allowing for a wider range </w:t>
-      </w:r>
-      <w:r>
-        <w:lastRenderedPageBreak/>
-        <w:t xml:space="preserve">of </w:t>
+        <w:t xml:space="preserve"> allowing for a wider range of </w:t>
       </w:r>
       <w:r>
         <w:t>user respon</w:t>
@@ -7206,7 +7407,7 @@
           <w:szCs w:val="24"/>
         </w:rPr>
       </w:pPr>
-      <w:bookmarkStart w:id="24" w:name="_Toc124935238"/>
+      <w:bookmarkStart w:id="24" w:name="_Toc125033769"/>
       <w:r>
         <w:rPr>
           <w:sz w:val="24"/>
@@ -7322,7 +7523,7 @@
       <w:pPr>
         <w:pStyle w:val="Heading3"/>
       </w:pPr>
-      <w:bookmarkStart w:id="25" w:name="_Toc124935239"/>
+      <w:bookmarkStart w:id="25" w:name="_Toc125033770"/>
       <w:r>
         <w:t>Limitations</w:t>
       </w:r>
@@ -7365,7 +7566,7 @@
           <w:szCs w:val="24"/>
         </w:rPr>
       </w:pPr>
-      <w:bookmarkStart w:id="26" w:name="_Toc124935240"/>
+      <w:bookmarkStart w:id="26" w:name="_Toc125033771"/>
       <w:r>
         <w:rPr>
           <w:sz w:val="24"/>
@@ -7381,7 +7582,7 @@
       <w:pPr>
         <w:pStyle w:val="Heading3"/>
       </w:pPr>
-      <w:bookmarkStart w:id="27" w:name="_Toc124935241"/>
+      <w:bookmarkStart w:id="27" w:name="_Toc125033772"/>
       <w:r>
         <w:t>Hardware</w:t>
       </w:r>
@@ -7498,7 +7699,7 @@
       <w:pPr>
         <w:pStyle w:val="Heading3"/>
       </w:pPr>
-      <w:bookmarkStart w:id="28" w:name="_Toc124935242"/>
+      <w:bookmarkStart w:id="28" w:name="_Toc125033773"/>
       <w:r>
         <w:t>Software</w:t>
       </w:r>
@@ -7953,7 +8154,7 @@
           <w:szCs w:val="24"/>
         </w:rPr>
       </w:pPr>
-      <w:bookmarkStart w:id="29" w:name="_Toc124935243"/>
+      <w:bookmarkStart w:id="29" w:name="_Toc125033774"/>
       <w:r>
         <w:rPr>
           <w:sz w:val="24"/>
@@ -7968,7 +8169,7 @@
       <w:pPr>
         <w:pStyle w:val="Heading3"/>
       </w:pPr>
-      <w:bookmarkStart w:id="30" w:name="_Toc124935244"/>
+      <w:bookmarkStart w:id="30" w:name="_Toc125033775"/>
       <w:r>
         <w:t>Design</w:t>
       </w:r>
@@ -8084,7 +8285,7 @@
       <w:pPr>
         <w:pStyle w:val="Heading3"/>
       </w:pPr>
-      <w:bookmarkStart w:id="31" w:name="_Toc124935245"/>
+      <w:bookmarkStart w:id="31" w:name="_Toc125033776"/>
       <w:r>
         <w:t>Functionality</w:t>
       </w:r>
@@ -8103,23 +8304,7 @@
           <w:b/>
           <w:bCs/>
         </w:rPr>
-        <w:t xml:space="preserve">A working AI </w:t>
-      </w:r>
-      <w:proofErr w:type="gramStart"/>
-      <w:r>
-        <w:rPr>
-          <w:b/>
-          <w:bCs/>
-        </w:rPr>
-        <w:t>model</w:t>
-      </w:r>
-      <w:proofErr w:type="gramEnd"/>
-      <w:r>
-        <w:rPr>
-          <w:b/>
-          <w:bCs/>
-        </w:rPr>
-        <w:t xml:space="preserve">. </w:t>
+        <w:t xml:space="preserve">A working AI model. </w:t>
       </w:r>
       <w:r>
         <w:t>The mo</w:t>
@@ -8262,7 +8447,7 @@
       <w:pPr>
         <w:pStyle w:val="Heading3"/>
       </w:pPr>
-      <w:bookmarkStart w:id="32" w:name="_Toc124935246"/>
+      <w:bookmarkStart w:id="32" w:name="_Toc125033777"/>
       <w:r>
         <w:t>Hardware</w:t>
       </w:r>
@@ -8324,7 +8509,7 @@
       <w:pPr>
         <w:pStyle w:val="Heading3"/>
       </w:pPr>
-      <w:bookmarkStart w:id="33" w:name="_Toc124935247"/>
+      <w:bookmarkStart w:id="33" w:name="_Toc125033778"/>
       <w:r>
         <w:t>Software</w:t>
       </w:r>
@@ -8539,7 +8724,7 @@
         <w:pStyle w:val="Heading1"/>
         <w:jc w:val="center"/>
       </w:pPr>
-      <w:bookmarkStart w:id="34" w:name="_Toc124935248"/>
+      <w:bookmarkStart w:id="34" w:name="_Toc125033779"/>
       <w:r>
         <w:rPr>
           <w:noProof/>
@@ -8631,7 +8816,7 @@
         <w:pStyle w:val="Heading2"/>
         <w:jc w:val="center"/>
       </w:pPr>
-      <w:bookmarkStart w:id="35" w:name="_Toc124935249"/>
+      <w:bookmarkStart w:id="35" w:name="_Toc125033780"/>
       <w:r>
         <w:t>Create Venv</w:t>
       </w:r>
@@ -8737,7 +8922,7 @@
         <w:pStyle w:val="Heading2"/>
         <w:jc w:val="center"/>
       </w:pPr>
-      <w:bookmarkStart w:id="36" w:name="_Toc124935250"/>
+      <w:bookmarkStart w:id="36" w:name="_Toc125033781"/>
       <w:r>
         <w:t>ML model</w:t>
       </w:r>
@@ -8748,7 +8933,7 @@
       <w:pPr>
         <w:pStyle w:val="Heading3"/>
       </w:pPr>
-      <w:bookmarkStart w:id="37" w:name="_Toc124935251"/>
+      <w:bookmarkStart w:id="37" w:name="_Toc125033782"/>
       <w:r>
         <w:lastRenderedPageBreak/>
         <w:t>Choosing model</w:t>
@@ -8965,7 +9150,7 @@
       <w:pPr>
         <w:pStyle w:val="Heading3"/>
       </w:pPr>
-      <w:bookmarkStart w:id="38" w:name="_Toc124935252"/>
+      <w:bookmarkStart w:id="38" w:name="_Toc125033783"/>
       <w:r>
         <w:lastRenderedPageBreak/>
         <w:t>Implementing model</w:t>
@@ -9213,13 +9398,8 @@
         </w:drawing>
       </w:r>
       <w:r>
-        <w:t xml:space="preserve">The model needs to be called and then is used to generate the ids for the reply </w:t>
-      </w:r>
-      <w:proofErr w:type="gramStart"/>
-      <w:r>
-        <w:t>tokens</w:t>
-      </w:r>
-      <w:proofErr w:type="gramEnd"/>
+        <w:t>The model needs to be called and then is used to generate the ids for the reply tokens</w:t>
+      </w:r>
     </w:p>
     <w:p/>
     <w:p>
@@ -9232,15 +9412,7 @@
     </w:p>
     <w:p>
       <w:r>
-        <w:t xml:space="preserve">The </w:t>
-      </w:r>
-      <w:proofErr w:type="gramStart"/>
-      <w:r>
-        <w:t>reply</w:t>
-      </w:r>
-      <w:proofErr w:type="gramEnd"/>
-      <w:r>
-        <w:t xml:space="preserve"> tokens then need to be decoded into </w:t>
+        <w:t xml:space="preserve">The reply tokens then need to be decoded into </w:t>
       </w:r>
       <w:r>
         <w:t>a string of text that is readable for humans.</w:t>
@@ -9400,7 +9572,7 @@
         <w:pStyle w:val="Heading2"/>
         <w:jc w:val="center"/>
       </w:pPr>
-      <w:bookmarkStart w:id="39" w:name="_Toc124935253"/>
+      <w:bookmarkStart w:id="39" w:name="_Toc125033784"/>
       <w:r>
         <w:rPr>
           <w:noProof/>
@@ -9722,7 +9894,7 @@
       <w:pPr>
         <w:pStyle w:val="Heading3"/>
       </w:pPr>
-      <w:bookmarkStart w:id="42" w:name="_Toc124935254"/>
+      <w:bookmarkStart w:id="42" w:name="_Toc125033785"/>
       <w:r>
         <w:t>Create HTML web pages</w:t>
       </w:r>
@@ -9734,7 +9906,7 @@
       <w:pPr>
         <w:pStyle w:val="Heading3"/>
       </w:pPr>
-      <w:bookmarkStart w:id="43" w:name="_Toc124935255"/>
+      <w:bookmarkStart w:id="43" w:name="_Toc125033786"/>
       <w:r>
         <w:t>Use CSS styling for the web pages</w:t>
       </w:r>
@@ -10321,7 +10493,7 @@
       <w:pPr>
         <w:pStyle w:val="Heading3"/>
       </w:pPr>
-      <w:bookmarkStart w:id="48" w:name="_Toc124935256"/>
+      <w:bookmarkStart w:id="48" w:name="_Toc125033787"/>
       <w:r>
         <w:t>Create HTML forms for users to input text</w:t>
       </w:r>
@@ -10348,7 +10520,7 @@
       <w:pPr>
         <w:pStyle w:val="Heading3"/>
       </w:pPr>
-      <w:bookmarkStart w:id="49" w:name="_Toc124935257"/>
+      <w:bookmarkStart w:id="49" w:name="_Toc125033788"/>
       <w:r>
         <w:lastRenderedPageBreak/>
         <w:t>Link to python backend using Flask</w:t>
@@ -10612,7 +10784,7 @@
         <w:pStyle w:val="Heading2"/>
         <w:jc w:val="center"/>
       </w:pPr>
-      <w:bookmarkStart w:id="50" w:name="_Toc124935258"/>
+      <w:bookmarkStart w:id="50" w:name="_Toc125033789"/>
       <w:r>
         <w:lastRenderedPageBreak/>
         <w:t>User interaction</w:t>
@@ -10624,7 +10796,7 @@
       <w:pPr>
         <w:pStyle w:val="Heading3"/>
       </w:pPr>
-      <w:bookmarkStart w:id="51" w:name="_Toc124935259"/>
+      <w:bookmarkStart w:id="51" w:name="_Toc125033790"/>
       <w:r>
         <w:t>Text from user should be read by the model</w:t>
       </w:r>
@@ -10644,12 +10816,10 @@
         <w:t>‘</w:t>
       </w:r>
       <w:proofErr w:type="spellStart"/>
-      <w:proofErr w:type="gramStart"/>
       <w:r>
         <w:t>request.json</w:t>
       </w:r>
       <w:proofErr w:type="spellEnd"/>
-      <w:proofErr w:type="gramEnd"/>
       <w:r>
         <w:t>’</w:t>
       </w:r>
@@ -10685,12 +10855,10 @@
         <w:t>‘</w:t>
       </w:r>
       <w:proofErr w:type="spellStart"/>
-      <w:proofErr w:type="gramStart"/>
       <w:r>
         <w:t>request.form</w:t>
       </w:r>
       <w:proofErr w:type="spellEnd"/>
-      <w:proofErr w:type="gramEnd"/>
       <w:r>
         <w:t>’ is the best way to do this. It requires you to specify the name of the</w:t>
       </w:r>
@@ -10704,12 +10872,10 @@
         <w:t>type of requests used need to be put into the methods parameter in ‘@</w:t>
       </w:r>
       <w:proofErr w:type="spellStart"/>
-      <w:proofErr w:type="gramStart"/>
       <w:r>
         <w:t>app.route</w:t>
       </w:r>
       <w:proofErr w:type="spellEnd"/>
-      <w:proofErr w:type="gramEnd"/>
       <w:r>
         <w:t>’.</w:t>
       </w:r>
@@ -10806,7 +10972,7 @@
       <w:pPr>
         <w:pStyle w:val="Heading3"/>
       </w:pPr>
-      <w:bookmarkStart w:id="52" w:name="_Toc124935260"/>
+      <w:bookmarkStart w:id="52" w:name="_Toc125033791"/>
       <w:r>
         <w:t>Response from model outputted to user</w:t>
       </w:r>
@@ -10939,7 +11105,7 @@
       <w:pPr>
         <w:pStyle w:val="Heading3"/>
       </w:pPr>
-      <w:bookmarkStart w:id="53" w:name="_Toc124935261"/>
+      <w:bookmarkStart w:id="53" w:name="_Toc125033792"/>
       <w:r>
         <w:t>Allow user to enter message using microphone</w:t>
       </w:r>
@@ -10957,7 +11123,7 @@
       <w:pPr>
         <w:pStyle w:val="Heading3"/>
       </w:pPr>
-      <w:bookmarkStart w:id="54" w:name="_Toc124935262"/>
+      <w:bookmarkStart w:id="54" w:name="_Toc125033793"/>
       <w:r>
         <w:t>Record Audio</w:t>
       </w:r>
@@ -11084,7 +11250,7 @@
       <w:pPr>
         <w:pStyle w:val="Heading3"/>
       </w:pPr>
-      <w:bookmarkStart w:id="55" w:name="_Toc124935263"/>
+      <w:bookmarkStart w:id="55" w:name="_Toc125033794"/>
       <w:r>
         <w:t>Decide on model to convert text to speech</w:t>
       </w:r>
@@ -11271,7 +11437,7 @@
       <w:pPr>
         <w:pStyle w:val="Heading3"/>
       </w:pPr>
-      <w:bookmarkStart w:id="56" w:name="_Toc124935264"/>
+      <w:bookmarkStart w:id="56" w:name="_Toc125033795"/>
       <w:r>
         <w:t>Fine-tune</w:t>
       </w:r>
@@ -11667,15 +11833,7 @@
       </w:r>
       <w:proofErr w:type="spellEnd"/>
       <w:r>
-        <w:t xml:space="preserve"> </w:t>
-      </w:r>
-      <w:proofErr w:type="gramStart"/>
-      <w:r>
-        <w:t>sets</w:t>
-      </w:r>
-      <w:proofErr w:type="gramEnd"/>
-      <w:r>
-        <w:t xml:space="preserve"> the maximum length of the labels of the returned data.</w:t>
+        <w:t xml:space="preserve"> sets the maximum length of the labels of the returned data.</w:t>
       </w:r>
       <w:r>
         <w:t xml:space="preserve"> Finally, </w:t>
@@ -12211,12 +12369,10 @@
         <w:t xml:space="preserve">This trainer can then be run using </w:t>
       </w:r>
       <w:proofErr w:type="spellStart"/>
-      <w:proofErr w:type="gramStart"/>
       <w:r>
         <w:t>trainer.train</w:t>
       </w:r>
       <w:proofErr w:type="spellEnd"/>
-      <w:proofErr w:type="gramEnd"/>
       <w:r>
         <w:t xml:space="preserve">() to </w:t>
       </w:r>
@@ -12229,7 +12385,7 @@
       <w:pPr>
         <w:pStyle w:val="Heading3"/>
       </w:pPr>
-      <w:bookmarkStart w:id="57" w:name="_Toc124935265"/>
+      <w:bookmarkStart w:id="57" w:name="_Toc125033796"/>
       <w:r>
         <w:t>Implement model</w:t>
       </w:r>
@@ -12354,7 +12510,7 @@
       <w:pPr>
         <w:pStyle w:val="Heading3"/>
       </w:pPr>
-      <w:bookmarkStart w:id="58" w:name="_Toc124935266"/>
+      <w:bookmarkStart w:id="58" w:name="_Toc125033797"/>
       <w:r>
         <w:t>Allow users to report messages</w:t>
       </w:r>
@@ -12424,7 +12580,7 @@
       <w:pPr>
         <w:pStyle w:val="Heading3"/>
       </w:pPr>
-      <w:bookmarkStart w:id="59" w:name="_Toc124935267"/>
+      <w:bookmarkStart w:id="59" w:name="_Toc125033798"/>
       <w:r>
         <w:t>Reported messages and the report reason should be logged</w:t>
       </w:r>
@@ -12458,7 +12614,7 @@
       <w:pPr>
         <w:pStyle w:val="Heading2"/>
       </w:pPr>
-      <w:bookmarkStart w:id="60" w:name="_Toc124935268"/>
+      <w:bookmarkStart w:id="60" w:name="_Toc125033799"/>
       <w:r>
         <w:t>Testing</w:t>
       </w:r>
@@ -12486,7 +12642,7 @@
       <w:pPr>
         <w:pStyle w:val="Heading1"/>
       </w:pPr>
-      <w:bookmarkStart w:id="61" w:name="_Toc124935269"/>
+      <w:bookmarkStart w:id="61" w:name="_Toc125033800"/>
       <w:r>
         <w:lastRenderedPageBreak/>
         <w:t>Development</w:t>
@@ -12497,17 +12653,47 @@
       <w:pPr>
         <w:pStyle w:val="Heading2"/>
       </w:pPr>
+      <w:bookmarkStart w:id="62" w:name="_Toc125033801"/>
       <w:r>
         <w:t>Development practices</w:t>
       </w:r>
+      <w:bookmarkEnd w:id="62"/>
     </w:p>
     <w:p>
       <w:pPr>
         <w:pStyle w:val="Heading3"/>
       </w:pPr>
       <w:r>
+        <w:t>Pyt</w:t>
+      </w:r>
+      <w:r>
+        <w:t>hon version</w:t>
+      </w:r>
+    </w:p>
+    <w:p>
+      <w:r>
+        <w:t xml:space="preserve">This project is explicitly being written in Python version 3.9.9. Whilst when I started development there were more recent versions of Python available (Python 3.10), neither PyTorch nor TensorFlow </w:t>
+      </w:r>
+      <w:r>
+        <w:t xml:space="preserve">support for that version yet, and wouldn’t function properly. More updated versions of python may work with it, and I can check once development has finished whether </w:t>
+      </w:r>
+      <w:r>
+        <w:t xml:space="preserve">the program will still work on updated versions, but </w:t>
+      </w:r>
+      <w:r>
+        <w:t>the program is written primarily for Python 3.9.9.</w:t>
+      </w:r>
+    </w:p>
+    <w:p/>
+    <w:p>
+      <w:pPr>
+        <w:pStyle w:val="Heading3"/>
+      </w:pPr>
+      <w:bookmarkStart w:id="63" w:name="_Toc125033802"/>
+      <w:r>
         <w:t>Git</w:t>
       </w:r>
+      <w:bookmarkEnd w:id="63"/>
     </w:p>
     <w:p>
       <w:r>
@@ -12658,40 +12844,56 @@
       </w:r>
     </w:p>
     <w:p>
+      <w:pPr>
+        <w:rPr>
+          <w:noProof/>
+        </w:rPr>
+      </w:pPr>
       <w:r>
         <w:t>It also gives the ability to see exactly what edits each commit made to the file, highlighting added code in green and rem</w:t>
       </w:r>
       <w:r>
-        <w:t>oved code in green. This allows me to quickly identify what changes may have caused a bug I am experiencing</w:t>
-      </w:r>
-      <w:r>
-        <w:t>, as well as allow me to quickly revert small parts of the code without having to restore the whole file to a previous commit. An example of this is below</w:t>
+        <w:t>oved code in green. This allows me to quickly identify what changes may have</w:t>
+      </w:r>
+      <w:r>
+        <w:t xml:space="preserve"> caused a bug I am experiencing, as well as allow me to quickly revert small parts of the code without having to restore the entire file to a previous commit. An example of this is below:</w:t>
       </w:r>
       <w:r>
         <w:rPr>
           <w:noProof/>
         </w:rPr>
+        <w:t xml:space="preserve"> </w:t>
+      </w:r>
+    </w:p>
+    <w:p/>
+    <w:p>
+      <w:pPr>
+        <w:pStyle w:val="Heading3"/>
+      </w:pPr>
+      <w:bookmarkStart w:id="64" w:name="_Toc125033803"/>
+      <w:r>
+        <w:lastRenderedPageBreak/>
         <w:drawing>
-          <wp:anchor distT="0" distB="0" distL="114300" distR="114300" simplePos="0" relativeHeight="251796504" behindDoc="0" locked="0" layoutInCell="1" allowOverlap="1" wp14:anchorId="41E85B55" wp14:editId="42FE9505">
+          <wp:anchor distT="0" distB="0" distL="114300" distR="114300" simplePos="0" relativeHeight="251808792" behindDoc="0" locked="0" layoutInCell="1" allowOverlap="1" wp14:anchorId="33204099" wp14:editId="57A13573">
             <wp:simplePos x="0" y="0"/>
-            <wp:positionH relativeFrom="column">
-              <wp:posOffset>0</wp:posOffset>
+            <wp:positionH relativeFrom="margin">
+              <wp:posOffset>-35147</wp:posOffset>
             </wp:positionH>
             <wp:positionV relativeFrom="paragraph">
-              <wp:posOffset>2199005</wp:posOffset>
+              <wp:posOffset>337</wp:posOffset>
             </wp:positionV>
-            <wp:extent cx="5731510" cy="1003935"/>
-            <wp:effectExtent l="0" t="0" r="2540" b="5715"/>
+            <wp:extent cx="5731510" cy="1016635"/>
+            <wp:effectExtent l="0" t="0" r="2540" b="0"/>
             <wp:wrapTight wrapText="bothSides">
               <wp:wrapPolygon edited="0">
                 <wp:start x="0" y="0"/>
-                <wp:lineTo x="0" y="21313"/>
-                <wp:lineTo x="21538" y="21313"/>
+                <wp:lineTo x="0" y="21047"/>
+                <wp:lineTo x="21538" y="21047"/>
                 <wp:lineTo x="21538" y="0"/>
                 <wp:lineTo x="0" y="0"/>
               </wp:wrapPolygon>
             </wp:wrapTight>
-            <wp:docPr id="46" name="Picture 46" descr="A screenshot of a computer&#10;&#10;Description automatically generated with medium confidence"/>
+            <wp:docPr id="54" name="Picture 54" descr="Text&#10;&#10;Description automatically generated"/>
             <wp:cNvGraphicFramePr>
               <a:graphicFrameLocks xmlns:a="http://schemas.openxmlformats.org/drawingml/2006/main" noChangeAspect="1"/>
             </wp:cNvGraphicFramePr>
@@ -12699,7 +12901,7 @@
               <a:graphicData uri="http://schemas.openxmlformats.org/drawingml/2006/picture">
                 <pic:pic xmlns:pic="http://schemas.openxmlformats.org/drawingml/2006/picture">
                   <pic:nvPicPr>
-                    <pic:cNvPr id="46" name="Picture 46" descr="A screenshot of a computer&#10;&#10;Description automatically generated with medium confidence"/>
+                    <pic:cNvPr id="54" name="Picture 54" descr="Text&#10;&#10;Description automatically generated"/>
                     <pic:cNvPicPr/>
                   </pic:nvPicPr>
                   <pic:blipFill>
@@ -12711,7 +12913,7 @@
                   <pic:spPr>
                     <a:xfrm>
                       <a:off x="0" y="0"/>
-                      <a:ext cx="5731510" cy="1003935"/>
+                      <a:ext cx="5731510" cy="1016635"/>
                     </a:xfrm>
                     <a:prstGeom prst="rect">
                       <a:avLst/>
@@ -12724,115 +12926,108 @@
         </w:drawing>
       </w:r>
       <w:r>
-        <w:t>.</w:t>
-      </w:r>
-    </w:p>
-    <w:p/>
-    <w:p/>
-    <w:p/>
-    <w:p>
-      <w:pPr>
-        <w:pStyle w:val="Heading2"/>
-      </w:pPr>
+        <w:t>Type checking and Docstrings</w:t>
+      </w:r>
+      <w:bookmarkEnd w:id="64"/>
+    </w:p>
+    <w:p>
+      <w:r>
+        <w:t xml:space="preserve">Throughout the code, I use function </w:t>
+      </w:r>
+      <w:r>
+        <w:t>annotations and docstrings to add clarity</w:t>
+      </w:r>
+      <w:r>
+        <w:t xml:space="preserve"> to my code and the functions I am writing. </w:t>
+      </w:r>
+    </w:p>
+    <w:p>
+      <w:r>
+        <w:t>Function annotations work as type hints, showing the data type a variable should be</w:t>
+      </w:r>
+      <w:r>
+        <w:t xml:space="preserve">. I use annotations purely for function </w:t>
+      </w:r>
+      <w:r>
+        <w:t>arguments</w:t>
+      </w:r>
+      <w:r>
+        <w:t>, as this is where they are the most useful. Whilst I could use annotations for all variables, I don’t find there is much use in using them for mundane things like variable declarations, as it is obvious what data type the variable will be from what the variable is being defined as. On the other hand, with function arguments, it is often not obvious what the</w:t>
+      </w:r>
+      <w:r>
+        <w:t xml:space="preserve"> variable is meant to mean, and therefore what should be inputted when calling the function. </w:t>
+      </w:r>
+    </w:p>
+    <w:p>
+      <w:r>
+        <w:t xml:space="preserve">Another reason why these are useful is that they help </w:t>
+      </w:r>
+      <w:r>
+        <w:t xml:space="preserve">prevent errors. </w:t>
+      </w:r>
+      <w:r>
+        <w:t xml:space="preserve">In a lot of the functions I will write, inputting an argument with the wrong data type </w:t>
+      </w:r>
+      <w:r>
+        <w:t xml:space="preserve">would lead to python throwing up an error, as I would be trying to do an operation designed for a different data type. This gets even </w:t>
+      </w:r>
+      <w:r>
+        <w:t xml:space="preserve">worse when it is not an obvious error. For example, a function to add two numbers together would not throw an error in python if both the arguments (that in theory should be the numbers to be added) were </w:t>
+      </w:r>
+      <w:r>
+        <w:t xml:space="preserve">strings, as adding two strings together is a valid operation in python (string concatenation). </w:t>
+      </w:r>
+      <w:r>
+        <w:t>Therefore,</w:t>
+      </w:r>
+      <w:r>
+        <w:t xml:space="preserve"> the output would be wrong, but I would not find out about the bug until the function’s output was used in a different operation. </w:t>
+      </w:r>
+      <w:r>
+        <w:t>Using annotations prevents this, as it makes it obvious exactly what type of variable this function is designed for, therefore giving more clarity on potential inputs and the use of the function.</w:t>
+      </w:r>
+    </w:p>
+    <w:p>
+      <w:r>
+        <w:t>However, these are only type hints are exactly that, only hints. As python is a dynamically typed language, simply using these types on their own doesn’t enforce type checking. Python will still let you use a different type for an argument, even when there is an annotation explicitly stating what type to use. Whilst there are libraries such as Mypy that can use type hints to enforce explicit type checking at compile-time, I haven’t made use of those. I feel the type hints are enough to tell me what to be used and using more libraries in development has downsides: more libraries potentially means more libraries for users to download, even if the type checking wouldn’t be of a massive use to them. Adding libraries means that the download process for my program might be more complex, and will definitely be longer, with the overall program (including any used libraries) being larger, increasing download time and the storage space the program will take up on users’ computers.</w:t>
+      </w:r>
+    </w:p>
+    <w:p>
+      <w:r>
+        <w:t xml:space="preserve">I also make use of docstrings. Doc strings are strings </w:t>
+      </w:r>
+      <w:r>
+        <w:t xml:space="preserve">literals </w:t>
+      </w:r>
+      <w:r>
+        <w:t xml:space="preserve">at the start of the function </w:t>
+      </w:r>
+      <w:r>
+        <w:t>(straight</w:t>
+      </w:r>
+      <w:r>
+        <w:t xml:space="preserve"> after the definition) </w:t>
+      </w:r>
+      <w:r>
+        <w:t xml:space="preserve">that can be used to create a description of the function, or to give advice on how it is to be used. </w:t>
+      </w:r>
+      <w:r>
+        <w:t xml:space="preserve">Not only can this be used to give a deeper explanation, but it could, for example, be used to show an example of the type of output that should be expected from this </w:t>
+      </w:r>
+      <w:r>
+        <w:t>function.</w:t>
+      </w:r>
+    </w:p>
+    <w:p>
+      <w:r>
+        <w:t>Below, you can see an example of annotations and docstrings in use, with a function I have written while developing the program.</w:t>
+      </w:r>
+      <w:r>
+        <w:t xml:space="preserve"> As you can see, there is an annotation to show that the argument </w:t>
+      </w:r>
       <w:r>
         <w:lastRenderedPageBreak/>
-        <w:t>Type checking and Docstrings</w:t>
-      </w:r>
-    </w:p>
-    <w:p>
-      <w:r>
-        <w:t xml:space="preserve">Throughout the code, I use function </w:t>
-      </w:r>
-      <w:r>
-        <w:t>annotations and docstrings to add clarity</w:t>
-      </w:r>
-      <w:r>
-        <w:t xml:space="preserve"> to my code and the functions I am writing. </w:t>
-      </w:r>
-    </w:p>
-    <w:p>
-      <w:r>
-        <w:t>Function annotations work as type hints, showing the data type a variable should be</w:t>
-      </w:r>
-      <w:r>
-        <w:t xml:space="preserve">. I use annotations purely for function </w:t>
-      </w:r>
-      <w:r>
-        <w:t>arguments</w:t>
-      </w:r>
-      <w:r>
-        <w:t>, as this is where they are the most useful. Whilst I could use annotations for all variables, I don’t find there is much use in using them for mundane things like variable declarations, as it is obvious what data type the variable will be from what the variable is being defined as. On the other hand, with function arguments, it is often not obvious what the</w:t>
-      </w:r>
-      <w:r>
-        <w:t xml:space="preserve"> variable is meant to mean, and therefore what should be inputted when calling the function. </w:t>
-      </w:r>
-    </w:p>
-    <w:p>
-      <w:r>
-        <w:t xml:space="preserve">Another reason why these are useful is that they help </w:t>
-      </w:r>
-      <w:r>
-        <w:t xml:space="preserve">prevent errors. </w:t>
-      </w:r>
-      <w:r>
-        <w:t xml:space="preserve">In a lot of the functions I will write, inputting an argument with the wrong data type </w:t>
-      </w:r>
-      <w:r>
-        <w:t xml:space="preserve">would lead to python throwing up an error, as I would be trying to do an operation designed for a different data type. This gets even </w:t>
-      </w:r>
-      <w:r>
-        <w:t xml:space="preserve">worse when it is not an obvious error. For example, a function to add two numbers together would not throw an error in python if both the arguments (that in theory should be the numbers to be added) were </w:t>
-      </w:r>
-      <w:r>
-        <w:t xml:space="preserve">strings, as adding two strings together is a valid operation in python (string concatenation). </w:t>
-      </w:r>
-      <w:r>
-        <w:t>Therefore,</w:t>
-      </w:r>
-      <w:r>
-        <w:t xml:space="preserve"> the output would be wrong, but I would not find out about the bug until the function’s output was used in a different operation. </w:t>
-      </w:r>
-      <w:r>
-        <w:t>Using annotations prevents this, as it makes it obvious exactly what type of variable this function is designed for, therefore giving more clarity on potential inputs and the use of the function.</w:t>
-      </w:r>
-    </w:p>
-    <w:p>
-      <w:r>
-        <w:t>However, these are only type hints are exactly that, only hints. As python is a dynamically typed language, simply using these types on their own doesn’t enforce type checking. Python will still let you use a different type for an argument, even when there is an annotation explicitly stating what type to use. Whilst there are libraries such as Mypy that can use type hints to enforce explicit type checking at compile-time, I haven’t made use of those. I feel the type hints are enough to tell me what to be used and using more libraries in development has downsides: more libraries potentially means more libraries for users to download, even if the type checking wouldn’t be of a massive use to them. Adding libraries means that the download process for my program might be more complex, and will definitely be longer, with the overall program (including any used libraries) being larger, increasing download time and the storage space the program will take up on users’ computers.</w:t>
-      </w:r>
-    </w:p>
-    <w:p>
-      <w:r>
-        <w:t xml:space="preserve">I also make use of docstrings. Doc strings are strings </w:t>
-      </w:r>
-      <w:r>
-        <w:t xml:space="preserve">literals </w:t>
-      </w:r>
-      <w:r>
-        <w:t xml:space="preserve">at the start of the function </w:t>
-      </w:r>
-      <w:r>
-        <w:t>(straight</w:t>
-      </w:r>
-      <w:r>
-        <w:t xml:space="preserve"> after the definition) </w:t>
-      </w:r>
-      <w:r>
-        <w:t xml:space="preserve">that can be used to create a description of the function, or to give advice on how it is to be used. </w:t>
-      </w:r>
-      <w:r>
-        <w:t xml:space="preserve">Not only can this be used to give a deeper explanation, but it could, for example, be used to show an example of the type of output that should be expected from this </w:t>
-      </w:r>
-      <w:r>
-        <w:t>function.</w:t>
-      </w:r>
-    </w:p>
-    <w:p>
-      <w:r>
-        <w:t>Below, you can see an example of annotations and docstrings in use, with a function I have written while developing the program.</w:t>
-      </w:r>
-      <w:r>
-        <w:t xml:space="preserve"> As you can see, there is an annotation to show that the argument ‘message’ is expected to be a string, and that the output of the program is expected</w:t>
+        <w:t>‘message’ is expected to be a string, and that the output of the program is expected</w:t>
       </w:r>
       <w:r>
         <w:rPr>
@@ -12841,6 +13036,9 @@
         <w:t xml:space="preserve"> </w:t>
       </w:r>
       <w:r>
+        <w:rPr>
+          <w:noProof/>
+        </w:rPr>
         <w:drawing>
           <wp:anchor distT="0" distB="0" distL="114300" distR="114300" simplePos="0" relativeHeight="251802648" behindDoc="0" locked="0" layoutInCell="1" allowOverlap="1" wp14:anchorId="6CA7C4FB" wp14:editId="7A44C3D2">
             <wp:simplePos x="0" y="0"/>
@@ -12920,11 +13118,7 @@
         <w:t xml:space="preserve"> comments usually serve a different use</w:t>
       </w:r>
       <w:r>
-        <w:t xml:space="preserve"> – they are mostly meant for people who read your code with </w:t>
-      </w:r>
-      <w:r>
-        <w:lastRenderedPageBreak/>
-        <w:t>the intent to extend it, whereas docstrings are usually used for people who intend to use your code, without needing to know how it works. As the project is not intended for other contributors, users would not need to know how exactly any specific function works, simply how they should be used</w:t>
+        <w:t xml:space="preserve"> – they are mostly meant for people who read your code with the intent to extend it, whereas docstrings are usually used for people who intend to use your code, without needing to know how it works. As the project is not intended for other contributors, users would not need to know how exactly any specific function works, simply how they should be used</w:t>
       </w:r>
       <w:r>
         <w:t>.</w:t>
@@ -12975,6 +13169,9 @@
     </w:p>
     <w:p>
       <w:r>
+        <w:rPr>
+          <w:noProof/>
+        </w:rPr>
         <w:drawing>
           <wp:anchor distT="0" distB="0" distL="114300" distR="114300" simplePos="0" relativeHeight="251804696" behindDoc="0" locked="0" layoutInCell="1" allowOverlap="1" wp14:anchorId="5CE510A5" wp14:editId="12F11C4B">
             <wp:simplePos x="0" y="0"/>
@@ -13038,79 +13235,327 @@
     <w:p/>
     <w:p/>
     <w:p/>
+    <w:p>
+      <w:pPr>
+        <w:pStyle w:val="Heading2"/>
+      </w:pPr>
+      <w:bookmarkStart w:id="65" w:name="_Toc125033809"/>
+      <w:r>
+        <w:lastRenderedPageBreak/>
+        <w:t>Flask algorithm</w:t>
+      </w:r>
+      <w:bookmarkEnd w:id="65"/>
+    </w:p>
+    <w:p>
+      <w:r>
+        <w:t xml:space="preserve">The main algorithm will be written with in python, using the flask library. Flask allows me to combine the html template pages together and use python algorithms and functionality to display data on the html pages. I use Flask’s requests class to request data from specific input boxes, referring to them with their id. I can then render a chosen HTML page, using a number of python variables which will turn them into Jinja variables. </w:t>
+      </w:r>
+    </w:p>
+    <w:p>
+      <w:r>
+        <w:t>Jinja turns HTML pages into templates, where Jinja code can be used to create basic algorithms. This means that the python code can be used to change the output of a html file. If this wasn’t a feature, every time new data was inputted into a form, and processed by a python code which would return an output, a new html file would be needed. This minimises the HTML files that need to be written, saving development time and file space, and also allows the program to be more easily expanded. The drawback is the Jinja is not a full programming language, and as such can only write basic pseudocode-style algorithms. This means that almost all actual programming needs to be done in the python scripts, with the Jinja code only deciding what HTML to output.</w:t>
+      </w:r>
+    </w:p>
+    <w:p>
+      <w:r>
+        <w:t>Flask also requires a set file structure, where the HTML and CSS files are kept in separate templates and static folders respectively. The static folder also contains any other assets required for the web pages, such as images.</w:t>
+      </w:r>
+    </w:p>
     <w:p/>
+    <w:p>
+      <w:pPr>
+        <w:pStyle w:val="Heading3"/>
+      </w:pPr>
+      <w:bookmarkStart w:id="66" w:name="_Toc125033810"/>
+      <w:r>
+        <w:t>Base structure</w:t>
+      </w:r>
+      <w:bookmarkEnd w:id="66"/>
+      <w:r>
+        <w:drawing>
+          <wp:anchor distT="0" distB="0" distL="114300" distR="114300" simplePos="0" relativeHeight="251810840" behindDoc="0" locked="0" layoutInCell="1" allowOverlap="1" wp14:anchorId="39C3B8DF" wp14:editId="24980D45">
+            <wp:simplePos x="0" y="0"/>
+            <wp:positionH relativeFrom="column">
+              <wp:posOffset>0</wp:posOffset>
+            </wp:positionH>
+            <wp:positionV relativeFrom="paragraph">
+              <wp:posOffset>200025</wp:posOffset>
+            </wp:positionV>
+            <wp:extent cx="5382376" cy="2715004"/>
+            <wp:effectExtent l="0" t="0" r="8890" b="9525"/>
+            <wp:wrapTight wrapText="bothSides">
+              <wp:wrapPolygon edited="0">
+                <wp:start x="0" y="0"/>
+                <wp:lineTo x="0" y="21524"/>
+                <wp:lineTo x="21559" y="21524"/>
+                <wp:lineTo x="21559" y="0"/>
+                <wp:lineTo x="0" y="0"/>
+              </wp:wrapPolygon>
+            </wp:wrapTight>
+            <wp:docPr id="48" name="Picture 48" descr="A screenshot of a computer&#10;&#10;Description automatically generated with medium confidence"/>
+            <wp:cNvGraphicFramePr>
+              <a:graphicFrameLocks xmlns:a="http://schemas.openxmlformats.org/drawingml/2006/main" noChangeAspect="1"/>
+            </wp:cNvGraphicFramePr>
+            <a:graphic xmlns:a="http://schemas.openxmlformats.org/drawingml/2006/main">
+              <a:graphicData uri="http://schemas.openxmlformats.org/drawingml/2006/picture">
+                <pic:pic xmlns:pic="http://schemas.openxmlformats.org/drawingml/2006/picture">
+                  <pic:nvPicPr>
+                    <pic:cNvPr id="48" name="Picture 48" descr="A screenshot of a computer&#10;&#10;Description automatically generated with medium confidence"/>
+                    <pic:cNvPicPr/>
+                  </pic:nvPicPr>
+                  <pic:blipFill>
+                    <a:blip r:embed="rId46"/>
+                    <a:stretch>
+                      <a:fillRect/>
+                    </a:stretch>
+                  </pic:blipFill>
+                  <pic:spPr>
+                    <a:xfrm>
+                      <a:off x="0" y="0"/>
+                      <a:ext cx="5382376" cy="2715004"/>
+                    </a:xfrm>
+                    <a:prstGeom prst="rect">
+                      <a:avLst/>
+                    </a:prstGeom>
+                  </pic:spPr>
+                </pic:pic>
+              </a:graphicData>
+            </a:graphic>
+          </wp:anchor>
+        </w:drawing>
+      </w:r>
+    </w:p>
+    <w:p>
+      <w:r>
+        <w:t>Here I have used basic, boilerplate Flask code to create a working webapp that simply displays the main page of the app.</w:t>
+      </w:r>
+    </w:p>
+    <w:p>
+      <w:r>
+        <w:t>First, I import the Flask library, allowing me to use all parts of the library, and then explicitly imported specific methods. This means that I have access to all of the library, whilst still having a shorthand for certain regularly used methods.</w:t>
+      </w:r>
+    </w:p>
+    <w:p>
+      <w:r>
+        <w:t>The third line creates an instance of a flask app, which will serve as the webapp that the program will run as.</w:t>
+      </w:r>
+    </w:p>
+    <w:p>
+      <w:r>
+        <w:t xml:space="preserve">I then create a decorator on line 5, which wraps the function below. @app.route connects the endpoints of URLs to the code contained in the function it is wrapping. In this case, when the URL with the route (‘/’) is searched for, the main() function is called. As ‘/’ is the default endpoint of all </w:t>
+      </w:r>
+      <w:r>
+        <w:lastRenderedPageBreak/>
+        <w:t>URLs (even if you enter a URL without an endpoint, it will simply default to ‘/’), the main function is used to display the landing page – the first page users will see when running the app.</w:t>
+      </w:r>
+    </w:p>
+    <w:p>
+      <w:r>
+        <w:t xml:space="preserve">Lines 11 and 12 tell Flask to start the development server when the program is run. This is not intended for users to use, but instead provides a quick and easy way for the developer to see the changes new code has made to the webapp. </w:t>
+      </w:r>
+    </w:p>
     <w:p/>
-    <w:p/>
-    <w:p/>
+    <w:p>
+      <w:pPr>
+        <w:rPr>
+          <w:noProof/>
+        </w:rPr>
+      </w:pPr>
+      <w:r>
+        <w:rPr>
+          <w:noProof/>
+        </w:rPr>
+        <w:drawing>
+          <wp:anchor distT="0" distB="0" distL="114300" distR="114300" simplePos="0" relativeHeight="251812888" behindDoc="0" locked="0" layoutInCell="1" allowOverlap="1" wp14:anchorId="2ED68055" wp14:editId="50F5060B">
+            <wp:simplePos x="0" y="0"/>
+            <wp:positionH relativeFrom="margin">
+              <wp:align>left</wp:align>
+            </wp:positionH>
+            <wp:positionV relativeFrom="paragraph">
+              <wp:posOffset>193097</wp:posOffset>
+            </wp:positionV>
+            <wp:extent cx="5134692" cy="1867161"/>
+            <wp:effectExtent l="0" t="0" r="0" b="0"/>
+            <wp:wrapTight wrapText="bothSides">
+              <wp:wrapPolygon edited="0">
+                <wp:start x="0" y="0"/>
+                <wp:lineTo x="0" y="21380"/>
+                <wp:lineTo x="21477" y="21380"/>
+                <wp:lineTo x="21477" y="0"/>
+                <wp:lineTo x="0" y="0"/>
+              </wp:wrapPolygon>
+            </wp:wrapTight>
+            <wp:docPr id="60" name="Picture 60" descr="Text&#10;&#10;Description automatically generated"/>
+            <wp:cNvGraphicFramePr>
+              <a:graphicFrameLocks xmlns:a="http://schemas.openxmlformats.org/drawingml/2006/main" noChangeAspect="1"/>
+            </wp:cNvGraphicFramePr>
+            <a:graphic xmlns:a="http://schemas.openxmlformats.org/drawingml/2006/main">
+              <a:graphicData uri="http://schemas.openxmlformats.org/drawingml/2006/picture">
+                <pic:pic xmlns:pic="http://schemas.openxmlformats.org/drawingml/2006/picture">
+                  <pic:nvPicPr>
+                    <pic:cNvPr id="60" name="Picture 60" descr="Text&#10;&#10;Description automatically generated"/>
+                    <pic:cNvPicPr/>
+                  </pic:nvPicPr>
+                  <pic:blipFill>
+                    <a:blip r:embed="rId47"/>
+                    <a:stretch>
+                      <a:fillRect/>
+                    </a:stretch>
+                  </pic:blipFill>
+                  <pic:spPr>
+                    <a:xfrm>
+                      <a:off x="0" y="0"/>
+                      <a:ext cx="5134692" cy="1867161"/>
+                    </a:xfrm>
+                    <a:prstGeom prst="rect">
+                      <a:avLst/>
+                    </a:prstGeom>
+                  </pic:spPr>
+                </pic:pic>
+              </a:graphicData>
+            </a:graphic>
+          </wp:anchor>
+        </w:drawing>
+      </w:r>
+      <w:r>
+        <w:t xml:space="preserve">I have also added basic structure for the </w:t>
+      </w:r>
+      <w:r>
+        <w:t>message and search functionalities to be added later on:</w:t>
+      </w:r>
+      <w:r>
+        <w:rPr>
+          <w:noProof/>
+        </w:rPr>
+        <w:t xml:space="preserve"> </w:t>
+      </w:r>
+    </w:p>
+    <w:p>
+      <w:pPr>
+        <w:rPr>
+          <w:noProof/>
+        </w:rPr>
+      </w:pPr>
+    </w:p>
+    <w:p>
+      <w:pPr>
+        <w:rPr>
+          <w:noProof/>
+        </w:rPr>
+      </w:pPr>
+    </w:p>
+    <w:p>
+      <w:pPr>
+        <w:rPr>
+          <w:noProof/>
+        </w:rPr>
+      </w:pPr>
+    </w:p>
+    <w:p>
+      <w:pPr>
+        <w:rPr>
+          <w:noProof/>
+        </w:rPr>
+      </w:pPr>
+    </w:p>
+    <w:p>
+      <w:pPr>
+        <w:rPr>
+          <w:noProof/>
+        </w:rPr>
+      </w:pPr>
+    </w:p>
+    <w:p>
+      <w:pPr>
+        <w:rPr>
+          <w:noProof/>
+        </w:rPr>
+      </w:pPr>
+    </w:p>
+    <w:p>
+      <w:pPr>
+        <w:rPr>
+          <w:noProof/>
+        </w:rPr>
+      </w:pPr>
+    </w:p>
+    <w:p>
+      <w:r>
+        <w:rPr>
+          <w:noProof/>
+        </w:rPr>
+        <w:t xml:space="preserve">As with the message function, both of these functions use a decorator to specify what URL endpoint they are used for </w:t>
+      </w:r>
+    </w:p>
     <w:p>
       <w:pPr>
         <w:pStyle w:val="Heading2"/>
       </w:pPr>
-      <w:bookmarkStart w:id="62" w:name="_Toc124935270"/>
-      <w:r>
+      <w:bookmarkStart w:id="67" w:name="_Toc125033804"/>
+      <w:r>
+        <w:t>HTML pages</w:t>
+      </w:r>
+      <w:bookmarkEnd w:id="67"/>
+    </w:p>
+    <w:p>
+      <w:pPr>
+        <w:pStyle w:val="Heading3"/>
+      </w:pPr>
+      <w:bookmarkStart w:id="68" w:name="_Toc125033805"/>
+      <w:r>
+        <w:t>Home page</w:t>
+      </w:r>
+      <w:r>
+        <w:t xml:space="preserve"> – CSS grid</w:t>
+      </w:r>
+      <w:bookmarkEnd w:id="68"/>
+    </w:p>
+    <w:p>
+      <w:pPr>
+        <w:pStyle w:val="Heading4"/>
+      </w:pPr>
+      <w:r>
+        <w:t>1</w:t>
+      </w:r>
+      <w:r>
+        <w:rPr>
+          <w:vertAlign w:val="superscript"/>
+        </w:rPr>
+        <w:t>st</w:t>
+      </w:r>
+      <w:r>
+        <w:t xml:space="preserve"> iteration</w:t>
+      </w:r>
+    </w:p>
+    <w:p>
+      <w:r>
+        <w:t xml:space="preserve">Here I have created the CSS grid that shows the layout of </w:t>
+      </w:r>
+      <w:r>
+        <w:t xml:space="preserve">the home page. </w:t>
+      </w:r>
+      <w:r>
+        <w:t xml:space="preserve">This </w:t>
+      </w:r>
+      <w:r>
+        <w:t xml:space="preserve">fits the structure of the </w:t>
+      </w:r>
+      <w:r>
+        <w:t>mock-up</w:t>
+      </w:r>
+      <w:r>
+        <w:t xml:space="preserve"> </w:t>
+      </w:r>
+      <w:r>
+        <w:t xml:space="preserve">I created in the design section. </w:t>
+      </w:r>
+    </w:p>
+    <w:p>
+      <w:r>
+        <w:rPr>
+          <w:noProof/>
+        </w:rPr>
         <w:lastRenderedPageBreak/>
-        <w:t>HTML pages</w:t>
-      </w:r>
-      <w:bookmarkEnd w:id="62"/>
-    </w:p>
-    <w:p>
-      <w:pPr>
-        <w:pStyle w:val="Heading3"/>
-      </w:pPr>
-      <w:bookmarkStart w:id="63" w:name="_Toc124935271"/>
-      <w:r>
-        <w:t>Home page</w:t>
-      </w:r>
-      <w:r>
-        <w:t xml:space="preserve"> – CSS grid</w:t>
-      </w:r>
-      <w:bookmarkEnd w:id="63"/>
-    </w:p>
-    <w:p>
-      <w:pPr>
-        <w:pStyle w:val="Heading4"/>
-      </w:pPr>
-      <w:r>
-        <w:t>1</w:t>
-      </w:r>
-      <w:r>
-        <w:rPr>
-          <w:vertAlign w:val="superscript"/>
-        </w:rPr>
-        <w:t>st</w:t>
-      </w:r>
-      <w:r>
-        <w:t xml:space="preserve"> iteration</w:t>
-      </w:r>
-    </w:p>
-    <w:p>
-      <w:r>
-        <w:t xml:space="preserve">Here I have created the CSS grid that shows the layout of </w:t>
-      </w:r>
-      <w:r>
-        <w:t xml:space="preserve">the home page. </w:t>
-      </w:r>
-      <w:r>
-        <w:t xml:space="preserve">This </w:t>
-      </w:r>
-      <w:r>
-        <w:t xml:space="preserve">fits the structure of the </w:t>
-      </w:r>
-      <w:r>
-        <w:t>mock-up</w:t>
-      </w:r>
-      <w:r>
-        <w:t xml:space="preserve"> </w:t>
-      </w:r>
-      <w:r>
-        <w:t xml:space="preserve">I created in the design section. </w:t>
-      </w:r>
-    </w:p>
-    <w:p>
-      <w:r>
-        <w:rPr>
-          <w:noProof/>
-        </w:rPr>
         <w:drawing>
           <wp:anchor distT="0" distB="0" distL="114300" distR="114300" simplePos="0" relativeHeight="251712536" behindDoc="0" locked="0" layoutInCell="1" allowOverlap="1" wp14:anchorId="319E39DC" wp14:editId="1E1E72D5">
             <wp:simplePos x="0" y="0"/>
@@ -13143,7 +13588,7 @@
                     <pic:cNvPicPr/>
                   </pic:nvPicPr>
                   <pic:blipFill>
-                    <a:blip r:embed="rId46"/>
+                    <a:blip r:embed="rId48"/>
                     <a:stretch>
                       <a:fillRect/>
                     </a:stretch>
@@ -13205,7 +13650,7 @@
                     <pic:cNvPicPr/>
                   </pic:nvPicPr>
                   <pic:blipFill>
-                    <a:blip r:embed="rId47"/>
+                    <a:blip r:embed="rId49"/>
                     <a:stretch>
                       <a:fillRect/>
                     </a:stretch>
@@ -13411,31 +13856,34 @@
     </w:p>
     <w:p>
       <w:r>
+        <w:t xml:space="preserve">Instead of using padding, I was originally going to make use of the ‘gap’ property of </w:t>
+      </w:r>
+      <w:proofErr w:type="spellStart"/>
+      <w:r>
+        <w:t>css</w:t>
+      </w:r>
+      <w:proofErr w:type="spellEnd"/>
+      <w:r>
+        <w:t xml:space="preserve"> grids. </w:t>
+      </w:r>
+      <w:r>
+        <w:t>‘gap’ allows me to set a universal spacing between grid elements</w:t>
+      </w:r>
+      <w:r>
+        <w:t xml:space="preserve"> giving a more visual seperation between parts of the page. Whilst I want this effect, I found that using the ‘gap’ </w:t>
+      </w:r>
+      <w:r>
+        <w:t xml:space="preserve">property didn’t work, as it made the grid would be bigger than the page, </w:t>
+      </w:r>
+      <w:r>
+        <w:t>meaning the user would have to scroll down to see the whole page. This happened because</w:t>
+      </w:r>
+      <w:r>
+        <w:t xml:space="preserve"> the grid element’s sizes added up to 100% of the page, so </w:t>
+      </w:r>
+      <w:r>
         <w:lastRenderedPageBreak/>
-        <w:t xml:space="preserve">Instead of using padding, I was originally going to make use of the ‘gap’ property of </w:t>
-      </w:r>
-      <w:proofErr w:type="spellStart"/>
-      <w:r>
-        <w:t>css</w:t>
-      </w:r>
-      <w:proofErr w:type="spellEnd"/>
-      <w:r>
-        <w:t xml:space="preserve"> grids. </w:t>
-      </w:r>
-      <w:r>
-        <w:t>‘gap’ allows me to set a universal spacing between grid elements</w:t>
-      </w:r>
-      <w:r>
-        <w:t xml:space="preserve"> giving a more visual seperation between parts of the page. Whilst I want this effect, I found that using the ‘gap’ </w:t>
-      </w:r>
-      <w:r>
-        <w:t xml:space="preserve">property didn’t work, as it made the grid would be bigger than the page, </w:t>
-      </w:r>
-      <w:r>
-        <w:t>meaning the user would have to scroll down to see the whole page. This happened because</w:t>
-      </w:r>
-      <w:r>
-        <w:t xml:space="preserve"> the grid element’s sizes added up to 100% of the page, so adding gaps between them </w:t>
+        <w:t xml:space="preserve">adding gaps between them </w:t>
       </w:r>
       <w:r>
         <w:t xml:space="preserve">made the grid size more than 100% of the page. I fixed this problem by using padding. Each of the grid elements has 5px of padding, meaning that there is still a visible separator between the grid elements, but </w:t>
@@ -13490,7 +13938,7 @@
                     <pic:cNvPicPr/>
                   </pic:nvPicPr>
                   <pic:blipFill>
-                    <a:blip r:embed="rId48"/>
+                    <a:blip r:embed="rId50"/>
                     <a:stretch>
                       <a:fillRect/>
                     </a:stretch>
@@ -13522,7 +13970,6 @@
         <w:rPr>
           <w:noProof/>
         </w:rPr>
-        <w:lastRenderedPageBreak/>
         <w:drawing>
           <wp:anchor distT="0" distB="0" distL="114300" distR="114300" simplePos="0" relativeHeight="251720728" behindDoc="0" locked="0" layoutInCell="1" allowOverlap="1" wp14:anchorId="40648933" wp14:editId="5B4506D0">
             <wp:simplePos x="0" y="0"/>
@@ -13555,7 +14002,7 @@
                     <pic:cNvPicPr/>
                   </pic:nvPicPr>
                   <pic:blipFill>
-                    <a:blip r:embed="rId49"/>
+                    <a:blip r:embed="rId51"/>
                     <a:stretch>
                       <a:fillRect/>
                     </a:stretch>
@@ -13617,7 +14064,7 @@
                     <pic:cNvPicPr/>
                   </pic:nvPicPr>
                   <pic:blipFill>
-                    <a:blip r:embed="rId50"/>
+                    <a:blip r:embed="rId52"/>
                     <a:stretch>
                       <a:fillRect/>
                     </a:stretch>
@@ -13662,6 +14109,7 @@
     <w:p/>
     <w:p>
       <w:r>
+        <w:lastRenderedPageBreak/>
         <w:t xml:space="preserve">Firstly, I have now added </w:t>
       </w:r>
       <w:r>
@@ -13740,7 +14188,7 @@
                     <pic:cNvPicPr/>
                   </pic:nvPicPr>
                   <pic:blipFill>
-                    <a:blip r:embed="rId51"/>
+                    <a:blip r:embed="rId53"/>
                     <a:stretch>
                       <a:fillRect/>
                     </a:stretch>
@@ -13765,9 +14213,8 @@
       <w:pPr>
         <w:pStyle w:val="Heading3"/>
       </w:pPr>
-      <w:bookmarkStart w:id="64" w:name="_Toc124935272"/>
-      <w:r>
-        <w:lastRenderedPageBreak/>
+      <w:bookmarkStart w:id="69" w:name="_Toc125033806"/>
+      <w:r>
         <w:t>Home page – adding elements</w:t>
       </w:r>
       <w:r>
@@ -13806,7 +14253,7 @@
                     <pic:cNvPicPr/>
                   </pic:nvPicPr>
                   <pic:blipFill>
-                    <a:blip r:embed="rId52"/>
+                    <a:blip r:embed="rId54"/>
                     <a:stretch>
                       <a:fillRect/>
                     </a:stretch>
@@ -13826,7 +14273,7 @@
           </wp:anchor>
         </w:drawing>
       </w:r>
-      <w:bookmarkEnd w:id="64"/>
+      <w:bookmarkEnd w:id="69"/>
     </w:p>
     <w:p/>
     <w:p>
@@ -13875,7 +14322,7 @@
                     <pic:cNvPicPr/>
                   </pic:nvPicPr>
                   <pic:blipFill>
-                    <a:blip r:embed="rId53"/>
+                    <a:blip r:embed="rId55"/>
                     <a:stretch>
                       <a:fillRect/>
                     </a:stretch>
@@ -13973,7 +14420,11 @@
         <w:t xml:space="preserve">is also a submit button, but this time it will not send </w:t>
       </w:r>
       <w:r>
-        <w:t>any data to the flask app instead just triggering one of the functions to display a page</w:t>
+        <w:t xml:space="preserve">any data to the flask app instead just triggering </w:t>
+      </w:r>
+      <w:r>
+        <w:lastRenderedPageBreak/>
+        <w:t>one of the functions to display a page</w:t>
       </w:r>
       <w:r>
         <w:t>. The button contains</w:t>
@@ -13993,7 +14444,6 @@
     <w:p/>
     <w:p>
       <w:r>
-        <w:lastRenderedPageBreak/>
         <w:t>CSS:</w:t>
       </w:r>
     </w:p>
@@ -14053,7 +14503,7 @@
                     <pic:cNvPicPr/>
                   </pic:nvPicPr>
                   <pic:blipFill>
-                    <a:blip r:embed="rId54"/>
+                    <a:blip r:embed="rId56"/>
                     <a:stretch>
                       <a:fillRect/>
                     </a:stretch>
@@ -14144,15 +14594,7 @@
         <w:t>specify</w:t>
       </w:r>
       <w:r>
-        <w:t xml:space="preserve"> ‘text-</w:t>
-      </w:r>
-      <w:proofErr w:type="gramStart"/>
-      <w:r>
-        <w:t>align:</w:t>
-      </w:r>
-      <w:proofErr w:type="gramEnd"/>
-      <w:r>
-        <w:t xml:space="preserve"> </w:t>
+        <w:t xml:space="preserve"> ‘text-align: </w:t>
       </w:r>
       <w:proofErr w:type="spellStart"/>
       <w:r>
@@ -14175,6 +14617,7 @@
         <w:rPr>
           <w:noProof/>
         </w:rPr>
+        <w:lastRenderedPageBreak/>
         <w:drawing>
           <wp:anchor distT="0" distB="0" distL="114300" distR="114300" simplePos="0" relativeHeight="251780120" behindDoc="0" locked="0" layoutInCell="1" allowOverlap="1" wp14:anchorId="084B6B9D" wp14:editId="34543496">
             <wp:simplePos x="0" y="0"/>
@@ -14207,7 +14650,7 @@
                     <pic:cNvPicPr/>
                   </pic:nvPicPr>
                   <pic:blipFill>
-                    <a:blip r:embed="rId55"/>
+                    <a:blip r:embed="rId57"/>
                     <a:stretch>
                       <a:fillRect/>
                     </a:stretch>
@@ -14278,7 +14721,7 @@
                     <pic:cNvPicPr/>
                   </pic:nvPicPr>
                   <pic:blipFill>
-                    <a:blip r:embed="rId56"/>
+                    <a:blip r:embed="rId58"/>
                     <a:stretch>
                       <a:fillRect/>
                     </a:stretch>
@@ -14410,106 +14853,100 @@
         <w:rPr>
           <w:noProof/>
         </w:rPr>
-        <w:t xml:space="preserve">is the message icon. This approach isn’t perfect, as the </w:t>
+        <w:t>is the message icon. This approach isn’t perfect, as the button itse</w:t>
       </w:r>
       <w:r>
         <w:rPr>
           <w:noProof/>
         </w:rPr>
+        <w:t xml:space="preserve">lf is still </w:t>
+      </w:r>
+      <w:r>
+        <w:rPr>
+          <w:noProof/>
+        </w:rPr>
+        <w:t>a square, the user could click slight</w:t>
+      </w:r>
+      <w:r>
+        <w:rPr>
+          <w:noProof/>
+        </w:rPr>
+        <w:t>ly</w:t>
+      </w:r>
+      <w:r>
+        <w:rPr>
+          <w:noProof/>
+        </w:rPr>
+        <w:t xml:space="preserve"> to the side of the</w:t>
+      </w:r>
+      <w:r>
+        <w:rPr>
+          <w:noProof/>
+        </w:rPr>
+        <w:t xml:space="preserve"> icon and still be pressing the button, however I couldn’t find a better way to do it.</w:t>
+      </w:r>
+    </w:p>
+    <w:p>
+      <w:pPr>
+        <w:rPr>
+          <w:noProof/>
+        </w:rPr>
+      </w:pPr>
+      <w:r>
+        <w:rPr>
+          <w:noProof/>
+        </w:rPr>
+        <w:t xml:space="preserve">I have also set the height of the icon image itself to 100%, so it should completely fit </w:t>
+      </w:r>
+      <w:r>
+        <w:rPr>
+          <w:noProof/>
+        </w:rPr>
+        <w:t>the dimensions of the button. Without doing that, the image would revert to its original dimensions</w:t>
+      </w:r>
+      <w:r>
+        <w:rPr>
+          <w:noProof/>
+        </w:rPr>
+        <w:t xml:space="preserve"> with no relation to the overall size of the button, which would make it look hilariously oversized, taking up a large portion of the page.</w:t>
+      </w:r>
+    </w:p>
+    <w:p>
+      <w:pPr>
+        <w:rPr>
+          <w:noProof/>
+        </w:rPr>
+      </w:pPr>
+      <w:r>
+        <w:rPr>
+          <w:noProof/>
+        </w:rPr>
+        <w:t xml:space="preserve">The submit button isn’t strictly necessary, as the user can submit any text entered into the text box </w:t>
+      </w:r>
+      <w:r>
+        <w:rPr>
+          <w:noProof/>
+        </w:rPr>
+        <w:t>simply by pressing the enter key, however the submit icon gives a more explicit way to submit text</w:t>
+      </w:r>
+      <w:r>
+        <w:rPr>
+          <w:noProof/>
+        </w:rPr>
+        <w:t>, and makes it clear the function of the message bar.</w:t>
+      </w:r>
+    </w:p>
+    <w:p>
+      <w:pPr>
+        <w:rPr>
+          <w:noProof/>
+        </w:rPr>
+      </w:pPr>
+      <w:r>
+        <w:rPr>
+          <w:noProof/>
+        </w:rPr>
         <w:lastRenderedPageBreak/>
-        <w:t>button itse</w:t>
-      </w:r>
-      <w:r>
-        <w:rPr>
-          <w:noProof/>
-        </w:rPr>
-        <w:t xml:space="preserve">lf is still </w:t>
-      </w:r>
-      <w:r>
-        <w:rPr>
-          <w:noProof/>
-        </w:rPr>
-        <w:t>a square, the user could click slight</w:t>
-      </w:r>
-      <w:r>
-        <w:rPr>
-          <w:noProof/>
-        </w:rPr>
-        <w:t>ly</w:t>
-      </w:r>
-      <w:r>
-        <w:rPr>
-          <w:noProof/>
-        </w:rPr>
-        <w:t xml:space="preserve"> to the side of the</w:t>
-      </w:r>
-      <w:r>
-        <w:rPr>
-          <w:noProof/>
-        </w:rPr>
-        <w:t xml:space="preserve"> icon and still be pressing the button, however I couldn’t find a better way to do it.</w:t>
-      </w:r>
-    </w:p>
-    <w:p>
-      <w:pPr>
-        <w:rPr>
-          <w:noProof/>
-        </w:rPr>
-      </w:pPr>
-      <w:r>
-        <w:rPr>
-          <w:noProof/>
-        </w:rPr>
-        <w:t xml:space="preserve">I have also set the height of the icon image itself to 100%, so it should completely fit </w:t>
-      </w:r>
-      <w:r>
-        <w:rPr>
-          <w:noProof/>
-        </w:rPr>
-        <w:t>the dimensions of the button. Without doing that, the image would revert to its original dimensions</w:t>
-      </w:r>
-      <w:r>
-        <w:rPr>
-          <w:noProof/>
-        </w:rPr>
-        <w:t xml:space="preserve"> with no relation to the overall size of the button, which would make it look hilariously oversized, taking up a large portion of the page.</w:t>
-      </w:r>
-    </w:p>
-    <w:p>
-      <w:pPr>
-        <w:rPr>
-          <w:noProof/>
-        </w:rPr>
-      </w:pPr>
-      <w:r>
-        <w:rPr>
-          <w:noProof/>
-        </w:rPr>
-        <w:t xml:space="preserve">The submit button isn’t strictly necessary, as the user can submit any text entered into the text box </w:t>
-      </w:r>
-      <w:r>
-        <w:rPr>
-          <w:noProof/>
-        </w:rPr>
-        <w:t>simply by pressing the enter key, however the submit icon gives a more explicit way to submit text</w:t>
-      </w:r>
-      <w:r>
-        <w:rPr>
-          <w:noProof/>
-        </w:rPr>
-        <w:t>, and makes it clear the function of the message bar.</w:t>
-      </w:r>
-    </w:p>
-    <w:p>
-      <w:pPr>
-        <w:rPr>
-          <w:noProof/>
-        </w:rPr>
-      </w:pPr>
-      <w:r>
-        <w:rPr>
-          <w:noProof/>
-        </w:rPr>
         <w:drawing>
           <wp:anchor distT="0" distB="0" distL="114300" distR="114300" simplePos="0" relativeHeight="251782168" behindDoc="0" locked="0" layoutInCell="1" allowOverlap="1" wp14:anchorId="4D71A10E" wp14:editId="48DAE12F">
             <wp:simplePos x="0" y="0"/>
@@ -14542,7 +14979,7 @@
                     <pic:cNvPicPr/>
                   </pic:nvPicPr>
                   <pic:blipFill>
-                    <a:blip r:embed="rId57"/>
+                    <a:blip r:embed="rId59"/>
                     <a:stretch>
                       <a:fillRect/>
                     </a:stretch>
@@ -14708,7 +15145,7 @@
                     <pic:cNvPicPr/>
                   </pic:nvPicPr>
                   <pic:blipFill>
-                    <a:blip r:embed="rId58"/>
+                    <a:blip r:embed="rId60"/>
                     <a:stretch>
                       <a:fillRect/>
                     </a:stretch>
@@ -14745,38 +15182,40 @@
     </w:p>
     <w:p>
       <w:pPr>
+        <w:pStyle w:val="Heading4"/>
         <w:rPr>
           <w:noProof/>
         </w:rPr>
       </w:pPr>
-    </w:p>
-    <w:p>
-      <w:pPr>
+      <w:r>
         <w:rPr>
           <w:noProof/>
         </w:rPr>
-      </w:pPr>
-    </w:p>
-    <w:p>
-      <w:pPr>
+        <w:t xml:space="preserve">Test </w:t>
+      </w:r>
+      <w:r>
         <w:rPr>
           <w:noProof/>
         </w:rPr>
-      </w:pPr>
-    </w:p>
-    <w:p>
-      <w:pPr>
+        <w:t>–</w:t>
+      </w:r>
+      <w:r>
         <w:rPr>
           <w:noProof/>
         </w:rPr>
-      </w:pPr>
-    </w:p>
-    <w:p>
-      <w:pPr>
+        <w:t xml:space="preserve"> </w:t>
+      </w:r>
+      <w:r>
         <w:rPr>
           <w:noProof/>
         </w:rPr>
-      </w:pPr>
+        <w:t>message input</w:t>
+      </w:r>
+    </w:p>
+    <w:p>
+      <w:r>
+        <w:t xml:space="preserve">I have added the following to the </w:t>
+      </w:r>
     </w:p>
     <w:p>
       <w:pPr>
@@ -14798,11 +15237,38 @@
           <w:noProof/>
         </w:rPr>
       </w:pPr>
-      <w:r>
+    </w:p>
+    <w:p>
+      <w:pPr>
         <w:rPr>
           <w:noProof/>
         </w:rPr>
-        <w:lastRenderedPageBreak/>
+      </w:pPr>
+    </w:p>
+    <w:p>
+      <w:pPr>
+        <w:rPr>
+          <w:noProof/>
+        </w:rPr>
+      </w:pPr>
+    </w:p>
+    <w:p>
+      <w:pPr>
+        <w:rPr>
+          <w:noProof/>
+        </w:rPr>
+      </w:pPr>
+    </w:p>
+    <w:p>
+      <w:pPr>
+        <w:rPr>
+          <w:noProof/>
+        </w:rPr>
+      </w:pPr>
+      <w:r>
+        <w:rPr>
+          <w:noProof/>
+        </w:rPr>
         <w:drawing>
           <wp:anchor distT="0" distB="0" distL="114300" distR="114300" simplePos="0" relativeHeight="251737112" behindDoc="0" locked="0" layoutInCell="1" allowOverlap="1" wp14:anchorId="15122E3C" wp14:editId="1DAC8E35">
             <wp:simplePos x="0" y="0"/>
@@ -14835,7 +15301,7 @@
                     <pic:cNvPicPr/>
                   </pic:nvPicPr>
                   <pic:blipFill>
-                    <a:blip r:embed="rId59"/>
+                    <a:blip r:embed="rId61"/>
                     <a:stretch>
                       <a:fillRect/>
                     </a:stretch>
@@ -14885,6 +15351,7 @@
         <w:rPr>
           <w:noProof/>
         </w:rPr>
+        <w:lastRenderedPageBreak/>
         <w:drawing>
           <wp:anchor distT="0" distB="0" distL="114300" distR="114300" simplePos="0" relativeHeight="251747352" behindDoc="0" locked="0" layoutInCell="1" allowOverlap="1" wp14:anchorId="4B88C0E9" wp14:editId="5F97DE2B">
             <wp:simplePos x="0" y="0"/>
@@ -14917,7 +15384,7 @@
                     <pic:cNvPicPr/>
                   </pic:nvPicPr>
                   <pic:blipFill>
-                    <a:blip r:embed="rId60"/>
+                    <a:blip r:embed="rId62"/>
                     <a:stretch>
                       <a:fillRect/>
                     </a:stretch>
@@ -15021,42 +15488,36 @@
       </w:r>
     </w:p>
     <w:p>
-      <w:proofErr w:type="gramStart"/>
-      <w:r>
-        <w:t>Similarly</w:t>
-      </w:r>
-      <w:proofErr w:type="gramEnd"/>
+      <w:r>
+        <w:t xml:space="preserve">Similarly </w:t>
+      </w:r>
+      <w:r>
+        <w:t xml:space="preserve">to the message input, I use a different colour to the page background, as well as a </w:t>
+      </w:r>
+      <w:r>
+        <w:t xml:space="preserve">rounded border, to separate it from the rest of the page, partially for aesthetic reasons and partially for </w:t>
+      </w:r>
+      <w:r>
+        <w:t>accessibility reasons.</w:t>
+      </w:r>
+    </w:p>
+    <w:p/>
+    <w:p>
+      <w:r>
+        <w:t>I added a sidebar</w:t>
+      </w:r>
+      <w:r>
+        <w:t xml:space="preserve"> to the left-hand-side of the page, which is set out so that it could show a list of other chatbots that the user could communicate with. Whilst now, there will only be one, setting the page out like this means that in the future adding selection boxes for other chatbots</w:t>
+      </w:r>
+      <w:r>
+        <w:t>.</w:t>
+      </w:r>
       <w:r>
         <w:t xml:space="preserve"> </w:t>
       </w:r>
-      <w:r>
-        <w:t xml:space="preserve">to the message input, I use a different colour to the page background, as well as a </w:t>
-      </w:r>
-      <w:r>
-        <w:t xml:space="preserve">rounded border, to separate it from the rest of the page, partially for aesthetic reasons and partially for </w:t>
-      </w:r>
-      <w:r>
-        <w:t>accessibility reasons.</w:t>
-      </w:r>
-    </w:p>
-    <w:p/>
-    <w:p>
-      <w:r>
-        <w:t>I added a sidebar</w:t>
-      </w:r>
-      <w:r>
-        <w:t xml:space="preserve"> to the left-hand-side of the page, which is set out so that it could show a list of other chatbots that the user could communicate with. Whilst now, there will only be one, setting the page out like this means that in the future adding selection boxes for other chatbots</w:t>
-      </w:r>
-      <w:r>
-        <w:t>.</w:t>
-      </w:r>
-      <w:r>
-        <w:t xml:space="preserve"> </w:t>
-      </w:r>
-    </w:p>
-    <w:p>
-      <w:r>
-        <w:lastRenderedPageBreak/>
+    </w:p>
+    <w:p>
+      <w:r>
         <w:t>To do this, I used the following HTML code:</w:t>
       </w:r>
       <w:r>
@@ -15101,7 +15562,7 @@
                     <pic:cNvPicPr/>
                   </pic:nvPicPr>
                   <pic:blipFill>
-                    <a:blip r:embed="rId61"/>
+                    <a:blip r:embed="rId63"/>
                     <a:stretch>
                       <a:fillRect/>
                     </a:stretch>
@@ -15135,6 +15596,7 @@
         <w:rPr>
           <w:noProof/>
         </w:rPr>
+        <w:lastRenderedPageBreak/>
         <w:drawing>
           <wp:anchor distT="0" distB="0" distL="114300" distR="114300" simplePos="0" relativeHeight="251755544" behindDoc="0" locked="0" layoutInCell="1" allowOverlap="1" wp14:anchorId="0B7FEC72" wp14:editId="483E249D">
             <wp:simplePos x="0" y="0"/>
@@ -15167,7 +15629,7 @@
                     <pic:cNvPicPr/>
                   </pic:nvPicPr>
                   <pic:blipFill>
-                    <a:blip r:embed="rId62"/>
+                    <a:blip r:embed="rId64"/>
                     <a:stretch>
                       <a:fillRect/>
                     </a:stretch>
@@ -15232,7 +15694,7 @@
                     <pic:cNvPicPr/>
                   </pic:nvPicPr>
                   <pic:blipFill>
-                    <a:blip r:embed="rId63"/>
+                    <a:blip r:embed="rId65"/>
                     <a:stretch>
                       <a:fillRect/>
                     </a:stretch>
@@ -15295,7 +15757,7 @@
                     <pic:cNvPicPr/>
                   </pic:nvPicPr>
                   <pic:blipFill>
-                    <a:blip r:embed="rId64"/>
+                    <a:blip r:embed="rId66"/>
                     <a:stretch>
                       <a:fillRect/>
                     </a:stretch>
@@ -15463,7 +15925,6 @@
     </w:p>
     <w:p>
       <w:r>
-        <w:lastRenderedPageBreak/>
         <w:t xml:space="preserve">I have also added a settings panel, which for now just includes a dark mode icon, using </w:t>
       </w:r>
       <w:r>
@@ -15511,7 +15972,7 @@
                     <pic:cNvPicPr/>
                   </pic:nvPicPr>
                   <pic:blipFill>
-                    <a:blip r:embed="rId65"/>
+                    <a:blip r:embed="rId67"/>
                     <a:stretch>
                       <a:fillRect/>
                     </a:stretch>
@@ -15552,7 +16013,11 @@
         <w:t xml:space="preserve"> any method to send data as no data is sent. It simply triggers </w:t>
       </w:r>
       <w:r>
-        <w:t xml:space="preserve">a function in the flask program which should display a different page, without the need to send any data. The form only contains a single element </w:t>
+        <w:t xml:space="preserve">a function in the flask program which should display a </w:t>
+      </w:r>
+      <w:r>
+        <w:lastRenderedPageBreak/>
+        <w:t xml:space="preserve">different page, without the need to send any data. The form only contains a single element </w:t>
       </w:r>
       <w:r>
         <w:t>–</w:t>
@@ -15601,7 +16066,7 @@
                     <pic:cNvPicPr/>
                   </pic:nvPicPr>
                   <pic:blipFill>
-                    <a:blip r:embed="rId66"/>
+                    <a:blip r:embed="rId68"/>
                     <a:stretch>
                       <a:fillRect/>
                     </a:stretch>
@@ -15639,15 +16104,7 @@
     </w:p>
     <w:p>
       <w:r>
-        <w:t>The settings div becomes a flex container, which uses the ‘justify-</w:t>
-      </w:r>
-      <w:proofErr w:type="gramStart"/>
-      <w:r>
-        <w:t>content:</w:t>
-      </w:r>
-      <w:proofErr w:type="gramEnd"/>
-      <w:r>
-        <w:t xml:space="preserve"> left’ </w:t>
+        <w:t xml:space="preserve">The settings div becomes a flex container, which uses the ‘justify-content: left’ </w:t>
       </w:r>
       <w:r>
         <w:t xml:space="preserve">property to ensure that the flex boxes go across the container from left to right, and ‘align-items: </w:t>
@@ -15704,7 +16161,7 @@
                     <pic:cNvPicPr/>
                   </pic:nvPicPr>
                   <pic:blipFill>
-                    <a:blip r:embed="rId67"/>
+                    <a:blip r:embed="rId69"/>
                     <a:stretch>
                       <a:fillRect/>
                     </a:stretch>
@@ -15758,22 +16215,22 @@
       <w:pPr>
         <w:pStyle w:val="Heading3"/>
       </w:pPr>
-      <w:bookmarkStart w:id="65" w:name="_Toc124935273"/>
+      <w:bookmarkStart w:id="70" w:name="_Toc125033807"/>
       <w:r>
         <w:t>Creating dark mode page</w:t>
       </w:r>
-      <w:bookmarkEnd w:id="65"/>
+      <w:bookmarkEnd w:id="70"/>
     </w:p>
     <w:p/>
     <w:p>
       <w:pPr>
         <w:pStyle w:val="Heading3"/>
       </w:pPr>
-      <w:bookmarkStart w:id="66" w:name="_Toc124935274"/>
+      <w:bookmarkStart w:id="71" w:name="_Toc125033808"/>
       <w:r>
         <w:t>Creating the messages page</w:t>
       </w:r>
-      <w:bookmarkEnd w:id="66"/>
+      <w:bookmarkEnd w:id="71"/>
     </w:p>
     <w:p>
       <w:r>
@@ -15837,7 +16294,7 @@
                     <pic:cNvPicPr/>
                   </pic:nvPicPr>
                   <pic:blipFill>
-                    <a:blip r:embed="rId68"/>
+                    <a:blip r:embed="rId70"/>
                     <a:stretch>
                       <a:fillRect/>
                     </a:stretch>
@@ -15926,7 +16383,7 @@
                     <pic:cNvPicPr/>
                   </pic:nvPicPr>
                   <pic:blipFill>
-                    <a:blip r:embed="rId69"/>
+                    <a:blip r:embed="rId71"/>
                     <a:stretch>
                       <a:fillRect/>
                     </a:stretch>
@@ -15970,15 +16427,7 @@
     </w:p>
     <w:p>
       <w:r>
-        <w:t xml:space="preserve">I now want to add in the report icon for the AI messages. This will be done using a bootstrap modal, which is a popup window displayed on top of the page. Bootstrap is a third-party framework that includes template for HTML and CSS design. There are other options to create pop-up boxes, like jQuery dialogs, but I found that using bootstrap modals is a much simpler way of doing </w:t>
-      </w:r>
-      <w:proofErr w:type="gramStart"/>
-      <w:r>
-        <w:t>it, and</w:t>
-      </w:r>
-      <w:proofErr w:type="gramEnd"/>
-      <w:r>
-        <w:t xml:space="preserve"> requires much less code to be written as you can just make use of the pre-written CSS bootstrap provides.</w:t>
+        <w:t>I now want to add in the report icon for the AI messages. This will be done using a bootstrap modal, which is a popup window displayed on top of the page. Bootstrap is a third-party framework that includes template for HTML and CSS design. There are other options to create pop-up boxes, like jQuery dialogs, but I found that using bootstrap modals is a much simpler way of doing it, and requires much less code to be written as you can just make use of the pre-written CSS bootstrap provides.</w:t>
       </w:r>
     </w:p>
     <w:p>
@@ -16030,7 +16479,7 @@
                     <pic:cNvPicPr/>
                   </pic:nvPicPr>
                   <pic:blipFill>
-                    <a:blip r:embed="rId70"/>
+                    <a:blip r:embed="rId72"/>
                     <a:stretch>
                       <a:fillRect/>
                     </a:stretch>
@@ -16108,271 +16557,6 @@
         <w:t>I was not calling any bootstrap templates.</w:t>
       </w:r>
     </w:p>
-    <w:p/>
-    <w:p>
-      <w:pPr>
-        <w:pStyle w:val="Heading2"/>
-      </w:pPr>
-      <w:bookmarkStart w:id="67" w:name="_Toc124935275"/>
-      <w:r>
-        <w:t>Flask</w:t>
-      </w:r>
-      <w:r>
-        <w:t xml:space="preserve"> algorithm</w:t>
-      </w:r>
-      <w:bookmarkEnd w:id="67"/>
-    </w:p>
-    <w:p>
-      <w:r>
-        <w:t xml:space="preserve">The main algorithm will be written with in python, using the flask library. Flask </w:t>
-      </w:r>
-      <w:r>
-        <w:t xml:space="preserve">allows me to combine the html template pages </w:t>
-      </w:r>
-      <w:r>
-        <w:t>together and</w:t>
-      </w:r>
-      <w:r>
-        <w:t xml:space="preserve"> use python algorithms and functionality to </w:t>
-      </w:r>
-      <w:r>
-        <w:t xml:space="preserve">display data on the html pages. </w:t>
-      </w:r>
-      <w:r>
-        <w:t xml:space="preserve">I use Flask’s </w:t>
-      </w:r>
-      <w:r>
-        <w:t xml:space="preserve">requests class to request data from specific input boxes, referring to them with their id. </w:t>
-      </w:r>
-      <w:r>
-        <w:t>I can then render a chosen HTML page</w:t>
-      </w:r>
-      <w:r>
-        <w:t xml:space="preserve">, using a number of python variables which will turn them into Jinja variables. </w:t>
-      </w:r>
-    </w:p>
-    <w:p>
-      <w:r>
-        <w:t xml:space="preserve">Jinja turns HTML pages into templates, where </w:t>
-      </w:r>
-      <w:r>
-        <w:t>Jinja code can be used</w:t>
-      </w:r>
-      <w:r>
-        <w:t xml:space="preserve"> to create basic algorithms</w:t>
-      </w:r>
-      <w:r>
-        <w:t>. This means that the</w:t>
-      </w:r>
-      <w:r>
-        <w:t xml:space="preserve"> python code can be used to change the output of a html file. </w:t>
-      </w:r>
-      <w:r>
-        <w:t xml:space="preserve">If this wasn’t a feature, </w:t>
-      </w:r>
-      <w:r>
-        <w:t>every time new data was inputted into a form, and processed by a python code</w:t>
-      </w:r>
-      <w:r>
-        <w:t xml:space="preserve"> which would return an output, a new html file would be needed. This minimises the HTML files that need to be written</w:t>
-      </w:r>
-      <w:r>
-        <w:t xml:space="preserve">, saving development time and file space, and also allows the program to be more easily expanded. </w:t>
-      </w:r>
-      <w:r>
-        <w:t xml:space="preserve">The drawback is the Jinja is not a full programming language, and as such </w:t>
-      </w:r>
-      <w:r>
-        <w:t xml:space="preserve">can </w:t>
-      </w:r>
-      <w:r>
-        <w:t>only write basic pseudocode-style algorithms</w:t>
-      </w:r>
-      <w:r>
-        <w:t xml:space="preserve">. This means that </w:t>
-      </w:r>
-      <w:r>
-        <w:t xml:space="preserve">almost all </w:t>
-      </w:r>
-      <w:r>
-        <w:t>actual programming needs to be done in the python scripts, with the Jinja code only deciding what HTML to output</w:t>
-      </w:r>
-      <w:r>
-        <w:t>.</w:t>
-      </w:r>
-    </w:p>
-    <w:p>
-      <w:r>
-        <w:lastRenderedPageBreak/>
-        <w:t>Flask also requires a set file structure</w:t>
-      </w:r>
-      <w:r>
-        <w:t xml:space="preserve">, where </w:t>
-      </w:r>
-      <w:r>
-        <w:t xml:space="preserve">the HTML and </w:t>
-      </w:r>
-      <w:r>
-        <w:t>CSS</w:t>
-      </w:r>
-      <w:r>
-        <w:t xml:space="preserve"> files are </w:t>
-      </w:r>
-      <w:r>
-        <w:t xml:space="preserve">kept in </w:t>
-      </w:r>
-      <w:r>
-        <w:t xml:space="preserve">separate templates and static folders respectively. The static folder also contains any other </w:t>
-      </w:r>
-      <w:r>
-        <w:t xml:space="preserve">assets required for </w:t>
-      </w:r>
-      <w:r>
-        <w:t>the web pages, such as images.</w:t>
-      </w:r>
-    </w:p>
-    <w:p/>
-    <w:p>
-      <w:pPr>
-        <w:pStyle w:val="Heading3"/>
-      </w:pPr>
-      <w:bookmarkStart w:id="68" w:name="_Toc124935276"/>
-      <w:r>
-        <w:t>Base structure</w:t>
-      </w:r>
-      <w:r>
-        <w:rPr>
-          <w:noProof/>
-        </w:rPr>
-        <w:drawing>
-          <wp:anchor distT="0" distB="0" distL="114300" distR="114300" simplePos="0" relativeHeight="251786264" behindDoc="0" locked="0" layoutInCell="1" allowOverlap="1" wp14:anchorId="4C9C04E6" wp14:editId="1874D9C7">
-            <wp:simplePos x="0" y="0"/>
-            <wp:positionH relativeFrom="column">
-              <wp:posOffset>0</wp:posOffset>
-            </wp:positionH>
-            <wp:positionV relativeFrom="paragraph">
-              <wp:posOffset>198755</wp:posOffset>
-            </wp:positionV>
-            <wp:extent cx="5731510" cy="2421890"/>
-            <wp:effectExtent l="0" t="0" r="2540" b="0"/>
-            <wp:wrapTight wrapText="bothSides">
-              <wp:wrapPolygon edited="0">
-                <wp:start x="0" y="0"/>
-                <wp:lineTo x="0" y="21407"/>
-                <wp:lineTo x="21538" y="21407"/>
-                <wp:lineTo x="21538" y="0"/>
-                <wp:lineTo x="0" y="0"/>
-              </wp:wrapPolygon>
-            </wp:wrapTight>
-            <wp:docPr id="56" name="Picture 56" descr="A screenshot of a computer&#10;&#10;Description automatically generated with medium confidence"/>
-            <wp:cNvGraphicFramePr>
-              <a:graphicFrameLocks xmlns:a="http://schemas.openxmlformats.org/drawingml/2006/main" noChangeAspect="1"/>
-            </wp:cNvGraphicFramePr>
-            <a:graphic xmlns:a="http://schemas.openxmlformats.org/drawingml/2006/main">
-              <a:graphicData uri="http://schemas.openxmlformats.org/drawingml/2006/picture">
-                <pic:pic xmlns:pic="http://schemas.openxmlformats.org/drawingml/2006/picture">
-                  <pic:nvPicPr>
-                    <pic:cNvPr id="56" name="Picture 56" descr="A screenshot of a computer&#10;&#10;Description automatically generated with medium confidence"/>
-                    <pic:cNvPicPr/>
-                  </pic:nvPicPr>
-                  <pic:blipFill>
-                    <a:blip r:embed="rId71"/>
-                    <a:stretch>
-                      <a:fillRect/>
-                    </a:stretch>
-                  </pic:blipFill>
-                  <pic:spPr>
-                    <a:xfrm>
-                      <a:off x="0" y="0"/>
-                      <a:ext cx="5731510" cy="2421890"/>
-                    </a:xfrm>
-                    <a:prstGeom prst="rect">
-                      <a:avLst/>
-                    </a:prstGeom>
-                  </pic:spPr>
-                </pic:pic>
-              </a:graphicData>
-            </a:graphic>
-          </wp:anchor>
-        </w:drawing>
-      </w:r>
-      <w:bookmarkEnd w:id="68"/>
-    </w:p>
-    <w:p>
-      <w:r>
-        <w:t xml:space="preserve">The flask library </w:t>
-      </w:r>
-      <w:r>
-        <w:t xml:space="preserve">is imported, as well as the </w:t>
-      </w:r>
-      <w:proofErr w:type="spellStart"/>
-      <w:r>
-        <w:t>render_template</w:t>
-      </w:r>
-      <w:proofErr w:type="spellEnd"/>
-      <w:r>
-        <w:t xml:space="preserve"> and request classes, which will be used to render html pages</w:t>
-      </w:r>
-      <w:r>
-        <w:t xml:space="preserve"> and request data from html forms respectively</w:t>
-      </w:r>
-      <w:r>
-        <w:t xml:space="preserve">. </w:t>
-      </w:r>
-    </w:p>
-    <w:p>
-      <w:r>
-        <w:t xml:space="preserve">I then create the </w:t>
-      </w:r>
-      <w:proofErr w:type="gramStart"/>
-      <w:r>
-        <w:t>main(</w:t>
-      </w:r>
-      <w:proofErr w:type="gramEnd"/>
-      <w:r>
-        <w:t xml:space="preserve">) function, which simply displays the index.html page when called. </w:t>
-      </w:r>
-      <w:r>
-        <w:t>The ‘@</w:t>
-      </w:r>
-      <w:proofErr w:type="spellStart"/>
-      <w:proofErr w:type="gramStart"/>
-      <w:r>
-        <w:t>app.route</w:t>
-      </w:r>
-      <w:proofErr w:type="spellEnd"/>
-      <w:proofErr w:type="gramEnd"/>
-      <w:r>
-        <w:t>(‘/’)’ line above the function</w:t>
-      </w:r>
-      <w:r>
-        <w:t xml:space="preserve"> listens for the page with the root ‘/’ to be </w:t>
-      </w:r>
-      <w:r>
-        <w:t xml:space="preserve">called. When it detects </w:t>
-      </w:r>
-      <w:r>
-        <w:t>this,</w:t>
-      </w:r>
-      <w:r>
-        <w:t xml:space="preserve"> it runs the function below. As ‘/’ is the default end of a page whenever an extension is not specified (for example if you go to </w:t>
-      </w:r>
-      <w:hyperlink r:id="rId72" w:history="1">
-        <w:r>
-          <w:rPr>
-            <w:rStyle w:val="Hyperlink"/>
-          </w:rPr>
-          <w:t>www.google.com</w:t>
-        </w:r>
-      </w:hyperlink>
-      <w:r>
-        <w:t xml:space="preserve">, </w:t>
-      </w:r>
-      <w:r>
-        <w:t>the extension is a hidden /), when the web app is initially opened, this is the function that is called.</w:t>
-      </w:r>
-    </w:p>
-    <w:p/>
     <w:sectPr>
       <w:footerReference w:type="default" r:id="rId73"/>
       <w:pgSz w:w="11906" w:h="16838"/>

</xml_diff>

<commit_message>
replaced message form icons with background images
</commit_message>
<xml_diff>
--- a/other/NEA.docx
+++ b/other/NEA.docx
@@ -4392,8 +4392,13 @@
         <w:t xml:space="preserve">what the program will be used for, </w:t>
       </w:r>
       <w:r>
-        <w:t>allowing me to have a more precise set of aims and requirements for the chatbot, so I can tailor the chatbot to the exact uses of the user</w:t>
-      </w:r>
+        <w:t xml:space="preserve">allowing me to have a more precise set of aims and requirements for the chatbot, so I can tailor the chatbot to the exact uses of the </w:t>
+      </w:r>
+      <w:proofErr w:type="gramStart"/>
+      <w:r>
+        <w:t>user</w:t>
+      </w:r>
+      <w:proofErr w:type="gramEnd"/>
     </w:p>
     <w:p>
       <w:pPr>
@@ -4899,8 +4904,13 @@
         <w:t xml:space="preserve">it allows me to talk about what I want to talk about, and not rely on hoping the other </w:t>
       </w:r>
       <w:r>
-        <w:t>person is talking about something relevant to me, or that I want to discuss</w:t>
-      </w:r>
+        <w:t xml:space="preserve">person is talking about something relevant to me, or that I want to </w:t>
+      </w:r>
+      <w:proofErr w:type="gramStart"/>
+      <w:r>
+        <w:t>discuss</w:t>
+      </w:r>
+      <w:proofErr w:type="gramEnd"/>
     </w:p>
     <w:p>
       <w:pPr>
@@ -4982,9 +4992,18 @@
           <w:sz w:val="24"/>
           <w:szCs w:val="24"/>
         </w:rPr>
-        <w:t>should it have a computational solution</w:t>
+        <w:t xml:space="preserve">should it have a computational </w:t>
+      </w:r>
+      <w:proofErr w:type="gramStart"/>
+      <w:r>
+        <w:rPr>
+          <w:sz w:val="24"/>
+          <w:szCs w:val="24"/>
+        </w:rPr>
+        <w:t>solution</w:t>
       </w:r>
       <w:bookmarkEnd w:id="7"/>
+      <w:proofErr w:type="gramEnd"/>
     </w:p>
     <w:p>
       <w:r>
@@ -5064,7 +5083,15 @@
         <w:t xml:space="preserve">I could just have a dataset of conversational responses and use basic comparison techniques to find the most similar one to the user’s input, and output that. However, these responses may feel unnatural as there is no way to have a response for every possible user input, so some of the responses may be off topic. Also, if </w:t>
       </w:r>
       <w:r>
-        <w:t>the program is just selecting responses from a list, there is a risk that the same response will be printed twice, which would feel very unnatural to the user, and make the program feel more automated then human.</w:t>
+        <w:t xml:space="preserve">the program is just selecting responses from a list, there is a risk that the same response will be printed twice, which would feel very unnatural to the user, and make the program feel more automated </w:t>
+      </w:r>
+      <w:proofErr w:type="gramStart"/>
+      <w:r>
+        <w:t>then</w:t>
+      </w:r>
+      <w:proofErr w:type="gramEnd"/>
+      <w:r>
+        <w:t xml:space="preserve"> human.</w:t>
       </w:r>
     </w:p>
     <w:p/>
@@ -5145,8 +5172,13 @@
         </w:numPr>
       </w:pPr>
       <w:r>
-        <w:t>Build algorithms for interacting with the model</w:t>
-      </w:r>
+        <w:t xml:space="preserve">Build algorithms for interacting with the </w:t>
+      </w:r>
+      <w:proofErr w:type="gramStart"/>
+      <w:r>
+        <w:t>model</w:t>
+      </w:r>
+      <w:proofErr w:type="gramEnd"/>
     </w:p>
     <w:p>
       <w:pPr>
@@ -5160,8 +5192,13 @@
         <w:t xml:space="preserve">Have a </w:t>
       </w:r>
       <w:r>
-        <w:t>simple, easily accessible interface</w:t>
-      </w:r>
+        <w:t xml:space="preserve">simple, easily accessible </w:t>
+      </w:r>
+      <w:proofErr w:type="gramStart"/>
+      <w:r>
+        <w:t>interface</w:t>
+      </w:r>
+      <w:proofErr w:type="gramEnd"/>
     </w:p>
     <w:p>
       <w:pPr>
@@ -5187,8 +5224,13 @@
         </w:numPr>
       </w:pPr>
       <w:r>
-        <w:t>Have the AI read the input and output a text response</w:t>
-      </w:r>
+        <w:t xml:space="preserve">Have the AI read the input and output a text </w:t>
+      </w:r>
+      <w:proofErr w:type="gramStart"/>
+      <w:r>
+        <w:t>response</w:t>
+      </w:r>
+      <w:proofErr w:type="gramEnd"/>
     </w:p>
     <w:p>
       <w:pPr>
@@ -5199,8 +5241,13 @@
         </w:numPr>
       </w:pPr>
       <w:r>
-        <w:t>Print out this response onto the interface</w:t>
-      </w:r>
+        <w:t xml:space="preserve">Print out this response onto the </w:t>
+      </w:r>
+      <w:proofErr w:type="gramStart"/>
+      <w:r>
+        <w:t>interface</w:t>
+      </w:r>
+      <w:proofErr w:type="gramEnd"/>
     </w:p>
     <w:p>
       <w:r>
@@ -5574,14 +5621,27 @@
                             <w:r>
                               <w:t xml:space="preserve">Figure </w:t>
                             </w:r>
-                            <w:fldSimple w:instr=" SEQ Figure \* ARABIC ">
-                              <w:r>
-                                <w:rPr>
-                                  <w:noProof/>
-                                </w:rPr>
-                                <w:t>1</w:t>
-                              </w:r>
-                            </w:fldSimple>
+                            <w:r>
+                              <w:fldChar w:fldCharType="begin"/>
+                            </w:r>
+                            <w:r>
+                              <w:instrText xml:space="preserve"> SEQ Figure \* ARABIC </w:instrText>
+                            </w:r>
+                            <w:r>
+                              <w:fldChar w:fldCharType="separate"/>
+                            </w:r>
+                            <w:r>
+                              <w:rPr>
+                                <w:noProof/>
+                              </w:rPr>
+                              <w:t>1</w:t>
+                            </w:r>
+                            <w:r>
+                              <w:rPr>
+                                <w:noProof/>
+                              </w:rPr>
+                              <w:fldChar w:fldCharType="end"/>
+                            </w:r>
                           </w:p>
                         </w:txbxContent>
                       </wps:txbx>
@@ -5619,14 +5679,27 @@
                       <w:r>
                         <w:t xml:space="preserve">Figure </w:t>
                       </w:r>
-                      <w:fldSimple w:instr=" SEQ Figure \* ARABIC ">
-                        <w:r>
-                          <w:rPr>
-                            <w:noProof/>
-                          </w:rPr>
-                          <w:t>1</w:t>
-                        </w:r>
-                      </w:fldSimple>
+                      <w:r>
+                        <w:fldChar w:fldCharType="begin"/>
+                      </w:r>
+                      <w:r>
+                        <w:instrText xml:space="preserve"> SEQ Figure \* ARABIC </w:instrText>
+                      </w:r>
+                      <w:r>
+                        <w:fldChar w:fldCharType="separate"/>
+                      </w:r>
+                      <w:r>
+                        <w:rPr>
+                          <w:noProof/>
+                        </w:rPr>
+                        <w:t>1</w:t>
+                      </w:r>
+                      <w:r>
+                        <w:rPr>
+                          <w:noProof/>
+                        </w:rPr>
+                        <w:fldChar w:fldCharType="end"/>
+                      </w:r>
                     </w:p>
                   </w:txbxContent>
                 </v:textbox>
@@ -5793,14 +5866,27 @@
                             <w:r>
                               <w:t xml:space="preserve">Figure </w:t>
                             </w:r>
-                            <w:fldSimple w:instr=" SEQ Figure \* ARABIC ">
-                              <w:r>
-                                <w:rPr>
-                                  <w:noProof/>
-                                </w:rPr>
-                                <w:t>2</w:t>
-                              </w:r>
-                            </w:fldSimple>
+                            <w:r>
+                              <w:fldChar w:fldCharType="begin"/>
+                            </w:r>
+                            <w:r>
+                              <w:instrText xml:space="preserve"> SEQ Figure \* ARABIC </w:instrText>
+                            </w:r>
+                            <w:r>
+                              <w:fldChar w:fldCharType="separate"/>
+                            </w:r>
+                            <w:r>
+                              <w:rPr>
+                                <w:noProof/>
+                              </w:rPr>
+                              <w:t>2</w:t>
+                            </w:r>
+                            <w:r>
+                              <w:rPr>
+                                <w:noProof/>
+                              </w:rPr>
+                              <w:fldChar w:fldCharType="end"/>
+                            </w:r>
                             <w:bookmarkEnd w:id="13"/>
                           </w:p>
                         </w:txbxContent>
@@ -5836,14 +5922,27 @@
                       <w:r>
                         <w:t xml:space="preserve">Figure </w:t>
                       </w:r>
-                      <w:fldSimple w:instr=" SEQ Figure \* ARABIC ">
-                        <w:r>
-                          <w:rPr>
-                            <w:noProof/>
-                          </w:rPr>
-                          <w:t>2</w:t>
-                        </w:r>
-                      </w:fldSimple>
+                      <w:r>
+                        <w:fldChar w:fldCharType="begin"/>
+                      </w:r>
+                      <w:r>
+                        <w:instrText xml:space="preserve"> SEQ Figure \* ARABIC </w:instrText>
+                      </w:r>
+                      <w:r>
+                        <w:fldChar w:fldCharType="separate"/>
+                      </w:r>
+                      <w:r>
+                        <w:rPr>
+                          <w:noProof/>
+                        </w:rPr>
+                        <w:t>2</w:t>
+                      </w:r>
+                      <w:r>
+                        <w:rPr>
+                          <w:noProof/>
+                        </w:rPr>
+                        <w:fldChar w:fldCharType="end"/>
+                      </w:r>
                       <w:bookmarkEnd w:id="14"/>
                     </w:p>
                   </w:txbxContent>
@@ -6196,14 +6295,27 @@
                             <w:r>
                               <w:t xml:space="preserve">Figure </w:t>
                             </w:r>
-                            <w:fldSimple w:instr=" SEQ Figure \* ARABIC ">
-                              <w:r>
-                                <w:rPr>
-                                  <w:noProof/>
-                                </w:rPr>
-                                <w:t>3</w:t>
-                              </w:r>
-                            </w:fldSimple>
+                            <w:r>
+                              <w:fldChar w:fldCharType="begin"/>
+                            </w:r>
+                            <w:r>
+                              <w:instrText xml:space="preserve"> SEQ Figure \* ARABIC </w:instrText>
+                            </w:r>
+                            <w:r>
+                              <w:fldChar w:fldCharType="separate"/>
+                            </w:r>
+                            <w:r>
+                              <w:rPr>
+                                <w:noProof/>
+                              </w:rPr>
+                              <w:t>3</w:t>
+                            </w:r>
+                            <w:r>
+                              <w:rPr>
+                                <w:noProof/>
+                              </w:rPr>
+                              <w:fldChar w:fldCharType="end"/>
+                            </w:r>
                             <w:bookmarkEnd w:id="15"/>
                           </w:p>
                         </w:txbxContent>
@@ -6239,14 +6351,27 @@
                       <w:r>
                         <w:t xml:space="preserve">Figure </w:t>
                       </w:r>
-                      <w:fldSimple w:instr=" SEQ Figure \* ARABIC ">
-                        <w:r>
-                          <w:rPr>
-                            <w:noProof/>
-                          </w:rPr>
-                          <w:t>3</w:t>
-                        </w:r>
-                      </w:fldSimple>
+                      <w:r>
+                        <w:fldChar w:fldCharType="begin"/>
+                      </w:r>
+                      <w:r>
+                        <w:instrText xml:space="preserve"> SEQ Figure \* ARABIC </w:instrText>
+                      </w:r>
+                      <w:r>
+                        <w:fldChar w:fldCharType="separate"/>
+                      </w:r>
+                      <w:r>
+                        <w:rPr>
+                          <w:noProof/>
+                        </w:rPr>
+                        <w:t>3</w:t>
+                      </w:r>
+                      <w:r>
+                        <w:rPr>
+                          <w:noProof/>
+                        </w:rPr>
+                        <w:fldChar w:fldCharType="end"/>
+                      </w:r>
                       <w:bookmarkEnd w:id="16"/>
                     </w:p>
                   </w:txbxContent>
@@ -6442,14 +6567,27 @@
                             <w:r>
                               <w:t xml:space="preserve">Figure </w:t>
                             </w:r>
-                            <w:fldSimple w:instr=" SEQ Figure \* ARABIC ">
-                              <w:r>
-                                <w:rPr>
-                                  <w:noProof/>
-                                </w:rPr>
-                                <w:t>4</w:t>
-                              </w:r>
-                            </w:fldSimple>
+                            <w:r>
+                              <w:fldChar w:fldCharType="begin"/>
+                            </w:r>
+                            <w:r>
+                              <w:instrText xml:space="preserve"> SEQ Figure \* ARABIC </w:instrText>
+                            </w:r>
+                            <w:r>
+                              <w:fldChar w:fldCharType="separate"/>
+                            </w:r>
+                            <w:r>
+                              <w:rPr>
+                                <w:noProof/>
+                              </w:rPr>
+                              <w:t>4</w:t>
+                            </w:r>
+                            <w:r>
+                              <w:rPr>
+                                <w:noProof/>
+                              </w:rPr>
+                              <w:fldChar w:fldCharType="end"/>
+                            </w:r>
                             <w:bookmarkEnd w:id="18"/>
                           </w:p>
                         </w:txbxContent>
@@ -6479,14 +6617,27 @@
                       <w:r>
                         <w:t xml:space="preserve">Figure </w:t>
                       </w:r>
-                      <w:fldSimple w:instr=" SEQ Figure \* ARABIC ">
-                        <w:r>
-                          <w:rPr>
-                            <w:noProof/>
-                          </w:rPr>
-                          <w:t>4</w:t>
-                        </w:r>
-                      </w:fldSimple>
+                      <w:r>
+                        <w:fldChar w:fldCharType="begin"/>
+                      </w:r>
+                      <w:r>
+                        <w:instrText xml:space="preserve"> SEQ Figure \* ARABIC </w:instrText>
+                      </w:r>
+                      <w:r>
+                        <w:fldChar w:fldCharType="separate"/>
+                      </w:r>
+                      <w:r>
+                        <w:rPr>
+                          <w:noProof/>
+                        </w:rPr>
+                        <w:t>4</w:t>
+                      </w:r>
+                      <w:r>
+                        <w:rPr>
+                          <w:noProof/>
+                        </w:rPr>
+                        <w:fldChar w:fldCharType="end"/>
+                      </w:r>
                       <w:bookmarkEnd w:id="19"/>
                     </w:p>
                   </w:txbxContent>
@@ -6629,14 +6780,27 @@
                             <w:r>
                               <w:t xml:space="preserve">Figure </w:t>
                             </w:r>
-                            <w:fldSimple w:instr=" SEQ Figure \* ARABIC ">
-                              <w:r>
-                                <w:rPr>
-                                  <w:noProof/>
-                                </w:rPr>
-                                <w:t>5</w:t>
-                              </w:r>
-                            </w:fldSimple>
+                            <w:r>
+                              <w:fldChar w:fldCharType="begin"/>
+                            </w:r>
+                            <w:r>
+                              <w:instrText xml:space="preserve"> SEQ Figure \* ARABIC </w:instrText>
+                            </w:r>
+                            <w:r>
+                              <w:fldChar w:fldCharType="separate"/>
+                            </w:r>
+                            <w:r>
+                              <w:rPr>
+                                <w:noProof/>
+                              </w:rPr>
+                              <w:t>5</w:t>
+                            </w:r>
+                            <w:r>
+                              <w:rPr>
+                                <w:noProof/>
+                              </w:rPr>
+                              <w:fldChar w:fldCharType="end"/>
+                            </w:r>
                             <w:bookmarkEnd w:id="20"/>
                           </w:p>
                         </w:txbxContent>
@@ -6669,14 +6833,27 @@
                       <w:r>
                         <w:t xml:space="preserve">Figure </w:t>
                       </w:r>
-                      <w:fldSimple w:instr=" SEQ Figure \* ARABIC ">
-                        <w:r>
-                          <w:rPr>
-                            <w:noProof/>
-                          </w:rPr>
-                          <w:t>5</w:t>
-                        </w:r>
-                      </w:fldSimple>
+                      <w:r>
+                        <w:fldChar w:fldCharType="begin"/>
+                      </w:r>
+                      <w:r>
+                        <w:instrText xml:space="preserve"> SEQ Figure \* ARABIC </w:instrText>
+                      </w:r>
+                      <w:r>
+                        <w:fldChar w:fldCharType="separate"/>
+                      </w:r>
+                      <w:r>
+                        <w:rPr>
+                          <w:noProof/>
+                        </w:rPr>
+                        <w:t>5</w:t>
+                      </w:r>
+                      <w:r>
+                        <w:rPr>
+                          <w:noProof/>
+                        </w:rPr>
+                        <w:fldChar w:fldCharType="end"/>
+                      </w:r>
                       <w:bookmarkEnd w:id="21"/>
                     </w:p>
                   </w:txbxContent>
@@ -6854,14 +7031,27 @@
                             <w:r>
                               <w:t xml:space="preserve">Figure </w:t>
                             </w:r>
-                            <w:fldSimple w:instr=" SEQ Figure \* ARABIC ">
-                              <w:r>
-                                <w:rPr>
-                                  <w:noProof/>
-                                </w:rPr>
-                                <w:t>6</w:t>
-                              </w:r>
-                            </w:fldSimple>
+                            <w:r>
+                              <w:fldChar w:fldCharType="begin"/>
+                            </w:r>
+                            <w:r>
+                              <w:instrText xml:space="preserve"> SEQ Figure \* ARABIC </w:instrText>
+                            </w:r>
+                            <w:r>
+                              <w:fldChar w:fldCharType="separate"/>
+                            </w:r>
+                            <w:r>
+                              <w:rPr>
+                                <w:noProof/>
+                              </w:rPr>
+                              <w:t>6</w:t>
+                            </w:r>
+                            <w:r>
+                              <w:rPr>
+                                <w:noProof/>
+                              </w:rPr>
+                              <w:fldChar w:fldCharType="end"/>
+                            </w:r>
                             <w:bookmarkEnd w:id="22"/>
                           </w:p>
                         </w:txbxContent>
@@ -6894,14 +7084,27 @@
                       <w:r>
                         <w:t xml:space="preserve">Figure </w:t>
                       </w:r>
-                      <w:fldSimple w:instr=" SEQ Figure \* ARABIC ">
-                        <w:r>
-                          <w:rPr>
-                            <w:noProof/>
-                          </w:rPr>
-                          <w:t>6</w:t>
-                        </w:r>
-                      </w:fldSimple>
+                      <w:r>
+                        <w:fldChar w:fldCharType="begin"/>
+                      </w:r>
+                      <w:r>
+                        <w:instrText xml:space="preserve"> SEQ Figure \* ARABIC </w:instrText>
+                      </w:r>
+                      <w:r>
+                        <w:fldChar w:fldCharType="separate"/>
+                      </w:r>
+                      <w:r>
+                        <w:rPr>
+                          <w:noProof/>
+                        </w:rPr>
+                        <w:t>6</w:t>
+                      </w:r>
+                      <w:r>
+                        <w:rPr>
+                          <w:noProof/>
+                        </w:rPr>
+                        <w:fldChar w:fldCharType="end"/>
+                      </w:r>
                       <w:bookmarkEnd w:id="23"/>
                     </w:p>
                   </w:txbxContent>
@@ -7295,14 +7498,27 @@
                             <w:r>
                               <w:t xml:space="preserve">Figure </w:t>
                             </w:r>
-                            <w:fldSimple w:instr=" SEQ Figure \* ARABIC ">
-                              <w:r>
-                                <w:rPr>
-                                  <w:noProof/>
-                                </w:rPr>
-                                <w:t>7</w:t>
-                              </w:r>
-                            </w:fldSimple>
+                            <w:r>
+                              <w:fldChar w:fldCharType="begin"/>
+                            </w:r>
+                            <w:r>
+                              <w:instrText xml:space="preserve"> SEQ Figure \* ARABIC </w:instrText>
+                            </w:r>
+                            <w:r>
+                              <w:fldChar w:fldCharType="separate"/>
+                            </w:r>
+                            <w:r>
+                              <w:rPr>
+                                <w:noProof/>
+                              </w:rPr>
+                              <w:t>7</w:t>
+                            </w:r>
+                            <w:r>
+                              <w:rPr>
+                                <w:noProof/>
+                              </w:rPr>
+                              <w:fldChar w:fldCharType="end"/>
+                            </w:r>
                             <w:bookmarkEnd w:id="24"/>
                           </w:p>
                         </w:txbxContent>
@@ -7335,14 +7551,27 @@
                       <w:r>
                         <w:t xml:space="preserve">Figure </w:t>
                       </w:r>
-                      <w:fldSimple w:instr=" SEQ Figure \* ARABIC ">
-                        <w:r>
-                          <w:rPr>
-                            <w:noProof/>
-                          </w:rPr>
-                          <w:t>7</w:t>
-                        </w:r>
-                      </w:fldSimple>
+                      <w:r>
+                        <w:fldChar w:fldCharType="begin"/>
+                      </w:r>
+                      <w:r>
+                        <w:instrText xml:space="preserve"> SEQ Figure \* ARABIC </w:instrText>
+                      </w:r>
+                      <w:r>
+                        <w:fldChar w:fldCharType="separate"/>
+                      </w:r>
+                      <w:r>
+                        <w:rPr>
+                          <w:noProof/>
+                        </w:rPr>
+                        <w:t>7</w:t>
+                      </w:r>
+                      <w:r>
+                        <w:rPr>
+                          <w:noProof/>
+                        </w:rPr>
+                        <w:fldChar w:fldCharType="end"/>
+                      </w:r>
                       <w:bookmarkEnd w:id="25"/>
                     </w:p>
                   </w:txbxContent>
@@ -8488,7 +8717,23 @@
           <w:b/>
           <w:bCs/>
         </w:rPr>
-        <w:t xml:space="preserve">A working AI model. </w:t>
+        <w:t xml:space="preserve">A working AI </w:t>
+      </w:r>
+      <w:proofErr w:type="gramStart"/>
+      <w:r>
+        <w:rPr>
+          <w:b/>
+          <w:bCs/>
+        </w:rPr>
+        <w:t>model</w:t>
+      </w:r>
+      <w:proofErr w:type="gramEnd"/>
+      <w:r>
+        <w:rPr>
+          <w:b/>
+          <w:bCs/>
+        </w:rPr>
+        <w:t xml:space="preserve">. </w:t>
       </w:r>
       <w:r>
         <w:t>The mo</w:t>
@@ -9054,14 +9299,27 @@
                             <w:r>
                               <w:t xml:space="preserve">Figure </w:t>
                             </w:r>
-                            <w:fldSimple w:instr=" SEQ Figure \* ARABIC ">
-                              <w:r>
-                                <w:rPr>
-                                  <w:noProof/>
-                                </w:rPr>
-                                <w:t>8</w:t>
-                              </w:r>
-                            </w:fldSimple>
+                            <w:r>
+                              <w:fldChar w:fldCharType="begin"/>
+                            </w:r>
+                            <w:r>
+                              <w:instrText xml:space="preserve"> SEQ Figure \* ARABIC </w:instrText>
+                            </w:r>
+                            <w:r>
+                              <w:fldChar w:fldCharType="separate"/>
+                            </w:r>
+                            <w:r>
+                              <w:rPr>
+                                <w:noProof/>
+                              </w:rPr>
+                              <w:t>8</w:t>
+                            </w:r>
+                            <w:r>
+                              <w:rPr>
+                                <w:noProof/>
+                              </w:rPr>
+                              <w:fldChar w:fldCharType="end"/>
+                            </w:r>
                           </w:p>
                         </w:txbxContent>
                       </wps:txbx>
@@ -9092,14 +9350,27 @@
                       <w:r>
                         <w:t xml:space="preserve">Figure </w:t>
                       </w:r>
-                      <w:fldSimple w:instr=" SEQ Figure \* ARABIC ">
-                        <w:r>
-                          <w:rPr>
-                            <w:noProof/>
-                          </w:rPr>
-                          <w:t>8</w:t>
-                        </w:r>
-                      </w:fldSimple>
+                      <w:r>
+                        <w:fldChar w:fldCharType="begin"/>
+                      </w:r>
+                      <w:r>
+                        <w:instrText xml:space="preserve"> SEQ Figure \* ARABIC </w:instrText>
+                      </w:r>
+                      <w:r>
+                        <w:fldChar w:fldCharType="separate"/>
+                      </w:r>
+                      <w:r>
+                        <w:rPr>
+                          <w:noProof/>
+                        </w:rPr>
+                        <w:t>8</w:t>
+                      </w:r>
+                      <w:r>
+                        <w:rPr>
+                          <w:noProof/>
+                        </w:rPr>
+                        <w:fldChar w:fldCharType="end"/>
+                      </w:r>
                     </w:p>
                   </w:txbxContent>
                 </v:textbox>
@@ -9331,8 +9602,13 @@
         <w:t xml:space="preserve">the information gained from the input, whilst also being able to </w:t>
       </w:r>
       <w:r>
-        <w:t>handle longer inputs</w:t>
-      </w:r>
+        <w:t xml:space="preserve">handle longer </w:t>
+      </w:r>
+      <w:proofErr w:type="gramStart"/>
+      <w:r>
+        <w:t>inputs</w:t>
+      </w:r>
+      <w:proofErr w:type="gramEnd"/>
     </w:p>
     <w:p>
       <w:r>
@@ -9711,8 +9987,13 @@
         </w:drawing>
       </w:r>
       <w:r>
-        <w:t>The model needs to be called and then is used to generate the ids for the reply tokens</w:t>
-      </w:r>
+        <w:t xml:space="preserve">The model needs to be called and then is used to generate the ids for the reply </w:t>
+      </w:r>
+      <w:proofErr w:type="gramStart"/>
+      <w:r>
+        <w:t>tokens</w:t>
+      </w:r>
+      <w:proofErr w:type="gramEnd"/>
     </w:p>
     <w:p/>
     <w:p/>
@@ -9727,7 +10008,15 @@
     </w:p>
     <w:p>
       <w:r>
-        <w:t xml:space="preserve">The reply tokens then need to be decoded into </w:t>
+        <w:t xml:space="preserve">The </w:t>
+      </w:r>
+      <w:proofErr w:type="gramStart"/>
+      <w:r>
+        <w:t>reply</w:t>
+      </w:r>
+      <w:proofErr w:type="gramEnd"/>
+      <w:r>
+        <w:t xml:space="preserve"> tokens then need to be decoded into </w:t>
       </w:r>
       <w:r>
         <w:t>a string of text that is readable for humans.</w:t>
@@ -9947,14 +10236,27 @@
                             <w:r>
                               <w:t xml:space="preserve">Figure </w:t>
                             </w:r>
-                            <w:fldSimple w:instr=" SEQ Figure \* ARABIC ">
-                              <w:r>
-                                <w:rPr>
-                                  <w:noProof/>
-                                </w:rPr>
-                                <w:t>9</w:t>
-                              </w:r>
-                            </w:fldSimple>
+                            <w:r>
+                              <w:fldChar w:fldCharType="begin"/>
+                            </w:r>
+                            <w:r>
+                              <w:instrText xml:space="preserve"> SEQ Figure \* ARABIC </w:instrText>
+                            </w:r>
+                            <w:r>
+                              <w:fldChar w:fldCharType="separate"/>
+                            </w:r>
+                            <w:r>
+                              <w:rPr>
+                                <w:noProof/>
+                              </w:rPr>
+                              <w:t>9</w:t>
+                            </w:r>
+                            <w:r>
+                              <w:rPr>
+                                <w:noProof/>
+                              </w:rPr>
+                              <w:fldChar w:fldCharType="end"/>
+                            </w:r>
                             <w:bookmarkEnd w:id="42"/>
                           </w:p>
                         </w:txbxContent>
@@ -9987,14 +10289,27 @@
                       <w:r>
                         <w:t xml:space="preserve">Figure </w:t>
                       </w:r>
-                      <w:fldSimple w:instr=" SEQ Figure \* ARABIC ">
-                        <w:r>
-                          <w:rPr>
-                            <w:noProof/>
-                          </w:rPr>
-                          <w:t>9</w:t>
-                        </w:r>
-                      </w:fldSimple>
+                      <w:r>
+                        <w:fldChar w:fldCharType="begin"/>
+                      </w:r>
+                      <w:r>
+                        <w:instrText xml:space="preserve"> SEQ Figure \* ARABIC </w:instrText>
+                      </w:r>
+                      <w:r>
+                        <w:fldChar w:fldCharType="separate"/>
+                      </w:r>
+                      <w:r>
+                        <w:rPr>
+                          <w:noProof/>
+                        </w:rPr>
+                        <w:t>9</w:t>
+                      </w:r>
+                      <w:r>
+                        <w:rPr>
+                          <w:noProof/>
+                        </w:rPr>
+                        <w:fldChar w:fldCharType="end"/>
+                      </w:r>
                       <w:bookmarkEnd w:id="43"/>
                     </w:p>
                   </w:txbxContent>
@@ -10216,9 +10531,14 @@
       </w:pPr>
       <w:bookmarkStart w:id="44" w:name="_Toc125554858"/>
       <w:r>
-        <w:t>Create HTML web pages</w:t>
+        <w:t xml:space="preserve">Create HTML web </w:t>
+      </w:r>
+      <w:proofErr w:type="gramStart"/>
+      <w:r>
+        <w:t>pages</w:t>
       </w:r>
       <w:bookmarkEnd w:id="44"/>
+      <w:proofErr w:type="gramEnd"/>
     </w:p>
     <w:p>
       <w:r>
@@ -10232,9 +10552,14 @@
       </w:pPr>
       <w:bookmarkStart w:id="45" w:name="_Toc125554859"/>
       <w:r>
-        <w:t>Use CSS styling for the web pages</w:t>
+        <w:t xml:space="preserve">Use CSS styling for the web </w:t>
+      </w:r>
+      <w:proofErr w:type="gramStart"/>
+      <w:r>
+        <w:t>pages</w:t>
       </w:r>
       <w:bookmarkEnd w:id="45"/>
+      <w:proofErr w:type="gramEnd"/>
     </w:p>
     <w:p>
       <w:r>
@@ -10294,14 +10619,27 @@
                             <w:r>
                               <w:t xml:space="preserve">Figure </w:t>
                             </w:r>
-                            <w:fldSimple w:instr=" SEQ Figure \* ARABIC ">
-                              <w:r>
-                                <w:rPr>
-                                  <w:noProof/>
-                                </w:rPr>
-                                <w:t>10</w:t>
-                              </w:r>
-                            </w:fldSimple>
+                            <w:r>
+                              <w:fldChar w:fldCharType="begin"/>
+                            </w:r>
+                            <w:r>
+                              <w:instrText xml:space="preserve"> SEQ Figure \* ARABIC </w:instrText>
+                            </w:r>
+                            <w:r>
+                              <w:fldChar w:fldCharType="separate"/>
+                            </w:r>
+                            <w:r>
+                              <w:rPr>
+                                <w:noProof/>
+                              </w:rPr>
+                              <w:t>10</w:t>
+                            </w:r>
+                            <w:r>
+                              <w:rPr>
+                                <w:noProof/>
+                              </w:rPr>
+                              <w:fldChar w:fldCharType="end"/>
+                            </w:r>
                             <w:bookmarkEnd w:id="46"/>
                           </w:p>
                         </w:txbxContent>
@@ -10334,14 +10672,27 @@
                       <w:r>
                         <w:t xml:space="preserve">Figure </w:t>
                       </w:r>
-                      <w:fldSimple w:instr=" SEQ Figure \* ARABIC ">
-                        <w:r>
-                          <w:rPr>
-                            <w:noProof/>
-                          </w:rPr>
-                          <w:t>10</w:t>
-                        </w:r>
-                      </w:fldSimple>
+                      <w:r>
+                        <w:fldChar w:fldCharType="begin"/>
+                      </w:r>
+                      <w:r>
+                        <w:instrText xml:space="preserve"> SEQ Figure \* ARABIC </w:instrText>
+                      </w:r>
+                      <w:r>
+                        <w:fldChar w:fldCharType="separate"/>
+                      </w:r>
+                      <w:r>
+                        <w:rPr>
+                          <w:noProof/>
+                        </w:rPr>
+                        <w:t>10</w:t>
+                      </w:r>
+                      <w:r>
+                        <w:rPr>
+                          <w:noProof/>
+                        </w:rPr>
+                        <w:fldChar w:fldCharType="end"/>
+                      </w:r>
                       <w:bookmarkEnd w:id="47"/>
                     </w:p>
                   </w:txbxContent>
@@ -10505,14 +10856,27 @@
                             <w:r>
                               <w:t xml:space="preserve">Figure </w:t>
                             </w:r>
-                            <w:fldSimple w:instr=" SEQ Figure \* ARABIC ">
-                              <w:r>
-                                <w:rPr>
-                                  <w:noProof/>
-                                </w:rPr>
-                                <w:t>11</w:t>
-                              </w:r>
-                            </w:fldSimple>
+                            <w:r>
+                              <w:fldChar w:fldCharType="begin"/>
+                            </w:r>
+                            <w:r>
+                              <w:instrText xml:space="preserve"> SEQ Figure \* ARABIC </w:instrText>
+                            </w:r>
+                            <w:r>
+                              <w:fldChar w:fldCharType="separate"/>
+                            </w:r>
+                            <w:r>
+                              <w:rPr>
+                                <w:noProof/>
+                              </w:rPr>
+                              <w:t>11</w:t>
+                            </w:r>
+                            <w:r>
+                              <w:rPr>
+                                <w:noProof/>
+                              </w:rPr>
+                              <w:fldChar w:fldCharType="end"/>
+                            </w:r>
                             <w:bookmarkEnd w:id="48"/>
                           </w:p>
                         </w:txbxContent>
@@ -10545,14 +10909,27 @@
                       <w:r>
                         <w:t xml:space="preserve">Figure </w:t>
                       </w:r>
-                      <w:fldSimple w:instr=" SEQ Figure \* ARABIC ">
-                        <w:r>
-                          <w:rPr>
-                            <w:noProof/>
-                          </w:rPr>
-                          <w:t>11</w:t>
-                        </w:r>
-                      </w:fldSimple>
+                      <w:r>
+                        <w:fldChar w:fldCharType="begin"/>
+                      </w:r>
+                      <w:r>
+                        <w:instrText xml:space="preserve"> SEQ Figure \* ARABIC </w:instrText>
+                      </w:r>
+                      <w:r>
+                        <w:fldChar w:fldCharType="separate"/>
+                      </w:r>
+                      <w:r>
+                        <w:rPr>
+                          <w:noProof/>
+                        </w:rPr>
+                        <w:t>11</w:t>
+                      </w:r>
+                      <w:r>
+                        <w:rPr>
+                          <w:noProof/>
+                        </w:rPr>
+                        <w:fldChar w:fldCharType="end"/>
+                      </w:r>
                       <w:bookmarkEnd w:id="49"/>
                     </w:p>
                   </w:txbxContent>
@@ -10819,9 +11196,14 @@
       </w:pPr>
       <w:bookmarkStart w:id="50" w:name="_Toc125554860"/>
       <w:r>
-        <w:t>Create HTML forms for users to input text</w:t>
+        <w:t xml:space="preserve">Create HTML forms for users to input </w:t>
+      </w:r>
+      <w:proofErr w:type="gramStart"/>
+      <w:r>
+        <w:t>text</w:t>
       </w:r>
       <w:bookmarkEnd w:id="50"/>
+      <w:proofErr w:type="gramEnd"/>
     </w:p>
     <w:p>
       <w:r>
@@ -10847,9 +11229,14 @@
       <w:bookmarkStart w:id="51" w:name="_Toc125554861"/>
       <w:r>
         <w:lastRenderedPageBreak/>
-        <w:t>Link to python backend using Flask</w:t>
+        <w:t xml:space="preserve">Link to python backend using </w:t>
+      </w:r>
+      <w:proofErr w:type="gramStart"/>
+      <w:r>
+        <w:t>Flask</w:t>
       </w:r>
       <w:bookmarkEnd w:id="51"/>
+      <w:proofErr w:type="gramEnd"/>
     </w:p>
     <w:p>
       <w:r>
@@ -11078,9 +11465,14 @@
       </w:pPr>
       <w:bookmarkStart w:id="53" w:name="_Toc125554863"/>
       <w:r>
-        <w:t>Text from user should be read by the model</w:t>
+        <w:t xml:space="preserve">Text from user should be read by the </w:t>
+      </w:r>
+      <w:proofErr w:type="gramStart"/>
+      <w:r>
+        <w:t>model</w:t>
       </w:r>
       <w:bookmarkEnd w:id="53"/>
+      <w:proofErr w:type="gramEnd"/>
     </w:p>
     <w:p>
       <w:r>
@@ -11095,9 +11487,13 @@
       <w:r>
         <w:t>‘</w:t>
       </w:r>
+      <w:proofErr w:type="spellStart"/>
+      <w:proofErr w:type="gramStart"/>
       <w:r>
         <w:t>request.json</w:t>
       </w:r>
+      <w:proofErr w:type="spellEnd"/>
+      <w:proofErr w:type="gramEnd"/>
       <w:r>
         <w:t>’</w:t>
       </w:r>
@@ -11108,13 +11504,39 @@
         <w:t>parses JSON data</w:t>
       </w:r>
       <w:r>
-        <w:t>, ‘request.args’ parses data from the URL query and</w:t>
-      </w:r>
-      <w:r>
-        <w:t xml:space="preserve"> ‘request.files’ parses in uploaded files. As my html files will contain input forms for the user to enter their message into, </w:t>
-      </w:r>
-      <w:r>
-        <w:t>‘request.form’ is the best way to do this. It requires you to specify the name of the</w:t>
+        <w:t>, ‘</w:t>
+      </w:r>
+      <w:proofErr w:type="spellStart"/>
+      <w:r>
+        <w:t>request.args</w:t>
+      </w:r>
+      <w:proofErr w:type="spellEnd"/>
+      <w:r>
+        <w:t>’ parses data from the URL query and</w:t>
+      </w:r>
+      <w:r>
+        <w:t xml:space="preserve"> ‘</w:t>
+      </w:r>
+      <w:proofErr w:type="spellStart"/>
+      <w:r>
+        <w:t>request.files</w:t>
+      </w:r>
+      <w:proofErr w:type="spellEnd"/>
+      <w:r>
+        <w:t xml:space="preserve">’ parses in uploaded files. As my html files will contain input forms for the user to enter their message into, </w:t>
+      </w:r>
+      <w:r>
+        <w:t>‘</w:t>
+      </w:r>
+      <w:proofErr w:type="spellStart"/>
+      <w:proofErr w:type="gramStart"/>
+      <w:r>
+        <w:t>request.form</w:t>
+      </w:r>
+      <w:proofErr w:type="spellEnd"/>
+      <w:proofErr w:type="gramEnd"/>
+      <w:r>
+        <w:t>’ is the best way to do this. It requires you to specify the name of the</w:t>
       </w:r>
       <w:r>
         <w:t xml:space="preserve"> form you are getting the data from, allowing multiple forms to be used.</w:t>
@@ -11123,7 +11545,17 @@
         <w:t xml:space="preserve"> When using this, the </w:t>
       </w:r>
       <w:r>
-        <w:t>type of requests used need to be put into the methods parameter in ‘@app.route’.</w:t>
+        <w:t>type of requests used need to be put into the methods parameter in ‘@</w:t>
+      </w:r>
+      <w:proofErr w:type="spellStart"/>
+      <w:proofErr w:type="gramStart"/>
+      <w:r>
+        <w:t>app.route</w:t>
+      </w:r>
+      <w:proofErr w:type="spellEnd"/>
+      <w:proofErr w:type="gramEnd"/>
+      <w:r>
+        <w:t>’.</w:t>
       </w:r>
       <w:r>
         <w:t xml:space="preserve"> ‘GET’ is the default </w:t>
@@ -11220,9 +11652,14 @@
       </w:pPr>
       <w:bookmarkStart w:id="54" w:name="_Toc125554864"/>
       <w:r>
-        <w:t>Response from model outputted to user</w:t>
+        <w:t xml:space="preserve">Response from model outputted to </w:t>
+      </w:r>
+      <w:proofErr w:type="gramStart"/>
+      <w:r>
+        <w:t>user</w:t>
       </w:r>
       <w:bookmarkEnd w:id="54"/>
+      <w:proofErr w:type="gramEnd"/>
     </w:p>
     <w:p>
       <w:r>
@@ -11234,7 +11671,15 @@
     </w:p>
     <w:p>
       <w:r>
-        <w:t>Flask uses the ‘render_template’ method to render HTML pages</w:t>
+        <w:t>Flask uses the ‘</w:t>
+      </w:r>
+      <w:proofErr w:type="spellStart"/>
+      <w:r>
+        <w:t>render_template</w:t>
+      </w:r>
+      <w:proofErr w:type="spellEnd"/>
+      <w:r>
+        <w:t>’ method to render HTML pages</w:t>
       </w:r>
       <w:r>
         <w:t xml:space="preserve"> stored in the templates folder</w:t>
@@ -11249,7 +11694,15 @@
         <w:t xml:space="preserve">The </w:t>
       </w:r>
       <w:r>
-        <w:t xml:space="preserve">‘render_template’ </w:t>
+        <w:t>‘</w:t>
+      </w:r>
+      <w:proofErr w:type="spellStart"/>
+      <w:r>
+        <w:t>render_template</w:t>
+      </w:r>
+      <w:proofErr w:type="spellEnd"/>
+      <w:r>
+        <w:t xml:space="preserve">’ </w:t>
       </w:r>
       <w:r>
         <w:t xml:space="preserve">method </w:t>
@@ -11264,8 +11717,13 @@
         <w:t>. These variables will be used in the template as Jinja variables</w:t>
       </w:r>
       <w:r>
-        <w:t>, that can be used in the HTML code of the page</w:t>
-      </w:r>
+        <w:t xml:space="preserve">, that can be used in the HTML code of the </w:t>
+      </w:r>
+      <w:proofErr w:type="gramStart"/>
+      <w:r>
+        <w:t>page</w:t>
+      </w:r>
+      <w:proofErr w:type="gramEnd"/>
     </w:p>
     <w:p>
       <w:pPr>
@@ -11337,9 +11795,14 @@
       </w:pPr>
       <w:bookmarkStart w:id="55" w:name="_Toc125554865"/>
       <w:r>
-        <w:t>Allow user to enter message using microphone</w:t>
+        <w:t xml:space="preserve">Allow user to enter message using </w:t>
+      </w:r>
+      <w:proofErr w:type="gramStart"/>
+      <w:r>
+        <w:t>microphone</w:t>
       </w:r>
       <w:bookmarkEnd w:id="55"/>
+      <w:proofErr w:type="gramEnd"/>
     </w:p>
     <w:p>
       <w:r>
@@ -11482,9 +11945,14 @@
       </w:pPr>
       <w:bookmarkStart w:id="57" w:name="_Toc125554867"/>
       <w:r>
-        <w:t>Decide on model to convert text to speech</w:t>
+        <w:t xml:space="preserve">Decide on model to convert text to </w:t>
+      </w:r>
+      <w:proofErr w:type="gramStart"/>
+      <w:r>
+        <w:t>speech</w:t>
       </w:r>
       <w:bookmarkEnd w:id="57"/>
+      <w:proofErr w:type="gramEnd"/>
     </w:p>
     <w:p>
       <w:r>
@@ -11606,14 +12074,27 @@
                             <w:r>
                               <w:t xml:space="preserve">Figure </w:t>
                             </w:r>
-                            <w:fldSimple w:instr=" SEQ Figure \* ARABIC ">
-                              <w:r>
-                                <w:rPr>
-                                  <w:noProof/>
-                                </w:rPr>
-                                <w:t>12</w:t>
-                              </w:r>
-                            </w:fldSimple>
+                            <w:r>
+                              <w:fldChar w:fldCharType="begin"/>
+                            </w:r>
+                            <w:r>
+                              <w:instrText xml:space="preserve"> SEQ Figure \* ARABIC </w:instrText>
+                            </w:r>
+                            <w:r>
+                              <w:fldChar w:fldCharType="separate"/>
+                            </w:r>
+                            <w:r>
+                              <w:rPr>
+                                <w:noProof/>
+                              </w:rPr>
+                              <w:t>12</w:t>
+                            </w:r>
+                            <w:r>
+                              <w:rPr>
+                                <w:noProof/>
+                              </w:rPr>
+                              <w:fldChar w:fldCharType="end"/>
+                            </w:r>
                           </w:p>
                         </w:txbxContent>
                       </wps:txbx>
@@ -11644,14 +12125,27 @@
                       <w:r>
                         <w:t xml:space="preserve">Figure </w:t>
                       </w:r>
-                      <w:fldSimple w:instr=" SEQ Figure \* ARABIC ">
-                        <w:r>
-                          <w:rPr>
-                            <w:noProof/>
-                          </w:rPr>
-                          <w:t>12</w:t>
-                        </w:r>
-                      </w:fldSimple>
+                      <w:r>
+                        <w:fldChar w:fldCharType="begin"/>
+                      </w:r>
+                      <w:r>
+                        <w:instrText xml:space="preserve"> SEQ Figure \* ARABIC </w:instrText>
+                      </w:r>
+                      <w:r>
+                        <w:fldChar w:fldCharType="separate"/>
+                      </w:r>
+                      <w:r>
+                        <w:rPr>
+                          <w:noProof/>
+                        </w:rPr>
+                        <w:t>12</w:t>
+                      </w:r>
+                      <w:r>
+                        <w:rPr>
+                          <w:noProof/>
+                        </w:rPr>
+                        <w:fldChar w:fldCharType="end"/>
+                      </w:r>
                     </w:p>
                   </w:txbxContent>
                 </v:textbox>
@@ -12171,10 +12665,42 @@
         <w:t xml:space="preserve">This diagram shows the data collator class will have a number of attributes. Firstly, </w:t>
       </w:r>
       <w:r>
-        <w:t>padding will specify to the collator whether or not the returned sequences should be padded. Max_length sets the maximum length of the input values of the returned data, and max_length_labels sets the maximum length of the labels of the returned data.</w:t>
-      </w:r>
-      <w:r>
-        <w:t xml:space="preserve"> Finally, pad_to_multiple will pad the sequences to a multiple of the given value.</w:t>
+        <w:t xml:space="preserve">padding will specify to the collator whether or not the returned sequences should be padded. </w:t>
+      </w:r>
+      <w:proofErr w:type="spellStart"/>
+      <w:r>
+        <w:t>Max_length</w:t>
+      </w:r>
+      <w:proofErr w:type="spellEnd"/>
+      <w:r>
+        <w:t xml:space="preserve"> sets the maximum length of the input values of the returned data, and </w:t>
+      </w:r>
+      <w:proofErr w:type="spellStart"/>
+      <w:r>
+        <w:t>max_length_labels</w:t>
+      </w:r>
+      <w:proofErr w:type="spellEnd"/>
+      <w:r>
+        <w:t xml:space="preserve"> </w:t>
+      </w:r>
+      <w:proofErr w:type="gramStart"/>
+      <w:r>
+        <w:t>sets</w:t>
+      </w:r>
+      <w:proofErr w:type="gramEnd"/>
+      <w:r>
+        <w:t xml:space="preserve"> the maximum length of the labels of the returned data.</w:t>
+      </w:r>
+      <w:r>
+        <w:t xml:space="preserve"> Finally, </w:t>
+      </w:r>
+      <w:proofErr w:type="spellStart"/>
+      <w:r>
+        <w:t>pad_to_multiple</w:t>
+      </w:r>
+      <w:proofErr w:type="spellEnd"/>
+      <w:r>
+        <w:t xml:space="preserve"> will pad the sequences to a multiple of the given value.</w:t>
       </w:r>
     </w:p>
     <w:p>
@@ -12237,14 +12763,27 @@
                             <w:r>
                               <w:t xml:space="preserve">Figure </w:t>
                             </w:r>
-                            <w:fldSimple w:instr=" SEQ Figure \* ARABIC ">
-                              <w:r>
-                                <w:rPr>
-                                  <w:noProof/>
-                                </w:rPr>
-                                <w:t>13</w:t>
-                              </w:r>
-                            </w:fldSimple>
+                            <w:r>
+                              <w:fldChar w:fldCharType="begin"/>
+                            </w:r>
+                            <w:r>
+                              <w:instrText xml:space="preserve"> SEQ Figure \* ARABIC </w:instrText>
+                            </w:r>
+                            <w:r>
+                              <w:fldChar w:fldCharType="separate"/>
+                            </w:r>
+                            <w:r>
+                              <w:rPr>
+                                <w:noProof/>
+                              </w:rPr>
+                              <w:t>13</w:t>
+                            </w:r>
+                            <w:r>
+                              <w:rPr>
+                                <w:noProof/>
+                              </w:rPr>
+                              <w:fldChar w:fldCharType="end"/>
+                            </w:r>
                           </w:p>
                         </w:txbxContent>
                       </wps:txbx>
@@ -12275,14 +12814,27 @@
                       <w:r>
                         <w:t xml:space="preserve">Figure </w:t>
                       </w:r>
-                      <w:fldSimple w:instr=" SEQ Figure \* ARABIC ">
-                        <w:r>
-                          <w:rPr>
-                            <w:noProof/>
-                          </w:rPr>
-                          <w:t>13</w:t>
-                        </w:r>
-                      </w:fldSimple>
+                      <w:r>
+                        <w:fldChar w:fldCharType="begin"/>
+                      </w:r>
+                      <w:r>
+                        <w:instrText xml:space="preserve"> SEQ Figure \* ARABIC </w:instrText>
+                      </w:r>
+                      <w:r>
+                        <w:fldChar w:fldCharType="separate"/>
+                      </w:r>
+                      <w:r>
+                        <w:rPr>
+                          <w:noProof/>
+                        </w:rPr>
+                        <w:t>13</w:t>
+                      </w:r>
+                      <w:r>
+                        <w:rPr>
+                          <w:noProof/>
+                        </w:rPr>
+                        <w:fldChar w:fldCharType="end"/>
+                      </w:r>
                     </w:p>
                   </w:txbxContent>
                 </v:textbox>
@@ -12660,7 +13212,15 @@
         <w:t xml:space="preserve"> Setting the evaluation strategy to ‘steps’ means that the evaluation is done </w:t>
       </w:r>
       <w:r>
-        <w:t>at a set rate (set by the eval_steps) parameter.</w:t>
+        <w:t xml:space="preserve">at a set rate (set by the </w:t>
+      </w:r>
+      <w:proofErr w:type="spellStart"/>
+      <w:r>
+        <w:t>eval_steps</w:t>
+      </w:r>
+      <w:proofErr w:type="spellEnd"/>
+      <w:r>
+        <w:t>) parameter.</w:t>
       </w:r>
       <w:r>
         <w:t xml:space="preserve"> Gradient checkpointing is used to</w:t>
@@ -12687,7 +13247,15 @@
         <w:t xml:space="preserve">training reduces the </w:t>
       </w:r>
       <w:r>
-        <w:t>also saves memory, with the trade-off of having a lower precision. This is a trade off I feel is necessary to ensure the algorithm can run smoothly on the lower computing power</w:t>
+        <w:t xml:space="preserve">also saves memory, with the trade-off of having a lower precision. This is a </w:t>
+      </w:r>
+      <w:proofErr w:type="spellStart"/>
+      <w:r>
+        <w:t>trade off</w:t>
+      </w:r>
+      <w:proofErr w:type="spellEnd"/>
+      <w:r>
+        <w:t xml:space="preserve"> I feel is necessary to ensure the algorithm can run smoothly on the lower computing power</w:t>
       </w:r>
       <w:r>
         <w:t>.</w:t>
@@ -12704,8 +13272,13 @@
         <w:t xml:space="preserve">trial and error when </w:t>
       </w:r>
       <w:r>
-        <w:t>developing the training algorithm</w:t>
-      </w:r>
+        <w:t xml:space="preserve">developing the training </w:t>
+      </w:r>
+      <w:proofErr w:type="gramStart"/>
+      <w:r>
+        <w:t>algorithm</w:t>
+      </w:r>
+      <w:proofErr w:type="gramEnd"/>
     </w:p>
     <w:p>
       <w:pPr>
@@ -12797,7 +13370,17 @@
     <w:p/>
     <w:p>
       <w:r>
-        <w:t xml:space="preserve">This trainer can then be run using trainer.train() to </w:t>
+        <w:t xml:space="preserve">This trainer can then be run using </w:t>
+      </w:r>
+      <w:proofErr w:type="spellStart"/>
+      <w:proofErr w:type="gramStart"/>
+      <w:r>
+        <w:t>trainer.train</w:t>
+      </w:r>
+      <w:proofErr w:type="spellEnd"/>
+      <w:proofErr w:type="gramEnd"/>
+      <w:r>
+        <w:t xml:space="preserve">() to </w:t>
       </w:r>
       <w:r>
         <w:t>run the training algorithm on the model</w:t>
@@ -12810,9 +13393,14 @@
       </w:pPr>
       <w:bookmarkStart w:id="59" w:name="_Toc125554869"/>
       <w:r>
-        <w:t>Implement model</w:t>
+        <w:t xml:space="preserve">Implement </w:t>
+      </w:r>
+      <w:proofErr w:type="gramStart"/>
+      <w:r>
+        <w:t>model</w:t>
       </w:r>
       <w:bookmarkEnd w:id="59"/>
+      <w:proofErr w:type="gramEnd"/>
     </w:p>
     <w:p>
       <w:r>
@@ -12940,9 +13528,14 @@
       <w:bookmarkStart w:id="60" w:name="_Toc125554870"/>
       <w:r>
         <w:lastRenderedPageBreak/>
-        <w:t>Allow users to report messages</w:t>
+        <w:t xml:space="preserve">Allow users to report </w:t>
+      </w:r>
+      <w:proofErr w:type="gramStart"/>
+      <w:r>
+        <w:t>messages</w:t>
       </w:r>
       <w:bookmarkEnd w:id="60"/>
+      <w:proofErr w:type="gramEnd"/>
     </w:p>
     <w:p>
       <w:r>
@@ -13006,9 +13599,14 @@
       </w:pPr>
       <w:bookmarkStart w:id="61" w:name="_Toc125554871"/>
       <w:r>
-        <w:t>Reported messages and the report reason should be logged</w:t>
+        <w:t xml:space="preserve">Reported messages and the report reason should be </w:t>
+      </w:r>
+      <w:proofErr w:type="gramStart"/>
+      <w:r>
+        <w:t>logged</w:t>
       </w:r>
       <w:bookmarkEnd w:id="61"/>
+      <w:proofErr w:type="gramEnd"/>
     </w:p>
     <w:p>
       <w:r>
@@ -13143,14 +13741,27 @@
                             <w:r>
                               <w:t xml:space="preserve">Figure </w:t>
                             </w:r>
-                            <w:fldSimple w:instr=" SEQ Figure \* ARABIC ">
-                              <w:r>
-                                <w:rPr>
-                                  <w:noProof/>
-                                </w:rPr>
-                                <w:t>14</w:t>
-                              </w:r>
-                            </w:fldSimple>
+                            <w:r>
+                              <w:fldChar w:fldCharType="begin"/>
+                            </w:r>
+                            <w:r>
+                              <w:instrText xml:space="preserve"> SEQ Figure \* ARABIC </w:instrText>
+                            </w:r>
+                            <w:r>
+                              <w:fldChar w:fldCharType="separate"/>
+                            </w:r>
+                            <w:r>
+                              <w:rPr>
+                                <w:noProof/>
+                              </w:rPr>
+                              <w:t>14</w:t>
+                            </w:r>
+                            <w:r>
+                              <w:rPr>
+                                <w:noProof/>
+                              </w:rPr>
+                              <w:fldChar w:fldCharType="end"/>
+                            </w:r>
                             <w:bookmarkEnd w:id="65"/>
                           </w:p>
                         </w:txbxContent>
@@ -13183,14 +13794,27 @@
                       <w:r>
                         <w:t xml:space="preserve">Figure </w:t>
                       </w:r>
-                      <w:fldSimple w:instr=" SEQ Figure \* ARABIC ">
-                        <w:r>
-                          <w:rPr>
-                            <w:noProof/>
-                          </w:rPr>
-                          <w:t>14</w:t>
-                        </w:r>
-                      </w:fldSimple>
+                      <w:r>
+                        <w:fldChar w:fldCharType="begin"/>
+                      </w:r>
+                      <w:r>
+                        <w:instrText xml:space="preserve"> SEQ Figure \* ARABIC </w:instrText>
+                      </w:r>
+                      <w:r>
+                        <w:fldChar w:fldCharType="separate"/>
+                      </w:r>
+                      <w:r>
+                        <w:rPr>
+                          <w:noProof/>
+                        </w:rPr>
+                        <w:t>14</w:t>
+                      </w:r>
+                      <w:r>
+                        <w:rPr>
+                          <w:noProof/>
+                        </w:rPr>
+                        <w:fldChar w:fldCharType="end"/>
+                      </w:r>
                       <w:bookmarkEnd w:id="66"/>
                     </w:p>
                   </w:txbxContent>
@@ -13512,14 +14136,27 @@
                             <w:r>
                               <w:t xml:space="preserve">Figure </w:t>
                             </w:r>
-                            <w:fldSimple w:instr=" SEQ Figure \* ARABIC ">
-                              <w:r>
-                                <w:rPr>
-                                  <w:noProof/>
-                                </w:rPr>
-                                <w:t>15</w:t>
-                              </w:r>
-                            </w:fldSimple>
+                            <w:r>
+                              <w:fldChar w:fldCharType="begin"/>
+                            </w:r>
+                            <w:r>
+                              <w:instrText xml:space="preserve"> SEQ Figure \* ARABIC </w:instrText>
+                            </w:r>
+                            <w:r>
+                              <w:fldChar w:fldCharType="separate"/>
+                            </w:r>
+                            <w:r>
+                              <w:rPr>
+                                <w:noProof/>
+                              </w:rPr>
+                              <w:t>15</w:t>
+                            </w:r>
+                            <w:r>
+                              <w:rPr>
+                                <w:noProof/>
+                              </w:rPr>
+                              <w:fldChar w:fldCharType="end"/>
+                            </w:r>
                             <w:bookmarkEnd w:id="70"/>
                           </w:p>
                         </w:txbxContent>
@@ -13549,14 +14186,27 @@
                       <w:r>
                         <w:t xml:space="preserve">Figure </w:t>
                       </w:r>
-                      <w:fldSimple w:instr=" SEQ Figure \* ARABIC ">
-                        <w:r>
-                          <w:rPr>
-                            <w:noProof/>
-                          </w:rPr>
-                          <w:t>15</w:t>
-                        </w:r>
-                      </w:fldSimple>
+                      <w:r>
+                        <w:fldChar w:fldCharType="begin"/>
+                      </w:r>
+                      <w:r>
+                        <w:instrText xml:space="preserve"> SEQ Figure \* ARABIC </w:instrText>
+                      </w:r>
+                      <w:r>
+                        <w:fldChar w:fldCharType="separate"/>
+                      </w:r>
+                      <w:r>
+                        <w:rPr>
+                          <w:noProof/>
+                        </w:rPr>
+                        <w:t>15</w:t>
+                      </w:r>
+                      <w:r>
+                        <w:rPr>
+                          <w:noProof/>
+                        </w:rPr>
+                        <w:fldChar w:fldCharType="end"/>
+                      </w:r>
                       <w:bookmarkEnd w:id="71"/>
                     </w:p>
                   </w:txbxContent>
@@ -13732,14 +14382,27 @@
                             <w:r>
                               <w:t xml:space="preserve">Figure </w:t>
                             </w:r>
-                            <w:fldSimple w:instr=" SEQ Figure \* ARABIC ">
-                              <w:r>
-                                <w:rPr>
-                                  <w:noProof/>
-                                </w:rPr>
-                                <w:t>16</w:t>
-                              </w:r>
-                            </w:fldSimple>
+                            <w:r>
+                              <w:fldChar w:fldCharType="begin"/>
+                            </w:r>
+                            <w:r>
+                              <w:instrText xml:space="preserve"> SEQ Figure \* ARABIC </w:instrText>
+                            </w:r>
+                            <w:r>
+                              <w:fldChar w:fldCharType="separate"/>
+                            </w:r>
+                            <w:r>
+                              <w:rPr>
+                                <w:noProof/>
+                              </w:rPr>
+                              <w:t>16</w:t>
+                            </w:r>
+                            <w:r>
+                              <w:rPr>
+                                <w:noProof/>
+                              </w:rPr>
+                              <w:fldChar w:fldCharType="end"/>
+                            </w:r>
                             <w:bookmarkEnd w:id="73"/>
                           </w:p>
                         </w:txbxContent>
@@ -13772,14 +14435,27 @@
                       <w:r>
                         <w:t xml:space="preserve">Figure </w:t>
                       </w:r>
-                      <w:fldSimple w:instr=" SEQ Figure \* ARABIC ">
-                        <w:r>
-                          <w:rPr>
-                            <w:noProof/>
-                          </w:rPr>
-                          <w:t>16</w:t>
-                        </w:r>
-                      </w:fldSimple>
+                      <w:r>
+                        <w:fldChar w:fldCharType="begin"/>
+                      </w:r>
+                      <w:r>
+                        <w:instrText xml:space="preserve"> SEQ Figure \* ARABIC </w:instrText>
+                      </w:r>
+                      <w:r>
+                        <w:fldChar w:fldCharType="separate"/>
+                      </w:r>
+                      <w:r>
+                        <w:rPr>
+                          <w:noProof/>
+                        </w:rPr>
+                        <w:t>16</w:t>
+                      </w:r>
+                      <w:r>
+                        <w:rPr>
+                          <w:noProof/>
+                        </w:rPr>
+                        <w:fldChar w:fldCharType="end"/>
+                      </w:r>
                       <w:bookmarkEnd w:id="74"/>
                     </w:p>
                   </w:txbxContent>
@@ -13910,7 +14586,15 @@
     </w:p>
     <w:p>
       <w:r>
-        <w:t>However, these are only type hints are exactly that, only hints. As python is a dynamically typed language, simply using these types on their own doesn’t enforce type checking. Python will still let you use a different type for an argument, even when there is an annotation explicitly stating what type to use. Whilst there are libraries such as Mypy that can use type hints to enforce explicit type checking at compile-time, I haven’t made use of those. I feel the type hints are enough to tell me what to be used and using more libraries in development has downsides: more libraries potentially means more libraries for users to download, even if the type checking wouldn’t be of a massive use to them. Adding libraries means that the download process for my program might be more complex, and will definitely be longer, with the overall program (including any used libraries) being larger, increasing download time and the storage space the program will take up on users’ computers.</w:t>
+        <w:t xml:space="preserve">However, these are only type hints are exactly that, only hints. As python is a dynamically typed language, simply using these types on their own doesn’t enforce type checking. Python will still let you use a different type for an argument, even when there is an annotation explicitly stating what type to use. Whilst there are libraries such as Mypy that can use type hints to enforce explicit type checking at compile-time, I haven’t made use of those. I feel the type hints are enough to tell me what to be used and using more libraries in development has downsides: more libraries potentially </w:t>
+      </w:r>
+      <w:proofErr w:type="gramStart"/>
+      <w:r>
+        <w:t>means</w:t>
+      </w:r>
+      <w:proofErr w:type="gramEnd"/>
+      <w:r>
+        <w:t xml:space="preserve"> more libraries for users to download, even if the type checking wouldn’t be of a massive use to them. Adding libraries means that the download process for my program might be more complex, and will definitely be longer, with the overall program (including any used libraries) being larger, increasing download time and the storage space the program will take up on users’ computers.</w:t>
       </w:r>
     </w:p>
     <w:p>
@@ -14266,7 +14950,23 @@
     </w:p>
     <w:p>
       <w:r>
-        <w:t xml:space="preserve">I then create a decorator on line 5, which wraps the function below. @app.route connects the endpoints of URLs to the code contained in the function it is wrapping. In this case, when the URL with the route (‘/’) is searched for, the main() function is called. As ‘/’ is the default endpoint of all </w:t>
+        <w:t>I then create a decorator on line 5, which wraps the function below. @</w:t>
+      </w:r>
+      <w:proofErr w:type="gramStart"/>
+      <w:r>
+        <w:t>app.route</w:t>
+      </w:r>
+      <w:proofErr w:type="gramEnd"/>
+      <w:r>
+        <w:t xml:space="preserve"> connects the endpoints of URLs to the code contained in the function it is wrapping. In this case, when the URL with the route (‘/’) is searched for, the </w:t>
+      </w:r>
+      <w:proofErr w:type="gramStart"/>
+      <w:r>
+        <w:t>main(</w:t>
+      </w:r>
+      <w:proofErr w:type="gramEnd"/>
+      <w:r>
+        <w:t xml:space="preserve">) function is called. As ‘/’ is the default endpoint of all </w:t>
       </w:r>
       <w:r>
         <w:lastRenderedPageBreak/>
@@ -14619,8 +15319,13 @@
         <w:t>, and the message.html page loading in the</w:t>
       </w:r>
       <w:r>
-        <w:t xml:space="preserve"> browser window</w:t>
-      </w:r>
+        <w:t xml:space="preserve"> browser </w:t>
+      </w:r>
+      <w:proofErr w:type="gramStart"/>
+      <w:r>
+        <w:t>window</w:t>
+      </w:r>
+      <w:proofErr w:type="gramEnd"/>
     </w:p>
     <w:p>
       <w:r>
@@ -14679,14 +15384,27 @@
                             <w:r>
                               <w:t xml:space="preserve">Figure </w:t>
                             </w:r>
-                            <w:fldSimple w:instr=" SEQ Figure \* ARABIC ">
-                              <w:r>
-                                <w:rPr>
-                                  <w:noProof/>
-                                </w:rPr>
-                                <w:t>17</w:t>
-                              </w:r>
-                            </w:fldSimple>
+                            <w:r>
+                              <w:fldChar w:fldCharType="begin"/>
+                            </w:r>
+                            <w:r>
+                              <w:instrText xml:space="preserve"> SEQ Figure \* ARABIC </w:instrText>
+                            </w:r>
+                            <w:r>
+                              <w:fldChar w:fldCharType="separate"/>
+                            </w:r>
+                            <w:r>
+                              <w:rPr>
+                                <w:noProof/>
+                              </w:rPr>
+                              <w:t>17</w:t>
+                            </w:r>
+                            <w:r>
+                              <w:rPr>
+                                <w:noProof/>
+                              </w:rPr>
+                              <w:fldChar w:fldCharType="end"/>
+                            </w:r>
                             <w:bookmarkEnd w:id="77"/>
                           </w:p>
                         </w:txbxContent>
@@ -14716,14 +15434,27 @@
                       <w:r>
                         <w:t xml:space="preserve">Figure </w:t>
                       </w:r>
-                      <w:fldSimple w:instr=" SEQ Figure \* ARABIC ">
-                        <w:r>
-                          <w:rPr>
-                            <w:noProof/>
-                          </w:rPr>
-                          <w:t>17</w:t>
-                        </w:r>
-                      </w:fldSimple>
+                      <w:r>
+                        <w:fldChar w:fldCharType="begin"/>
+                      </w:r>
+                      <w:r>
+                        <w:instrText xml:space="preserve"> SEQ Figure \* ARABIC </w:instrText>
+                      </w:r>
+                      <w:r>
+                        <w:fldChar w:fldCharType="separate"/>
+                      </w:r>
+                      <w:r>
+                        <w:rPr>
+                          <w:noProof/>
+                        </w:rPr>
+                        <w:t>17</w:t>
+                      </w:r>
+                      <w:r>
+                        <w:rPr>
+                          <w:noProof/>
+                        </w:rPr>
+                        <w:fldChar w:fldCharType="end"/>
+                      </w:r>
                       <w:bookmarkEnd w:id="78"/>
                     </w:p>
                   </w:txbxContent>
@@ -14845,7 +15576,15 @@
         <w:t xml:space="preserve">With research, I have found that this was because I did not </w:t>
       </w:r>
       <w:r>
-        <w:t xml:space="preserve">put the URL methods in the @app.route decorator. </w:t>
+        <w:t>put the URL methods in the @</w:t>
+      </w:r>
+      <w:proofErr w:type="gramStart"/>
+      <w:r>
+        <w:t>app.route</w:t>
+      </w:r>
+      <w:proofErr w:type="gramEnd"/>
+      <w:r>
+        <w:t xml:space="preserve"> decorator. </w:t>
       </w:r>
       <w:r>
         <w:t xml:space="preserve">A GET request is a common HTML method that I would need to use to </w:t>
@@ -14936,7 +15675,15 @@
         <w:t xml:space="preserve"> </w:t>
       </w:r>
       <w:r>
-        <w:t>include the GET and POST methods in the @app.route decorator, as shown here</w:t>
+        <w:t>include the GET and POST methods in the @</w:t>
+      </w:r>
+      <w:proofErr w:type="gramStart"/>
+      <w:r>
+        <w:t>app.route</w:t>
+      </w:r>
+      <w:proofErr w:type="gramEnd"/>
+      <w:r>
+        <w:t xml:space="preserve"> decorator, as shown here</w:t>
       </w:r>
       <w:r>
         <w:rPr>
@@ -15448,7 +16195,15 @@
     <w:p>
       <w:r>
         <w:lastRenderedPageBreak/>
-        <w:t xml:space="preserve">Instead of using padding, I was originally going to make use of the ‘gap’ property of css grids. </w:t>
+        <w:t xml:space="preserve">Instead of using padding, I was originally going to make use of the ‘gap’ property of </w:t>
+      </w:r>
+      <w:proofErr w:type="spellStart"/>
+      <w:r>
+        <w:t>css</w:t>
+      </w:r>
+      <w:proofErr w:type="spellEnd"/>
+      <w:r>
+        <w:t xml:space="preserve"> grids. </w:t>
       </w:r>
       <w:r>
         <w:t>‘gap’ allows me to set a universal spacing between grid elements</w:t>
@@ -15537,14 +16292,27 @@
                             <w:r>
                               <w:t xml:space="preserve">Figure </w:t>
                             </w:r>
-                            <w:fldSimple w:instr=" SEQ Figure \* ARABIC ">
-                              <w:r>
-                                <w:rPr>
-                                  <w:noProof/>
-                                </w:rPr>
-                                <w:t>18</w:t>
-                              </w:r>
-                            </w:fldSimple>
+                            <w:r>
+                              <w:fldChar w:fldCharType="begin"/>
+                            </w:r>
+                            <w:r>
+                              <w:instrText xml:space="preserve"> SEQ Figure \* ARABIC </w:instrText>
+                            </w:r>
+                            <w:r>
+                              <w:fldChar w:fldCharType="separate"/>
+                            </w:r>
+                            <w:r>
+                              <w:rPr>
+                                <w:noProof/>
+                              </w:rPr>
+                              <w:t>18</w:t>
+                            </w:r>
+                            <w:r>
+                              <w:rPr>
+                                <w:noProof/>
+                              </w:rPr>
+                              <w:fldChar w:fldCharType="end"/>
+                            </w:r>
                           </w:p>
                         </w:txbxContent>
                       </wps:txbx>
@@ -15572,14 +16340,27 @@
                       <w:r>
                         <w:t xml:space="preserve">Figure </w:t>
                       </w:r>
-                      <w:fldSimple w:instr=" SEQ Figure \* ARABIC ">
-                        <w:r>
-                          <w:rPr>
-                            <w:noProof/>
-                          </w:rPr>
-                          <w:t>18</w:t>
-                        </w:r>
-                      </w:fldSimple>
+                      <w:r>
+                        <w:fldChar w:fldCharType="begin"/>
+                      </w:r>
+                      <w:r>
+                        <w:instrText xml:space="preserve"> SEQ Figure \* ARABIC </w:instrText>
+                      </w:r>
+                      <w:r>
+                        <w:fldChar w:fldCharType="separate"/>
+                      </w:r>
+                      <w:r>
+                        <w:rPr>
+                          <w:noProof/>
+                        </w:rPr>
+                        <w:t>18</w:t>
+                      </w:r>
+                      <w:r>
+                        <w:rPr>
+                          <w:noProof/>
+                        </w:rPr>
+                        <w:fldChar w:fldCharType="end"/>
+                      </w:r>
                     </w:p>
                   </w:txbxContent>
                 </v:textbox>
@@ -15912,7 +16693,7 @@
         <mc:AlternateContent>
           <mc:Choice Requires="wps">
             <w:drawing>
-              <wp:anchor distT="0" distB="0" distL="114300" distR="114300" simplePos="0" relativeHeight="251861016" behindDoc="1" locked="0" layoutInCell="1" allowOverlap="1" wp14:anchorId="50D6791B" wp14:editId="77FBBF70">
+              <wp:anchor distT="0" distB="0" distL="114300" distR="114300" simplePos="0" relativeHeight="251861016" behindDoc="1" locked="0" layoutInCell="1" allowOverlap="1" wp14:anchorId="50D6791B" wp14:editId="44EB1C5F">
                 <wp:simplePos x="0" y="0"/>
                 <wp:positionH relativeFrom="column">
                   <wp:posOffset>0</wp:posOffset>
@@ -15960,14 +16741,27 @@
                             <w:r>
                               <w:t xml:space="preserve">Figure </w:t>
                             </w:r>
-                            <w:fldSimple w:instr=" SEQ Figure \* ARABIC ">
-                              <w:r>
-                                <w:rPr>
-                                  <w:noProof/>
-                                </w:rPr>
-                                <w:t>19</w:t>
-                              </w:r>
-                            </w:fldSimple>
+                            <w:r>
+                              <w:fldChar w:fldCharType="begin"/>
+                            </w:r>
+                            <w:r>
+                              <w:instrText xml:space="preserve"> SEQ Figure \* ARABIC </w:instrText>
+                            </w:r>
+                            <w:r>
+                              <w:fldChar w:fldCharType="separate"/>
+                            </w:r>
+                            <w:r>
+                              <w:rPr>
+                                <w:noProof/>
+                              </w:rPr>
+                              <w:t>19</w:t>
+                            </w:r>
+                            <w:r>
+                              <w:rPr>
+                                <w:noProof/>
+                              </w:rPr>
+                              <w:fldChar w:fldCharType="end"/>
+                            </w:r>
                           </w:p>
                         </w:txbxContent>
                       </wps:txbx>
@@ -15995,14 +16789,27 @@
                       <w:r>
                         <w:t xml:space="preserve">Figure </w:t>
                       </w:r>
-                      <w:fldSimple w:instr=" SEQ Figure \* ARABIC ">
-                        <w:r>
-                          <w:rPr>
-                            <w:noProof/>
-                          </w:rPr>
-                          <w:t>19</w:t>
-                        </w:r>
-                      </w:fldSimple>
+                      <w:r>
+                        <w:fldChar w:fldCharType="begin"/>
+                      </w:r>
+                      <w:r>
+                        <w:instrText xml:space="preserve"> SEQ Figure \* ARABIC </w:instrText>
+                      </w:r>
+                      <w:r>
+                        <w:fldChar w:fldCharType="separate"/>
+                      </w:r>
+                      <w:r>
+                        <w:rPr>
+                          <w:noProof/>
+                        </w:rPr>
+                        <w:t>19</w:t>
+                      </w:r>
+                      <w:r>
+                        <w:rPr>
+                          <w:noProof/>
+                        </w:rPr>
+                        <w:fldChar w:fldCharType="end"/>
+                      </w:r>
                     </w:p>
                   </w:txbxContent>
                 </v:textbox>
@@ -16017,7 +16824,7 @@
           <w:noProof/>
         </w:rPr>
         <w:drawing>
-          <wp:anchor distT="0" distB="0" distL="114300" distR="114300" simplePos="0" relativeHeight="251773976" behindDoc="0" locked="0" layoutInCell="1" allowOverlap="1" wp14:anchorId="53B8F689" wp14:editId="79D6BCAF">
+          <wp:anchor distT="0" distB="0" distL="114300" distR="114300" simplePos="0" relativeHeight="251773976" behindDoc="0" locked="0" layoutInCell="1" allowOverlap="1" wp14:anchorId="53B8F689" wp14:editId="381DCDB1">
             <wp:simplePos x="0" y="0"/>
             <wp:positionH relativeFrom="column">
               <wp:posOffset>0</wp:posOffset>
@@ -16375,7 +17182,23 @@
         <w:t>specify</w:t>
       </w:r>
       <w:r>
-        <w:t xml:space="preserve"> ‘text-align: center’ to ensure that the message input and submit buttons are in the centre of their grid boxes.</w:t>
+        <w:t xml:space="preserve"> ‘text-</w:t>
+      </w:r>
+      <w:proofErr w:type="gramStart"/>
+      <w:r>
+        <w:t>align:</w:t>
+      </w:r>
+      <w:proofErr w:type="gramEnd"/>
+      <w:r>
+        <w:t xml:space="preserve"> </w:t>
+      </w:r>
+      <w:proofErr w:type="spellStart"/>
+      <w:r>
+        <w:t>center</w:t>
+      </w:r>
+      <w:proofErr w:type="spellEnd"/>
+      <w:r>
+        <w:t>’ to ensure that the message input and submit buttons are in the centre of their grid boxes.</w:t>
       </w:r>
       <w:r>
         <w:t xml:space="preserve"> I also used the gap property to add a small gap (again using relative units)</w:t>
@@ -16885,121 +17708,8 @@
         <w:rPr>
           <w:noProof/>
         </w:rPr>
-        <mc:AlternateContent>
-          <mc:Choice Requires="wps">
-            <w:drawing>
-              <wp:anchor distT="0" distB="0" distL="114300" distR="114300" simplePos="0" relativeHeight="251863064" behindDoc="1" locked="0" layoutInCell="1" allowOverlap="1" wp14:anchorId="59B3546E" wp14:editId="62844298">
-                <wp:simplePos x="0" y="0"/>
-                <wp:positionH relativeFrom="column">
-                  <wp:posOffset>-40005</wp:posOffset>
-                </wp:positionH>
-                <wp:positionV relativeFrom="paragraph">
-                  <wp:posOffset>396875</wp:posOffset>
-                </wp:positionV>
-                <wp:extent cx="5086985" cy="635"/>
-                <wp:effectExtent l="0" t="0" r="0" b="0"/>
-                <wp:wrapTight wrapText="bothSides">
-                  <wp:wrapPolygon edited="0">
-                    <wp:start x="0" y="0"/>
-                    <wp:lineTo x="0" y="21600"/>
-                    <wp:lineTo x="21600" y="21600"/>
-                    <wp:lineTo x="21600" y="0"/>
-                  </wp:wrapPolygon>
-                </wp:wrapTight>
-                <wp:docPr id="104" name="Text Box 104"/>
-                <wp:cNvGraphicFramePr/>
-                <a:graphic xmlns:a="http://schemas.openxmlformats.org/drawingml/2006/main">
-                  <a:graphicData uri="http://schemas.microsoft.com/office/word/2010/wordprocessingShape">
-                    <wps:wsp>
-                      <wps:cNvSpPr txBox="1"/>
-                      <wps:spPr>
-                        <a:xfrm>
-                          <a:off x="0" y="0"/>
-                          <a:ext cx="5086985" cy="635"/>
-                        </a:xfrm>
-                        <a:prstGeom prst="rect">
-                          <a:avLst/>
-                        </a:prstGeom>
-                        <a:solidFill>
-                          <a:prstClr val="white"/>
-                        </a:solidFill>
-                        <a:ln>
-                          <a:noFill/>
-                        </a:ln>
-                      </wps:spPr>
-                      <wps:txbx>
-                        <w:txbxContent>
-                          <w:p>
-                            <w:pPr>
-                              <w:pStyle w:val="Caption"/>
-                              <w:rPr>
-                                <w:noProof/>
-                              </w:rPr>
-                            </w:pPr>
-                            <w:r>
-                              <w:t xml:space="preserve">Figure </w:t>
-                            </w:r>
-                            <w:fldSimple w:instr=" SEQ Figure \* ARABIC ">
-                              <w:r>
-                                <w:rPr>
-                                  <w:noProof/>
-                                </w:rPr>
-                                <w:t>20</w:t>
-                              </w:r>
-                            </w:fldSimple>
-                          </w:p>
-                        </w:txbxContent>
-                      </wps:txbx>
-                      <wps:bodyPr rot="0" spcFirstLastPara="0" vertOverflow="overflow" horzOverflow="overflow" vert="horz" wrap="square" lIns="0" tIns="0" rIns="0" bIns="0" numCol="1" spcCol="0" rtlCol="0" fromWordArt="0" anchor="t" anchorCtr="0" forceAA="0" compatLnSpc="1">
-                        <a:prstTxWarp prst="textNoShape">
-                          <a:avLst/>
-                        </a:prstTxWarp>
-                        <a:spAutoFit/>
-                      </wps:bodyPr>
-                    </wps:wsp>
-                  </a:graphicData>
-                </a:graphic>
-              </wp:anchor>
-            </w:drawing>
-          </mc:Choice>
-          <mc:Fallback>
-            <w:pict>
-              <v:shape w14:anchorId="59B3546E" id="Text Box 104" o:spid="_x0000_s1045" type="#_x0000_t202" style="position:absolute;margin-left:-3.15pt;margin-top:31.25pt;width:400.55pt;height:.05pt;z-index:-251453416;visibility:visible;mso-wrap-style:square;mso-wrap-distance-left:9pt;mso-wrap-distance-top:0;mso-wrap-distance-right:9pt;mso-wrap-distance-bottom:0;mso-position-horizontal:absolute;mso-position-horizontal-relative:text;mso-position-vertical:absolute;mso-position-vertical-relative:text;v-text-anchor:top" o:gfxdata="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" stroked="f">
-                <v:textbox style="mso-fit-shape-to-text:t" inset="0,0,0,0">
-                  <w:txbxContent>
-                    <w:p>
-                      <w:pPr>
-                        <w:pStyle w:val="Caption"/>
-                        <w:rPr>
-                          <w:noProof/>
-                        </w:rPr>
-                      </w:pPr>
-                      <w:r>
-                        <w:t xml:space="preserve">Figure </w:t>
-                      </w:r>
-                      <w:fldSimple w:instr=" SEQ Figure \* ARABIC ">
-                        <w:r>
-                          <w:rPr>
-                            <w:noProof/>
-                          </w:rPr>
-                          <w:t>20</w:t>
-                        </w:r>
-                      </w:fldSimple>
-                    </w:p>
-                  </w:txbxContent>
-                </v:textbox>
-                <w10:wrap type="tight"/>
-              </v:shape>
-            </w:pict>
-          </mc:Fallback>
-        </mc:AlternateContent>
-      </w:r>
-      <w:r>
-        <w:rPr>
-          <w:noProof/>
-        </w:rPr>
         <w:drawing>
-          <wp:anchor distT="0" distB="0" distL="114300" distR="114300" simplePos="0" relativeHeight="251784216" behindDoc="0" locked="0" layoutInCell="1" allowOverlap="1" wp14:anchorId="517C23CF" wp14:editId="02043EBC">
+          <wp:anchor distT="0" distB="0" distL="114300" distR="114300" simplePos="0" relativeHeight="251784216" behindDoc="0" locked="0" layoutInCell="1" allowOverlap="1" wp14:anchorId="517C23CF" wp14:editId="50D0F3A8">
             <wp:simplePos x="0" y="0"/>
             <wp:positionH relativeFrom="margin">
               <wp:posOffset>-40388</wp:posOffset>
@@ -17057,6 +17767,149 @@
           <w:noProof/>
         </w:rPr>
       </w:pPr>
+      <w:r>
+        <w:rPr>
+          <w:noProof/>
+        </w:rPr>
+        <mc:AlternateContent>
+          <mc:Choice Requires="wps">
+            <w:drawing>
+              <wp:anchor distT="0" distB="0" distL="114300" distR="114300" simplePos="0" relativeHeight="251863064" behindDoc="1" locked="0" layoutInCell="1" allowOverlap="1" wp14:anchorId="59B3546E" wp14:editId="29FEB63F">
+                <wp:simplePos x="0" y="0"/>
+                <wp:positionH relativeFrom="column">
+                  <wp:posOffset>-38100</wp:posOffset>
+                </wp:positionH>
+                <wp:positionV relativeFrom="paragraph">
+                  <wp:posOffset>113665</wp:posOffset>
+                </wp:positionV>
+                <wp:extent cx="5086985" cy="190500"/>
+                <wp:effectExtent l="0" t="0" r="0" b="0"/>
+                <wp:wrapTight wrapText="bothSides">
+                  <wp:wrapPolygon edited="0">
+                    <wp:start x="0" y="0"/>
+                    <wp:lineTo x="0" y="19440"/>
+                    <wp:lineTo x="21516" y="19440"/>
+                    <wp:lineTo x="21516" y="0"/>
+                    <wp:lineTo x="0" y="0"/>
+                  </wp:wrapPolygon>
+                </wp:wrapTight>
+                <wp:docPr id="104" name="Text Box 104"/>
+                <wp:cNvGraphicFramePr/>
+                <a:graphic xmlns:a="http://schemas.openxmlformats.org/drawingml/2006/main">
+                  <a:graphicData uri="http://schemas.microsoft.com/office/word/2010/wordprocessingShape">
+                    <wps:wsp>
+                      <wps:cNvSpPr txBox="1"/>
+                      <wps:spPr>
+                        <a:xfrm>
+                          <a:off x="0" y="0"/>
+                          <a:ext cx="5086985" cy="190500"/>
+                        </a:xfrm>
+                        <a:prstGeom prst="rect">
+                          <a:avLst/>
+                        </a:prstGeom>
+                        <a:solidFill>
+                          <a:prstClr val="white"/>
+                        </a:solidFill>
+                        <a:ln>
+                          <a:noFill/>
+                        </a:ln>
+                      </wps:spPr>
+                      <wps:txbx>
+                        <w:txbxContent>
+                          <w:p>
+                            <w:pPr>
+                              <w:pStyle w:val="Caption"/>
+                              <w:rPr>
+                                <w:noProof/>
+                              </w:rPr>
+                            </w:pPr>
+                            <w:r>
+                              <w:t xml:space="preserve">Figure </w:t>
+                            </w:r>
+                            <w:r>
+                              <w:fldChar w:fldCharType="begin"/>
+                            </w:r>
+                            <w:r>
+                              <w:instrText xml:space="preserve"> SEQ Figure \* ARABIC </w:instrText>
+                            </w:r>
+                            <w:r>
+                              <w:fldChar w:fldCharType="separate"/>
+                            </w:r>
+                            <w:r>
+                              <w:rPr>
+                                <w:noProof/>
+                              </w:rPr>
+                              <w:t>20</w:t>
+                            </w:r>
+                            <w:r>
+                              <w:rPr>
+                                <w:noProof/>
+                              </w:rPr>
+                              <w:fldChar w:fldCharType="end"/>
+                            </w:r>
+                          </w:p>
+                        </w:txbxContent>
+                      </wps:txbx>
+                      <wps:bodyPr rot="0" spcFirstLastPara="0" vertOverflow="overflow" horzOverflow="overflow" vert="horz" wrap="square" lIns="0" tIns="0" rIns="0" bIns="0" numCol="1" spcCol="0" rtlCol="0" fromWordArt="0" anchor="t" anchorCtr="0" forceAA="0" compatLnSpc="1">
+                        <a:prstTxWarp prst="textNoShape">
+                          <a:avLst/>
+                        </a:prstTxWarp>
+                        <a:noAutofit/>
+                      </wps:bodyPr>
+                    </wps:wsp>
+                  </a:graphicData>
+                </a:graphic>
+                <wp14:sizeRelV relativeFrom="margin">
+                  <wp14:pctHeight>0</wp14:pctHeight>
+                </wp14:sizeRelV>
+              </wp:anchor>
+            </w:drawing>
+          </mc:Choice>
+          <mc:Fallback>
+            <w:pict>
+              <v:shape w14:anchorId="59B3546E" id="Text Box 104" o:spid="_x0000_s1045" type="#_x0000_t202" style="position:absolute;margin-left:-3pt;margin-top:8.95pt;width:400.55pt;height:15pt;z-index:-251453416;visibility:visible;mso-wrap-style:square;mso-height-percent:0;mso-wrap-distance-left:9pt;mso-wrap-distance-top:0;mso-wrap-distance-right:9pt;mso-wrap-distance-bottom:0;mso-position-horizontal:absolute;mso-position-horizontal-relative:text;mso-position-vertical:absolute;mso-position-vertical-relative:text;mso-height-percent:0;mso-height-relative:margin;v-text-anchor:top" o:gfxdata="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" stroked="f">
+                <v:textbox inset="0,0,0,0">
+                  <w:txbxContent>
+                    <w:p>
+                      <w:pPr>
+                        <w:pStyle w:val="Caption"/>
+                        <w:rPr>
+                          <w:noProof/>
+                        </w:rPr>
+                      </w:pPr>
+                      <w:r>
+                        <w:t xml:space="preserve">Figure </w:t>
+                      </w:r>
+                      <w:r>
+                        <w:fldChar w:fldCharType="begin"/>
+                      </w:r>
+                      <w:r>
+                        <w:instrText xml:space="preserve"> SEQ Figure \* ARABIC </w:instrText>
+                      </w:r>
+                      <w:r>
+                        <w:fldChar w:fldCharType="separate"/>
+                      </w:r>
+                      <w:r>
+                        <w:rPr>
+                          <w:noProof/>
+                        </w:rPr>
+                        <w:t>20</w:t>
+                      </w:r>
+                      <w:r>
+                        <w:rPr>
+                          <w:noProof/>
+                        </w:rPr>
+                        <w:fldChar w:fldCharType="end"/>
+                      </w:r>
+                    </w:p>
+                  </w:txbxContent>
+                </v:textbox>
+                <w10:wrap type="tight"/>
+              </v:shape>
+            </w:pict>
+          </mc:Fallback>
+        </mc:AlternateContent>
+      </w:r>
     </w:p>
     <w:p>
       <w:pPr>
@@ -17075,14 +17928,371 @@
         <w:rPr>
           <w:noProof/>
         </w:rPr>
+        <w:t xml:space="preserve">However, this approach wasn’t working responsively. </w:t>
+      </w:r>
+      <w:r>
+        <w:rPr>
+          <w:noProof/>
+        </w:rPr>
+        <w:t>W</w:t>
+      </w:r>
+      <w:r>
+        <w:rPr>
+          <w:noProof/>
+        </w:rPr>
+        <w:t xml:space="preserve">hen I resized the page, shrinking it, the spacing between the </w:t>
+      </w:r>
+      <w:r>
+        <w:rPr>
+          <w:noProof/>
+        </w:rPr>
+        <w:t>form elements became inconsistent, with the microphone icon</w:t>
+      </w:r>
+      <w:r>
+        <w:rPr>
+          <w:noProof/>
+        </w:rPr>
+        <w:t xml:space="preserve"> having basically no seperation with the message bar, whilst the </w:t>
+      </w:r>
+      <w:r>
+        <w:rPr>
+          <w:noProof/>
+        </w:rPr>
+        <w:t>send icon</w:t>
+      </w:r>
+      <w:r>
+        <w:rPr>
+          <w:noProof/>
+        </w:rPr>
+        <w:t xml:space="preserve"> still has a strict seperation, therefore giving it no margin to the edge of the page.</w:t>
+      </w:r>
+      <w:r>
+        <w:rPr>
+          <w:noProof/>
+        </w:rPr>
+        <w:t xml:space="preserve"> </w:t>
+      </w:r>
+      <w:r>
+        <w:rPr>
+          <w:noProof/>
+        </w:rPr>
+        <mc:AlternateContent>
+          <mc:Choice Requires="wps">
+            <w:drawing>
+              <wp:anchor distT="0" distB="0" distL="114300" distR="114300" simplePos="0" relativeHeight="251928600" behindDoc="1" locked="0" layoutInCell="1" allowOverlap="1" wp14:anchorId="67FED9ED" wp14:editId="691241A4">
+                <wp:simplePos x="0" y="0"/>
+                <wp:positionH relativeFrom="column">
+                  <wp:posOffset>0</wp:posOffset>
+                </wp:positionH>
+                <wp:positionV relativeFrom="paragraph">
+                  <wp:posOffset>1411605</wp:posOffset>
+                </wp:positionV>
+                <wp:extent cx="5731510" cy="635"/>
+                <wp:effectExtent l="0" t="0" r="0" b="0"/>
+                <wp:wrapTight wrapText="bothSides">
+                  <wp:wrapPolygon edited="0">
+                    <wp:start x="0" y="0"/>
+                    <wp:lineTo x="0" y="21600"/>
+                    <wp:lineTo x="21600" y="21600"/>
+                    <wp:lineTo x="21600" y="0"/>
+                  </wp:wrapPolygon>
+                </wp:wrapTight>
+                <wp:docPr id="60" name="Text Box 60"/>
+                <wp:cNvGraphicFramePr/>
+                <a:graphic xmlns:a="http://schemas.openxmlformats.org/drawingml/2006/main">
+                  <a:graphicData uri="http://schemas.microsoft.com/office/word/2010/wordprocessingShape">
+                    <wps:wsp>
+                      <wps:cNvSpPr txBox="1"/>
+                      <wps:spPr>
+                        <a:xfrm>
+                          <a:off x="0" y="0"/>
+                          <a:ext cx="5731510" cy="635"/>
+                        </a:xfrm>
+                        <a:prstGeom prst="rect">
+                          <a:avLst/>
+                        </a:prstGeom>
+                        <a:solidFill>
+                          <a:prstClr val="white"/>
+                        </a:solidFill>
+                        <a:ln>
+                          <a:noFill/>
+                        </a:ln>
+                      </wps:spPr>
+                      <wps:txbx>
+                        <w:txbxContent>
+                          <w:p>
+                            <w:pPr>
+                              <w:pStyle w:val="Caption"/>
+                              <w:rPr>
+                                <w:noProof/>
+                              </w:rPr>
+                            </w:pPr>
+                            <w:r>
+                              <w:t xml:space="preserve">Figure </w:t>
+                            </w:r>
+                            <w:r>
+                              <w:fldChar w:fldCharType="begin"/>
+                            </w:r>
+                            <w:r>
+                              <w:instrText xml:space="preserve"> SEQ Figure \* ARABIC </w:instrText>
+                            </w:r>
+                            <w:r>
+                              <w:fldChar w:fldCharType="separate"/>
+                            </w:r>
+                            <w:r>
+                              <w:rPr>
+                                <w:noProof/>
+                              </w:rPr>
+                              <w:t>21</w:t>
+                            </w:r>
+                            <w:r>
+                              <w:fldChar w:fldCharType="end"/>
+                            </w:r>
+                          </w:p>
+                        </w:txbxContent>
+                      </wps:txbx>
+                      <wps:bodyPr rot="0" spcFirstLastPara="0" vertOverflow="overflow" horzOverflow="overflow" vert="horz" wrap="square" lIns="0" tIns="0" rIns="0" bIns="0" numCol="1" spcCol="0" rtlCol="0" fromWordArt="0" anchor="t" anchorCtr="0" forceAA="0" compatLnSpc="1">
+                        <a:prstTxWarp prst="textNoShape">
+                          <a:avLst/>
+                        </a:prstTxWarp>
+                        <a:spAutoFit/>
+                      </wps:bodyPr>
+                    </wps:wsp>
+                  </a:graphicData>
+                </a:graphic>
+              </wp:anchor>
+            </w:drawing>
+          </mc:Choice>
+          <mc:Fallback>
+            <w:pict>
+              <v:shape w14:anchorId="67FED9ED" id="Text Box 60" o:spid="_x0000_s1046" type="#_x0000_t202" style="position:absolute;margin-left:0;margin-top:111.15pt;width:451.3pt;height:.05pt;z-index:-251387880;visibility:visible;mso-wrap-style:square;mso-wrap-distance-left:9pt;mso-wrap-distance-top:0;mso-wrap-distance-right:9pt;mso-wrap-distance-bottom:0;mso-position-horizontal:absolute;mso-position-horizontal-relative:text;mso-position-vertical:absolute;mso-position-vertical-relative:text;v-text-anchor:top" o:gfxdata="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" stroked="f">
+                <v:textbox style="mso-fit-shape-to-text:t" inset="0,0,0,0">
+                  <w:txbxContent>
+                    <w:p>
+                      <w:pPr>
+                        <w:pStyle w:val="Caption"/>
+                        <w:rPr>
+                          <w:noProof/>
+                        </w:rPr>
+                      </w:pPr>
+                      <w:r>
+                        <w:t xml:space="preserve">Figure </w:t>
+                      </w:r>
+                      <w:r>
+                        <w:fldChar w:fldCharType="begin"/>
+                      </w:r>
+                      <w:r>
+                        <w:instrText xml:space="preserve"> SEQ Figure \* ARABIC </w:instrText>
+                      </w:r>
+                      <w:r>
+                        <w:fldChar w:fldCharType="separate"/>
+                      </w:r>
+                      <w:r>
+                        <w:rPr>
+                          <w:noProof/>
+                        </w:rPr>
+                        <w:t>21</w:t>
+                      </w:r>
+                      <w:r>
+                        <w:fldChar w:fldCharType="end"/>
+                      </w:r>
+                    </w:p>
+                  </w:txbxContent>
+                </v:textbox>
+                <w10:wrap type="tight"/>
+              </v:shape>
+            </w:pict>
+          </mc:Fallback>
+        </mc:AlternateContent>
+      </w:r>
+      <w:r>
+        <w:rPr>
+          <w:noProof/>
+        </w:rPr>
         <w:drawing>
-          <wp:anchor distT="0" distB="0" distL="114300" distR="114300" simplePos="0" relativeHeight="251737112" behindDoc="0" locked="0" layoutInCell="1" allowOverlap="1" wp14:anchorId="15122E3C" wp14:editId="1DAC8E35">
+          <wp:anchor distT="0" distB="0" distL="114300" distR="114300" simplePos="0" relativeHeight="251924504" behindDoc="0" locked="0" layoutInCell="1" allowOverlap="1" wp14:anchorId="6CD6BD6C" wp14:editId="052DC675">
+            <wp:simplePos x="0" y="0"/>
+            <wp:positionH relativeFrom="column">
+              <wp:posOffset>0</wp:posOffset>
+            </wp:positionH>
+            <wp:positionV relativeFrom="paragraph">
+              <wp:posOffset>841375</wp:posOffset>
+            </wp:positionV>
+            <wp:extent cx="5731510" cy="513080"/>
+            <wp:effectExtent l="0" t="0" r="2540" b="1270"/>
+            <wp:wrapTight wrapText="bothSides">
+              <wp:wrapPolygon edited="0">
+                <wp:start x="0" y="0"/>
+                <wp:lineTo x="0" y="20851"/>
+                <wp:lineTo x="21538" y="20851"/>
+                <wp:lineTo x="21538" y="0"/>
+                <wp:lineTo x="0" y="0"/>
+              </wp:wrapPolygon>
+            </wp:wrapTight>
+            <wp:docPr id="47" name="Picture 47"/>
+            <wp:cNvGraphicFramePr>
+              <a:graphicFrameLocks xmlns:a="http://schemas.openxmlformats.org/drawingml/2006/main" noChangeAspect="1"/>
+            </wp:cNvGraphicFramePr>
+            <a:graphic xmlns:a="http://schemas.openxmlformats.org/drawingml/2006/main">
+              <a:graphicData uri="http://schemas.openxmlformats.org/drawingml/2006/picture">
+                <pic:pic xmlns:pic="http://schemas.openxmlformats.org/drawingml/2006/picture">
+                  <pic:nvPicPr>
+                    <pic:cNvPr id="1" name=""/>
+                    <pic:cNvPicPr/>
+                  </pic:nvPicPr>
+                  <pic:blipFill>
+                    <a:blip r:embed="rId70"/>
+                    <a:stretch>
+                      <a:fillRect/>
+                    </a:stretch>
+                  </pic:blipFill>
+                  <pic:spPr>
+                    <a:xfrm>
+                      <a:off x="0" y="0"/>
+                      <a:ext cx="5731510" cy="513080"/>
+                    </a:xfrm>
+                    <a:prstGeom prst="rect">
+                      <a:avLst/>
+                    </a:prstGeom>
+                  </pic:spPr>
+                </pic:pic>
+              </a:graphicData>
+            </a:graphic>
+          </wp:anchor>
+        </w:drawing>
+      </w:r>
+    </w:p>
+    <w:p>
+      <w:pPr>
+        <w:rPr>
+          <w:noProof/>
+        </w:rPr>
+      </w:pPr>
+      <w:r>
+        <w:rPr>
+          <w:noProof/>
+        </w:rPr>
+        <w:t xml:space="preserve">To fix this, I changed </w:t>
+      </w:r>
+      <w:r>
+        <w:rPr>
+          <w:noProof/>
+        </w:rPr>
+        <w:t xml:space="preserve">how I added the microphone and submit icons. Instead of using the &lt;img&gt; tag inside the buttons, I left the content of the buttons empty and added the icons as background images. </w:t>
+      </w:r>
+      <w:r>
+        <w:rPr>
+          <w:noProof/>
+        </w:rPr>
+        <w:t xml:space="preserve">As you can see from the CSS below, I added </w:t>
+      </w:r>
+      <w:r>
+        <w:rPr>
+          <w:noProof/>
+        </w:rPr>
+        <w:t xml:space="preserve">the images as background images. I then set the background colour to be transparent, as otherwise a white box the size of the button will appear </w:t>
+      </w:r>
+      <w:r>
+        <w:rPr>
+          <w:noProof/>
+        </w:rPr>
+        <w:lastRenderedPageBreak/>
+        <w:t xml:space="preserve">behind the image. </w:t>
+      </w:r>
+      <w:r>
+        <w:rPr>
+          <w:noProof/>
+        </w:rPr>
+        <w:t>I also ensure that the image is centred inside the button, and strictly contained inside of the dimensions of the button, ensuring it doesn’t expand out.</w:t>
+      </w:r>
+      <w:r>
+        <w:rPr>
+          <w:noProof/>
+        </w:rPr>
+        <w:t xml:space="preserve"> </w:t>
+      </w:r>
+    </w:p>
+    <w:p>
+      <w:pPr>
+        <w:rPr>
+          <w:noProof/>
+        </w:rPr>
+      </w:pPr>
+      <w:r>
+        <w:rPr>
+          <w:noProof/>
+        </w:rPr>
+        <w:drawing>
+          <wp:anchor distT="0" distB="0" distL="114300" distR="114300" simplePos="0" relativeHeight="251926552" behindDoc="0" locked="0" layoutInCell="1" allowOverlap="1" wp14:anchorId="5D723D92" wp14:editId="55943518">
             <wp:simplePos x="0" y="0"/>
             <wp:positionH relativeFrom="margin">
-              <wp:align>right</wp:align>
+              <wp:posOffset>-25400</wp:posOffset>
             </wp:positionH>
             <wp:positionV relativeFrom="paragraph">
-              <wp:posOffset>281014</wp:posOffset>
+              <wp:posOffset>0</wp:posOffset>
+            </wp:positionV>
+            <wp:extent cx="5731510" cy="644525"/>
+            <wp:effectExtent l="0" t="0" r="2540" b="3175"/>
+            <wp:wrapTight wrapText="bothSides">
+              <wp:wrapPolygon edited="0">
+                <wp:start x="0" y="0"/>
+                <wp:lineTo x="0" y="21068"/>
+                <wp:lineTo x="21538" y="21068"/>
+                <wp:lineTo x="21538" y="0"/>
+                <wp:lineTo x="0" y="0"/>
+              </wp:wrapPolygon>
+            </wp:wrapTight>
+            <wp:docPr id="55" name="Picture 55"/>
+            <wp:cNvGraphicFramePr>
+              <a:graphicFrameLocks xmlns:a="http://schemas.openxmlformats.org/drawingml/2006/main" noChangeAspect="1"/>
+            </wp:cNvGraphicFramePr>
+            <a:graphic xmlns:a="http://schemas.openxmlformats.org/drawingml/2006/main">
+              <a:graphicData uri="http://schemas.openxmlformats.org/drawingml/2006/picture">
+                <pic:pic xmlns:pic="http://schemas.openxmlformats.org/drawingml/2006/picture">
+                  <pic:nvPicPr>
+                    <pic:cNvPr id="1" name=""/>
+                    <pic:cNvPicPr/>
+                  </pic:nvPicPr>
+                  <pic:blipFill>
+                    <a:blip r:embed="rId71"/>
+                    <a:stretch>
+                      <a:fillRect/>
+                    </a:stretch>
+                  </pic:blipFill>
+                  <pic:spPr>
+                    <a:xfrm>
+                      <a:off x="0" y="0"/>
+                      <a:ext cx="5731510" cy="644525"/>
+                    </a:xfrm>
+                    <a:prstGeom prst="rect">
+                      <a:avLst/>
+                    </a:prstGeom>
+                  </pic:spPr>
+                </pic:pic>
+              </a:graphicData>
+            </a:graphic>
+          </wp:anchor>
+        </w:drawing>
+      </w:r>
+    </w:p>
+    <w:p>
+      <w:pPr>
+        <w:rPr>
+          <w:noProof/>
+        </w:rPr>
+      </w:pPr>
+      <w:r>
+        <w:rPr>
+          <w:noProof/>
+        </w:rPr>
+        <w:drawing>
+          <wp:anchor distT="0" distB="0" distL="114300" distR="114300" simplePos="0" relativeHeight="251737112" behindDoc="0" locked="0" layoutInCell="1" allowOverlap="1" wp14:anchorId="15122E3C" wp14:editId="3ADA3C2E">
+            <wp:simplePos x="0" y="0"/>
+            <wp:positionH relativeFrom="margin">
+              <wp:align>left</wp:align>
+            </wp:positionH>
+            <wp:positionV relativeFrom="paragraph">
+              <wp:posOffset>875030</wp:posOffset>
             </wp:positionV>
             <wp:extent cx="5731510" cy="1358265"/>
             <wp:effectExtent l="0" t="0" r="2540" b="0"/>
@@ -17107,7 +18317,7 @@
                     <pic:cNvPicPr/>
                   </pic:nvPicPr>
                   <pic:blipFill>
-                    <a:blip r:embed="rId70"/>
+                    <a:blip r:embed="rId72"/>
                     <a:stretch>
                       <a:fillRect/>
                     </a:stretch>
@@ -17157,15 +18367,14 @@
         <w:rPr>
           <w:noProof/>
         </w:rPr>
-        <w:lastRenderedPageBreak/>
         <w:drawing>
-          <wp:anchor distT="0" distB="0" distL="114300" distR="114300" simplePos="0" relativeHeight="251873304" behindDoc="0" locked="0" layoutInCell="1" allowOverlap="1" wp14:anchorId="6461F72F" wp14:editId="1D54AB4E">
+          <wp:anchor distT="0" distB="0" distL="114300" distR="114300" simplePos="0" relativeHeight="251873304" behindDoc="0" locked="0" layoutInCell="1" allowOverlap="1" wp14:anchorId="6461F72F" wp14:editId="3D0020FB">
             <wp:simplePos x="0" y="0"/>
             <wp:positionH relativeFrom="margin">
-              <wp:align>right</wp:align>
+              <wp:align>left</wp:align>
             </wp:positionH>
             <wp:positionV relativeFrom="paragraph">
-              <wp:posOffset>2888864</wp:posOffset>
+              <wp:posOffset>3071495</wp:posOffset>
             </wp:positionV>
             <wp:extent cx="5731510" cy="2853055"/>
             <wp:effectExtent l="0" t="0" r="2540" b="4445"/>
@@ -17190,7 +18399,7 @@
                     <pic:cNvPicPr/>
                   </pic:nvPicPr>
                   <pic:blipFill>
-                    <a:blip r:embed="rId71"/>
+                    <a:blip r:embed="rId73"/>
                     <a:stretch>
                       <a:fillRect/>
                     </a:stretch>
@@ -17211,7 +18420,15 @@
         </w:drawing>
       </w:r>
       <w:r>
-        <w:t>The form has the ‘/search’ action and the post method, so it will use that method to send the input to the Flask code, which is expected to display a page on the /search extension. The input form contains two elements – a text input and a Datalist. The text input works in the same way to the message input above, except that as there is no submit button. Whilst I could have added a submit button for the same reason that I added a submit button for the message bar (added clarity), I felt like that would have added unnecessary clutter to the header, and I added a (not clickable) search icon inside the search bar which should make the function clear enough. I used the following CSS to create the search bar:</w:t>
+        <w:t xml:space="preserve">The form has the ‘/search’ action and the post method, so it will use that method to send the input to the Flask code, which is expected to display a page on the /search extension. The input form contains two elements – a text input and a </w:t>
+      </w:r>
+      <w:proofErr w:type="spellStart"/>
+      <w:r>
+        <w:t>Datalist</w:t>
+      </w:r>
+      <w:proofErr w:type="spellEnd"/>
+      <w:r>
+        <w:t>. The text input works in the same way to the message input above, except that as there is no submit button. Whilst I could have added a submit button for the same reason that I added a submit button for the message bar (added clarity), I felt like that would have added unnecessary clutter to the header, and I added a (not clickable) search icon inside the search bar which should make the function clear enough. I used the following CSS to create the search bar:</w:t>
       </w:r>
       <w:r>
         <w:rPr>
@@ -17245,7 +18462,11 @@
     </w:p>
     <w:p>
       <w:r>
-        <w:t xml:space="preserve">Similarly </w:t>
+        <w:lastRenderedPageBreak/>
+        <w:t>Similarly,</w:t>
+      </w:r>
+      <w:r>
+        <w:t xml:space="preserve"> </w:t>
       </w:r>
       <w:r>
         <w:t xml:space="preserve">to the message input, I use a different colour to the page background, as well as a </w:t>
@@ -17318,7 +18539,7 @@
                     <pic:cNvPicPr/>
                   </pic:nvPicPr>
                   <pic:blipFill>
-                    <a:blip r:embed="rId72"/>
+                    <a:blip r:embed="rId74"/>
                     <a:stretch>
                       <a:fillRect/>
                     </a:stretch>
@@ -17352,7 +18573,6 @@
         <w:rPr>
           <w:noProof/>
         </w:rPr>
-        <w:lastRenderedPageBreak/>
         <w:drawing>
           <wp:anchor distT="0" distB="0" distL="114300" distR="114300" simplePos="0" relativeHeight="251755544" behindDoc="0" locked="0" layoutInCell="1" allowOverlap="1" wp14:anchorId="0B7FEC72" wp14:editId="483E249D">
             <wp:simplePos x="0" y="0"/>
@@ -17385,7 +18605,7 @@
                     <pic:cNvPicPr/>
                   </pic:nvPicPr>
                   <pic:blipFill>
-                    <a:blip r:embed="rId73"/>
+                    <a:blip r:embed="rId75"/>
                     <a:stretch>
                       <a:fillRect/>
                     </a:stretch>
@@ -17450,7 +18670,7 @@
                     <pic:cNvPicPr/>
                   </pic:nvPicPr>
                   <pic:blipFill>
-                    <a:blip r:embed="rId74"/>
+                    <a:blip r:embed="rId76"/>
                     <a:stretch>
                       <a:fillRect/>
                     </a:stretch>
@@ -17536,14 +18756,27 @@
                             <w:r>
                               <w:t xml:space="preserve">Figure </w:t>
                             </w:r>
-                            <w:fldSimple w:instr=" SEQ Figure \* ARABIC ">
-                              <w:r>
-                                <w:rPr>
-                                  <w:noProof/>
-                                </w:rPr>
-                                <w:t>21</w:t>
-                              </w:r>
-                            </w:fldSimple>
+                            <w:r>
+                              <w:fldChar w:fldCharType="begin"/>
+                            </w:r>
+                            <w:r>
+                              <w:instrText xml:space="preserve"> SEQ Figure \* ARABIC </w:instrText>
+                            </w:r>
+                            <w:r>
+                              <w:fldChar w:fldCharType="separate"/>
+                            </w:r>
+                            <w:r>
+                              <w:rPr>
+                                <w:noProof/>
+                              </w:rPr>
+                              <w:t>22</w:t>
+                            </w:r>
+                            <w:r>
+                              <w:rPr>
+                                <w:noProof/>
+                              </w:rPr>
+                              <w:fldChar w:fldCharType="end"/>
+                            </w:r>
                             <w:bookmarkEnd w:id="82"/>
                           </w:p>
                         </w:txbxContent>
@@ -17562,7 +18795,7 @@
           </mc:Choice>
           <mc:Fallback>
             <w:pict>
-              <v:shape w14:anchorId="17D83859" id="Text Box 105" o:spid="_x0000_s1046" type="#_x0000_t202" style="position:absolute;margin-left:-3.6pt;margin-top:346.4pt;width:140.4pt;height:.05pt;z-index:-251451368;visibility:visible;mso-wrap-style:square;mso-wrap-distance-left:9pt;mso-wrap-distance-top:0;mso-wrap-distance-right:9pt;mso-wrap-distance-bottom:0;mso-position-horizontal:absolute;mso-position-horizontal-relative:text;mso-position-vertical:absolute;mso-position-vertical-relative:text;v-text-anchor:top" o:gfxdata="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" stroked="f">
+              <v:shape w14:anchorId="17D83859" id="Text Box 105" o:spid="_x0000_s1047" type="#_x0000_t202" style="position:absolute;margin-left:-3.6pt;margin-top:346.4pt;width:140.4pt;height:.05pt;z-index:-251451368;visibility:visible;mso-wrap-style:square;mso-wrap-distance-left:9pt;mso-wrap-distance-top:0;mso-wrap-distance-right:9pt;mso-wrap-distance-bottom:0;mso-position-horizontal:absolute;mso-position-horizontal-relative:text;mso-position-vertical:absolute;mso-position-vertical-relative:text;v-text-anchor:top" o:gfxdata="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" stroked="f">
                 <v:textbox style="mso-fit-shape-to-text:t" inset="0,0,0,0">
                   <w:txbxContent>
                     <w:p>
@@ -17576,14 +18809,27 @@
                       <w:r>
                         <w:t xml:space="preserve">Figure </w:t>
                       </w:r>
-                      <w:fldSimple w:instr=" SEQ Figure \* ARABIC ">
-                        <w:r>
-                          <w:rPr>
-                            <w:noProof/>
-                          </w:rPr>
-                          <w:t>21</w:t>
-                        </w:r>
-                      </w:fldSimple>
+                      <w:r>
+                        <w:fldChar w:fldCharType="begin"/>
+                      </w:r>
+                      <w:r>
+                        <w:instrText xml:space="preserve"> SEQ Figure \* ARABIC </w:instrText>
+                      </w:r>
+                      <w:r>
+                        <w:fldChar w:fldCharType="separate"/>
+                      </w:r>
+                      <w:r>
+                        <w:rPr>
+                          <w:noProof/>
+                        </w:rPr>
+                        <w:t>22</w:t>
+                      </w:r>
+                      <w:r>
+                        <w:rPr>
+                          <w:noProof/>
+                        </w:rPr>
+                        <w:fldChar w:fldCharType="end"/>
+                      </w:r>
                       <w:bookmarkEnd w:id="83"/>
                     </w:p>
                   </w:txbxContent>
@@ -17630,7 +18876,7 @@
                     <pic:cNvPicPr/>
                   </pic:nvPicPr>
                   <pic:blipFill>
-                    <a:blip r:embed="rId75"/>
+                    <a:blip r:embed="rId77"/>
                     <a:stretch>
                       <a:fillRect/>
                     </a:stretch>
@@ -17675,7 +18921,10 @@
         <w:t xml:space="preserve">chatbot-select div and the border of the sidebar, as seen </w:t>
       </w:r>
       <w:r>
-        <w:t xml:space="preserve">in </w:t>
+        <w:t>in</w:t>
+      </w:r>
+      <w:r>
+        <w:t xml:space="preserve"> </w:t>
       </w:r>
       <w:r>
         <w:fldChar w:fldCharType="begin"/>
@@ -17693,7 +18942,7 @@
         <w:rPr>
           <w:noProof/>
         </w:rPr>
-        <w:t>21</w:t>
+        <w:t>22</w:t>
       </w:r>
       <w:r>
         <w:fldChar w:fldCharType="end"/>
@@ -17785,7 +19034,14 @@
         <w:rPr>
           <w:noProof/>
         </w:rPr>
-        <w:t xml:space="preserve">height of the image to auto, allowing it to scale proportionally to the width to prevent image distortion, using a larger width would have meant </w:t>
+        <w:t xml:space="preserve">height of the image to auto, allowing it to scale proportionally to the width to prevent </w:t>
+      </w:r>
+      <w:r>
+        <w:rPr>
+          <w:noProof/>
+        </w:rPr>
+        <w:lastRenderedPageBreak/>
+        <w:t xml:space="preserve">image distortion, using a larger width would have meant </w:t>
       </w:r>
       <w:r>
         <w:rPr>
@@ -17872,7 +19128,7 @@
                     <pic:cNvPicPr/>
                   </pic:nvPicPr>
                   <pic:blipFill>
-                    <a:blip r:embed="rId76"/>
+                    <a:blip r:embed="rId78"/>
                     <a:stretch>
                       <a:fillRect/>
                     </a:stretch>
@@ -17913,11 +19169,7 @@
         <w:t xml:space="preserve"> any method to send data as no data is sent. It simply triggers </w:t>
       </w:r>
       <w:r>
-        <w:t xml:space="preserve">a function in the flask program which should display a </w:t>
-      </w:r>
-      <w:r>
-        <w:lastRenderedPageBreak/>
-        <w:t xml:space="preserve">different page, without the need to send any data. The form only contains a single element </w:t>
+        <w:t xml:space="preserve">a function in the flask program which should display a different page, without the need to send any data. The form only contains a single element </w:t>
       </w:r>
       <w:r>
         <w:t>–</w:t>
@@ -17966,7 +19218,7 @@
                     <pic:cNvPicPr/>
                   </pic:nvPicPr>
                   <pic:blipFill>
-                    <a:blip r:embed="rId77"/>
+                    <a:blip r:embed="rId79"/>
                     <a:stretch>
                       <a:fillRect/>
                     </a:stretch>
@@ -18004,10 +19256,26 @@
     </w:p>
     <w:p>
       <w:r>
-        <w:t xml:space="preserve">The settings div becomes a flex container, which uses the ‘justify-content: left’ </w:t>
-      </w:r>
-      <w:r>
-        <w:t xml:space="preserve">property to ensure that the flex boxes go across the container from left to right, and ‘align-items: center’ to </w:t>
+        <w:t>The settings div becomes a flex container, which uses the ‘justify-</w:t>
+      </w:r>
+      <w:proofErr w:type="gramStart"/>
+      <w:r>
+        <w:t>content:</w:t>
+      </w:r>
+      <w:proofErr w:type="gramEnd"/>
+      <w:r>
+        <w:t xml:space="preserve"> left’ </w:t>
+      </w:r>
+      <w:r>
+        <w:t xml:space="preserve">property to ensure that the flex boxes go across the container from left to right, and ‘align-items: </w:t>
+      </w:r>
+      <w:proofErr w:type="spellStart"/>
+      <w:r>
+        <w:t>center</w:t>
+      </w:r>
+      <w:proofErr w:type="spellEnd"/>
+      <w:r>
+        <w:t xml:space="preserve">’ to </w:t>
       </w:r>
       <w:r>
         <w:t xml:space="preserve">ensure that the items are vertically centred. As there is only one element, it </w:t>
@@ -18053,7 +19321,7 @@
                     <pic:cNvPicPr/>
                   </pic:nvPicPr>
                   <pic:blipFill>
-                    <a:blip r:embed="rId78"/>
+                    <a:blip r:embed="rId80"/>
                     <a:stretch>
                       <a:fillRect/>
                     </a:stretch>
@@ -18131,7 +19399,6 @@
       </w:pPr>
       <w:bookmarkStart w:id="85" w:name="_Toc125554885"/>
       <w:r>
-        <w:lastRenderedPageBreak/>
         <w:t>Creating the messages page</w:t>
       </w:r>
       <w:bookmarkEnd w:id="85"/>
@@ -18187,7 +19454,7 @@
                     <pic:cNvPicPr/>
                   </pic:nvPicPr>
                   <pic:blipFill>
-                    <a:blip r:embed="rId79"/>
+                    <a:blip r:embed="rId81"/>
                     <a:stretch>
                       <a:fillRect/>
                     </a:stretch>
@@ -18233,7 +19500,10 @@
         <w:t xml:space="preserve"> above the message form</w:t>
       </w:r>
       <w:r>
-        <w:t xml:space="preserve">, as shown in </w:t>
+        <w:t>, as shown in</w:t>
+      </w:r>
+      <w:r>
+        <w:t xml:space="preserve"> </w:t>
       </w:r>
       <w:r>
         <w:fldChar w:fldCharType="begin"/>
@@ -18251,7 +19521,7 @@
         <w:rPr>
           <w:noProof/>
         </w:rPr>
-        <w:t>22</w:t>
+        <w:t>23</w:t>
       </w:r>
       <w:r>
         <w:fldChar w:fldCharType="end"/>
@@ -18265,6 +19535,7 @@
         <w:rPr>
           <w:noProof/>
         </w:rPr>
+        <w:lastRenderedPageBreak/>
         <mc:AlternateContent>
           <mc:Choice Requires="wps">
             <w:drawing>
@@ -18320,14 +19591,27 @@
                             <w:r>
                               <w:t xml:space="preserve">Figure </w:t>
                             </w:r>
-                            <w:fldSimple w:instr=" SEQ Figure \* ARABIC ">
-                              <w:r>
-                                <w:rPr>
-                                  <w:noProof/>
-                                </w:rPr>
-                                <w:t>22</w:t>
-                              </w:r>
-                            </w:fldSimple>
+                            <w:r>
+                              <w:fldChar w:fldCharType="begin"/>
+                            </w:r>
+                            <w:r>
+                              <w:instrText xml:space="preserve"> SEQ Figure \* ARABIC </w:instrText>
+                            </w:r>
+                            <w:r>
+                              <w:fldChar w:fldCharType="separate"/>
+                            </w:r>
+                            <w:r>
+                              <w:rPr>
+                                <w:noProof/>
+                              </w:rPr>
+                              <w:t>23</w:t>
+                            </w:r>
+                            <w:r>
+                              <w:rPr>
+                                <w:noProof/>
+                              </w:rPr>
+                              <w:fldChar w:fldCharType="end"/>
+                            </w:r>
                             <w:bookmarkEnd w:id="86"/>
                           </w:p>
                         </w:txbxContent>
@@ -18346,7 +19630,7 @@
           </mc:Choice>
           <mc:Fallback>
             <w:pict>
-              <v:shape w14:anchorId="7B08F197" id="Text Box 106" o:spid="_x0000_s1047" type="#_x0000_t202" style="position:absolute;margin-left:0;margin-top:158.3pt;width:303.9pt;height:.05pt;z-index:-251449320;visibility:visible;mso-wrap-style:square;mso-wrap-distance-left:9pt;mso-wrap-distance-top:0;mso-wrap-distance-right:9pt;mso-wrap-distance-bottom:0;mso-position-horizontal:absolute;mso-position-horizontal-relative:text;mso-position-vertical:absolute;mso-position-vertical-relative:text;v-text-anchor:top" o:gfxdata="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" stroked="f">
+              <v:shape w14:anchorId="7B08F197" id="Text Box 106" o:spid="_x0000_s1048" type="#_x0000_t202" style="position:absolute;margin-left:0;margin-top:158.3pt;width:303.9pt;height:.05pt;z-index:-251449320;visibility:visible;mso-wrap-style:square;mso-wrap-distance-left:9pt;mso-wrap-distance-top:0;mso-wrap-distance-right:9pt;mso-wrap-distance-bottom:0;mso-position-horizontal:absolute;mso-position-horizontal-relative:text;mso-position-vertical:absolute;mso-position-vertical-relative:text;v-text-anchor:top" o:gfxdata="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" stroked="f">
                 <v:textbox style="mso-fit-shape-to-text:t" inset="0,0,0,0">
                   <w:txbxContent>
                     <w:p>
@@ -18360,14 +19644,27 @@
                       <w:r>
                         <w:t xml:space="preserve">Figure </w:t>
                       </w:r>
-                      <w:fldSimple w:instr=" SEQ Figure \* ARABIC ">
-                        <w:r>
-                          <w:rPr>
-                            <w:noProof/>
-                          </w:rPr>
-                          <w:t>22</w:t>
-                        </w:r>
-                      </w:fldSimple>
+                      <w:r>
+                        <w:fldChar w:fldCharType="begin"/>
+                      </w:r>
+                      <w:r>
+                        <w:instrText xml:space="preserve"> SEQ Figure \* ARABIC </w:instrText>
+                      </w:r>
+                      <w:r>
+                        <w:fldChar w:fldCharType="separate"/>
+                      </w:r>
+                      <w:r>
+                        <w:rPr>
+                          <w:noProof/>
+                        </w:rPr>
+                        <w:t>23</w:t>
+                      </w:r>
+                      <w:r>
+                        <w:rPr>
+                          <w:noProof/>
+                        </w:rPr>
+                        <w:fldChar w:fldCharType="end"/>
+                      </w:r>
                       <w:bookmarkEnd w:id="87"/>
                     </w:p>
                   </w:txbxContent>
@@ -18414,7 +19711,7 @@
                     <pic:cNvPicPr/>
                   </pic:nvPicPr>
                   <pic:blipFill>
-                    <a:blip r:embed="rId80"/>
+                    <a:blip r:embed="rId82"/>
                     <a:stretch>
                       <a:fillRect/>
                     </a:stretch>
@@ -18537,7 +19834,6 @@
     </w:p>
     <w:p>
       <w:r>
-        <w:lastRenderedPageBreak/>
         <w:t xml:space="preserve">For </w:t>
       </w:r>
       <w:r>
@@ -18594,7 +19890,7 @@
                     <pic:cNvPicPr/>
                   </pic:nvPicPr>
                   <pic:blipFill>
-                    <a:blip r:embed="rId81"/>
+                    <a:blip r:embed="rId83"/>
                     <a:stretch>
                       <a:fillRect/>
                     </a:stretch>
@@ -18667,7 +19963,7 @@
                     <pic:cNvPicPr/>
                   </pic:nvPicPr>
                   <pic:blipFill>
-                    <a:blip r:embed="rId82"/>
+                    <a:blip r:embed="rId84"/>
                     <a:stretch>
                       <a:fillRect/>
                     </a:stretch>
@@ -18697,7 +19993,11 @@
         <w:t xml:space="preserve">, I used percentage units instead of </w:t>
       </w:r>
       <w:r>
-        <w:t xml:space="preserve">vh and vw units. This is because vh and vw are relative to the entire size of the viewport (the </w:t>
+        <w:t xml:space="preserve">vh and vw units. This is because vh and vw are relative to the entire size of the </w:t>
+      </w:r>
+      <w:r>
+        <w:lastRenderedPageBreak/>
+        <w:t xml:space="preserve">viewport (the </w:t>
       </w:r>
       <w:r>
         <w:t xml:space="preserve">area of the page viewable to the user), whereas percentage units </w:t>
@@ -18775,14 +20075,27 @@
                             <w:r>
                               <w:t xml:space="preserve">Figure </w:t>
                             </w:r>
-                            <w:fldSimple w:instr=" SEQ Figure \* ARABIC ">
-                              <w:r>
-                                <w:rPr>
-                                  <w:noProof/>
-                                </w:rPr>
-                                <w:t>23</w:t>
-                              </w:r>
-                            </w:fldSimple>
+                            <w:r>
+                              <w:fldChar w:fldCharType="begin"/>
+                            </w:r>
+                            <w:r>
+                              <w:instrText xml:space="preserve"> SEQ Figure \* ARABIC </w:instrText>
+                            </w:r>
+                            <w:r>
+                              <w:fldChar w:fldCharType="separate"/>
+                            </w:r>
+                            <w:r>
+                              <w:rPr>
+                                <w:noProof/>
+                              </w:rPr>
+                              <w:t>24</w:t>
+                            </w:r>
+                            <w:r>
+                              <w:rPr>
+                                <w:noProof/>
+                              </w:rPr>
+                              <w:fldChar w:fldCharType="end"/>
+                            </w:r>
                             <w:bookmarkEnd w:id="88"/>
                           </w:p>
                         </w:txbxContent>
@@ -18801,7 +20114,7 @@
           </mc:Choice>
           <mc:Fallback>
             <w:pict>
-              <v:shape w14:anchorId="144BF99A" id="Text Box 87" o:spid="_x0000_s1048" type="#_x0000_t202" style="position:absolute;margin-left:0;margin-top:247.45pt;width:451.3pt;height:.05pt;z-index:-251400168;visibility:visible;mso-wrap-style:square;mso-wrap-distance-left:9pt;mso-wrap-distance-top:0;mso-wrap-distance-right:9pt;mso-wrap-distance-bottom:0;mso-position-horizontal:absolute;mso-position-horizontal-relative:text;mso-position-vertical:absolute;mso-position-vertical-relative:text;v-text-anchor:top" o:gfxdata="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" stroked="f">
+              <v:shape w14:anchorId="144BF99A" id="Text Box 87" o:spid="_x0000_s1049" type="#_x0000_t202" style="position:absolute;margin-left:0;margin-top:247.45pt;width:451.3pt;height:.05pt;z-index:-251400168;visibility:visible;mso-wrap-style:square;mso-wrap-distance-left:9pt;mso-wrap-distance-top:0;mso-wrap-distance-right:9pt;mso-wrap-distance-bottom:0;mso-position-horizontal:absolute;mso-position-horizontal-relative:text;mso-position-vertical:absolute;mso-position-vertical-relative:text;v-text-anchor:top" o:gfxdata="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" stroked="f">
                 <v:textbox style="mso-fit-shape-to-text:t" inset="0,0,0,0">
                   <w:txbxContent>
                     <w:p>
@@ -18815,14 +20128,27 @@
                       <w:r>
                         <w:t xml:space="preserve">Figure </w:t>
                       </w:r>
-                      <w:fldSimple w:instr=" SEQ Figure \* ARABIC ">
-                        <w:r>
-                          <w:rPr>
-                            <w:noProof/>
-                          </w:rPr>
-                          <w:t>23</w:t>
-                        </w:r>
-                      </w:fldSimple>
+                      <w:r>
+                        <w:fldChar w:fldCharType="begin"/>
+                      </w:r>
+                      <w:r>
+                        <w:instrText xml:space="preserve"> SEQ Figure \* ARABIC </w:instrText>
+                      </w:r>
+                      <w:r>
+                        <w:fldChar w:fldCharType="separate"/>
+                      </w:r>
+                      <w:r>
+                        <w:rPr>
+                          <w:noProof/>
+                        </w:rPr>
+                        <w:t>24</w:t>
+                      </w:r>
+                      <w:r>
+                        <w:rPr>
+                          <w:noProof/>
+                        </w:rPr>
+                        <w:fldChar w:fldCharType="end"/>
+                      </w:r>
                       <w:bookmarkEnd w:id="89"/>
                     </w:p>
                   </w:txbxContent>
@@ -18869,7 +20195,7 @@
                     <pic:cNvPicPr/>
                   </pic:nvPicPr>
                   <pic:blipFill>
-                    <a:blip r:embed="rId83"/>
+                    <a:blip r:embed="rId85"/>
                     <a:stretch>
                       <a:fillRect/>
                     </a:stretch>
@@ -18893,7 +20219,10 @@
         <w:t xml:space="preserve">This HTML and CSS produces the page shown below. </w:t>
       </w:r>
       <w:r>
-        <w:t xml:space="preserve">In </w:t>
+        <w:t>In</w:t>
+      </w:r>
+      <w:r>
+        <w:t xml:space="preserve"> </w:t>
       </w:r>
       <w:r>
         <w:fldChar w:fldCharType="begin"/>
@@ -18911,7 +20240,7 @@
         <w:rPr>
           <w:noProof/>
         </w:rPr>
-        <w:t>23</w:t>
+        <w:t>24</w:t>
       </w:r>
       <w:r>
         <w:fldChar w:fldCharType="end"/>
@@ -18992,14 +20321,27 @@
                             <w:r>
                               <w:t xml:space="preserve">Figure </w:t>
                             </w:r>
-                            <w:fldSimple w:instr=" SEQ Figure \* ARABIC ">
-                              <w:r>
-                                <w:rPr>
-                                  <w:noProof/>
-                                </w:rPr>
-                                <w:t>24</w:t>
-                              </w:r>
-                            </w:fldSimple>
+                            <w:r>
+                              <w:fldChar w:fldCharType="begin"/>
+                            </w:r>
+                            <w:r>
+                              <w:instrText xml:space="preserve"> SEQ Figure \* ARABIC </w:instrText>
+                            </w:r>
+                            <w:r>
+                              <w:fldChar w:fldCharType="separate"/>
+                            </w:r>
+                            <w:r>
+                              <w:rPr>
+                                <w:noProof/>
+                              </w:rPr>
+                              <w:t>25</w:t>
+                            </w:r>
+                            <w:r>
+                              <w:rPr>
+                                <w:noProof/>
+                              </w:rPr>
+                              <w:fldChar w:fldCharType="end"/>
+                            </w:r>
                             <w:bookmarkEnd w:id="90"/>
                           </w:p>
                         </w:txbxContent>
@@ -19018,7 +20360,7 @@
           </mc:Choice>
           <mc:Fallback>
             <w:pict>
-              <v:shape w14:anchorId="08BE7D0B" id="Text Box 88" o:spid="_x0000_s1049" type="#_x0000_t202" style="position:absolute;margin-left:0;margin-top:231.05pt;width:451.3pt;height:.05pt;z-index:-251398120;visibility:visible;mso-wrap-style:square;mso-wrap-distance-left:9pt;mso-wrap-distance-top:0;mso-wrap-distance-right:9pt;mso-wrap-distance-bottom:0;mso-position-horizontal:absolute;mso-position-horizontal-relative:text;mso-position-vertical:absolute;mso-position-vertical-relative:text;v-text-anchor:top" o:gfxdata="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" stroked="f">
+              <v:shape w14:anchorId="08BE7D0B" id="Text Box 88" o:spid="_x0000_s1050" type="#_x0000_t202" style="position:absolute;margin-left:0;margin-top:231.05pt;width:451.3pt;height:.05pt;z-index:-251398120;visibility:visible;mso-wrap-style:square;mso-wrap-distance-left:9pt;mso-wrap-distance-top:0;mso-wrap-distance-right:9pt;mso-wrap-distance-bottom:0;mso-position-horizontal:absolute;mso-position-horizontal-relative:text;mso-position-vertical:absolute;mso-position-vertical-relative:text;v-text-anchor:top" o:gfxdata="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" stroked="f">
                 <v:textbox style="mso-fit-shape-to-text:t" inset="0,0,0,0">
                   <w:txbxContent>
                     <w:p>
@@ -19032,14 +20374,27 @@
                       <w:r>
                         <w:t xml:space="preserve">Figure </w:t>
                       </w:r>
-                      <w:fldSimple w:instr=" SEQ Figure \* ARABIC ">
-                        <w:r>
-                          <w:rPr>
-                            <w:noProof/>
-                          </w:rPr>
-                          <w:t>24</w:t>
-                        </w:r>
-                      </w:fldSimple>
+                      <w:r>
+                        <w:fldChar w:fldCharType="begin"/>
+                      </w:r>
+                      <w:r>
+                        <w:instrText xml:space="preserve"> SEQ Figure \* ARABIC </w:instrText>
+                      </w:r>
+                      <w:r>
+                        <w:fldChar w:fldCharType="separate"/>
+                      </w:r>
+                      <w:r>
+                        <w:rPr>
+                          <w:noProof/>
+                        </w:rPr>
+                        <w:t>25</w:t>
+                      </w:r>
+                      <w:r>
+                        <w:rPr>
+                          <w:noProof/>
+                        </w:rPr>
+                        <w:fldChar w:fldCharType="end"/>
+                      </w:r>
                       <w:bookmarkEnd w:id="91"/>
                     </w:p>
                   </w:txbxContent>
@@ -19086,7 +20441,7 @@
                     <pic:cNvPicPr/>
                   </pic:nvPicPr>
                   <pic:blipFill>
-                    <a:blip r:embed="rId84"/>
+                    <a:blip r:embed="rId86"/>
                     <a:stretch>
                       <a:fillRect/>
                     </a:stretch>
@@ -19156,7 +20511,7 @@
                     <pic:cNvPicPr/>
                   </pic:nvPicPr>
                   <pic:blipFill>
-                    <a:blip r:embed="rId85"/>
+                    <a:blip r:embed="rId87"/>
                     <a:stretch>
                       <a:fillRect/>
                     </a:stretch>
@@ -19236,7 +20591,7 @@
                     <pic:cNvPicPr/>
                   </pic:nvPicPr>
                   <pic:blipFill>
-                    <a:blip r:embed="rId86"/>
+                    <a:blip r:embed="rId88"/>
                     <a:stretch>
                       <a:fillRect/>
                     </a:stretch>
@@ -19298,7 +20653,7 @@
                     <pic:cNvPicPr/>
                   </pic:nvPicPr>
                   <pic:blipFill>
-                    <a:blip r:embed="rId87"/>
+                    <a:blip r:embed="rId89"/>
                     <a:stretch>
                       <a:fillRect/>
                     </a:stretch>
@@ -19360,7 +20715,7 @@
                     <pic:cNvPicPr/>
                   </pic:nvPicPr>
                   <pic:blipFill>
-                    <a:blip r:embed="rId88"/>
+                    <a:blip r:embed="rId90"/>
                     <a:stretch>
                       <a:fillRect/>
                     </a:stretch>
@@ -19429,7 +20784,15 @@
         <w:t>originally,</w:t>
       </w:r>
       <w:r>
-        <w:t xml:space="preserve"> I tried to use a div which would contain and &lt;img&gt; tag</w:t>
+        <w:t xml:space="preserve"> I tried to use a div which would contain and &lt;</w:t>
+      </w:r>
+      <w:proofErr w:type="spellStart"/>
+      <w:r>
+        <w:t>img</w:t>
+      </w:r>
+      <w:proofErr w:type="spellEnd"/>
+      <w:r>
+        <w:t>&gt; tag</w:t>
       </w:r>
       <w:r>
         <w:t xml:space="preserve"> for that chatbot icon</w:t>
@@ -19461,7 +20824,15 @@
         <w:t>centre</w:t>
       </w:r>
       <w:r>
-        <w:t xml:space="preserve"> it using line </w:t>
+        <w:t xml:space="preserve"> it </w:t>
+      </w:r>
+      <w:proofErr w:type="gramStart"/>
+      <w:r>
+        <w:t>using</w:t>
+      </w:r>
+      <w:proofErr w:type="gramEnd"/>
+      <w:r>
+        <w:t xml:space="preserve"> line </w:t>
       </w:r>
       <w:r>
         <w:t xml:space="preserve">76. </w:t>
@@ -19504,7 +20875,7 @@
                     <pic:cNvPicPr/>
                   </pic:nvPicPr>
                   <pic:blipFill>
-                    <a:blip r:embed="rId89"/>
+                    <a:blip r:embed="rId91"/>
                     <a:stretch>
                       <a:fillRect/>
                     </a:stretch>
@@ -19586,7 +20957,7 @@
                     <pic:cNvPicPr/>
                   </pic:nvPicPr>
                   <pic:blipFill>
-                    <a:blip r:embed="rId90"/>
+                    <a:blip r:embed="rId92"/>
                     <a:stretch>
                       <a:fillRect/>
                     </a:stretch>
@@ -19674,7 +21045,7 @@
                     <pic:cNvPicPr/>
                   </pic:nvPicPr>
                   <pic:blipFill rotWithShape="1">
-                    <a:blip r:embed="rId91"/>
+                    <a:blip r:embed="rId93"/>
                     <a:srcRect b="22735"/>
                     <a:stretch/>
                   </pic:blipFill>
@@ -19732,7 +21103,15 @@
         <w:t xml:space="preserve">Explicitly using the </w:t>
       </w:r>
       <w:r>
-        <w:t xml:space="preserve">‘-ms-transform’ property ensures that the styling will work the same on all browsers a user may access the web page from, including internet explorer. Ensuring compatibility for all browsers like this lowers the barrier to entry for using my web app, therefore ensuring that </w:t>
+        <w:t>‘-</w:t>
+      </w:r>
+      <w:proofErr w:type="spellStart"/>
+      <w:r>
+        <w:t>ms</w:t>
+      </w:r>
+      <w:proofErr w:type="spellEnd"/>
+      <w:r>
+        <w:t xml:space="preserve">-transform’ property ensures that the styling will work the same on all browsers a user may access the web page from, including internet explorer. Ensuring compatibility for all browsers like this lowers the barrier to entry for using my web app, therefore ensuring that </w:t>
       </w:r>
       <w:r>
         <w:t>the greatest</w:t>
@@ -19784,7 +21163,7 @@
                     <pic:cNvPicPr/>
                   </pic:nvPicPr>
                   <pic:blipFill>
-                    <a:blip r:embed="rId92"/>
+                    <a:blip r:embed="rId94"/>
                     <a:stretch>
                       <a:fillRect/>
                     </a:stretch>
@@ -19902,7 +21281,7 @@
                     <pic:cNvPicPr/>
                   </pic:nvPicPr>
                   <pic:blipFill>
-                    <a:blip r:embed="rId93"/>
+                    <a:blip r:embed="rId95"/>
                     <a:stretch>
                       <a:fillRect/>
                     </a:stretch>
@@ -19925,6 +21304,9 @@
     </w:p>
     <w:p>
       <w:r>
+        <w:rPr>
+          <w:noProof/>
+        </w:rPr>
         <w:drawing>
           <wp:anchor distT="0" distB="0" distL="114300" distR="114300" simplePos="0" relativeHeight="251901976" behindDoc="0" locked="0" layoutInCell="1" allowOverlap="1" wp14:anchorId="453C9F06" wp14:editId="1000A707">
             <wp:simplePos x="0" y="0"/>
@@ -19957,7 +21339,7 @@
                     <pic:cNvPicPr/>
                   </pic:nvPicPr>
                   <pic:blipFill>
-                    <a:blip r:embed="rId94"/>
+                    <a:blip r:embed="rId96"/>
                     <a:stretch>
                       <a:fillRect/>
                     </a:stretch>
@@ -20117,13 +21499,34 @@
         <w:t>The close button</w:t>
       </w:r>
       <w:r>
-        <w:t xml:space="preserve"> is a button that makes use of Bootstrap’s ‘btn’, ‘btn-info’ and ‘</w:t>
-      </w:r>
+        <w:t xml:space="preserve"> is a button that makes use of Bootstrap’s ‘</w:t>
+      </w:r>
+      <w:proofErr w:type="spellStart"/>
+      <w:r>
+        <w:t>btn</w:t>
+      </w:r>
+      <w:proofErr w:type="spellEnd"/>
+      <w:r>
+        <w:t>’, ‘</w:t>
+      </w:r>
+      <w:proofErr w:type="spellStart"/>
+      <w:r>
+        <w:t>btn</w:t>
+      </w:r>
+      <w:proofErr w:type="spellEnd"/>
+      <w:r>
+        <w:t>-info’ and ‘</w:t>
+      </w:r>
+      <w:proofErr w:type="spellStart"/>
       <w:r>
         <w:t>btn-l</w:t>
       </w:r>
       <w:r>
-        <w:t xml:space="preserve">g’ classes, as well as the ‘data-toggle’ and ‘data-target’ attributes to control the modal. </w:t>
+        <w:t>g</w:t>
+      </w:r>
+      <w:proofErr w:type="spellEnd"/>
+      <w:r>
+        <w:t xml:space="preserve">’ classes, as well as the ‘data-toggle’ and ‘data-target’ attributes to control the modal. </w:t>
       </w:r>
       <w:r>
         <w:t>It is an empty button, as it will be given a background image with CSS.</w:t>
@@ -20224,6 +21627,9 @@
     <w:p/>
     <w:p>
       <w:r>
+        <w:rPr>
+          <w:noProof/>
+        </w:rPr>
         <w:drawing>
           <wp:anchor distT="0" distB="0" distL="114300" distR="114300" simplePos="0" relativeHeight="251904024" behindDoc="0" locked="0" layoutInCell="1" allowOverlap="1" wp14:anchorId="7287560A" wp14:editId="2C8A00C4">
             <wp:simplePos x="0" y="0"/>
@@ -20256,7 +21662,7 @@
                     <pic:cNvPicPr/>
                   </pic:nvPicPr>
                   <pic:blipFill>
-                    <a:blip r:embed="rId95"/>
+                    <a:blip r:embed="rId97"/>
                     <a:stretch>
                       <a:fillRect/>
                     </a:stretch>
@@ -20308,6 +21714,9 @@
         </w:rPr>
       </w:pPr>
       <w:r>
+        <w:rPr>
+          <w:noProof/>
+        </w:rPr>
         <w:drawing>
           <wp:anchor distT="0" distB="0" distL="114300" distR="114300" simplePos="0" relativeHeight="251906072" behindDoc="0" locked="0" layoutInCell="1" allowOverlap="1" wp14:anchorId="7359D78D" wp14:editId="6B49F294">
             <wp:simplePos x="0" y="0"/>
@@ -20340,7 +21749,7 @@
                     <pic:cNvPicPr/>
                   </pic:nvPicPr>
                   <pic:blipFill>
-                    <a:blip r:embed="rId96"/>
+                    <a:blip r:embed="rId98"/>
                     <a:stretch>
                       <a:fillRect/>
                     </a:stretch>
@@ -20420,7 +21829,15 @@
         <w:t xml:space="preserve">I </w:t>
       </w:r>
       <w:r>
-        <w:t xml:space="preserve">used the ‘!important’ argument </w:t>
+        <w:t xml:space="preserve">used the </w:t>
+      </w:r>
+      <w:proofErr w:type="gramStart"/>
+      <w:r>
+        <w:t>‘!important</w:t>
+      </w:r>
+      <w:proofErr w:type="gramEnd"/>
+      <w:r>
+        <w:t xml:space="preserve">’ argument </w:t>
       </w:r>
       <w:r>
         <w:t>when setting the background image and removing the border, to ensure that it overwrites any Bootstrap styling, as I found that without that, there was still a border and a white background as this was part of Bootstrap’s default styling modal buttons</w:t>
@@ -20472,6 +21889,9 @@
         </w:rPr>
       </w:pPr>
       <w:r>
+        <w:rPr>
+          <w:noProof/>
+        </w:rPr>
         <w:drawing>
           <wp:anchor distT="0" distB="0" distL="114300" distR="114300" simplePos="0" relativeHeight="251908120" behindDoc="0" locked="0" layoutInCell="1" allowOverlap="1" wp14:anchorId="17C249CB" wp14:editId="5B590764">
             <wp:simplePos x="0" y="0"/>
@@ -20504,7 +21924,7 @@
                     <pic:cNvPicPr/>
                   </pic:nvPicPr>
                   <pic:blipFill>
-                    <a:blip r:embed="rId97"/>
+                    <a:blip r:embed="rId99"/>
                     <a:stretch>
                       <a:fillRect/>
                     </a:stretch>
@@ -20717,7 +22137,7 @@
                     <pic:cNvPicPr/>
                   </pic:nvPicPr>
                   <pic:blipFill>
-                    <a:blip r:embed="rId98"/>
+                    <a:blip r:embed="rId100"/>
                     <a:stretch>
                       <a:fillRect/>
                     </a:stretch>
@@ -20913,14 +22333,27 @@
                             <w:r>
                               <w:t xml:space="preserve">Figure </w:t>
                             </w:r>
-                            <w:fldSimple w:instr=" SEQ Figure \* ARABIC ">
-                              <w:r>
-                                <w:rPr>
-                                  <w:noProof/>
-                                </w:rPr>
-                                <w:t>25</w:t>
-                              </w:r>
-                            </w:fldSimple>
+                            <w:r>
+                              <w:fldChar w:fldCharType="begin"/>
+                            </w:r>
+                            <w:r>
+                              <w:instrText xml:space="preserve"> SEQ Figure \* ARABIC </w:instrText>
+                            </w:r>
+                            <w:r>
+                              <w:fldChar w:fldCharType="separate"/>
+                            </w:r>
+                            <w:r>
+                              <w:rPr>
+                                <w:noProof/>
+                              </w:rPr>
+                              <w:t>26</w:t>
+                            </w:r>
+                            <w:r>
+                              <w:rPr>
+                                <w:noProof/>
+                              </w:rPr>
+                              <w:fldChar w:fldCharType="end"/>
+                            </w:r>
                             <w:bookmarkEnd w:id="92"/>
                           </w:p>
                         </w:txbxContent>
@@ -20939,7 +22372,7 @@
           </mc:Choice>
           <mc:Fallback>
             <w:pict>
-              <v:shape w14:anchorId="11203920" id="Text Box 89" o:spid="_x0000_s1050" type="#_x0000_t202" style="position:absolute;margin-left:0;margin-top:62.95pt;width:451.3pt;height:.05pt;z-index:-251396072;visibility:visible;mso-wrap-style:square;mso-wrap-distance-left:9pt;mso-wrap-distance-top:0;mso-wrap-distance-right:9pt;mso-wrap-distance-bottom:0;mso-position-horizontal:absolute;mso-position-horizontal-relative:text;mso-position-vertical:absolute;mso-position-vertical-relative:text;v-text-anchor:top" o:gfxdata="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" stroked="f">
+              <v:shape w14:anchorId="11203920" id="Text Box 89" o:spid="_x0000_s1051" type="#_x0000_t202" style="position:absolute;margin-left:0;margin-top:62.95pt;width:451.3pt;height:.05pt;z-index:-251396072;visibility:visible;mso-wrap-style:square;mso-wrap-distance-left:9pt;mso-wrap-distance-top:0;mso-wrap-distance-right:9pt;mso-wrap-distance-bottom:0;mso-position-horizontal:absolute;mso-position-horizontal-relative:text;mso-position-vertical:absolute;mso-position-vertical-relative:text;v-text-anchor:top" o:gfxdata="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" stroked="f">
                 <v:textbox style="mso-fit-shape-to-text:t" inset="0,0,0,0">
                   <w:txbxContent>
                     <w:p>
@@ -20953,14 +22386,27 @@
                       <w:r>
                         <w:t xml:space="preserve">Figure </w:t>
                       </w:r>
-                      <w:fldSimple w:instr=" SEQ Figure \* ARABIC ">
-                        <w:r>
-                          <w:rPr>
-                            <w:noProof/>
-                          </w:rPr>
-                          <w:t>25</w:t>
-                        </w:r>
-                      </w:fldSimple>
+                      <w:r>
+                        <w:fldChar w:fldCharType="begin"/>
+                      </w:r>
+                      <w:r>
+                        <w:instrText xml:space="preserve"> SEQ Figure \* ARABIC </w:instrText>
+                      </w:r>
+                      <w:r>
+                        <w:fldChar w:fldCharType="separate"/>
+                      </w:r>
+                      <w:r>
+                        <w:rPr>
+                          <w:noProof/>
+                        </w:rPr>
+                        <w:t>26</w:t>
+                      </w:r>
+                      <w:r>
+                        <w:rPr>
+                          <w:noProof/>
+                        </w:rPr>
+                        <w:fldChar w:fldCharType="end"/>
+                      </w:r>
                       <w:bookmarkEnd w:id="93"/>
                     </w:p>
                   </w:txbxContent>
@@ -21007,7 +22453,7 @@
                     <pic:cNvPicPr/>
                   </pic:nvPicPr>
                   <pic:blipFill>
-                    <a:blip r:embed="rId99"/>
+                    <a:blip r:embed="rId101"/>
                     <a:stretch>
                       <a:fillRect/>
                     </a:stretch>
@@ -21043,7 +22489,13 @@
         <w:rPr>
           <w:noProof/>
         </w:rPr>
-        <w:t xml:space="preserve">below in </w:t>
+        <w:t>below in</w:t>
+      </w:r>
+      <w:r>
+        <w:rPr>
+          <w:noProof/>
+        </w:rPr>
+        <w:t xml:space="preserve"> </w:t>
       </w:r>
       <w:r>
         <w:rPr>
@@ -21075,13 +22527,19 @@
         <w:rPr>
           <w:noProof/>
         </w:rPr>
-        <w:t>25</w:t>
+        <w:t>26</w:t>
       </w:r>
       <w:r>
         <w:rPr>
           <w:noProof/>
         </w:rPr>
         <w:fldChar w:fldCharType="end"/>
+      </w:r>
+      <w:r>
+        <w:rPr>
+          <w:noProof/>
+        </w:rPr>
+        <w:t xml:space="preserve"> </w:t>
       </w:r>
       <w:r>
         <w:rPr>
@@ -21156,14 +22614,27 @@
                             <w:r>
                               <w:t xml:space="preserve">Figure </w:t>
                             </w:r>
-                            <w:fldSimple w:instr=" SEQ Figure \* ARABIC ">
-                              <w:r>
-                                <w:rPr>
-                                  <w:noProof/>
-                                </w:rPr>
-                                <w:t>26</w:t>
-                              </w:r>
-                            </w:fldSimple>
+                            <w:r>
+                              <w:fldChar w:fldCharType="begin"/>
+                            </w:r>
+                            <w:r>
+                              <w:instrText xml:space="preserve"> SEQ Figure \* ARABIC </w:instrText>
+                            </w:r>
+                            <w:r>
+                              <w:fldChar w:fldCharType="separate"/>
+                            </w:r>
+                            <w:r>
+                              <w:rPr>
+                                <w:noProof/>
+                              </w:rPr>
+                              <w:t>27</w:t>
+                            </w:r>
+                            <w:r>
+                              <w:rPr>
+                                <w:noProof/>
+                              </w:rPr>
+                              <w:fldChar w:fldCharType="end"/>
+                            </w:r>
                             <w:bookmarkEnd w:id="94"/>
                           </w:p>
                         </w:txbxContent>
@@ -21182,7 +22653,7 @@
           </mc:Choice>
           <mc:Fallback>
             <w:pict>
-              <v:shape w14:anchorId="5BF1E2F3" id="Text Box 90" o:spid="_x0000_s1051" type="#_x0000_t202" style="position:absolute;margin-left:0;margin-top:217.45pt;width:451.3pt;height:.05pt;z-index:-251394024;visibility:visible;mso-wrap-style:square;mso-wrap-distance-left:9pt;mso-wrap-distance-top:0;mso-wrap-distance-right:9pt;mso-wrap-distance-bottom:0;mso-position-horizontal:absolute;mso-position-horizontal-relative:text;mso-position-vertical:absolute;mso-position-vertical-relative:text;v-text-anchor:top" o:gfxdata="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" stroked="f">
+              <v:shape w14:anchorId="5BF1E2F3" id="Text Box 90" o:spid="_x0000_s1052" type="#_x0000_t202" style="position:absolute;margin-left:0;margin-top:217.45pt;width:451.3pt;height:.05pt;z-index:-251394024;visibility:visible;mso-wrap-style:square;mso-wrap-distance-left:9pt;mso-wrap-distance-top:0;mso-wrap-distance-right:9pt;mso-wrap-distance-bottom:0;mso-position-horizontal:absolute;mso-position-horizontal-relative:text;mso-position-vertical:absolute;mso-position-vertical-relative:text;v-text-anchor:top" o:gfxdata="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" stroked="f">
                 <v:textbox style="mso-fit-shape-to-text:t" inset="0,0,0,0">
                   <w:txbxContent>
                     <w:p>
@@ -21196,14 +22667,27 @@
                       <w:r>
                         <w:t xml:space="preserve">Figure </w:t>
                       </w:r>
-                      <w:fldSimple w:instr=" SEQ Figure \* ARABIC ">
-                        <w:r>
-                          <w:rPr>
-                            <w:noProof/>
-                          </w:rPr>
-                          <w:t>26</w:t>
-                        </w:r>
-                      </w:fldSimple>
+                      <w:r>
+                        <w:fldChar w:fldCharType="begin"/>
+                      </w:r>
+                      <w:r>
+                        <w:instrText xml:space="preserve"> SEQ Figure \* ARABIC </w:instrText>
+                      </w:r>
+                      <w:r>
+                        <w:fldChar w:fldCharType="separate"/>
+                      </w:r>
+                      <w:r>
+                        <w:rPr>
+                          <w:noProof/>
+                        </w:rPr>
+                        <w:t>27</w:t>
+                      </w:r>
+                      <w:r>
+                        <w:rPr>
+                          <w:noProof/>
+                        </w:rPr>
+                        <w:fldChar w:fldCharType="end"/>
+                      </w:r>
                       <w:bookmarkEnd w:id="95"/>
                     </w:p>
                   </w:txbxContent>
@@ -21250,7 +22734,7 @@
                     <pic:cNvPicPr/>
                   </pic:nvPicPr>
                   <pic:blipFill>
-                    <a:blip r:embed="rId100"/>
+                    <a:blip r:embed="rId102"/>
                     <a:stretch>
                       <a:fillRect/>
                     </a:stretch>
@@ -21280,7 +22764,13 @@
         <w:rPr>
           <w:noProof/>
         </w:rPr>
-        <w:t xml:space="preserve">results of the modal styling is shown in </w:t>
+        <w:t>results of the modal styling is shown in</w:t>
+      </w:r>
+      <w:r>
+        <w:rPr>
+          <w:noProof/>
+        </w:rPr>
+        <w:t xml:space="preserve"> </w:t>
       </w:r>
       <w:r>
         <w:rPr>
@@ -21312,7 +22802,7 @@
         <w:rPr>
           <w:noProof/>
         </w:rPr>
-        <w:t>26</w:t>
+        <w:t>27</w:t>
       </w:r>
       <w:r>
         <w:rPr>
@@ -21334,7 +22824,7 @@
       </w:r>
     </w:p>
     <w:sectPr>
-      <w:footerReference w:type="default" r:id="rId101"/>
+      <w:footerReference w:type="default" r:id="rId103"/>
       <w:pgSz w:w="11906" w:h="16838"/>
       <w:pgMar w:top="1440" w:right="1440" w:bottom="1440" w:left="1440" w:header="708" w:footer="708" w:gutter="0"/>
       <w:cols w:space="708"/>

</xml_diff>

<commit_message>
imported reply generator to app.py
</commit_message>
<xml_diff>
--- a/other/NEA.docx
+++ b/other/NEA.docx
@@ -152,7 +152,7 @@
             </w:rPr>
             <w:fldChar w:fldCharType="separate"/>
           </w:r>
-          <w:hyperlink w:anchor="_Toc127453772" w:history="1">
+          <w:hyperlink w:anchor="_Toc127535068" w:history="1">
             <w:r>
               <w:rPr>
                 <w:rStyle w:val="Hyperlink"/>
@@ -175,7 +175,7 @@
               <w:rPr>
                 <w:webHidden/>
               </w:rPr>
-              <w:instrText xml:space="preserve"> PAGEREF _Toc127453772 \h </w:instrText>
+              <w:instrText xml:space="preserve"> PAGEREF _Toc127535068 \h </w:instrText>
             </w:r>
             <w:r>
               <w:rPr>
@@ -214,7 +214,7 @@
               <w:lang w:eastAsia="en-GB"/>
             </w:rPr>
           </w:pPr>
-          <w:hyperlink w:anchor="_Toc127453773" w:history="1">
+          <w:hyperlink w:anchor="_Toc127535069" w:history="1">
             <w:r>
               <w:rPr>
                 <w:rStyle w:val="Hyperlink"/>
@@ -241,7 +241,7 @@
                 <w:noProof/>
                 <w:webHidden/>
               </w:rPr>
-              <w:instrText xml:space="preserve"> PAGEREF _Toc127453773 \h </w:instrText>
+              <w:instrText xml:space="preserve"> PAGEREF _Toc127535069 \h </w:instrText>
             </w:r>
             <w:r>
               <w:rPr>
@@ -284,7 +284,7 @@
               <w:lang w:eastAsia="en-GB"/>
             </w:rPr>
           </w:pPr>
-          <w:hyperlink w:anchor="_Toc127453774" w:history="1">
+          <w:hyperlink w:anchor="_Toc127535070" w:history="1">
             <w:r>
               <w:rPr>
                 <w:rStyle w:val="Hyperlink"/>
@@ -311,7 +311,7 @@
                 <w:noProof/>
                 <w:webHidden/>
               </w:rPr>
-              <w:instrText xml:space="preserve"> PAGEREF _Toc127453774 \h </w:instrText>
+              <w:instrText xml:space="preserve"> PAGEREF _Toc127535070 \h </w:instrText>
             </w:r>
             <w:r>
               <w:rPr>
@@ -354,7 +354,7 @@
               <w:lang w:eastAsia="en-GB"/>
             </w:rPr>
           </w:pPr>
-          <w:hyperlink w:anchor="_Toc127453775" w:history="1">
+          <w:hyperlink w:anchor="_Toc127535071" w:history="1">
             <w:r>
               <w:rPr>
                 <w:rStyle w:val="Hyperlink"/>
@@ -381,7 +381,7 @@
                 <w:noProof/>
                 <w:webHidden/>
               </w:rPr>
-              <w:instrText xml:space="preserve"> PAGEREF _Toc127453775 \h </w:instrText>
+              <w:instrText xml:space="preserve"> PAGEREF _Toc127535071 \h </w:instrText>
             </w:r>
             <w:r>
               <w:rPr>
@@ -424,27 +424,13 @@
               <w:lang w:eastAsia="en-GB"/>
             </w:rPr>
           </w:pPr>
-          <w:hyperlink w:anchor="_Toc127453776" w:history="1">
+          <w:hyperlink w:anchor="_Toc127535072" w:history="1">
             <w:r>
               <w:rPr>
                 <w:rStyle w:val="Hyperlink"/>
                 <w:noProof/>
               </w:rPr>
-              <w:t xml:space="preserve">Interview: </w:t>
-            </w:r>
-            <w:r>
-              <w:rPr>
-                <w:rStyle w:val="Hyperlink"/>
-                <w:noProof/>
-              </w:rPr>
-              <w:t>T</w:t>
-            </w:r>
-            <w:r>
-              <w:rPr>
-                <w:rStyle w:val="Hyperlink"/>
-                <w:noProof/>
-              </w:rPr>
-              <w:t>asnim</w:t>
+              <w:t>Interview: Tasnim</w:t>
             </w:r>
             <w:r>
               <w:rPr>
@@ -465,7 +451,7 @@
                 <w:noProof/>
                 <w:webHidden/>
               </w:rPr>
-              <w:instrText xml:space="preserve"> PAGEREF _Toc127453776 \h </w:instrText>
+              <w:instrText xml:space="preserve"> PAGEREF _Toc127535072 \h </w:instrText>
             </w:r>
             <w:r>
               <w:rPr>
@@ -508,13 +494,13 @@
               <w:lang w:eastAsia="en-GB"/>
             </w:rPr>
           </w:pPr>
-          <w:hyperlink w:anchor="_Toc127453777" w:history="1">
+          <w:hyperlink w:anchor="_Toc127535073" w:history="1">
             <w:r>
               <w:rPr>
                 <w:rStyle w:val="Hyperlink"/>
                 <w:noProof/>
               </w:rPr>
-              <w:t>Why should it have a computational solution</w:t>
+              <w:t>Why should it have a computational solution?</w:t>
             </w:r>
             <w:r>
               <w:rPr>
@@ -535,7 +521,7 @@
                 <w:noProof/>
                 <w:webHidden/>
               </w:rPr>
-              <w:instrText xml:space="preserve"> PAGEREF _Toc127453777 \h </w:instrText>
+              <w:instrText xml:space="preserve"> PAGEREF _Toc127535073 \h </w:instrText>
             </w:r>
             <w:r>
               <w:rPr>
@@ -578,7 +564,7 @@
               <w:lang w:eastAsia="en-GB"/>
             </w:rPr>
           </w:pPr>
-          <w:hyperlink w:anchor="_Toc127453778" w:history="1">
+          <w:hyperlink w:anchor="_Toc127535074" w:history="1">
             <w:r>
               <w:rPr>
                 <w:rStyle w:val="Hyperlink"/>
@@ -605,7 +591,7 @@
                 <w:noProof/>
                 <w:webHidden/>
               </w:rPr>
-              <w:instrText xml:space="preserve"> PAGEREF _Toc127453778 \h </w:instrText>
+              <w:instrText xml:space="preserve"> PAGEREF _Toc127535074 \h </w:instrText>
             </w:r>
             <w:r>
               <w:rPr>
@@ -648,7 +634,7 @@
               <w:lang w:eastAsia="en-GB"/>
             </w:rPr>
           </w:pPr>
-          <w:hyperlink w:anchor="_Toc127453779" w:history="1">
+          <w:hyperlink w:anchor="_Toc127535075" w:history="1">
             <w:r>
               <w:rPr>
                 <w:rStyle w:val="Hyperlink"/>
@@ -675,7 +661,7 @@
                 <w:noProof/>
                 <w:webHidden/>
               </w:rPr>
-              <w:instrText xml:space="preserve"> PAGEREF _Toc127453779 \h </w:instrText>
+              <w:instrText xml:space="preserve"> PAGEREF _Toc127535075 \h </w:instrText>
             </w:r>
             <w:r>
               <w:rPr>
@@ -718,7 +704,7 @@
               <w:lang w:eastAsia="en-GB"/>
             </w:rPr>
           </w:pPr>
-          <w:hyperlink w:anchor="_Toc127453780" w:history="1">
+          <w:hyperlink w:anchor="_Toc127535076" w:history="1">
             <w:r>
               <w:rPr>
                 <w:rStyle w:val="Hyperlink"/>
@@ -745,7 +731,7 @@
                 <w:noProof/>
                 <w:webHidden/>
               </w:rPr>
-              <w:instrText xml:space="preserve"> PAGEREF _Toc127453780 \h </w:instrText>
+              <w:instrText xml:space="preserve"> PAGEREF _Toc127535076 \h </w:instrText>
             </w:r>
             <w:r>
               <w:rPr>
@@ -788,7 +774,7 @@
               <w:lang w:eastAsia="en-GB"/>
             </w:rPr>
           </w:pPr>
-          <w:hyperlink w:anchor="_Toc127453781" w:history="1">
+          <w:hyperlink w:anchor="_Toc127535077" w:history="1">
             <w:r>
               <w:rPr>
                 <w:rStyle w:val="Hyperlink"/>
@@ -815,7 +801,7 @@
                 <w:noProof/>
                 <w:webHidden/>
               </w:rPr>
-              <w:instrText xml:space="preserve"> PAGEREF _Toc127453781 \h </w:instrText>
+              <w:instrText xml:space="preserve"> PAGEREF _Toc127535077 \h </w:instrText>
             </w:r>
             <w:r>
               <w:rPr>
@@ -858,7 +844,7 @@
               <w:lang w:eastAsia="en-GB"/>
             </w:rPr>
           </w:pPr>
-          <w:hyperlink w:anchor="_Toc127453782" w:history="1">
+          <w:hyperlink w:anchor="_Toc127535078" w:history="1">
             <w:r>
               <w:rPr>
                 <w:rStyle w:val="Hyperlink"/>
@@ -885,7 +871,7 @@
                 <w:noProof/>
                 <w:webHidden/>
               </w:rPr>
-              <w:instrText xml:space="preserve"> PAGEREF _Toc127453782 \h </w:instrText>
+              <w:instrText xml:space="preserve"> PAGEREF _Toc127535078 \h </w:instrText>
             </w:r>
             <w:r>
               <w:rPr>
@@ -928,7 +914,7 @@
               <w:lang w:eastAsia="en-GB"/>
             </w:rPr>
           </w:pPr>
-          <w:hyperlink w:anchor="_Toc127453783" w:history="1">
+          <w:hyperlink w:anchor="_Toc127535079" w:history="1">
             <w:r>
               <w:rPr>
                 <w:rStyle w:val="Hyperlink"/>
@@ -955,7 +941,7 @@
                 <w:noProof/>
                 <w:webHidden/>
               </w:rPr>
-              <w:instrText xml:space="preserve"> PAGEREF _Toc127453783 \h </w:instrText>
+              <w:instrText xml:space="preserve"> PAGEREF _Toc127535079 \h </w:instrText>
             </w:r>
             <w:r>
               <w:rPr>
@@ -998,7 +984,7 @@
               <w:lang w:eastAsia="en-GB"/>
             </w:rPr>
           </w:pPr>
-          <w:hyperlink w:anchor="_Toc127453784" w:history="1">
+          <w:hyperlink w:anchor="_Toc127535080" w:history="1">
             <w:r>
               <w:rPr>
                 <w:rStyle w:val="Hyperlink"/>
@@ -1025,7 +1011,7 @@
                 <w:noProof/>
                 <w:webHidden/>
               </w:rPr>
-              <w:instrText xml:space="preserve"> PAGEREF _Toc127453784 \h </w:instrText>
+              <w:instrText xml:space="preserve"> PAGEREF _Toc127535080 \h </w:instrText>
             </w:r>
             <w:r>
               <w:rPr>
@@ -1068,7 +1054,7 @@
               <w:lang w:eastAsia="en-GB"/>
             </w:rPr>
           </w:pPr>
-          <w:hyperlink w:anchor="_Toc127453785" w:history="1">
+          <w:hyperlink w:anchor="_Toc127535081" w:history="1">
             <w:r>
               <w:rPr>
                 <w:rStyle w:val="Hyperlink"/>
@@ -1095,7 +1081,7 @@
                 <w:noProof/>
                 <w:webHidden/>
               </w:rPr>
-              <w:instrText xml:space="preserve"> PAGEREF _Toc127453785 \h </w:instrText>
+              <w:instrText xml:space="preserve"> PAGEREF _Toc127535081 \h </w:instrText>
             </w:r>
             <w:r>
               <w:rPr>
@@ -1138,7 +1124,7 @@
               <w:lang w:eastAsia="en-GB"/>
             </w:rPr>
           </w:pPr>
-          <w:hyperlink w:anchor="_Toc127453786" w:history="1">
+          <w:hyperlink w:anchor="_Toc127535082" w:history="1">
             <w:r>
               <w:rPr>
                 <w:rStyle w:val="Hyperlink"/>
@@ -1165,7 +1151,7 @@
                 <w:noProof/>
                 <w:webHidden/>
               </w:rPr>
-              <w:instrText xml:space="preserve"> PAGEREF _Toc127453786 \h </w:instrText>
+              <w:instrText xml:space="preserve"> PAGEREF _Toc127535082 \h </w:instrText>
             </w:r>
             <w:r>
               <w:rPr>
@@ -1208,7 +1194,7 @@
               <w:lang w:eastAsia="en-GB"/>
             </w:rPr>
           </w:pPr>
-          <w:hyperlink w:anchor="_Toc127453787" w:history="1">
+          <w:hyperlink w:anchor="_Toc127535083" w:history="1">
             <w:r>
               <w:rPr>
                 <w:rStyle w:val="Hyperlink"/>
@@ -1235,7 +1221,7 @@
                 <w:noProof/>
                 <w:webHidden/>
               </w:rPr>
-              <w:instrText xml:space="preserve"> PAGEREF _Toc127453787 \h </w:instrText>
+              <w:instrText xml:space="preserve"> PAGEREF _Toc127535083 \h </w:instrText>
             </w:r>
             <w:r>
               <w:rPr>
@@ -1278,7 +1264,7 @@
               <w:lang w:eastAsia="en-GB"/>
             </w:rPr>
           </w:pPr>
-          <w:hyperlink w:anchor="_Toc127453788" w:history="1">
+          <w:hyperlink w:anchor="_Toc127535084" w:history="1">
             <w:r>
               <w:rPr>
                 <w:rStyle w:val="Hyperlink"/>
@@ -1305,7 +1291,7 @@
                 <w:noProof/>
                 <w:webHidden/>
               </w:rPr>
-              <w:instrText xml:space="preserve"> PAGEREF _Toc127453788 \h </w:instrText>
+              <w:instrText xml:space="preserve"> PAGEREF _Toc127535084 \h </w:instrText>
             </w:r>
             <w:r>
               <w:rPr>
@@ -1348,7 +1334,7 @@
               <w:lang w:eastAsia="en-GB"/>
             </w:rPr>
           </w:pPr>
-          <w:hyperlink w:anchor="_Toc127453789" w:history="1">
+          <w:hyperlink w:anchor="_Toc127535085" w:history="1">
             <w:r>
               <w:rPr>
                 <w:rStyle w:val="Hyperlink"/>
@@ -1375,7 +1361,7 @@
                 <w:noProof/>
                 <w:webHidden/>
               </w:rPr>
-              <w:instrText xml:space="preserve"> PAGEREF _Toc127453789 \h </w:instrText>
+              <w:instrText xml:space="preserve"> PAGEREF _Toc127535085 \h </w:instrText>
             </w:r>
             <w:r>
               <w:rPr>
@@ -1418,7 +1404,7 @@
               <w:lang w:eastAsia="en-GB"/>
             </w:rPr>
           </w:pPr>
-          <w:hyperlink w:anchor="_Toc127453790" w:history="1">
+          <w:hyperlink w:anchor="_Toc127535086" w:history="1">
             <w:r>
               <w:rPr>
                 <w:rStyle w:val="Hyperlink"/>
@@ -1445,7 +1431,7 @@
                 <w:noProof/>
                 <w:webHidden/>
               </w:rPr>
-              <w:instrText xml:space="preserve"> PAGEREF _Toc127453790 \h </w:instrText>
+              <w:instrText xml:space="preserve"> PAGEREF _Toc127535086 \h </w:instrText>
             </w:r>
             <w:r>
               <w:rPr>
@@ -1488,7 +1474,7 @@
               <w:lang w:eastAsia="en-GB"/>
             </w:rPr>
           </w:pPr>
-          <w:hyperlink w:anchor="_Toc127453791" w:history="1">
+          <w:hyperlink w:anchor="_Toc127535087" w:history="1">
             <w:r>
               <w:rPr>
                 <w:rStyle w:val="Hyperlink"/>
@@ -1515,7 +1501,7 @@
                 <w:noProof/>
                 <w:webHidden/>
               </w:rPr>
-              <w:instrText xml:space="preserve"> PAGEREF _Toc127453791 \h </w:instrText>
+              <w:instrText xml:space="preserve"> PAGEREF _Toc127535087 \h </w:instrText>
             </w:r>
             <w:r>
               <w:rPr>
@@ -1558,7 +1544,7 @@
               <w:lang w:eastAsia="en-GB"/>
             </w:rPr>
           </w:pPr>
-          <w:hyperlink w:anchor="_Toc127453792" w:history="1">
+          <w:hyperlink w:anchor="_Toc127535088" w:history="1">
             <w:r>
               <w:rPr>
                 <w:rStyle w:val="Hyperlink"/>
@@ -1585,7 +1571,7 @@
                 <w:noProof/>
                 <w:webHidden/>
               </w:rPr>
-              <w:instrText xml:space="preserve"> PAGEREF _Toc127453792 \h </w:instrText>
+              <w:instrText xml:space="preserve"> PAGEREF _Toc127535088 \h </w:instrText>
             </w:r>
             <w:r>
               <w:rPr>
@@ -1628,7 +1614,7 @@
               <w:lang w:eastAsia="en-GB"/>
             </w:rPr>
           </w:pPr>
-          <w:hyperlink w:anchor="_Toc127453793" w:history="1">
+          <w:hyperlink w:anchor="_Toc127535089" w:history="1">
             <w:r>
               <w:rPr>
                 <w:rStyle w:val="Hyperlink"/>
@@ -1655,7 +1641,7 @@
                 <w:noProof/>
                 <w:webHidden/>
               </w:rPr>
-              <w:instrText xml:space="preserve"> PAGEREF _Toc127453793 \h </w:instrText>
+              <w:instrText xml:space="preserve"> PAGEREF _Toc127535089 \h </w:instrText>
             </w:r>
             <w:r>
               <w:rPr>
@@ -1696,7 +1682,7 @@
               <w:lang w:eastAsia="en-GB"/>
             </w:rPr>
           </w:pPr>
-          <w:hyperlink w:anchor="_Toc127453794" w:history="1">
+          <w:hyperlink w:anchor="_Toc127535090" w:history="1">
             <w:r>
               <w:rPr>
                 <w:rStyle w:val="Hyperlink"/>
@@ -1719,7 +1705,7 @@
               <w:rPr>
                 <w:webHidden/>
               </w:rPr>
-              <w:instrText xml:space="preserve"> PAGEREF _Toc127453794 \h </w:instrText>
+              <w:instrText xml:space="preserve"> PAGEREF _Toc127535090 \h </w:instrText>
             </w:r>
             <w:r>
               <w:rPr>
@@ -1758,7 +1744,7 @@
               <w:lang w:eastAsia="en-GB"/>
             </w:rPr>
           </w:pPr>
-          <w:hyperlink w:anchor="_Toc127453795" w:history="1">
+          <w:hyperlink w:anchor="_Toc127535091" w:history="1">
             <w:r>
               <w:rPr>
                 <w:rStyle w:val="Hyperlink"/>
@@ -1785,7 +1771,7 @@
                 <w:noProof/>
                 <w:webHidden/>
               </w:rPr>
-              <w:instrText xml:space="preserve"> PAGEREF _Toc127453795 \h </w:instrText>
+              <w:instrText xml:space="preserve"> PAGEREF _Toc127535091 \h </w:instrText>
             </w:r>
             <w:r>
               <w:rPr>
@@ -1828,7 +1814,7 @@
               <w:lang w:eastAsia="en-GB"/>
             </w:rPr>
           </w:pPr>
-          <w:hyperlink w:anchor="_Toc127453796" w:history="1">
+          <w:hyperlink w:anchor="_Toc127535092" w:history="1">
             <w:r>
               <w:rPr>
                 <w:rStyle w:val="Hyperlink"/>
@@ -1855,7 +1841,7 @@
                 <w:noProof/>
                 <w:webHidden/>
               </w:rPr>
-              <w:instrText xml:space="preserve"> PAGEREF _Toc127453796 \h </w:instrText>
+              <w:instrText xml:space="preserve"> PAGEREF _Toc127535092 \h </w:instrText>
             </w:r>
             <w:r>
               <w:rPr>
@@ -1898,7 +1884,7 @@
               <w:lang w:eastAsia="en-GB"/>
             </w:rPr>
           </w:pPr>
-          <w:hyperlink w:anchor="_Toc127453797" w:history="1">
+          <w:hyperlink w:anchor="_Toc127535093" w:history="1">
             <w:r>
               <w:rPr>
                 <w:rStyle w:val="Hyperlink"/>
@@ -1925,7 +1911,7 @@
                 <w:noProof/>
                 <w:webHidden/>
               </w:rPr>
-              <w:instrText xml:space="preserve"> PAGEREF _Toc127453797 \h </w:instrText>
+              <w:instrText xml:space="preserve"> PAGEREF _Toc127535093 \h </w:instrText>
             </w:r>
             <w:r>
               <w:rPr>
@@ -1968,7 +1954,7 @@
               <w:lang w:eastAsia="en-GB"/>
             </w:rPr>
           </w:pPr>
-          <w:hyperlink w:anchor="_Toc127453798" w:history="1">
+          <w:hyperlink w:anchor="_Toc127535094" w:history="1">
             <w:r>
               <w:rPr>
                 <w:rStyle w:val="Hyperlink"/>
@@ -1995,7 +1981,7 @@
                 <w:noProof/>
                 <w:webHidden/>
               </w:rPr>
-              <w:instrText xml:space="preserve"> PAGEREF _Toc127453798 \h </w:instrText>
+              <w:instrText xml:space="preserve"> PAGEREF _Toc127535094 \h </w:instrText>
             </w:r>
             <w:r>
               <w:rPr>
@@ -2038,7 +2024,7 @@
               <w:lang w:eastAsia="en-GB"/>
             </w:rPr>
           </w:pPr>
-          <w:hyperlink w:anchor="_Toc127453799" w:history="1">
+          <w:hyperlink w:anchor="_Toc127535095" w:history="1">
             <w:r>
               <w:rPr>
                 <w:rStyle w:val="Hyperlink"/>
@@ -2065,7 +2051,7 @@
                 <w:noProof/>
                 <w:webHidden/>
               </w:rPr>
-              <w:instrText xml:space="preserve"> PAGEREF _Toc127453799 \h </w:instrText>
+              <w:instrText xml:space="preserve"> PAGEREF _Toc127535095 \h </w:instrText>
             </w:r>
             <w:r>
               <w:rPr>
@@ -2108,7 +2094,7 @@
               <w:lang w:eastAsia="en-GB"/>
             </w:rPr>
           </w:pPr>
-          <w:hyperlink w:anchor="_Toc127453800" w:history="1">
+          <w:hyperlink w:anchor="_Toc127535096" w:history="1">
             <w:r>
               <w:rPr>
                 <w:rStyle w:val="Hyperlink"/>
@@ -2135,7 +2121,7 @@
                 <w:noProof/>
                 <w:webHidden/>
               </w:rPr>
-              <w:instrText xml:space="preserve"> PAGEREF _Toc127453800 \h </w:instrText>
+              <w:instrText xml:space="preserve"> PAGEREF _Toc127535096 \h </w:instrText>
             </w:r>
             <w:r>
               <w:rPr>
@@ -2178,7 +2164,7 @@
               <w:lang w:eastAsia="en-GB"/>
             </w:rPr>
           </w:pPr>
-          <w:hyperlink w:anchor="_Toc127453801" w:history="1">
+          <w:hyperlink w:anchor="_Toc127535097" w:history="1">
             <w:r>
               <w:rPr>
                 <w:rStyle w:val="Hyperlink"/>
@@ -2205,7 +2191,7 @@
                 <w:noProof/>
                 <w:webHidden/>
               </w:rPr>
-              <w:instrText xml:space="preserve"> PAGEREF _Toc127453801 \h </w:instrText>
+              <w:instrText xml:space="preserve"> PAGEREF _Toc127535097 \h </w:instrText>
             </w:r>
             <w:r>
               <w:rPr>
@@ -2248,7 +2234,7 @@
               <w:lang w:eastAsia="en-GB"/>
             </w:rPr>
           </w:pPr>
-          <w:hyperlink w:anchor="_Toc127453802" w:history="1">
+          <w:hyperlink w:anchor="_Toc127535098" w:history="1">
             <w:r>
               <w:rPr>
                 <w:rStyle w:val="Hyperlink"/>
@@ -2275,7 +2261,7 @@
                 <w:noProof/>
                 <w:webHidden/>
               </w:rPr>
-              <w:instrText xml:space="preserve"> PAGEREF _Toc127453802 \h </w:instrText>
+              <w:instrText xml:space="preserve"> PAGEREF _Toc127535098 \h </w:instrText>
             </w:r>
             <w:r>
               <w:rPr>
@@ -2318,7 +2304,7 @@
               <w:lang w:eastAsia="en-GB"/>
             </w:rPr>
           </w:pPr>
-          <w:hyperlink w:anchor="_Toc127453803" w:history="1">
+          <w:hyperlink w:anchor="_Toc127535099" w:history="1">
             <w:r>
               <w:rPr>
                 <w:rStyle w:val="Hyperlink"/>
@@ -2345,7 +2331,7 @@
                 <w:noProof/>
                 <w:webHidden/>
               </w:rPr>
-              <w:instrText xml:space="preserve"> PAGEREF _Toc127453803 \h </w:instrText>
+              <w:instrText xml:space="preserve"> PAGEREF _Toc127535099 \h </w:instrText>
             </w:r>
             <w:r>
               <w:rPr>
@@ -2388,7 +2374,7 @@
               <w:lang w:eastAsia="en-GB"/>
             </w:rPr>
           </w:pPr>
-          <w:hyperlink w:anchor="_Toc127453804" w:history="1">
+          <w:hyperlink w:anchor="_Toc127535100" w:history="1">
             <w:r>
               <w:rPr>
                 <w:rStyle w:val="Hyperlink"/>
@@ -2415,7 +2401,7 @@
                 <w:noProof/>
                 <w:webHidden/>
               </w:rPr>
-              <w:instrText xml:space="preserve"> PAGEREF _Toc127453804 \h </w:instrText>
+              <w:instrText xml:space="preserve"> PAGEREF _Toc127535100 \h </w:instrText>
             </w:r>
             <w:r>
               <w:rPr>
@@ -2458,7 +2444,7 @@
               <w:lang w:eastAsia="en-GB"/>
             </w:rPr>
           </w:pPr>
-          <w:hyperlink w:anchor="_Toc127453805" w:history="1">
+          <w:hyperlink w:anchor="_Toc127535101" w:history="1">
             <w:r>
               <w:rPr>
                 <w:rStyle w:val="Hyperlink"/>
@@ -2485,7 +2471,7 @@
                 <w:noProof/>
                 <w:webHidden/>
               </w:rPr>
-              <w:instrText xml:space="preserve"> PAGEREF _Toc127453805 \h </w:instrText>
+              <w:instrText xml:space="preserve"> PAGEREF _Toc127535101 \h </w:instrText>
             </w:r>
             <w:r>
               <w:rPr>
@@ -2528,7 +2514,7 @@
               <w:lang w:eastAsia="en-GB"/>
             </w:rPr>
           </w:pPr>
-          <w:hyperlink w:anchor="_Toc127453806" w:history="1">
+          <w:hyperlink w:anchor="_Toc127535102" w:history="1">
             <w:r>
               <w:rPr>
                 <w:rStyle w:val="Hyperlink"/>
@@ -2555,7 +2541,7 @@
                 <w:noProof/>
                 <w:webHidden/>
               </w:rPr>
-              <w:instrText xml:space="preserve"> PAGEREF _Toc127453806 \h </w:instrText>
+              <w:instrText xml:space="preserve"> PAGEREF _Toc127535102 \h </w:instrText>
             </w:r>
             <w:r>
               <w:rPr>
@@ -2598,7 +2584,7 @@
               <w:lang w:eastAsia="en-GB"/>
             </w:rPr>
           </w:pPr>
-          <w:hyperlink w:anchor="_Toc127453807" w:history="1">
+          <w:hyperlink w:anchor="_Toc127535103" w:history="1">
             <w:r>
               <w:rPr>
                 <w:rStyle w:val="Hyperlink"/>
@@ -2625,7 +2611,7 @@
                 <w:noProof/>
                 <w:webHidden/>
               </w:rPr>
-              <w:instrText xml:space="preserve"> PAGEREF _Toc127453807 \h </w:instrText>
+              <w:instrText xml:space="preserve"> PAGEREF _Toc127535103 \h </w:instrText>
             </w:r>
             <w:r>
               <w:rPr>
@@ -2668,7 +2654,7 @@
               <w:lang w:eastAsia="en-GB"/>
             </w:rPr>
           </w:pPr>
-          <w:hyperlink w:anchor="_Toc127453808" w:history="1">
+          <w:hyperlink w:anchor="_Toc127535104" w:history="1">
             <w:r>
               <w:rPr>
                 <w:rStyle w:val="Hyperlink"/>
@@ -2695,7 +2681,7 @@
                 <w:noProof/>
                 <w:webHidden/>
               </w:rPr>
-              <w:instrText xml:space="preserve"> PAGEREF _Toc127453808 \h </w:instrText>
+              <w:instrText xml:space="preserve"> PAGEREF _Toc127535104 \h </w:instrText>
             </w:r>
             <w:r>
               <w:rPr>
@@ -2738,7 +2724,7 @@
               <w:lang w:eastAsia="en-GB"/>
             </w:rPr>
           </w:pPr>
-          <w:hyperlink w:anchor="_Toc127453809" w:history="1">
+          <w:hyperlink w:anchor="_Toc127535105" w:history="1">
             <w:r>
               <w:rPr>
                 <w:rStyle w:val="Hyperlink"/>
@@ -2765,7 +2751,7 @@
                 <w:noProof/>
                 <w:webHidden/>
               </w:rPr>
-              <w:instrText xml:space="preserve"> PAGEREF _Toc127453809 \h </w:instrText>
+              <w:instrText xml:space="preserve"> PAGEREF _Toc127535105 \h </w:instrText>
             </w:r>
             <w:r>
               <w:rPr>
@@ -2808,7 +2794,7 @@
               <w:lang w:eastAsia="en-GB"/>
             </w:rPr>
           </w:pPr>
-          <w:hyperlink w:anchor="_Toc127453810" w:history="1">
+          <w:hyperlink w:anchor="_Toc127535106" w:history="1">
             <w:r>
               <w:rPr>
                 <w:rStyle w:val="Hyperlink"/>
@@ -2835,7 +2821,7 @@
                 <w:noProof/>
                 <w:webHidden/>
               </w:rPr>
-              <w:instrText xml:space="preserve"> PAGEREF _Toc127453810 \h </w:instrText>
+              <w:instrText xml:space="preserve"> PAGEREF _Toc127535106 \h </w:instrText>
             </w:r>
             <w:r>
               <w:rPr>
@@ -2878,7 +2864,7 @@
               <w:lang w:eastAsia="en-GB"/>
             </w:rPr>
           </w:pPr>
-          <w:hyperlink w:anchor="_Toc127453811" w:history="1">
+          <w:hyperlink w:anchor="_Toc127535107" w:history="1">
             <w:r>
               <w:rPr>
                 <w:rStyle w:val="Hyperlink"/>
@@ -2905,7 +2891,7 @@
                 <w:noProof/>
                 <w:webHidden/>
               </w:rPr>
-              <w:instrText xml:space="preserve"> PAGEREF _Toc127453811 \h </w:instrText>
+              <w:instrText xml:space="preserve"> PAGEREF _Toc127535107 \h </w:instrText>
             </w:r>
             <w:r>
               <w:rPr>
@@ -2948,7 +2934,7 @@
               <w:lang w:eastAsia="en-GB"/>
             </w:rPr>
           </w:pPr>
-          <w:hyperlink w:anchor="_Toc127453812" w:history="1">
+          <w:hyperlink w:anchor="_Toc127535108" w:history="1">
             <w:r>
               <w:rPr>
                 <w:rStyle w:val="Hyperlink"/>
@@ -2975,7 +2961,7 @@
                 <w:noProof/>
                 <w:webHidden/>
               </w:rPr>
-              <w:instrText xml:space="preserve"> PAGEREF _Toc127453812 \h </w:instrText>
+              <w:instrText xml:space="preserve"> PAGEREF _Toc127535108 \h </w:instrText>
             </w:r>
             <w:r>
               <w:rPr>
@@ -3018,7 +3004,7 @@
               <w:lang w:eastAsia="en-GB"/>
             </w:rPr>
           </w:pPr>
-          <w:hyperlink w:anchor="_Toc127453813" w:history="1">
+          <w:hyperlink w:anchor="_Toc127535109" w:history="1">
             <w:r>
               <w:rPr>
                 <w:rStyle w:val="Hyperlink"/>
@@ -3045,7 +3031,7 @@
                 <w:noProof/>
                 <w:webHidden/>
               </w:rPr>
-              <w:instrText xml:space="preserve"> PAGEREF _Toc127453813 \h </w:instrText>
+              <w:instrText xml:space="preserve"> PAGEREF _Toc127535109 \h </w:instrText>
             </w:r>
             <w:r>
               <w:rPr>
@@ -3088,7 +3074,7 @@
               <w:lang w:eastAsia="en-GB"/>
             </w:rPr>
           </w:pPr>
-          <w:hyperlink w:anchor="_Toc127453814" w:history="1">
+          <w:hyperlink w:anchor="_Toc127535110" w:history="1">
             <w:r>
               <w:rPr>
                 <w:rStyle w:val="Hyperlink"/>
@@ -3115,7 +3101,7 @@
                 <w:noProof/>
                 <w:webHidden/>
               </w:rPr>
-              <w:instrText xml:space="preserve"> PAGEREF _Toc127453814 \h </w:instrText>
+              <w:instrText xml:space="preserve"> PAGEREF _Toc127535110 \h </w:instrText>
             </w:r>
             <w:r>
               <w:rPr>
@@ -3156,7 +3142,7 @@
               <w:lang w:eastAsia="en-GB"/>
             </w:rPr>
           </w:pPr>
-          <w:hyperlink w:anchor="_Toc127453815" w:history="1">
+          <w:hyperlink w:anchor="_Toc127535111" w:history="1">
             <w:r>
               <w:rPr>
                 <w:rStyle w:val="Hyperlink"/>
@@ -3179,7 +3165,7 @@
               <w:rPr>
                 <w:webHidden/>
               </w:rPr>
-              <w:instrText xml:space="preserve"> PAGEREF _Toc127453815 \h </w:instrText>
+              <w:instrText xml:space="preserve"> PAGEREF _Toc127535111 \h </w:instrText>
             </w:r>
             <w:r>
               <w:rPr>
@@ -3218,7 +3204,7 @@
               <w:lang w:eastAsia="en-GB"/>
             </w:rPr>
           </w:pPr>
-          <w:hyperlink w:anchor="_Toc127453816" w:history="1">
+          <w:hyperlink w:anchor="_Toc127535112" w:history="1">
             <w:r>
               <w:rPr>
                 <w:rStyle w:val="Hyperlink"/>
@@ -3245,7 +3231,7 @@
                 <w:noProof/>
                 <w:webHidden/>
               </w:rPr>
-              <w:instrText xml:space="preserve"> PAGEREF _Toc127453816 \h </w:instrText>
+              <w:instrText xml:space="preserve"> PAGEREF _Toc127535112 \h </w:instrText>
             </w:r>
             <w:r>
               <w:rPr>
@@ -3288,7 +3274,7 @@
               <w:lang w:eastAsia="en-GB"/>
             </w:rPr>
           </w:pPr>
-          <w:hyperlink w:anchor="_Toc127453817" w:history="1">
+          <w:hyperlink w:anchor="_Toc127535113" w:history="1">
             <w:r>
               <w:rPr>
                 <w:rStyle w:val="Hyperlink"/>
@@ -3315,7 +3301,7 @@
                 <w:noProof/>
                 <w:webHidden/>
               </w:rPr>
-              <w:instrText xml:space="preserve"> PAGEREF _Toc127453817 \h </w:instrText>
+              <w:instrText xml:space="preserve"> PAGEREF _Toc127535113 \h </w:instrText>
             </w:r>
             <w:r>
               <w:rPr>
@@ -3358,7 +3344,7 @@
               <w:lang w:eastAsia="en-GB"/>
             </w:rPr>
           </w:pPr>
-          <w:hyperlink w:anchor="_Toc127453818" w:history="1">
+          <w:hyperlink w:anchor="_Toc127535114" w:history="1">
             <w:r>
               <w:rPr>
                 <w:rStyle w:val="Hyperlink"/>
@@ -3385,7 +3371,7 @@
                 <w:noProof/>
                 <w:webHidden/>
               </w:rPr>
-              <w:instrText xml:space="preserve"> PAGEREF _Toc127453818 \h </w:instrText>
+              <w:instrText xml:space="preserve"> PAGEREF _Toc127535114 \h </w:instrText>
             </w:r>
             <w:r>
               <w:rPr>
@@ -3428,7 +3414,7 @@
               <w:lang w:eastAsia="en-GB"/>
             </w:rPr>
           </w:pPr>
-          <w:hyperlink w:anchor="_Toc127453819" w:history="1">
+          <w:hyperlink w:anchor="_Toc127535115" w:history="1">
             <w:r>
               <w:rPr>
                 <w:rStyle w:val="Hyperlink"/>
@@ -3455,7 +3441,7 @@
                 <w:noProof/>
                 <w:webHidden/>
               </w:rPr>
-              <w:instrText xml:space="preserve"> PAGEREF _Toc127453819 \h </w:instrText>
+              <w:instrText xml:space="preserve"> PAGEREF _Toc127535115 \h </w:instrText>
             </w:r>
             <w:r>
               <w:rPr>
@@ -3498,7 +3484,7 @@
               <w:lang w:eastAsia="en-GB"/>
             </w:rPr>
           </w:pPr>
-          <w:hyperlink w:anchor="_Toc127453820" w:history="1">
+          <w:hyperlink w:anchor="_Toc127535116" w:history="1">
             <w:r>
               <w:rPr>
                 <w:rStyle w:val="Hyperlink"/>
@@ -3525,7 +3511,7 @@
                 <w:noProof/>
                 <w:webHidden/>
               </w:rPr>
-              <w:instrText xml:space="preserve"> PAGEREF _Toc127453820 \h </w:instrText>
+              <w:instrText xml:space="preserve"> PAGEREF _Toc127535116 \h </w:instrText>
             </w:r>
             <w:r>
               <w:rPr>
@@ -3568,7 +3554,7 @@
               <w:lang w:eastAsia="en-GB"/>
             </w:rPr>
           </w:pPr>
-          <w:hyperlink w:anchor="_Toc127453821" w:history="1">
+          <w:hyperlink w:anchor="_Toc127535117" w:history="1">
             <w:r>
               <w:rPr>
                 <w:rStyle w:val="Hyperlink"/>
@@ -3595,7 +3581,7 @@
                 <w:noProof/>
                 <w:webHidden/>
               </w:rPr>
-              <w:instrText xml:space="preserve"> PAGEREF _Toc127453821 \h </w:instrText>
+              <w:instrText xml:space="preserve"> PAGEREF _Toc127535117 \h </w:instrText>
             </w:r>
             <w:r>
               <w:rPr>
@@ -3638,7 +3624,7 @@
               <w:lang w:eastAsia="en-GB"/>
             </w:rPr>
           </w:pPr>
-          <w:hyperlink w:anchor="_Toc127453822" w:history="1">
+          <w:hyperlink w:anchor="_Toc127535118" w:history="1">
             <w:r>
               <w:rPr>
                 <w:rStyle w:val="Hyperlink"/>
@@ -3665,7 +3651,7 @@
                 <w:noProof/>
                 <w:webHidden/>
               </w:rPr>
-              <w:instrText xml:space="preserve"> PAGEREF _Toc127453822 \h </w:instrText>
+              <w:instrText xml:space="preserve"> PAGEREF _Toc127535118 \h </w:instrText>
             </w:r>
             <w:r>
               <w:rPr>
@@ -3708,7 +3694,7 @@
               <w:lang w:eastAsia="en-GB"/>
             </w:rPr>
           </w:pPr>
-          <w:hyperlink w:anchor="_Toc127453823" w:history="1">
+          <w:hyperlink w:anchor="_Toc127535119" w:history="1">
             <w:r>
               <w:rPr>
                 <w:rStyle w:val="Hyperlink"/>
@@ -3735,7 +3721,7 @@
                 <w:noProof/>
                 <w:webHidden/>
               </w:rPr>
-              <w:instrText xml:space="preserve"> PAGEREF _Toc127453823 \h </w:instrText>
+              <w:instrText xml:space="preserve"> PAGEREF _Toc127535119 \h </w:instrText>
             </w:r>
             <w:r>
               <w:rPr>
@@ -3778,7 +3764,7 @@
               <w:lang w:eastAsia="en-GB"/>
             </w:rPr>
           </w:pPr>
-          <w:hyperlink w:anchor="_Toc127453824" w:history="1">
+          <w:hyperlink w:anchor="_Toc127535120" w:history="1">
             <w:r>
               <w:rPr>
                 <w:rStyle w:val="Hyperlink"/>
@@ -3805,7 +3791,7 @@
                 <w:noProof/>
                 <w:webHidden/>
               </w:rPr>
-              <w:instrText xml:space="preserve"> PAGEREF _Toc127453824 \h </w:instrText>
+              <w:instrText xml:space="preserve"> PAGEREF _Toc127535120 \h </w:instrText>
             </w:r>
             <w:r>
               <w:rPr>
@@ -3848,7 +3834,7 @@
               <w:lang w:eastAsia="en-GB"/>
             </w:rPr>
           </w:pPr>
-          <w:hyperlink w:anchor="_Toc127453825" w:history="1">
+          <w:hyperlink w:anchor="_Toc127535121" w:history="1">
             <w:r>
               <w:rPr>
                 <w:rStyle w:val="Hyperlink"/>
@@ -3875,7 +3861,7 @@
                 <w:noProof/>
                 <w:webHidden/>
               </w:rPr>
-              <w:instrText xml:space="preserve"> PAGEREF _Toc127453825 \h </w:instrText>
+              <w:instrText xml:space="preserve"> PAGEREF _Toc127535121 \h </w:instrText>
             </w:r>
             <w:r>
               <w:rPr>
@@ -3918,7 +3904,7 @@
               <w:lang w:eastAsia="en-GB"/>
             </w:rPr>
           </w:pPr>
-          <w:hyperlink w:anchor="_Toc127453826" w:history="1">
+          <w:hyperlink w:anchor="_Toc127535122" w:history="1">
             <w:r>
               <w:rPr>
                 <w:rStyle w:val="Hyperlink"/>
@@ -3945,7 +3931,7 @@
                 <w:noProof/>
                 <w:webHidden/>
               </w:rPr>
-              <w:instrText xml:space="preserve"> PAGEREF _Toc127453826 \h </w:instrText>
+              <w:instrText xml:space="preserve"> PAGEREF _Toc127535122 \h </w:instrText>
             </w:r>
             <w:r>
               <w:rPr>
@@ -3988,7 +3974,7 @@
               <w:lang w:eastAsia="en-GB"/>
             </w:rPr>
           </w:pPr>
-          <w:hyperlink w:anchor="_Toc127453827" w:history="1">
+          <w:hyperlink w:anchor="_Toc127535123" w:history="1">
             <w:r>
               <w:rPr>
                 <w:rStyle w:val="Hyperlink"/>
@@ -4015,7 +4001,7 @@
                 <w:noProof/>
                 <w:webHidden/>
               </w:rPr>
-              <w:instrText xml:space="preserve"> PAGEREF _Toc127453827 \h </w:instrText>
+              <w:instrText xml:space="preserve"> PAGEREF _Toc127535123 \h </w:instrText>
             </w:r>
             <w:r>
               <w:rPr>
@@ -4058,7 +4044,7 @@
               <w:lang w:eastAsia="en-GB"/>
             </w:rPr>
           </w:pPr>
-          <w:hyperlink w:anchor="_Toc127453828" w:history="1">
+          <w:hyperlink w:anchor="_Toc127535124" w:history="1">
             <w:r>
               <w:rPr>
                 <w:rStyle w:val="Hyperlink"/>
@@ -4085,7 +4071,7 @@
                 <w:noProof/>
                 <w:webHidden/>
               </w:rPr>
-              <w:instrText xml:space="preserve"> PAGEREF _Toc127453828 \h </w:instrText>
+              <w:instrText xml:space="preserve"> PAGEREF _Toc127535124 \h </w:instrText>
             </w:r>
             <w:r>
               <w:rPr>
@@ -4128,7 +4114,7 @@
               <w:lang w:eastAsia="en-GB"/>
             </w:rPr>
           </w:pPr>
-          <w:hyperlink w:anchor="_Toc127453829" w:history="1">
+          <w:hyperlink w:anchor="_Toc127535125" w:history="1">
             <w:r>
               <w:rPr>
                 <w:rStyle w:val="Hyperlink"/>
@@ -4155,7 +4141,7 @@
                 <w:noProof/>
                 <w:webHidden/>
               </w:rPr>
-              <w:instrText xml:space="preserve"> PAGEREF _Toc127453829 \h </w:instrText>
+              <w:instrText xml:space="preserve"> PAGEREF _Toc127535125 \h </w:instrText>
             </w:r>
             <w:r>
               <w:rPr>
@@ -4198,7 +4184,7 @@
               <w:lang w:eastAsia="en-GB"/>
             </w:rPr>
           </w:pPr>
-          <w:hyperlink w:anchor="_Toc127453830" w:history="1">
+          <w:hyperlink w:anchor="_Toc127535126" w:history="1">
             <w:r>
               <w:rPr>
                 <w:rStyle w:val="Hyperlink"/>
@@ -4225,7 +4211,7 @@
                 <w:noProof/>
                 <w:webHidden/>
               </w:rPr>
-              <w:instrText xml:space="preserve"> PAGEREF _Toc127453830 \h </w:instrText>
+              <w:instrText xml:space="preserve"> PAGEREF _Toc127535126 \h </w:instrText>
             </w:r>
             <w:r>
               <w:rPr>
@@ -4246,6 +4232,356 @@
                 <w:webHidden/>
               </w:rPr>
               <w:t>66</w:t>
+            </w:r>
+            <w:r>
+              <w:rPr>
+                <w:noProof/>
+                <w:webHidden/>
+              </w:rPr>
+              <w:fldChar w:fldCharType="end"/>
+            </w:r>
+          </w:hyperlink>
+        </w:p>
+        <w:p>
+          <w:pPr>
+            <w:pStyle w:val="TOC3"/>
+            <w:tabs>
+              <w:tab w:val="right" w:leader="dot" w:pos="9016"/>
+            </w:tabs>
+            <w:rPr>
+              <w:rFonts w:eastAsiaTheme="minorEastAsia"/>
+              <w:noProof/>
+              <w:lang w:eastAsia="en-GB"/>
+            </w:rPr>
+          </w:pPr>
+          <w:hyperlink w:anchor="_Toc127535127" w:history="1">
+            <w:r>
+              <w:rPr>
+                <w:rStyle w:val="Hyperlink"/>
+                <w:noProof/>
+              </w:rPr>
+              <w:t>TEST – message generation from HTML form</w:t>
+            </w:r>
+            <w:r>
+              <w:rPr>
+                <w:noProof/>
+                <w:webHidden/>
+              </w:rPr>
+              <w:tab/>
+            </w:r>
+            <w:r>
+              <w:rPr>
+                <w:noProof/>
+                <w:webHidden/>
+              </w:rPr>
+              <w:fldChar w:fldCharType="begin"/>
+            </w:r>
+            <w:r>
+              <w:rPr>
+                <w:noProof/>
+                <w:webHidden/>
+              </w:rPr>
+              <w:instrText xml:space="preserve"> PAGEREF _Toc127535127 \h </w:instrText>
+            </w:r>
+            <w:r>
+              <w:rPr>
+                <w:noProof/>
+                <w:webHidden/>
+              </w:rPr>
+            </w:r>
+            <w:r>
+              <w:rPr>
+                <w:noProof/>
+                <w:webHidden/>
+              </w:rPr>
+              <w:fldChar w:fldCharType="separate"/>
+            </w:r>
+            <w:r>
+              <w:rPr>
+                <w:noProof/>
+                <w:webHidden/>
+              </w:rPr>
+              <w:t>70</w:t>
+            </w:r>
+            <w:r>
+              <w:rPr>
+                <w:noProof/>
+                <w:webHidden/>
+              </w:rPr>
+              <w:fldChar w:fldCharType="end"/>
+            </w:r>
+          </w:hyperlink>
+        </w:p>
+        <w:p>
+          <w:pPr>
+            <w:pStyle w:val="TOC2"/>
+            <w:tabs>
+              <w:tab w:val="right" w:leader="dot" w:pos="9016"/>
+            </w:tabs>
+            <w:rPr>
+              <w:rFonts w:eastAsiaTheme="minorEastAsia"/>
+              <w:noProof/>
+              <w:lang w:eastAsia="en-GB"/>
+            </w:rPr>
+          </w:pPr>
+          <w:hyperlink w:anchor="_Toc127535128" w:history="1">
+            <w:r>
+              <w:rPr>
+                <w:rStyle w:val="Hyperlink"/>
+                <w:noProof/>
+              </w:rPr>
+              <w:t>Adding Logging</w:t>
+            </w:r>
+            <w:r>
+              <w:rPr>
+                <w:noProof/>
+                <w:webHidden/>
+              </w:rPr>
+              <w:tab/>
+            </w:r>
+            <w:r>
+              <w:rPr>
+                <w:noProof/>
+                <w:webHidden/>
+              </w:rPr>
+              <w:fldChar w:fldCharType="begin"/>
+            </w:r>
+            <w:r>
+              <w:rPr>
+                <w:noProof/>
+                <w:webHidden/>
+              </w:rPr>
+              <w:instrText xml:space="preserve"> PAGEREF _Toc127535128 \h </w:instrText>
+            </w:r>
+            <w:r>
+              <w:rPr>
+                <w:noProof/>
+                <w:webHidden/>
+              </w:rPr>
+            </w:r>
+            <w:r>
+              <w:rPr>
+                <w:noProof/>
+                <w:webHidden/>
+              </w:rPr>
+              <w:fldChar w:fldCharType="separate"/>
+            </w:r>
+            <w:r>
+              <w:rPr>
+                <w:noProof/>
+                <w:webHidden/>
+              </w:rPr>
+              <w:t>71</w:t>
+            </w:r>
+            <w:r>
+              <w:rPr>
+                <w:noProof/>
+                <w:webHidden/>
+              </w:rPr>
+              <w:fldChar w:fldCharType="end"/>
+            </w:r>
+          </w:hyperlink>
+        </w:p>
+        <w:p>
+          <w:pPr>
+            <w:pStyle w:val="TOC3"/>
+            <w:tabs>
+              <w:tab w:val="right" w:leader="dot" w:pos="9016"/>
+            </w:tabs>
+            <w:rPr>
+              <w:rFonts w:eastAsiaTheme="minorEastAsia"/>
+              <w:noProof/>
+              <w:lang w:eastAsia="en-GB"/>
+            </w:rPr>
+          </w:pPr>
+          <w:hyperlink w:anchor="_Toc127535129" w:history="1">
+            <w:r>
+              <w:rPr>
+                <w:rStyle w:val="Hyperlink"/>
+                <w:noProof/>
+              </w:rPr>
+              <w:t>TEST – Creating log file and logging</w:t>
+            </w:r>
+            <w:r>
+              <w:rPr>
+                <w:noProof/>
+                <w:webHidden/>
+              </w:rPr>
+              <w:tab/>
+            </w:r>
+            <w:r>
+              <w:rPr>
+                <w:noProof/>
+                <w:webHidden/>
+              </w:rPr>
+              <w:fldChar w:fldCharType="begin"/>
+            </w:r>
+            <w:r>
+              <w:rPr>
+                <w:noProof/>
+                <w:webHidden/>
+              </w:rPr>
+              <w:instrText xml:space="preserve"> PAGEREF _Toc127535129 \h </w:instrText>
+            </w:r>
+            <w:r>
+              <w:rPr>
+                <w:noProof/>
+                <w:webHidden/>
+              </w:rPr>
+            </w:r>
+            <w:r>
+              <w:rPr>
+                <w:noProof/>
+                <w:webHidden/>
+              </w:rPr>
+              <w:fldChar w:fldCharType="separate"/>
+            </w:r>
+            <w:r>
+              <w:rPr>
+                <w:noProof/>
+                <w:webHidden/>
+              </w:rPr>
+              <w:t>72</w:t>
+            </w:r>
+            <w:r>
+              <w:rPr>
+                <w:noProof/>
+                <w:webHidden/>
+              </w:rPr>
+              <w:fldChar w:fldCharType="end"/>
+            </w:r>
+          </w:hyperlink>
+        </w:p>
+        <w:p>
+          <w:pPr>
+            <w:pStyle w:val="TOC3"/>
+            <w:tabs>
+              <w:tab w:val="right" w:leader="dot" w:pos="9016"/>
+            </w:tabs>
+            <w:rPr>
+              <w:rFonts w:eastAsiaTheme="minorEastAsia"/>
+              <w:noProof/>
+              <w:lang w:eastAsia="en-GB"/>
+            </w:rPr>
+          </w:pPr>
+          <w:hyperlink w:anchor="_Toc127535130" w:history="1">
+            <w:r>
+              <w:rPr>
+                <w:rStyle w:val="Hyperlink"/>
+                <w:noProof/>
+              </w:rPr>
+              <w:t>TEST – Writing to pre-existing CSV file</w:t>
+            </w:r>
+            <w:r>
+              <w:rPr>
+                <w:noProof/>
+                <w:webHidden/>
+              </w:rPr>
+              <w:tab/>
+            </w:r>
+            <w:r>
+              <w:rPr>
+                <w:noProof/>
+                <w:webHidden/>
+              </w:rPr>
+              <w:fldChar w:fldCharType="begin"/>
+            </w:r>
+            <w:r>
+              <w:rPr>
+                <w:noProof/>
+                <w:webHidden/>
+              </w:rPr>
+              <w:instrText xml:space="preserve"> PAGEREF _Toc127535130 \h </w:instrText>
+            </w:r>
+            <w:r>
+              <w:rPr>
+                <w:noProof/>
+                <w:webHidden/>
+              </w:rPr>
+            </w:r>
+            <w:r>
+              <w:rPr>
+                <w:noProof/>
+                <w:webHidden/>
+              </w:rPr>
+              <w:fldChar w:fldCharType="separate"/>
+            </w:r>
+            <w:r>
+              <w:rPr>
+                <w:noProof/>
+                <w:webHidden/>
+              </w:rPr>
+              <w:t>72</w:t>
+            </w:r>
+            <w:r>
+              <w:rPr>
+                <w:noProof/>
+                <w:webHidden/>
+              </w:rPr>
+              <w:fldChar w:fldCharType="end"/>
+            </w:r>
+          </w:hyperlink>
+        </w:p>
+        <w:p>
+          <w:pPr>
+            <w:pStyle w:val="TOC2"/>
+            <w:tabs>
+              <w:tab w:val="right" w:leader="dot" w:pos="9016"/>
+            </w:tabs>
+            <w:rPr>
+              <w:rFonts w:eastAsiaTheme="minorEastAsia"/>
+              <w:noProof/>
+              <w:lang w:eastAsia="en-GB"/>
+            </w:rPr>
+          </w:pPr>
+          <w:hyperlink w:anchor="_Toc127535131" w:history="1">
+            <w:r>
+              <w:rPr>
+                <w:rStyle w:val="Hyperlink"/>
+                <w:noProof/>
+              </w:rPr>
+              <w:t>Adding context to message generation</w:t>
+            </w:r>
+            <w:r>
+              <w:rPr>
+                <w:noProof/>
+                <w:webHidden/>
+              </w:rPr>
+              <w:tab/>
+            </w:r>
+            <w:r>
+              <w:rPr>
+                <w:noProof/>
+                <w:webHidden/>
+              </w:rPr>
+              <w:fldChar w:fldCharType="begin"/>
+            </w:r>
+            <w:r>
+              <w:rPr>
+                <w:noProof/>
+                <w:webHidden/>
+              </w:rPr>
+              <w:instrText xml:space="preserve"> PAGEREF _Toc127535131 \h </w:instrText>
+            </w:r>
+            <w:r>
+              <w:rPr>
+                <w:noProof/>
+                <w:webHidden/>
+              </w:rPr>
+            </w:r>
+            <w:r>
+              <w:rPr>
+                <w:noProof/>
+                <w:webHidden/>
+              </w:rPr>
+              <w:fldChar w:fldCharType="separate"/>
+            </w:r>
+            <w:r>
+              <w:rPr>
+                <w:noProof/>
+                <w:webHidden/>
+              </w:rPr>
+              <w:t>74</w:t>
             </w:r>
             <w:r>
               <w:rPr>
@@ -4277,16 +4613,12 @@
       </w:sdtContent>
     </w:sdt>
     <w:p/>
-    <w:p/>
-    <w:p/>
-    <w:p/>
-    <w:p/>
     <w:p>
       <w:pPr>
         <w:pStyle w:val="Heading1"/>
         <w:jc w:val="center"/>
       </w:pPr>
-      <w:bookmarkStart w:id="0" w:name="_Toc127453772"/>
+      <w:bookmarkStart w:id="0" w:name="_Toc127535068"/>
       <w:r>
         <w:lastRenderedPageBreak/>
         <w:t>Analysis</w:t>
@@ -4303,7 +4635,7 @@
           <w:szCs w:val="24"/>
         </w:rPr>
       </w:pPr>
-      <w:bookmarkStart w:id="1" w:name="_Toc127453773"/>
+      <w:bookmarkStart w:id="1" w:name="_Toc127535069"/>
       <w:r>
         <w:rPr>
           <w:sz w:val="24"/>
@@ -4390,7 +4722,7 @@
           <w:szCs w:val="24"/>
         </w:rPr>
       </w:pPr>
-      <w:bookmarkStart w:id="2" w:name="_Toc127453774"/>
+      <w:bookmarkStart w:id="2" w:name="_Toc127535070"/>
       <w:r>
         <w:rPr>
           <w:sz w:val="24"/>
@@ -4470,7 +4802,7 @@
           <w:szCs w:val="24"/>
         </w:rPr>
       </w:pPr>
-      <w:bookmarkStart w:id="3" w:name="_Toc127453775"/>
+      <w:bookmarkStart w:id="3" w:name="_Toc127535071"/>
       <w:r>
         <w:rPr>
           <w:sz w:val="24"/>
@@ -4841,7 +5173,7 @@
         <w:pStyle w:val="Heading3"/>
         <w:jc w:val="center"/>
       </w:pPr>
-      <w:bookmarkStart w:id="6" w:name="_Toc127453776"/>
+      <w:bookmarkStart w:id="6" w:name="_Toc127535072"/>
       <w:r>
         <w:lastRenderedPageBreak/>
         <w:t xml:space="preserve">Interview: </w:t>
@@ -5096,6 +5428,9 @@
       <w:r>
         <w:t xml:space="preserve"> (such as light and dark mode)</w:t>
       </w:r>
+      <w:r>
+        <w:t>.</w:t>
+      </w:r>
     </w:p>
     <w:p>
       <w:pPr>
@@ -5132,11 +5467,9 @@
       <w:r>
         <w:t xml:space="preserve">person is talking about something relevant to me, or that I want to </w:t>
       </w:r>
-      <w:proofErr w:type="gramStart"/>
-      <w:r>
-        <w:t>discuss</w:t>
-      </w:r>
-      <w:proofErr w:type="gramEnd"/>
+      <w:r>
+        <w:t>discuss.</w:t>
+      </w:r>
     </w:p>
     <w:p>
       <w:pPr>
@@ -5204,7 +5537,7 @@
           <w:szCs w:val="24"/>
         </w:rPr>
       </w:pPr>
-      <w:bookmarkStart w:id="7" w:name="_Toc127453777"/>
+      <w:bookmarkStart w:id="7" w:name="_Toc127535073"/>
       <w:r>
         <w:rPr>
           <w:sz w:val="24"/>
@@ -5220,16 +5553,14 @@
         </w:rPr>
         <w:t xml:space="preserve">should it have a computational </w:t>
       </w:r>
-      <w:proofErr w:type="gramStart"/>
       <w:r>
         <w:rPr>
           <w:sz w:val="24"/>
           <w:szCs w:val="24"/>
         </w:rPr>
-        <w:t>solution</w:t>
+        <w:t>solution?</w:t>
       </w:r>
       <w:bookmarkEnd w:id="7"/>
-      <w:proofErr w:type="gramEnd"/>
     </w:p>
     <w:p>
       <w:r>
@@ -5328,7 +5659,7 @@
           <w:szCs w:val="24"/>
         </w:rPr>
       </w:pPr>
-      <w:bookmarkStart w:id="8" w:name="_Toc127453778"/>
+      <w:bookmarkStart w:id="8" w:name="_Toc127535074"/>
       <w:r>
         <w:rPr>
           <w:sz w:val="24"/>
@@ -5350,7 +5681,7 @@
         <w:pStyle w:val="Heading3"/>
         <w:jc w:val="center"/>
       </w:pPr>
-      <w:bookmarkStart w:id="9" w:name="_Toc127453779"/>
+      <w:bookmarkStart w:id="9" w:name="_Toc127535075"/>
       <w:r>
         <w:t>Decomposition</w:t>
       </w:r>
@@ -5553,7 +5884,7 @@
         <w:pStyle w:val="Heading3"/>
         <w:jc w:val="center"/>
       </w:pPr>
-      <w:bookmarkStart w:id="10" w:name="_Toc127453780"/>
+      <w:bookmarkStart w:id="10" w:name="_Toc127535076"/>
       <w:r>
         <w:t>Abstraction</w:t>
       </w:r>
@@ -5635,7 +5966,7 @@
           <w:szCs w:val="24"/>
         </w:rPr>
       </w:pPr>
-      <w:bookmarkStart w:id="11" w:name="_Toc127453781"/>
+      <w:bookmarkStart w:id="11" w:name="_Toc127535077"/>
       <w:r>
         <w:rPr>
           <w:sz w:val="24"/>
@@ -5651,7 +5982,7 @@
         <w:pStyle w:val="Heading3"/>
         <w:jc w:val="center"/>
       </w:pPr>
-      <w:bookmarkStart w:id="12" w:name="_Toc127453782"/>
+      <w:bookmarkStart w:id="12" w:name="_Toc127535078"/>
       <w:r>
         <w:t>Chirpy Cardinal</w:t>
       </w:r>
@@ -6708,7 +7039,7 @@
         <w:pStyle w:val="Heading3"/>
         <w:jc w:val="center"/>
       </w:pPr>
-      <w:bookmarkStart w:id="17" w:name="_Toc127453783"/>
+      <w:bookmarkStart w:id="17" w:name="_Toc127535079"/>
       <w:r>
         <w:lastRenderedPageBreak/>
         <w:t>Kuki</w:t>
@@ -8037,7 +8368,7 @@
           <w:szCs w:val="24"/>
         </w:rPr>
       </w:pPr>
-      <w:bookmarkStart w:id="26" w:name="_Toc127453784"/>
+      <w:bookmarkStart w:id="26" w:name="_Toc127535080"/>
       <w:r>
         <w:rPr>
           <w:sz w:val="24"/>
@@ -8153,7 +8484,7 @@
       <w:pPr>
         <w:pStyle w:val="Heading3"/>
       </w:pPr>
-      <w:bookmarkStart w:id="27" w:name="_Toc127453785"/>
+      <w:bookmarkStart w:id="27" w:name="_Toc127535081"/>
       <w:r>
         <w:t>Limitations</w:t>
       </w:r>
@@ -8196,7 +8527,7 @@
           <w:szCs w:val="24"/>
         </w:rPr>
       </w:pPr>
-      <w:bookmarkStart w:id="28" w:name="_Toc127453786"/>
+      <w:bookmarkStart w:id="28" w:name="_Toc127535082"/>
       <w:r>
         <w:rPr>
           <w:sz w:val="24"/>
@@ -8212,7 +8543,7 @@
       <w:pPr>
         <w:pStyle w:val="Heading3"/>
       </w:pPr>
-      <w:bookmarkStart w:id="29" w:name="_Toc127453787"/>
+      <w:bookmarkStart w:id="29" w:name="_Toc127535083"/>
       <w:r>
         <w:t>Hardware</w:t>
       </w:r>
@@ -8329,7 +8660,7 @@
       <w:pPr>
         <w:pStyle w:val="Heading3"/>
       </w:pPr>
-      <w:bookmarkStart w:id="30" w:name="_Toc127453788"/>
+      <w:bookmarkStart w:id="30" w:name="_Toc127535084"/>
       <w:r>
         <w:t>Software</w:t>
       </w:r>
@@ -8790,7 +9121,7 @@
           <w:szCs w:val="24"/>
         </w:rPr>
       </w:pPr>
-      <w:bookmarkStart w:id="31" w:name="_Toc127453789"/>
+      <w:bookmarkStart w:id="31" w:name="_Toc127535085"/>
       <w:r>
         <w:rPr>
           <w:sz w:val="24"/>
@@ -8804,7 +9135,7 @@
       <w:pPr>
         <w:pStyle w:val="Heading3"/>
       </w:pPr>
-      <w:bookmarkStart w:id="32" w:name="_Toc127453790"/>
+      <w:bookmarkStart w:id="32" w:name="_Toc127535086"/>
       <w:r>
         <w:t>Design</w:t>
       </w:r>
@@ -8920,7 +9251,7 @@
       <w:pPr>
         <w:pStyle w:val="Heading3"/>
       </w:pPr>
-      <w:bookmarkStart w:id="33" w:name="_Toc127453791"/>
+      <w:bookmarkStart w:id="33" w:name="_Toc127535087"/>
       <w:r>
         <w:t>Functionality</w:t>
       </w:r>
@@ -8939,23 +9270,7 @@
           <w:b/>
           <w:bCs/>
         </w:rPr>
-        <w:t xml:space="preserve">A working AI </w:t>
-      </w:r>
-      <w:proofErr w:type="gramStart"/>
-      <w:r>
-        <w:rPr>
-          <w:b/>
-          <w:bCs/>
-        </w:rPr>
-        <w:t>model</w:t>
-      </w:r>
-      <w:proofErr w:type="gramEnd"/>
-      <w:r>
-        <w:rPr>
-          <w:b/>
-          <w:bCs/>
-        </w:rPr>
-        <w:t xml:space="preserve">. </w:t>
+        <w:t xml:space="preserve">A working AI model. </w:t>
       </w:r>
       <w:r>
         <w:t>The mo</w:t>
@@ -8967,7 +9282,13 @@
         <w:t xml:space="preserve"> produce understandable text</w:t>
       </w:r>
       <w:r>
-        <w:t>, that make</w:t>
+        <w:t xml:space="preserve">, </w:t>
+      </w:r>
+      <w:r>
+        <w:t>which</w:t>
+      </w:r>
+      <w:r>
+        <w:t xml:space="preserve"> make</w:t>
       </w:r>
       <w:r>
         <w:t>s</w:t>
@@ -9098,7 +9419,7 @@
       <w:pPr>
         <w:pStyle w:val="Heading3"/>
       </w:pPr>
-      <w:bookmarkStart w:id="34" w:name="_Toc127453792"/>
+      <w:bookmarkStart w:id="34" w:name="_Toc127535088"/>
       <w:r>
         <w:t>Hardware</w:t>
       </w:r>
@@ -9160,7 +9481,7 @@
       <w:pPr>
         <w:pStyle w:val="Heading3"/>
       </w:pPr>
-      <w:bookmarkStart w:id="35" w:name="_Toc127453793"/>
+      <w:bookmarkStart w:id="35" w:name="_Toc127535089"/>
       <w:r>
         <w:t>Software</w:t>
       </w:r>
@@ -9375,7 +9696,7 @@
         <w:pStyle w:val="Heading1"/>
         <w:jc w:val="center"/>
       </w:pPr>
-      <w:bookmarkStart w:id="36" w:name="_Toc127453794"/>
+      <w:bookmarkStart w:id="36" w:name="_Toc127535090"/>
       <w:r>
         <w:rPr>
           <w:noProof/>
@@ -9608,7 +9929,7 @@
         <w:pStyle w:val="Heading2"/>
         <w:jc w:val="center"/>
       </w:pPr>
-      <w:bookmarkStart w:id="37" w:name="_Toc127453795"/>
+      <w:bookmarkStart w:id="37" w:name="_Toc127535091"/>
       <w:r>
         <w:t>Create Venv</w:t>
       </w:r>
@@ -9715,7 +10036,7 @@
         <w:pStyle w:val="Heading2"/>
         <w:jc w:val="center"/>
       </w:pPr>
-      <w:bookmarkStart w:id="38" w:name="_Toc127453796"/>
+      <w:bookmarkStart w:id="38" w:name="_Toc127535092"/>
       <w:r>
         <w:lastRenderedPageBreak/>
         <w:t>ML model</w:t>
@@ -9727,7 +10048,7 @@
       <w:pPr>
         <w:pStyle w:val="Heading3"/>
       </w:pPr>
-      <w:bookmarkStart w:id="39" w:name="_Toc127453797"/>
+      <w:bookmarkStart w:id="39" w:name="_Toc127535093"/>
       <w:r>
         <w:t>Choosing model</w:t>
       </w:r>
@@ -9824,13 +10145,8 @@
         <w:t xml:space="preserve">the information gained from the input, whilst also being able to </w:t>
       </w:r>
       <w:r>
-        <w:t xml:space="preserve">handle longer </w:t>
-      </w:r>
-      <w:proofErr w:type="gramStart"/>
-      <w:r>
-        <w:t>inputs</w:t>
-      </w:r>
-      <w:proofErr w:type="gramEnd"/>
+        <w:t>handle longer inputs</w:t>
+      </w:r>
     </w:p>
     <w:p>
       <w:r>
@@ -9948,7 +10264,7 @@
       <w:pPr>
         <w:pStyle w:val="Heading3"/>
       </w:pPr>
-      <w:bookmarkStart w:id="40" w:name="_Toc127453798"/>
+      <w:bookmarkStart w:id="40" w:name="_Toc127535094"/>
       <w:r>
         <w:t>Implementing model</w:t>
       </w:r>
@@ -10384,7 +10700,7 @@
         <w:pStyle w:val="Heading2"/>
         <w:jc w:val="center"/>
       </w:pPr>
-      <w:bookmarkStart w:id="41" w:name="_Toc127453799"/>
+      <w:bookmarkStart w:id="41" w:name="_Toc127535095"/>
       <w:r>
         <w:rPr>
           <w:noProof/>
@@ -10738,16 +11054,11 @@
       <w:pPr>
         <w:pStyle w:val="Heading3"/>
       </w:pPr>
-      <w:bookmarkStart w:id="44" w:name="_Toc127453800"/>
-      <w:r>
-        <w:t xml:space="preserve">Create HTML web </w:t>
-      </w:r>
-      <w:proofErr w:type="gramStart"/>
-      <w:r>
-        <w:t>pages</w:t>
+      <w:bookmarkStart w:id="44" w:name="_Toc127535096"/>
+      <w:r>
+        <w:t>Create HTML web pages</w:t>
       </w:r>
       <w:bookmarkEnd w:id="44"/>
-      <w:proofErr w:type="gramEnd"/>
     </w:p>
     <w:p>
       <w:r>
@@ -10759,7 +11070,7 @@
       <w:pPr>
         <w:pStyle w:val="Heading3"/>
       </w:pPr>
-      <w:bookmarkStart w:id="45" w:name="_Toc127453801"/>
+      <w:bookmarkStart w:id="45" w:name="_Toc127535097"/>
       <w:r>
         <w:t>Use CSS styling for the web pages</w:t>
       </w:r>
@@ -11398,16 +11709,11 @@
       <w:pPr>
         <w:pStyle w:val="Heading3"/>
       </w:pPr>
-      <w:bookmarkStart w:id="50" w:name="_Toc127453802"/>
-      <w:r>
-        <w:t xml:space="preserve">Create HTML forms for users to input </w:t>
-      </w:r>
-      <w:proofErr w:type="gramStart"/>
-      <w:r>
-        <w:t>text</w:t>
+      <w:bookmarkStart w:id="50" w:name="_Toc127535098"/>
+      <w:r>
+        <w:t>Create HTML forms for users to input text</w:t>
       </w:r>
       <w:bookmarkEnd w:id="50"/>
-      <w:proofErr w:type="gramEnd"/>
     </w:p>
     <w:p>
       <w:r>
@@ -11430,17 +11736,12 @@
       <w:pPr>
         <w:pStyle w:val="Heading3"/>
       </w:pPr>
-      <w:bookmarkStart w:id="51" w:name="_Toc127453803"/>
+      <w:bookmarkStart w:id="51" w:name="_Toc127535099"/>
       <w:r>
         <w:lastRenderedPageBreak/>
-        <w:t xml:space="preserve">Link to python backend using </w:t>
-      </w:r>
-      <w:proofErr w:type="gramStart"/>
-      <w:r>
-        <w:t>Flask</w:t>
+        <w:t>Link to python backend using Flask</w:t>
       </w:r>
       <w:bookmarkEnd w:id="51"/>
-      <w:proofErr w:type="gramEnd"/>
     </w:p>
     <w:p>
       <w:r>
@@ -11655,7 +11956,7 @@
         <w:pStyle w:val="Heading2"/>
         <w:jc w:val="center"/>
       </w:pPr>
-      <w:bookmarkStart w:id="52" w:name="_Toc127453804"/>
+      <w:bookmarkStart w:id="52" w:name="_Toc127535100"/>
       <w:r>
         <w:lastRenderedPageBreak/>
         <w:t>User interaction</w:t>
@@ -11667,7 +11968,7 @@
       <w:pPr>
         <w:pStyle w:val="Heading3"/>
       </w:pPr>
-      <w:bookmarkStart w:id="53" w:name="_Toc127453805"/>
+      <w:bookmarkStart w:id="53" w:name="_Toc127535101"/>
       <w:r>
         <w:t>Text from user should be read by the model</w:t>
       </w:r>
@@ -11809,16 +12110,11 @@
       <w:pPr>
         <w:pStyle w:val="Heading3"/>
       </w:pPr>
-      <w:bookmarkStart w:id="54" w:name="_Toc127453806"/>
-      <w:r>
-        <w:t xml:space="preserve">Response from model outputted to </w:t>
-      </w:r>
-      <w:proofErr w:type="gramStart"/>
-      <w:r>
-        <w:t>user</w:t>
+      <w:bookmarkStart w:id="54" w:name="_Toc127535102"/>
+      <w:r>
+        <w:t>Response from model outputted to user</w:t>
       </w:r>
       <w:bookmarkEnd w:id="54"/>
-      <w:proofErr w:type="gramEnd"/>
     </w:p>
     <w:p>
       <w:r>
@@ -11860,13 +12156,8 @@
         <w:t>. These variables will be used in the template as Jinja variables</w:t>
       </w:r>
       <w:r>
-        <w:t xml:space="preserve">, that can be used in the HTML code of the </w:t>
-      </w:r>
-      <w:proofErr w:type="gramStart"/>
-      <w:r>
-        <w:t>page</w:t>
-      </w:r>
-      <w:proofErr w:type="gramEnd"/>
+        <w:t>, that can be used in the HTML code of the page</w:t>
+      </w:r>
     </w:p>
     <w:p>
       <w:pPr>
@@ -11936,7 +12227,7 @@
       <w:pPr>
         <w:pStyle w:val="Heading3"/>
       </w:pPr>
-      <w:bookmarkStart w:id="55" w:name="_Toc127453807"/>
+      <w:bookmarkStart w:id="55" w:name="_Toc127535103"/>
       <w:r>
         <w:t>Allow user to enter message using microphone</w:t>
       </w:r>
@@ -11954,7 +12245,7 @@
       <w:pPr>
         <w:pStyle w:val="Heading3"/>
       </w:pPr>
-      <w:bookmarkStart w:id="56" w:name="_Toc127453808"/>
+      <w:bookmarkStart w:id="56" w:name="_Toc127535104"/>
       <w:r>
         <w:t>Record Audio</w:t>
       </w:r>
@@ -12081,7 +12372,7 @@
       <w:pPr>
         <w:pStyle w:val="Heading3"/>
       </w:pPr>
-      <w:bookmarkStart w:id="57" w:name="_Toc127453809"/>
+      <w:bookmarkStart w:id="57" w:name="_Toc127535105"/>
       <w:r>
         <w:t>Decide on model to convert text to speech</w:t>
       </w:r>
@@ -12421,7 +12712,7 @@
       <w:pPr>
         <w:pStyle w:val="Heading3"/>
       </w:pPr>
-      <w:bookmarkStart w:id="58" w:name="_Toc127453810"/>
+      <w:bookmarkStart w:id="58" w:name="_Toc127535106"/>
       <w:r>
         <w:lastRenderedPageBreak/>
         <w:t>Fine-tune</w:t>
@@ -12798,15 +13089,7 @@
         <w:t xml:space="preserve">This diagram shows the data collator class will have a number of attributes. Firstly, </w:t>
       </w:r>
       <w:r>
-        <w:t xml:space="preserve">padding will specify to the collator whether or not the returned sequences should be padded. Max_length sets the maximum length of the input values of the returned data, and max_length_labels </w:t>
-      </w:r>
-      <w:proofErr w:type="gramStart"/>
-      <w:r>
-        <w:t>sets</w:t>
-      </w:r>
-      <w:proofErr w:type="gramEnd"/>
-      <w:r>
-        <w:t xml:space="preserve"> the maximum length of the labels of the returned data.</w:t>
+        <w:t>padding will specify to the collator whether or not the returned sequences should be padded. Max_length sets the maximum length of the input values of the returned data, and max_length_labels sets the maximum length of the labels of the returned data.</w:t>
       </w:r>
       <w:r>
         <w:t xml:space="preserve"> Finally, pad_to_multiple will pad the sequences to a multiple of the given value.</w:t>
@@ -13350,11 +13633,9 @@
       <w:r>
         <w:t xml:space="preserve">also saves memory, with the trade-off of having a lower precision. This is a </w:t>
       </w:r>
-      <w:proofErr w:type="spellStart"/>
-      <w:r>
-        <w:t>trade off</w:t>
-      </w:r>
-      <w:proofErr w:type="spellEnd"/>
+      <w:r>
+        <w:t>trade-off</w:t>
+      </w:r>
       <w:r>
         <w:t xml:space="preserve"> I feel is necessary to ensure the algorithm can run smoothly on the lower computing power</w:t>
       </w:r>
@@ -13373,13 +13654,8 @@
         <w:t xml:space="preserve">trial and error when </w:t>
       </w:r>
       <w:r>
-        <w:t xml:space="preserve">developing the training </w:t>
-      </w:r>
-      <w:proofErr w:type="gramStart"/>
-      <w:r>
-        <w:t>algorithm</w:t>
-      </w:r>
-      <w:proofErr w:type="gramEnd"/>
+        <w:t>developing the training algorithm</w:t>
+      </w:r>
     </w:p>
     <w:p>
       <w:pPr>
@@ -13482,16 +13758,11 @@
       <w:pPr>
         <w:pStyle w:val="Heading3"/>
       </w:pPr>
-      <w:bookmarkStart w:id="59" w:name="_Toc127453811"/>
-      <w:r>
-        <w:t xml:space="preserve">Implement </w:t>
-      </w:r>
-      <w:proofErr w:type="gramStart"/>
-      <w:r>
-        <w:t>model</w:t>
+      <w:bookmarkStart w:id="59" w:name="_Toc127535107"/>
+      <w:r>
+        <w:t>Implement model</w:t>
       </w:r>
       <w:bookmarkEnd w:id="59"/>
-      <w:proofErr w:type="gramEnd"/>
     </w:p>
     <w:p>
       <w:r>
@@ -13616,17 +13887,12 @@
       <w:pPr>
         <w:pStyle w:val="Heading3"/>
       </w:pPr>
-      <w:bookmarkStart w:id="60" w:name="_Toc127453812"/>
+      <w:bookmarkStart w:id="60" w:name="_Toc127535108"/>
       <w:r>
         <w:lastRenderedPageBreak/>
-        <w:t xml:space="preserve">Allow users to report </w:t>
-      </w:r>
-      <w:proofErr w:type="gramStart"/>
-      <w:r>
-        <w:t>messages</w:t>
+        <w:t>Allow users to report messages</w:t>
       </w:r>
       <w:bookmarkEnd w:id="60"/>
-      <w:proofErr w:type="gramEnd"/>
     </w:p>
     <w:p>
       <w:r>
@@ -13688,16 +13954,11 @@
       <w:pPr>
         <w:pStyle w:val="Heading3"/>
       </w:pPr>
-      <w:bookmarkStart w:id="61" w:name="_Toc127453813"/>
-      <w:r>
-        <w:t xml:space="preserve">Reported messages and the report reason should be </w:t>
-      </w:r>
-      <w:proofErr w:type="gramStart"/>
-      <w:r>
-        <w:t>logged</w:t>
+      <w:bookmarkStart w:id="61" w:name="_Toc127535109"/>
+      <w:r>
+        <w:t>Reported messages and the report reason should be logged</w:t>
       </w:r>
       <w:bookmarkEnd w:id="61"/>
-      <w:proofErr w:type="gramEnd"/>
     </w:p>
     <w:p>
       <w:r>
@@ -13727,7 +13988,7 @@
       <w:pPr>
         <w:pStyle w:val="Heading2"/>
       </w:pPr>
-      <w:bookmarkStart w:id="62" w:name="_Toc127453814"/>
+      <w:bookmarkStart w:id="62" w:name="_Toc127535110"/>
       <w:r>
         <w:t>Testing</w:t>
       </w:r>
@@ -13754,7 +14015,7 @@
       <w:pPr>
         <w:pStyle w:val="Heading1"/>
       </w:pPr>
-      <w:bookmarkStart w:id="63" w:name="_Toc127453815"/>
+      <w:bookmarkStart w:id="63" w:name="_Toc127535111"/>
       <w:r>
         <w:lastRenderedPageBreak/>
         <w:t>Development</w:t>
@@ -13765,7 +14026,7 @@
       <w:pPr>
         <w:pStyle w:val="Heading2"/>
       </w:pPr>
-      <w:bookmarkStart w:id="64" w:name="_Toc127453816"/>
+      <w:bookmarkStart w:id="64" w:name="_Toc127535112"/>
       <w:r>
         <w:t>Development diagram</w:t>
       </w:r>
@@ -14001,7 +14262,7 @@
       <w:pPr>
         <w:pStyle w:val="Heading2"/>
       </w:pPr>
-      <w:bookmarkStart w:id="67" w:name="_Toc127453817"/>
+      <w:bookmarkStart w:id="67" w:name="_Toc127535113"/>
       <w:r>
         <w:lastRenderedPageBreak/>
         <w:t>Development practices</w:t>
@@ -14012,7 +14273,7 @@
       <w:pPr>
         <w:pStyle w:val="Heading3"/>
       </w:pPr>
-      <w:bookmarkStart w:id="68" w:name="_Toc127453818"/>
+      <w:bookmarkStart w:id="68" w:name="_Toc127535114"/>
       <w:r>
         <w:t>Pyt</w:t>
       </w:r>
@@ -14040,7 +14301,7 @@
       <w:pPr>
         <w:pStyle w:val="Heading3"/>
       </w:pPr>
-      <w:bookmarkStart w:id="69" w:name="_Toc127453819"/>
+      <w:bookmarkStart w:id="69" w:name="_Toc127535115"/>
       <w:r>
         <w:t>Git</w:t>
       </w:r>
@@ -14406,7 +14667,7 @@
       <w:pPr>
         <w:pStyle w:val="Heading3"/>
       </w:pPr>
-      <w:bookmarkStart w:id="72" w:name="_Toc127453820"/>
+      <w:bookmarkStart w:id="72" w:name="_Toc127535116"/>
       <w:r>
         <w:rPr>
           <w:noProof/>
@@ -14921,7 +15182,7 @@
       <w:pPr>
         <w:pStyle w:val="Heading2"/>
       </w:pPr>
-      <w:bookmarkStart w:id="75" w:name="_Toc127453821"/>
+      <w:bookmarkStart w:id="75" w:name="_Toc127535117"/>
       <w:r>
         <w:lastRenderedPageBreak/>
         <w:t>Flask algorithm</w:t>
@@ -14948,7 +15209,7 @@
       <w:pPr>
         <w:pStyle w:val="Heading3"/>
       </w:pPr>
-      <w:bookmarkStart w:id="76" w:name="_Toc127453822"/>
+      <w:bookmarkStart w:id="76" w:name="_Toc127535118"/>
       <w:r>
         <w:t>Base structure</w:t>
       </w:r>
@@ -15027,15 +15288,7 @@
     </w:p>
     <w:p>
       <w:r>
-        <w:t>I then create a decorator on line 5, which wraps the function below. @</w:t>
-      </w:r>
-      <w:proofErr w:type="gramStart"/>
-      <w:r>
-        <w:t>app.route</w:t>
-      </w:r>
-      <w:proofErr w:type="gramEnd"/>
-      <w:r>
-        <w:t xml:space="preserve"> connects the endpoints of URLs to the code contained in the function it is wrapping. In this case, when the URL with the route (‘/’) is searched for, the main() function is called. As ‘/’ is the default endpoint of all </w:t>
+        <w:t xml:space="preserve">I then create a decorator on line 5, which wraps the function below. @app.route connects the endpoints of URLs to the code contained in the function it is wrapping. In this case, when the URL with the route (‘/’) is searched for, the main() function is called. As ‘/’ is the default endpoint of all </w:t>
       </w:r>
       <w:r>
         <w:lastRenderedPageBreak/>
@@ -15388,13 +15641,8 @@
         <w:t>, and the message.html page loading in the</w:t>
       </w:r>
       <w:r>
-        <w:t xml:space="preserve"> browser </w:t>
-      </w:r>
-      <w:proofErr w:type="gramStart"/>
-      <w:r>
-        <w:t>window</w:t>
-      </w:r>
-      <w:proofErr w:type="gramEnd"/>
+        <w:t xml:space="preserve"> browser window</w:t>
+      </w:r>
     </w:p>
     <w:p>
       <w:r>
@@ -15913,7 +16161,7 @@
       <w:pPr>
         <w:pStyle w:val="Heading2"/>
       </w:pPr>
-      <w:bookmarkStart w:id="79" w:name="_Toc127453823"/>
+      <w:bookmarkStart w:id="79" w:name="_Toc127535119"/>
       <w:r>
         <w:lastRenderedPageBreak/>
         <w:t>HTML pages</w:t>
@@ -15924,7 +16172,7 @@
       <w:pPr>
         <w:pStyle w:val="Heading3"/>
       </w:pPr>
-      <w:bookmarkStart w:id="80" w:name="_Toc127453824"/>
+      <w:bookmarkStart w:id="80" w:name="_Toc127535120"/>
       <w:r>
         <w:t>Home page</w:t>
       </w:r>
@@ -16233,11 +16481,9 @@
         <w:lastRenderedPageBreak/>
         <w:t xml:space="preserve">Instead of using padding, I was originally going to make use of the ‘gap’ property of </w:t>
       </w:r>
-      <w:proofErr w:type="spellStart"/>
-      <w:r>
-        <w:t>css</w:t>
-      </w:r>
-      <w:proofErr w:type="spellEnd"/>
+      <w:r>
+        <w:t>CSS</w:t>
+      </w:r>
       <w:r>
         <w:t xml:space="preserve"> grids. </w:t>
       </w:r>
@@ -16850,7 +17096,7 @@
       <w:pPr>
         <w:pStyle w:val="Heading3"/>
       </w:pPr>
-      <w:bookmarkStart w:id="81" w:name="_Toc127453825"/>
+      <w:bookmarkStart w:id="81" w:name="_Toc127535121"/>
       <w:r>
         <w:lastRenderedPageBreak/>
         <w:t>Home page – adding elements</w:t>
@@ -17351,23 +17597,7 @@
         <w:t>specify</w:t>
       </w:r>
       <w:r>
-        <w:t xml:space="preserve"> ‘text-</w:t>
-      </w:r>
-      <w:proofErr w:type="gramStart"/>
-      <w:r>
-        <w:t>align:</w:t>
-      </w:r>
-      <w:proofErr w:type="gramEnd"/>
-      <w:r>
-        <w:t xml:space="preserve"> </w:t>
-      </w:r>
-      <w:proofErr w:type="spellStart"/>
-      <w:r>
-        <w:t>center</w:t>
-      </w:r>
-      <w:proofErr w:type="spellEnd"/>
-      <w:r>
-        <w:t>’ to ensure that the message input and submit buttons are in the centre of their grid boxes.</w:t>
+        <w:t xml:space="preserve"> ‘text-align: center’ to ensure that the message input and submit buttons are in the centre of their grid boxes.</w:t>
       </w:r>
       <w:r>
         <w:t xml:space="preserve"> I also used the gap property to add a small gap (again using relative units)</w:t>
@@ -18594,15 +18824,7 @@
         </w:drawing>
       </w:r>
       <w:r>
-        <w:t xml:space="preserve">The form has the ‘/search’ action and the post method, so it will use that method to send the input to the Flask code, which is expected to display a page on the /search extension. The input form contains two elements – a text input and a </w:t>
-      </w:r>
-      <w:proofErr w:type="spellStart"/>
-      <w:r>
-        <w:t>Datalist</w:t>
-      </w:r>
-      <w:proofErr w:type="spellEnd"/>
-      <w:r>
-        <w:t>. The text input works in the same way to the message input above, except that as there is no submit button. Whilst I could have added a submit button for the same reason that I added a submit button for the message bar (added clarity), I felt like that would have added unnecessary clutter to the header, and I added a (not clickable) search icon inside the search bar which should make the function clear enough. I used the following CSS to create the search bar:</w:t>
+        <w:t>The form has the ‘/search’ action and the post method, so it will use that method to send the input to the Flask code, which is expected to display a page on the /search extension. The input form contains two elements – a text input and a Datalist. The text input works in the same way to the message input above, except that as there is no submit button. Whilst I could have added a submit button for the same reason that I added a submit button for the message bar (added clarity), I felt like that would have added unnecessary clutter to the header, and I added a (not clickable) search icon inside the search bar which should make the function clear enough. I used the following CSS to create the search bar:</w:t>
       </w:r>
       <w:r>
         <w:rPr>
@@ -19426,26 +19648,10 @@
     </w:p>
     <w:p>
       <w:r>
-        <w:t>The settings div becomes a flex container, which uses the ‘justify-</w:t>
-      </w:r>
-      <w:proofErr w:type="gramStart"/>
-      <w:r>
-        <w:t>content:</w:t>
-      </w:r>
-      <w:proofErr w:type="gramEnd"/>
-      <w:r>
-        <w:t xml:space="preserve"> left’ </w:t>
-      </w:r>
-      <w:r>
-        <w:t xml:space="preserve">property to ensure that the flex boxes go across the container from left to right, and ‘align-items: </w:t>
-      </w:r>
-      <w:proofErr w:type="spellStart"/>
-      <w:r>
-        <w:t>center</w:t>
-      </w:r>
-      <w:proofErr w:type="spellEnd"/>
-      <w:r>
-        <w:t xml:space="preserve">’ to </w:t>
+        <w:t xml:space="preserve">The settings div becomes a flex container, which uses the ‘justify-content: left’ </w:t>
+      </w:r>
+      <w:r>
+        <w:t xml:space="preserve">property to ensure that the flex boxes go across the container from left to right, and ‘align-items: center’ to </w:t>
       </w:r>
       <w:r>
         <w:t xml:space="preserve">ensure that the items are vertically centred. As there is only one element, it </w:t>
@@ -19750,7 +19956,7 @@
       <w:pPr>
         <w:pStyle w:val="Heading3"/>
       </w:pPr>
-      <w:bookmarkStart w:id="84" w:name="_Toc127453826"/>
+      <w:bookmarkStart w:id="84" w:name="_Toc127535122"/>
       <w:r>
         <w:lastRenderedPageBreak/>
         <w:t>Creating the messages page</w:t>
@@ -19948,10 +20154,7 @@
                               <w:fldChar w:fldCharType="begin"/>
                             </w:r>
                             <w:r>
-                              <w:instrText xml:space="preserve"> SEQ Figure \* ARABI</w:instrText>
-                            </w:r>
-                            <w:r>
-                              <w:instrText xml:space="preserve">C </w:instrText>
+                              <w:instrText xml:space="preserve"> SEQ Figure \* ARABIC </w:instrText>
                             </w:r>
                             <w:r>
                               <w:fldChar w:fldCharType="separate"/>
@@ -20004,10 +20207,7 @@
                         <w:fldChar w:fldCharType="begin"/>
                       </w:r>
                       <w:r>
-                        <w:instrText xml:space="preserve"> SEQ Figure \* ARABI</w:instrText>
-                      </w:r>
-                      <w:r>
-                        <w:instrText xml:space="preserve">C </w:instrText>
+                        <w:instrText xml:space="preserve"> SEQ Figure \* ARABIC </w:instrText>
                       </w:r>
                       <w:r>
                         <w:fldChar w:fldCharType="separate"/>
@@ -21136,15 +21336,7 @@
         <w:t>originally,</w:t>
       </w:r>
       <w:r>
-        <w:t xml:space="preserve"> I tried to use a div which would contain and &lt;</w:t>
-      </w:r>
-      <w:proofErr w:type="spellStart"/>
-      <w:r>
-        <w:t>img</w:t>
-      </w:r>
-      <w:proofErr w:type="spellEnd"/>
-      <w:r>
-        <w:t>&gt; tag</w:t>
+        <w:t xml:space="preserve"> I tried to use a div which would contain and &lt;img&gt; tag</w:t>
       </w:r>
       <w:r>
         <w:t xml:space="preserve"> for that chatbot icon</w:t>
@@ -21447,15 +21639,7 @@
         <w:t xml:space="preserve">Explicitly using the </w:t>
       </w:r>
       <w:r>
-        <w:t>‘-</w:t>
-      </w:r>
-      <w:proofErr w:type="spellStart"/>
-      <w:r>
-        <w:t>ms</w:t>
-      </w:r>
-      <w:proofErr w:type="spellEnd"/>
-      <w:r>
-        <w:t xml:space="preserve">-transform’ property ensures that the styling will work the same on all browsers a user may access the web page from, including internet explorer. Ensuring compatibility for all browsers like this lowers the barrier to entry for using my web app, therefore ensuring that </w:t>
+        <w:t xml:space="preserve">‘-ms-transform’ property ensures that the styling will work the same on all browsers a user may access the web page from, including internet explorer. Ensuring compatibility for all browsers like this lowers the barrier to entry for using my web app, therefore ensuring that </w:t>
       </w:r>
       <w:r>
         <w:t>the greatest</w:t>
@@ -21843,34 +22027,13 @@
         <w:t>The close button</w:t>
       </w:r>
       <w:r>
-        <w:t xml:space="preserve"> is a button that makes use of Bootstrap’s ‘</w:t>
-      </w:r>
-      <w:proofErr w:type="spellStart"/>
-      <w:r>
-        <w:t>btn</w:t>
-      </w:r>
-      <w:proofErr w:type="spellEnd"/>
-      <w:r>
-        <w:t>’, ‘</w:t>
-      </w:r>
-      <w:proofErr w:type="spellStart"/>
-      <w:r>
-        <w:t>btn</w:t>
-      </w:r>
-      <w:proofErr w:type="spellEnd"/>
-      <w:r>
-        <w:t>-info’ and ‘</w:t>
-      </w:r>
-      <w:proofErr w:type="spellStart"/>
+        <w:t xml:space="preserve"> is a button that makes use of Bootstrap’s ‘btn’, ‘btn-info’ and ‘</w:t>
+      </w:r>
       <w:r>
         <w:t>btn-l</w:t>
       </w:r>
       <w:r>
-        <w:t>g</w:t>
-      </w:r>
-      <w:proofErr w:type="spellEnd"/>
-      <w:r>
-        <w:t xml:space="preserve">’ classes, as well as the ‘data-toggle’ and ‘data-target’ attributes to control the modal. </w:t>
+        <w:t xml:space="preserve">g’ classes, as well as the ‘data-toggle’ and ‘data-target’ attributes to control the modal. </w:t>
       </w:r>
       <w:r>
         <w:t>It is an empty button, as it will be given a background image with CSS.</w:t>
@@ -23164,7 +23327,7 @@
       <w:pPr>
         <w:pStyle w:val="Heading3"/>
       </w:pPr>
-      <w:bookmarkStart w:id="93" w:name="_Toc127453827"/>
+      <w:bookmarkStart w:id="93" w:name="_Toc127535123"/>
       <w:r>
         <w:t>Creating dark mode page</w:t>
       </w:r>
@@ -23172,13 +23335,17 @@
     </w:p>
     <w:p>
       <w:r>
-        <w:t xml:space="preserve">To create the dark mode page, I will use a separate CSS style sheet, that is largely similar to the original style sheet, but with different colours. On the whole, the colours will simply </w:t>
-      </w:r>
-      <w:proofErr w:type="spellStart"/>
-      <w:r>
-        <w:t>bee</w:t>
-      </w:r>
-      <w:proofErr w:type="spellEnd"/>
+        <w:t xml:space="preserve">To create the dark mode page, I will use a separate CSS style sheet, </w:t>
+      </w:r>
+      <w:r>
+        <w:t>which</w:t>
+      </w:r>
+      <w:r>
+        <w:t xml:space="preserve"> is largely similar to the original style sheet, but with different colours. On the whole, the colours will simply </w:t>
+      </w:r>
+      <w:r>
+        <w:t>be</w:t>
+      </w:r>
       <w:r>
         <w:t xml:space="preserve"> the opposite of what they currently are, e.g., switching black text with white text. </w:t>
       </w:r>
@@ -23195,23 +23362,7 @@
     </w:p>
     <w:p>
       <w:r>
-        <w:t>Before creating the dark mode stylesheet, I ensured all images were added with CSS properties, instead of in the HTML files using the &lt;</w:t>
-      </w:r>
-      <w:proofErr w:type="spellStart"/>
-      <w:r>
-        <w:t>img</w:t>
-      </w:r>
-      <w:proofErr w:type="spellEnd"/>
-      <w:r>
-        <w:t>&gt; tag. This is because the icons will have to be changed due to them being black. I will change them to inverted versions, with the black outlines to be changed to white outlines. Therefore, as the only thing that changed when the user changes from light to dark mode is the stylesheet, all the images will need to be stored in the CSS stylesheet. For example, the colour mode switch icon shown below was stored in the &lt;</w:t>
-      </w:r>
-      <w:proofErr w:type="spellStart"/>
-      <w:r>
-        <w:t>img</w:t>
-      </w:r>
-      <w:proofErr w:type="spellEnd"/>
-      <w:r>
-        <w:t xml:space="preserve">&gt; tag inside the button in both the HTML files. This was changed to be a background image in CSS, using the same properties as I have shown before for adding background images, including setting a transparent background </w:t>
+        <w:t xml:space="preserve">Before creating the dark mode stylesheet, I ensured all images were added with CSS properties, instead of in the HTML files using the &lt;img&gt; tag. This is because the icons will have to be changed due to them being black. I will change them to inverted versions, with the black outlines to be changed to white outlines. Therefore, as the only thing that changed when the user changes from light to dark mode is the stylesheet, all the images will need to be stored in the CSS stylesheet. For example, the colour mode switch icon shown below was stored in the &lt;img&gt; tag inside the button in both the HTML files. This was changed to be a background image in CSS, using the same properties as I have shown before for adding background images, including setting a transparent background </w:t>
       </w:r>
       <w:r>
         <w:lastRenderedPageBreak/>
@@ -23977,15 +24128,7 @@
     </w:p>
     <w:p>
       <w:r>
-        <w:t xml:space="preserve">As the python function is inside the </w:t>
-      </w:r>
-      <w:proofErr w:type="spellStart"/>
-      <w:r>
-        <w:t>app.route</w:t>
-      </w:r>
-      <w:proofErr w:type="spellEnd"/>
-      <w:r>
-        <w:t xml:space="preserve"> decorator that listens for the ‘/theme’ URL endpoint, the function will only be called once the HTML form with the action ‘/theme’ submits. As, unlike the message input form, no data is actually sent from the HTML form, I do not use Flask’s requests module to request any data from the form, the only use of the form is to trigger the function.</w:t>
+        <w:t>As the python function is inside the app.route decorator that listens for the ‘/theme’ URL endpoint, the function will only be called once the HTML form with the action ‘/theme’ submits. As, unlike the message input form, no data is actually sent from the HTML form, I do not use Flask’s requests module to request any data from the form, the only use of the form is to trigger the function.</w:t>
       </w:r>
     </w:p>
     <w:p>
@@ -24030,34 +24173,17 @@
       <w:r>
         <w:t xml:space="preserve">Here I will test if the previously explained code works. Initially I will be on the index page and be using the light theme (as these are the default settings when the app is first opened). I will then click on the button in the bottom left hand corner of the page to change the theme. This should trigger the theme switcher function. This should see that the current theme is the light </w:t>
       </w:r>
-      <w:proofErr w:type="gramStart"/>
-      <w:r>
-        <w:t>theme, and</w:t>
-      </w:r>
-      <w:proofErr w:type="gramEnd"/>
-      <w:r>
-        <w:t xml:space="preserve"> change the current theme variable to ‘dark’, and set the default stylesheet to ‘static/dark-styles.css’. Then it should render the index.html page, with the Jinja variable stylesheet also set to ‘static/dark-styles.css’. This means that link tag for the stylesheet would be &lt;link </w:t>
-      </w:r>
-      <w:proofErr w:type="spellStart"/>
-      <w:r>
-        <w:t>rel</w:t>
-      </w:r>
-      <w:proofErr w:type="spellEnd"/>
-      <w:proofErr w:type="gramStart"/>
-      <w:r>
-        <w:t>=”stylesheet</w:t>
-      </w:r>
-      <w:proofErr w:type="gramEnd"/>
-      <w:r>
-        <w:t xml:space="preserve">” </w:t>
-      </w:r>
-      <w:proofErr w:type="spellStart"/>
-      <w:r>
-        <w:t>href</w:t>
-      </w:r>
-      <w:proofErr w:type="spellEnd"/>
-      <w:r>
-        <w:t>=‘static/dark-styles.css’&gt;. HTML should then use this to set the dark-styles CSS file as the stylesheet, therefore meaning that the page will be rendered with dark styles (e.g. with white text and dark backgrounds).</w:t>
+      <w:r>
+        <w:t>theme and</w:t>
+      </w:r>
+      <w:r>
+        <w:t xml:space="preserve"> change the current theme variable to ‘dark</w:t>
+      </w:r>
+      <w:r>
+        <w:t>’ and</w:t>
+      </w:r>
+      <w:r>
+        <w:t xml:space="preserve"> set the default stylesheet to ‘static/dark-styles.css’. Then it should render the index.html page, with the Jinja variable stylesheet also set to ‘static/dark-styles.css’. This means that link tag for the stylesheet would be &lt;link rel=”stylesheet” href=‘static/dark-styles.css’&gt;. HTML should then use this to set the dark-styles CSS file as the stylesheet, therefore meaning that the page will be rendered with dark styles (e.g. with white text and dark backgrounds).</w:t>
       </w:r>
     </w:p>
     <w:p>
@@ -24357,15 +24483,7 @@
         </w:drawing>
       </w:r>
       <w:r>
-        <w:t>Jinja returned an Unbound local error when I tried to run the web app, saying that I had referenced the variable ‘</w:t>
-      </w:r>
-      <w:proofErr w:type="spellStart"/>
-      <w:r>
-        <w:t>current_theme</w:t>
-      </w:r>
-      <w:proofErr w:type="spellEnd"/>
-      <w:r>
-        <w:t>’ before assignment. This is due to the fact that it was defined outside the function, on its own at the top of the python script, as you can see below.</w:t>
+        <w:t>Jinja returned an Unbound local error when I tried to run the web app, saying that I had referenced the variable ‘current_theme’ before assignment. This is due to the fact that it was defined outside the function, on its own at the top of the python script, as you can see below.</w:t>
       </w:r>
       <w:r>
         <w:rPr>
@@ -24728,15 +24846,7 @@
         <w:fldChar w:fldCharType="end"/>
       </w:r>
       <w:r>
-        <w:t xml:space="preserve">. This is because in the HTML files for the index and messages pages, the location of the CSS files is in a Jinja variable called stylesheet. This is sent to the html files using an argument in the </w:t>
-      </w:r>
-      <w:proofErr w:type="spellStart"/>
-      <w:r>
-        <w:t>render_template</w:t>
-      </w:r>
-      <w:proofErr w:type="spellEnd"/>
-      <w:r>
-        <w:t xml:space="preserve"> function that is returned at the end of the main, message and theme switcher function. However, this is a local variable that it only created and used inside the theme switcher function and is not used in the main and message functions. Main and message function render the page, they do not include an argument for the stylesheet variable, so when the index page is initially rendered, there is nothing in the stylesheet variable.</w:t>
+        <w:t>. This is because in the HTML files for the index and messages pages, the location of the CSS files is in a Jinja variable called stylesheet. This is sent to the html files using an argument in the render_template function that is returned at the end of the main, message and theme switcher function. However, this is a local variable that it only created and used inside the theme switcher function and is not used in the main and message functions. Main and message function render the page, they do not include an argument for the stylesheet variable, so when the index page is initially rendered, there is nothing in the stylesheet variable.</w:t>
       </w:r>
     </w:p>
     <w:p>
@@ -24809,15 +24919,7 @@
     <w:p/>
     <w:p>
       <w:r>
-        <w:t xml:space="preserve">Also, another possible future issue is that the current page variable currently does not change. Therefore, when the theme switcher function is run due to the theme switcher button being clicked, the index page will always load (hopefully in dark mode), even if the user was on the message page before. To fix this, the </w:t>
-      </w:r>
-      <w:proofErr w:type="spellStart"/>
-      <w:r>
-        <w:t>current_page</w:t>
-      </w:r>
-      <w:proofErr w:type="spellEnd"/>
-      <w:r>
-        <w:t xml:space="preserve"> variable will also be imported into the message function, where it will be changed to ‘message.html’ this means that if the theme switcher button is clicked whilst on the message page, the user won’t be sent back to the home page.</w:t>
+        <w:t>Also, another possible future issue is that the current page variable currently does not change. Therefore, when the theme switcher function is run due to the theme switcher button being clicked, the index page will always load (hopefully in dark mode), even if the user was on the message page before. To fix this, the current_page variable will also be imported into the message function, where it will be changed to ‘message.html’ this means that if the theme switcher button is clicked whilst on the message page, the user won’t be sent back to the home page.</w:t>
       </w:r>
     </w:p>
     <w:p>
@@ -24869,13 +24971,8 @@
     </w:p>
     <w:p>
       <w:r>
-        <w:t xml:space="preserve">Input – entering a test message to access the message page, and then clicking the theme switcher </w:t>
-      </w:r>
-      <w:proofErr w:type="gramStart"/>
-      <w:r>
-        <w:t>button</w:t>
-      </w:r>
-      <w:proofErr w:type="gramEnd"/>
+        <w:t>Input – entering a test message to access the message page, and then clicking the theme switcher button</w:t>
+      </w:r>
     </w:p>
     <w:p>
       <w:r>
@@ -24920,44 +25017,12 @@
     <w:p>
       <w:r>
         <w:lastRenderedPageBreak/>
-        <w:t xml:space="preserve">For this to work, the current page variable is initially set to ‘index.html’, the current theme variable is initially set to ‘light’ and the stylesheet variable is initially set to ‘static/light-styles.css’. These are global variables that are defined at the top of the program, before any function definition. The index page is then loaded by default when the page is initially opened using the main function. This function imports the stylesheet variable, and then includes it as an argument in the </w:t>
-      </w:r>
-      <w:proofErr w:type="spellStart"/>
-      <w:r>
-        <w:t>render_template</w:t>
-      </w:r>
-      <w:proofErr w:type="spellEnd"/>
-      <w:r>
-        <w:t xml:space="preserve"> function it returns. This sends it to the index HTML page, storing the string inside a Jinja variable called stylesheet. This then sets the reference of the stylesheet (the </w:t>
-      </w:r>
-      <w:proofErr w:type="spellStart"/>
-      <w:r>
-        <w:t>href</w:t>
-      </w:r>
-      <w:proofErr w:type="spellEnd"/>
-      <w:r>
-        <w:t xml:space="preserve"> part of the stylesheet tag) to the contents of the stylesheet variable - ‘static/light-styles.css’, therefore the index page will load with the light CSS stylesheet. </w:t>
-      </w:r>
-    </w:p>
-    <w:p>
-      <w:r>
-        <w:t>Then, when the theme switcher function is run, the function first checks what the current theme is. As the theme has not been changed yet, it is still at the default value of light. Therefore, it will be changed to ‘dark</w:t>
-      </w:r>
-      <w:proofErr w:type="gramStart"/>
-      <w:r>
-        <w:t>’</w:t>
-      </w:r>
-      <w:proofErr w:type="gramEnd"/>
-      <w:r>
-        <w:t xml:space="preserve"> and the stylesheet will be set to ‘static/dark-styles.css’. Then the theme switcher function ends with the </w:t>
-      </w:r>
-      <w:proofErr w:type="spellStart"/>
-      <w:r>
-        <w:t>render_template</w:t>
-      </w:r>
-      <w:proofErr w:type="spellEnd"/>
-      <w:r>
-        <w:t xml:space="preserve"> function. The current page is still the default value of ‘index.html’, and so the index page is rendered, with the newly edited stylesheet variable inputted as an argument. This is sent across to the index HTML page, which then renders the page at the address in the stylesheet variable.</w:t>
+        <w:t xml:space="preserve">For this to work, the current page variable is initially set to ‘index.html’, the current theme variable is initially set to ‘light’ and the stylesheet variable is initially set to ‘static/light-styles.css’. These are global variables that are defined at the top of the program, before any function definition. The index page is then loaded by default when the page is initially opened using the main function. This function imports the stylesheet variable, and then includes it as an argument in the render_template function it returns. This sends it to the index HTML page, storing the string inside a Jinja variable called stylesheet. This then sets the reference of the stylesheet (the href part of the stylesheet tag) to the contents of the stylesheet variable - ‘static/light-styles.css’, therefore the index page will load with the light CSS stylesheet. </w:t>
+      </w:r>
+    </w:p>
+    <w:p>
+      <w:r>
+        <w:t>Then, when the theme switcher function is run, the function first checks what the current theme is. As the theme has not been changed yet, it is still at the default value of light. Therefore, it will be changed to ‘dark’ and the stylesheet will be set to ‘static/dark-styles.css’. Then the theme switcher function ends with the render_template function. The current page is still the default value of ‘index.html’, and so the index page is rendered, with the newly edited stylesheet variable inputted as an argument. This is sent across to the index HTML page, which then renders the page at the address in the stylesheet variable.</w:t>
       </w:r>
     </w:p>
     <w:p>
@@ -24993,7 +25058,7 @@
       <w:pPr>
         <w:pStyle w:val="Heading2"/>
       </w:pPr>
-      <w:bookmarkStart w:id="96" w:name="_Toc127453828"/>
+      <w:bookmarkStart w:id="96" w:name="_Toc127535124"/>
       <w:r>
         <w:lastRenderedPageBreak/>
         <w:t>Message generation</w:t>
@@ -25085,15 +25150,7 @@
         </w:drawing>
       </w:r>
       <w:r>
-        <w:t xml:space="preserve">The code for the </w:t>
-      </w:r>
-      <w:proofErr w:type="gramStart"/>
-      <w:r>
-        <w:t>reply</w:t>
-      </w:r>
-      <w:proofErr w:type="gramEnd"/>
-      <w:r>
-        <w:t xml:space="preserve"> generator function is shown below.</w:t>
+        <w:t>The code for the reply generator function is shown below.</w:t>
       </w:r>
       <w:r>
         <w:rPr>
@@ -25117,15 +25174,7 @@
     </w:p>
     <w:p>
       <w:r>
-        <w:t>I then specify that the ‘</w:t>
-      </w:r>
-      <w:proofErr w:type="spellStart"/>
-      <w:r>
-        <w:t>add_special_tokens</w:t>
-      </w:r>
-      <w:proofErr w:type="spellEnd"/>
-      <w:r>
-        <w:t>’ argument should be set to true, which will encode the sequence with special tokens relative to the model being used. Special tokens are separate tokens not derived from the inputted sequence, but instead added to convey information about the sequence</w:t>
+        <w:t>I then specify that the ‘add_special_tokens’ argument should be set to true, which will encode the sequence with special tokens relative to the model being used. Special tokens are separate tokens not derived from the inputted sequence, but instead added to convey information about the sequence</w:t>
       </w:r>
       <w:r>
         <w:t>. Examples of this include the end of string token [EOS] to show the end of the sequence, or the separator token [SEP] to separate parts of the input. As BlenderBot was trained on input sequences that used special tokens, it will expect special tokens for all sequences entered in order to closely reflect its training.</w:t>
@@ -25181,15 +25230,7 @@
         <w:t>Finally I once again use the tokenizer, this time to decode the tokens selected by the model above. The function will then return these so they can be displayed on the page.</w:t>
       </w:r>
       <w:r>
-        <w:t xml:space="preserve"> I have set it to decode ‘</w:t>
-      </w:r>
-      <w:proofErr w:type="spellStart"/>
-      <w:r>
-        <w:t>reply_ids</w:t>
-      </w:r>
-      <w:proofErr w:type="spellEnd"/>
-      <w:r>
-        <w:t xml:space="preserve">[0]’ as </w:t>
+        <w:t xml:space="preserve"> I have set it to decode ‘reply_ids[0]’ as </w:t>
       </w:r>
       <w:r>
         <w:t>the token ids generated will be returned in the form of a list, where the first element is the tokens, and the second element is other contextual information created by the model that is unnecessary for decoding the chosen tokens.</w:t>
@@ -25211,7 +25252,7 @@
       <w:pPr>
         <w:pStyle w:val="Heading3"/>
       </w:pPr>
-      <w:bookmarkStart w:id="97" w:name="_Toc127453829"/>
+      <w:bookmarkStart w:id="97" w:name="_Toc127535125"/>
       <w:r>
         <w:t>TEST – message generation</w:t>
       </w:r>
@@ -25277,11 +25318,9 @@
       <w:r>
         <w:t xml:space="preserve">I know need to test if this function works as intended. I will write a few possible input sequences that should reflect the types of statements that users my submit to the chatbot, and see if </w:t>
       </w:r>
-      <w:proofErr w:type="spellStart"/>
-      <w:r>
-        <w:t>BlenderBot’s</w:t>
-      </w:r>
-      <w:proofErr w:type="spellEnd"/>
+      <w:r>
+        <w:t>Blender Bot’s</w:t>
+      </w:r>
       <w:r>
         <w:t xml:space="preserve"> are first of all comprehensible, and second of all whether they act as a good continuation of the conversation.</w:t>
       </w:r>
@@ -25350,7 +25389,13 @@
         <w:t xml:space="preserve">. Sequence 4 is </w:t>
       </w:r>
       <w:r>
-        <w:t xml:space="preserve">not in the form of a question, and is instead a statement. </w:t>
+        <w:t xml:space="preserve">not in the form of a </w:t>
+      </w:r>
+      <w:r>
+        <w:t>question and</w:t>
+      </w:r>
+      <w:r>
+        <w:t xml:space="preserve"> is instead a statement. </w:t>
       </w:r>
       <w:r>
         <w:t>This is another facet of conversation the bot will have to</w:t>
@@ -25372,15 +25417,7 @@
         <w:t xml:space="preserve"> </w:t>
       </w:r>
       <w:r>
-        <w:t xml:space="preserve">Finally, sequence 5 is a knowledge question that BlenderBot should not know the answer to – it has no way of knowing where the user is, let alone the current weather anywhere. </w:t>
-      </w:r>
-      <w:proofErr w:type="gramStart"/>
-      <w:r>
-        <w:t>Therefore</w:t>
-      </w:r>
-      <w:proofErr w:type="gramEnd"/>
-      <w:r>
-        <w:t xml:space="preserve"> this sequence will be used to test how BlenderBot deals with statements and questions it cannot answer.</w:t>
+        <w:t>Finally, sequence 5 is a knowledge question that BlenderBot should not know the answer to – it has no way of knowing where the user is, let alone the current weather anywhere. Therefore this sequence will be used to test how BlenderBot deals with statements and questions it cannot answer.</w:t>
       </w:r>
     </w:p>
     <w:p>
@@ -25394,15 +25431,7 @@
         <w:t xml:space="preserve">s 2 and 3, I would expect BlenderBot to give an opinion on the </w:t>
       </w:r>
       <w:r>
-        <w:t xml:space="preserve">statement. Whilst BlenderBot is not capable of truly forming an opinion that it truly believes in (it is still a </w:t>
-      </w:r>
-      <w:proofErr w:type="spellStart"/>
-      <w:r>
-        <w:t>bot</w:t>
-      </w:r>
-      <w:proofErr w:type="spellEnd"/>
-      <w:r>
-        <w:t xml:space="preserve"> and not actually a human brain), </w:t>
+        <w:t xml:space="preserve">statement. Whilst BlenderBot is not capable of truly forming an opinion that it truly believes in (it is still a bot and not actually a human brain), </w:t>
       </w:r>
       <w:r>
         <w:t>in order to seem natural to a human user, it should make up an opinion, and appear as though it believes in it. Whilst there are other ways it could deal with such questions, continuously giving non-answers would seem unnatural or even annoying to the user. For sequence 4, the choices of what it could choose to reply with are more open</w:t>
@@ -25668,11 +25697,9 @@
       <w:r>
         <w:t xml:space="preserve">a few errors here. First of </w:t>
       </w:r>
-      <w:proofErr w:type="gramStart"/>
-      <w:r>
-        <w:t>all</w:t>
-      </w:r>
-      <w:proofErr w:type="gramEnd"/>
+      <w:r>
+        <w:t>all,</w:t>
+      </w:r>
       <w:r>
         <w:t xml:space="preserve"> it appears to be using TensorFlow for decoding the reply ids, as the TensorFlow warning message </w:t>
       </w:r>
@@ -25688,21 +25715,11 @@
       <w:r>
         <w:t xml:space="preserve"> performance of the function, it is odd behaviour. </w:t>
       </w:r>
-      <w:proofErr w:type="spellStart"/>
-      <w:r>
-        <w:t>No where</w:t>
-      </w:r>
-      <w:proofErr w:type="spellEnd"/>
-      <w:r>
-        <w:t xml:space="preserve"> in the program </w:t>
-      </w:r>
-      <w:proofErr w:type="gramStart"/>
-      <w:r>
-        <w:t>have</w:t>
-      </w:r>
-      <w:proofErr w:type="gramEnd"/>
-      <w:r>
-        <w:t xml:space="preserve"> I imported or referred to TensorFlow, in fact I specified that the outputs of the</w:t>
+      <w:r>
+        <w:t>Nowhere</w:t>
+      </w:r>
+      <w:r>
+        <w:t xml:space="preserve"> in the program have I imported or referred to TensorFlow, in fact I specified that the outputs of the</w:t>
       </w:r>
       <w:r>
         <w:t xml:space="preserve"> original tokenizing of the input sequence should output PyTorch tensors</w:t>
@@ -25722,11 +25739,9 @@
       <w:r>
         <w:t xml:space="preserve">g-related computational tasks. </w:t>
       </w:r>
-      <w:proofErr w:type="gramStart"/>
-      <w:r>
-        <w:t>However</w:t>
-      </w:r>
-      <w:proofErr w:type="gramEnd"/>
+      <w:r>
+        <w:t>However,</w:t>
+      </w:r>
       <w:r>
         <w:t xml:space="preserve"> CUDA cores are not necessary for the computation task I am doing, and so </w:t>
       </w:r>
@@ -25748,13 +25763,8 @@
         <w:t xml:space="preserve"> line 13 of the original function I specified that the tokenizer should add special tokens. </w:t>
       </w:r>
       <w:r>
-        <w:t>However, I never specified that these should be removed. I can fix this by adding the ‘</w:t>
-      </w:r>
-      <w:proofErr w:type="spellStart"/>
-      <w:r>
-        <w:t>skip_special_tokens</w:t>
-      </w:r>
-      <w:proofErr w:type="spellEnd"/>
+        <w:t>However, I never specified that these should be removed. I can fix this by adding the ‘skip_special_tokens</w:t>
+      </w:r>
       <w:r>
         <w:t>=True’ argument to the decoder</w:t>
       </w:r>
@@ -26601,15 +26611,7 @@
               <w:t>‘</w:t>
             </w:r>
             <w:r>
-              <w:t xml:space="preserve">I love </w:t>
-            </w:r>
-            <w:proofErr w:type="spellStart"/>
-            <w:r>
-              <w:t>pitbulls</w:t>
-            </w:r>
-            <w:proofErr w:type="spellEnd"/>
-            <w:r>
-              <w:t>! They are such sweet dogs. Do you have any other pets?</w:t>
+              <w:t>I love pitbulls! They are such sweet dogs. Do you have any other pets?</w:t>
             </w:r>
             <w:r>
               <w:t>’</w:t>
@@ -26688,11 +26690,9 @@
       <w:r>
         <w:t xml:space="preserve"> – just someone you can talk to instead of some </w:t>
       </w:r>
-      <w:proofErr w:type="spellStart"/>
-      <w:r>
-        <w:t>all knowing</w:t>
-      </w:r>
-      <w:proofErr w:type="spellEnd"/>
+      <w:r>
+        <w:t>all-knowing</w:t>
+      </w:r>
       <w:r>
         <w:t xml:space="preserve"> robot. </w:t>
       </w:r>
@@ -26753,11 +26753,9 @@
       <w:r>
         <w:t xml:space="preserve">and gives a good path for the conversation to </w:t>
       </w:r>
-      <w:proofErr w:type="gramStart"/>
-      <w:r>
-        <w:t>continue</w:t>
-      </w:r>
-      <w:proofErr w:type="gramEnd"/>
+      <w:r>
+        <w:t>continue.</w:t>
+      </w:r>
     </w:p>
     <w:p>
       <w:pPr>
@@ -26779,11 +26777,9 @@
       <w:r>
         <w:t xml:space="preserve">Once </w:t>
       </w:r>
-      <w:proofErr w:type="gramStart"/>
-      <w:r>
-        <w:t>again</w:t>
-      </w:r>
-      <w:proofErr w:type="gramEnd"/>
+      <w:r>
+        <w:t>again,</w:t>
+      </w:r>
       <w:r>
         <w:t xml:space="preserve"> the model shows it understands what the question is about</w:t>
       </w:r>
@@ -26841,13 +26837,9 @@
       <w:r>
         <w:t xml:space="preserve">It backs up </w:t>
       </w:r>
-      <w:proofErr w:type="spellStart"/>
-      <w:proofErr w:type="gramStart"/>
-      <w:r>
-        <w:t>it</w:t>
-      </w:r>
-      <w:proofErr w:type="spellEnd"/>
-      <w:proofErr w:type="gramEnd"/>
+      <w:r>
+        <w:t>its</w:t>
+      </w:r>
       <w:r>
         <w:t xml:space="preserve"> opinion with an explanation, which itself is an opinion, and then once again </w:t>
       </w:r>
@@ -26979,7 +26971,7 @@
       <w:pPr>
         <w:pStyle w:val="Heading3"/>
       </w:pPr>
-      <w:bookmarkStart w:id="102" w:name="_Toc127453830"/>
+      <w:bookmarkStart w:id="102" w:name="_Toc127535126"/>
       <w:r>
         <w:lastRenderedPageBreak/>
         <w:t>Other</w:t>
@@ -27409,15 +27401,7 @@
         <w:t xml:space="preserve">I have replaced the </w:t>
       </w:r>
       <w:r>
-        <w:t xml:space="preserve">command to generate the </w:t>
-      </w:r>
-      <w:proofErr w:type="gramStart"/>
-      <w:r>
-        <w:t>reply</w:t>
-      </w:r>
-      <w:proofErr w:type="gramEnd"/>
-      <w:r>
-        <w:t xml:space="preserve"> tokens with the code shown below. </w:t>
+        <w:t xml:space="preserve">command to generate the reply tokens with the code shown below. </w:t>
       </w:r>
       <w:r>
         <w:rPr>
@@ -27482,15 +27466,7 @@
         <w:t xml:space="preserve">tokenized version of the input, but this </w:t>
       </w:r>
       <w:r>
-        <w:t>time there is an additional argument – ‘</w:t>
-      </w:r>
-      <w:proofErr w:type="spellStart"/>
-      <w:r>
-        <w:t>num_beams</w:t>
-      </w:r>
-      <w:proofErr w:type="spellEnd"/>
-      <w:r>
-        <w:t>=</w:t>
+        <w:t>time there is an additional argument – ‘num_beams=</w:t>
       </w:r>
       <w:r>
         <w:t>5</w:t>
@@ -27514,21 +27490,11 @@
         <w:lastRenderedPageBreak/>
         <w:t xml:space="preserve">good </w:t>
       </w:r>
-      <w:proofErr w:type="spellStart"/>
-      <w:r>
-        <w:t>trade off</w:t>
-      </w:r>
-      <w:proofErr w:type="spellEnd"/>
-      <w:r>
-        <w:t xml:space="preserve"> between speed and performance, and this is an important balance for me to manage. </w:t>
-      </w:r>
-      <w:proofErr w:type="gramStart"/>
-      <w:r>
-        <w:t>Obviously</w:t>
-      </w:r>
-      <w:proofErr w:type="gramEnd"/>
-      <w:r>
-        <w:t xml:space="preserve"> I want the best performance possible, with the model generating the smartest, most intelligible </w:t>
+      <w:r>
+        <w:t>trade-off</w:t>
+      </w:r>
+      <w:r>
+        <w:t xml:space="preserve"> between speed and performance, and this is an important balance for me to manage. Obviously I want the best performance possible, with the model generating the smartest, most intelligible </w:t>
       </w:r>
       <w:r>
         <w:t xml:space="preserve">responses that can further the conversation the most, however a model that takes too long to generate responses </w:t>
@@ -27551,13 +27517,8 @@
     </w:p>
     <w:p>
       <w:r>
-        <w:t xml:space="preserve">Inputs – I will use the same input sentences as </w:t>
-      </w:r>
-      <w:proofErr w:type="gramStart"/>
-      <w:r>
-        <w:t>before</w:t>
-      </w:r>
-      <w:proofErr w:type="gramEnd"/>
+        <w:t>Inputs – I will use the same input sentences as before</w:t>
+      </w:r>
     </w:p>
     <w:p>
       <w:r>
@@ -27683,15 +27644,7 @@
               <w:t>‘</w:t>
             </w:r>
             <w:r>
-              <w:t xml:space="preserve">I like to read science fiction and fantasy books.  What about you?  Do you have a </w:t>
-            </w:r>
-            <w:proofErr w:type="spellStart"/>
-            <w:r>
-              <w:t>favorite</w:t>
-            </w:r>
-            <w:proofErr w:type="spellEnd"/>
-            <w:r>
-              <w:t xml:space="preserve"> genre?</w:t>
+              <w:t>I like to read science fiction and fantasy books.  What about you?  Do you have a favorite genre?</w:t>
             </w:r>
             <w:r>
               <w:t>’</w:t>
@@ -27719,15 +27672,7 @@
               <w:t>‘</w:t>
             </w:r>
             <w:r>
-              <w:t xml:space="preserve">I love </w:t>
-            </w:r>
-            <w:proofErr w:type="spellStart"/>
-            <w:r>
-              <w:t>pitbulls</w:t>
-            </w:r>
-            <w:proofErr w:type="spellEnd"/>
-            <w:r>
-              <w:t>! They are so sweet and gentle. Do you have any other pets?</w:t>
+              <w:t>I love pitbulls! They are so sweet and gentle. Do you have any other pets?</w:t>
             </w:r>
             <w:r>
               <w:t>’</w:t>
@@ -27801,11 +27746,9 @@
       <w:r>
         <w:t xml:space="preserve">, and in a way that no human would every get it wrong. Whilst most people may not know how far it is to the moon, and it may appear slightly un-human-like if the bot gave an exact distance, no person would presume it is two and a half miles away. </w:t>
       </w:r>
-      <w:proofErr w:type="gramStart"/>
-      <w:r>
-        <w:t>Therefore</w:t>
-      </w:r>
-      <w:proofErr w:type="gramEnd"/>
+      <w:r>
+        <w:t>Therefore,</w:t>
+      </w:r>
       <w:r>
         <w:t xml:space="preserve"> in this sequence, beam search has actually performed worse. </w:t>
       </w:r>
@@ -27832,13 +27775,8 @@
         <w:t>g</w:t>
       </w:r>
       <w:r>
-        <w:t xml:space="preserve">reedy </w:t>
-      </w:r>
-      <w:proofErr w:type="gramStart"/>
-      <w:r>
-        <w:t>search’s</w:t>
-      </w:r>
-      <w:proofErr w:type="gramEnd"/>
+        <w:t>reedy search’s</w:t>
+      </w:r>
       <w:r>
         <w:t>, where it gives an opinion</w:t>
       </w:r>
@@ -27923,7 +27861,13 @@
         <w:t>, this is only implied, as they instead asked ‘what kind of books’ the bot likes)</w:t>
       </w:r>
       <w:r>
-        <w:t xml:space="preserve">. The bot shows that it understands it well enough to be able to reword it, and ask it back to the user. </w:t>
+        <w:t xml:space="preserve">. The bot shows that it understands it well enough to be able to reword </w:t>
+      </w:r>
+      <w:r>
+        <w:t>it and</w:t>
+      </w:r>
+      <w:r>
+        <w:t xml:space="preserve"> ask it back to the user. </w:t>
       </w:r>
       <w:r>
         <w:t>Therefore,</w:t>
@@ -27957,13 +27901,8 @@
         <w:t>, where it gives an opinion on the statement, explains its opinion</w:t>
       </w:r>
       <w:r>
-        <w:t xml:space="preserve"> (although with a slightly more detailed explanation</w:t>
-      </w:r>
-      <w:proofErr w:type="gramStart"/>
-      <w:r>
-        <w:t>)</w:t>
-      </w:r>
-      <w:proofErr w:type="gramEnd"/>
+        <w:t xml:space="preserve"> (although with a slightly more detailed explanation)</w:t>
+      </w:r>
       <w:r>
         <w:t xml:space="preserve"> </w:t>
       </w:r>
@@ -28012,7 +27951,13 @@
     </w:p>
     <w:p>
       <w:r>
-        <w:t xml:space="preserve">Once again the model slipped up on </w:t>
+        <w:t xml:space="preserve">Once </w:t>
+      </w:r>
+      <w:r>
+        <w:t>again,</w:t>
+      </w:r>
+      <w:r>
+        <w:t xml:space="preserve"> the model slipped up on </w:t>
       </w:r>
       <w:r>
         <w:t>the first sequence, however this time in a very different way</w:t>
@@ -28068,15 +28013,7 @@
     </w:p>
     <w:p>
       <w:r>
-        <w:t>For this test I will test multiple different values for the ‘</w:t>
-      </w:r>
-      <w:proofErr w:type="spellStart"/>
-      <w:r>
-        <w:t>num_beams</w:t>
-      </w:r>
-      <w:proofErr w:type="spellEnd"/>
-      <w:r>
-        <w:t>’ argument – 5, 8, 10, 15, 20 and 50</w:t>
+        <w:t>For this test I will test multiple different values for the ‘num_beams’ argument – 5, 8, 10, 15, 20 and 50</w:t>
       </w:r>
       <w:r>
         <w:t xml:space="preserve">, and check the responses each one generates, in order to see if </w:t>
@@ -28091,15 +28028,7 @@
         <w:t>. To do this I will use python</w:t>
       </w:r>
       <w:r>
-        <w:t xml:space="preserve">’s </w:t>
-      </w:r>
-      <w:proofErr w:type="spellStart"/>
-      <w:r>
-        <w:t>Timeit</w:t>
-      </w:r>
-      <w:proofErr w:type="spellEnd"/>
-      <w:r>
-        <w:t xml:space="preserve"> module, starting a timer before the for loop which calls the message generator function</w:t>
+        <w:t>’s Timeit module, starting a timer before the for loop which calls the message generator function</w:t>
       </w:r>
       <w:r>
         <w:t>, and ending it afterwards</w:t>
@@ -28108,15 +28037,7 @@
     <w:p>
       <w:r>
         <w:lastRenderedPageBreak/>
-        <w:t>Inputs – I will use the same 5 sequences as before, but this time using a different value for the ‘</w:t>
-      </w:r>
-      <w:proofErr w:type="spellStart"/>
-      <w:r>
-        <w:t>num_beams</w:t>
-      </w:r>
-      <w:proofErr w:type="spellEnd"/>
-      <w:r>
-        <w:t xml:space="preserve">’ </w:t>
+        <w:t xml:space="preserve">Inputs – I will use the same 5 sequences as before, but this time using a different value for the ‘num_beams’ </w:t>
       </w:r>
       <w:r>
         <w:t>argument each time.</w:t>
@@ -28176,11 +28097,9 @@
             <w:tcW w:w="3005" w:type="dxa"/>
           </w:tcPr>
           <w:p>
-            <w:proofErr w:type="spellStart"/>
             <w:r>
               <w:t>Num_beams</w:t>
             </w:r>
-            <w:proofErr w:type="spellEnd"/>
           </w:p>
         </w:tc>
         <w:tc>
@@ -28396,19 +28315,20 @@
             <w:r>
               <w:t xml:space="preserve">These responses are much improved, for the most part. For sequence 1, it admits it does not know how far it </w:t>
             </w:r>
-            <w:proofErr w:type="gramStart"/>
-            <w:r>
-              <w:t>is, but</w:t>
-            </w:r>
-            <w:proofErr w:type="gramEnd"/>
+            <w:r>
+              <w:t>is but</w:t>
+            </w:r>
             <w:r>
               <w:t xml:space="preserve"> does suggest it would be ‘a long drive’, which makes sense</w:t>
             </w:r>
             <w:r>
-              <w:t xml:space="preserve"> if it was asked about any other place</w:t>
-            </w:r>
-            <w:r>
-              <w:t xml:space="preserve">, but is a bit of an error in this context. For sequence 2, </w:t>
+              <w:t xml:space="preserve"> if it was asked about any other </w:t>
+            </w:r>
+            <w:r>
+              <w:t>place but</w:t>
+            </w:r>
+            <w:r>
+              <w:t xml:space="preserve"> is a bit of an error in this context. For sequence 2, </w:t>
             </w:r>
             <w:r>
               <w:t xml:space="preserve">despite not suggesting specific pets, it gives better advice </w:t>
@@ -28417,15 +28337,7 @@
               <w:t xml:space="preserve">about getting one, including reasons why, and implied reasons why not. </w:t>
             </w:r>
             <w:r>
-              <w:t xml:space="preserve">Response 3 is smarter as it asks the better question about specific </w:t>
-            </w:r>
-            <w:proofErr w:type="gramStart"/>
-            <w:r>
-              <w:t>genres, but</w:t>
-            </w:r>
-            <w:proofErr w:type="gramEnd"/>
-            <w:r>
-              <w:t xml:space="preserve"> implies it instead of explicitly stating it.</w:t>
+              <w:t>Response 3 is smarter as it asks the better question about specific genres, but implies it instead of explicitly stating it.</w:t>
             </w:r>
             <w:r>
               <w:t xml:space="preserve"> The responses for sequences 4 and 5 are the same</w:t>
@@ -28479,13 +28391,8 @@
       <w:r>
         <w:t xml:space="preserve">d noticeable improvements in the quality of the responses. </w:t>
       </w:r>
-      <w:proofErr w:type="gramStart"/>
-      <w:r>
-        <w:t>However</w:t>
-      </w:r>
-      <w:proofErr w:type="gramEnd"/>
-      <w:r>
-        <w:t xml:space="preserve"> using 50 beams meant that it took 164 seconds to generate 5 responses, </w:t>
+      <w:r>
+        <w:t xml:space="preserve">However using 50 beams meant that it took 164 seconds to generate 5 responses, </w:t>
       </w:r>
       <w:r>
         <w:t>or 33 seconds for each sequence, which I feel is too long, and would take the user out of any possible immersion and may annoy them with the long loading times.</w:t>
@@ -28520,40 +28427,208 @@
       </w:r>
     </w:p>
     <w:p/>
-    <w:p/>
-    <w:p/>
-    <w:p/>
-    <w:p/>
-    <w:p/>
-    <w:p/>
-    <w:p/>
-    <w:p/>
-    <w:p/>
-    <w:p/>
-    <w:p/>
-    <w:p/>
-    <w:p/>
-    <w:p/>
-    <w:p/>
-    <w:p/>
-    <w:p/>
-    <w:p/>
-    <w:p/>
-    <w:p/>
-    <w:p/>
-    <w:p/>
-    <w:p/>
-    <w:p/>
-    <w:p/>
-    <w:p/>
+    <w:p>
+      <w:pPr>
+        <w:pStyle w:val="Heading3"/>
+      </w:pPr>
+      <w:bookmarkStart w:id="105" w:name="_Toc127535127"/>
+      <w:r>
+        <w:t>TEST – message generation from HTML form</w:t>
+      </w:r>
+      <w:bookmarkEnd w:id="105"/>
+    </w:p>
+    <w:p>
+      <w:r>
+        <w:t xml:space="preserve">Whilst I now know that the </w:t>
+      </w:r>
+      <w:r>
+        <w:t xml:space="preserve">message generator function works, generating </w:t>
+      </w:r>
+      <w:r>
+        <w:t xml:space="preserve">understandable and reasonably accurate responses to messages inputted by the user, </w:t>
+      </w:r>
+      <w:r>
+        <w:t xml:space="preserve">I need to ensure that it can interact with the HTML pages correctly. For now, this will just be about taking input from the HTML forms, and I will create and test the ability to display messages and responses later. </w:t>
+      </w:r>
+    </w:p>
+    <w:p>
+      <w:r>
+        <w:t xml:space="preserve">In the final program, the user will have no face-to-face interaction with the python scripts that I have directly been using to test the message generation capabilities, and will instead </w:t>
+      </w:r>
+      <w:r>
+        <w:t>interact with the HTML pages. As shown earlier, both the original HTML page, and the one that displays messages has a form at the bottom, consisting of a text input bar that can be used to send a string of text to the python script</w:t>
+      </w:r>
+      <w:r>
+        <w:t>, specifically the message function</w:t>
+      </w:r>
+      <w:r>
+        <w:t xml:space="preserve">. This is because that function is inside a wrapper that listens for the ‘/message’ URL endpoint, which is called by the HTML form when data is submitted, therefore calling the message python function. </w:t>
+      </w:r>
+      <w:r>
+        <w:t xml:space="preserve">I have already tested the HTML form’s capability of sending data submitted by </w:t>
+      </w:r>
+      <w:r>
+        <w:t xml:space="preserve">the user into the form to the python script, however now I need to test that that data can be inputted into the model and an output response can be generated. This is especially important as </w:t>
+      </w:r>
+      <w:r>
+        <w:t xml:space="preserve">the function for generating message responses is contained in another file, ‘app_functions.py’ instead of the main ‘app.py’ that contains the functions that the HTML forms will call. </w:t>
+      </w:r>
+      <w:r>
+        <w:t xml:space="preserve">Therefore I am testing multiple things here – whether the function can be imported across from one file to another, and whether </w:t>
+      </w:r>
+      <w:r>
+        <w:t>the function can read data inputted from the HTML form and print a response to the command line</w:t>
+      </w:r>
+      <w:r>
+        <w:t>.</w:t>
+      </w:r>
+    </w:p>
+    <w:p>
+      <w:r>
+        <w:drawing>
+          <wp:anchor distT="0" distB="0" distL="114300" distR="114300" simplePos="0" relativeHeight="252025880" behindDoc="0" locked="0" layoutInCell="1" allowOverlap="1" wp14:anchorId="099CAD82" wp14:editId="0F60800A">
+            <wp:simplePos x="0" y="0"/>
+            <wp:positionH relativeFrom="margin">
+              <wp:align>left</wp:align>
+            </wp:positionH>
+            <wp:positionV relativeFrom="paragraph">
+              <wp:posOffset>203200</wp:posOffset>
+            </wp:positionV>
+            <wp:extent cx="3710940" cy="624840"/>
+            <wp:effectExtent l="0" t="0" r="3810" b="3810"/>
+            <wp:wrapTight wrapText="bothSides">
+              <wp:wrapPolygon edited="0">
+                <wp:start x="0" y="0"/>
+                <wp:lineTo x="0" y="21073"/>
+                <wp:lineTo x="21511" y="21073"/>
+                <wp:lineTo x="21511" y="0"/>
+                <wp:lineTo x="0" y="0"/>
+              </wp:wrapPolygon>
+            </wp:wrapTight>
+            <wp:docPr id="152" name="Picture 152" descr="Text&#10;&#10;Description automatically generated"/>
+            <wp:cNvGraphicFramePr>
+              <a:graphicFrameLocks xmlns:a="http://schemas.openxmlformats.org/drawingml/2006/main" noChangeAspect="1"/>
+            </wp:cNvGraphicFramePr>
+            <a:graphic xmlns:a="http://schemas.openxmlformats.org/drawingml/2006/main">
+              <a:graphicData uri="http://schemas.openxmlformats.org/drawingml/2006/picture">
+                <pic:pic xmlns:pic="http://schemas.openxmlformats.org/drawingml/2006/picture">
+                  <pic:nvPicPr>
+                    <pic:cNvPr id="152" name="Picture 152" descr="Text&#10;&#10;Description automatically generated"/>
+                    <pic:cNvPicPr/>
+                  </pic:nvPicPr>
+                  <pic:blipFill>
+                    <a:blip r:embed="rId123"/>
+                    <a:stretch>
+                      <a:fillRect/>
+                    </a:stretch>
+                  </pic:blipFill>
+                  <pic:spPr>
+                    <a:xfrm>
+                      <a:off x="0" y="0"/>
+                      <a:ext cx="3710940" cy="624840"/>
+                    </a:xfrm>
+                    <a:prstGeom prst="rect">
+                      <a:avLst/>
+                    </a:prstGeom>
+                  </pic:spPr>
+                </pic:pic>
+              </a:graphicData>
+            </a:graphic>
+            <wp14:sizeRelH relativeFrom="margin">
+              <wp14:pctWidth>0</wp14:pctWidth>
+            </wp14:sizeRelH>
+            <wp14:sizeRelV relativeFrom="margin">
+              <wp14:pctHeight>0</wp14:pctHeight>
+            </wp14:sizeRelV>
+          </wp:anchor>
+        </w:drawing>
+      </w:r>
+      <w:r>
+        <w:t>I have added the following code to the message function inside app.py. This will print out the message inputted into the HTML form, before</w:t>
+      </w:r>
+      <w:r>
+        <w:t xml:space="preserve"> calling the reply generator function imported </w:t>
+      </w:r>
+      <w:r>
+        <w:t>earlier in the program, with the inputted message as an argument, before printing the reply generated. Print</w:t>
+      </w:r>
+      <w:r>
+        <w:t>ing out the message and its response is my way of checking if the response has been correctly received, and the reply correctly generated using the correct input, as the HTML page won’t update for now.</w:t>
+      </w:r>
+    </w:p>
+    <w:p>
+      <w:r>
+        <w:t>Input – The string ‘How are you doing this morning’ will be inputted into the text box at the bottom of the</w:t>
+      </w:r>
+      <w:r>
+        <w:t xml:space="preserve"> index HTML page.</w:t>
+      </w:r>
+    </w:p>
+    <w:p>
+      <w:r>
+        <w:t>Expected output – A string of text should be outputted to the console. The string should be an appropriate response to the text inputted</w:t>
+      </w:r>
+      <w:r>
+        <w:t>.</w:t>
+      </w:r>
+    </w:p>
+    <w:p>
+      <w:r>
+        <w:t xml:space="preserve">Actual output </w:t>
+      </w:r>
+      <w:r>
+        <w:t>–</w:t>
+      </w:r>
+      <w:r>
+        <w:t xml:space="preserve"> </w:t>
+      </w:r>
+      <w:r>
+        <w:t>First, the message ‘How are you doing this morning’ was outputted into the console. And then, as there is still print statements inside the reply generat</w:t>
+      </w:r>
+      <w:r>
+        <w:t>or</w:t>
+      </w:r>
+      <w:r>
+        <w:t xml:space="preserve"> function that </w:t>
+      </w:r>
+      <w:r>
+        <w:t>output different aspects of it to track its progress</w:t>
+      </w:r>
+      <w:r>
+        <w:t>, the input ids, reply ids and the TensorFlow warnings are outputted</w:t>
+      </w:r>
+      <w:r>
+        <w:t xml:space="preserve">. Then </w:t>
+      </w:r>
+      <w:r>
+        <w:t>finally the model outputted the response ‘</w:t>
+      </w:r>
+      <w:r>
+        <w:t>I'm doing well, thank you. I hope you are as well. What are you up to?</w:t>
+      </w:r>
+      <w:r>
+        <w:t xml:space="preserve">’. This is obviously a response to the correct input </w:t>
+      </w:r>
+      <w:r>
+        <w:t>sequence and</w:t>
+      </w:r>
+      <w:r>
+        <w:t xml:space="preserve"> reflects the model’s ability to generate understandable and appropriate responses </w:t>
+      </w:r>
+      <w:r>
+        <w:t>in order to continue the conversation.</w:t>
+      </w:r>
+    </w:p>
     <w:p>
       <w:pPr>
         <w:pStyle w:val="Heading2"/>
       </w:pPr>
+      <w:bookmarkStart w:id="106" w:name="_Toc127535128"/>
       <w:r>
         <w:lastRenderedPageBreak/>
         <w:t>Adding Logging</w:t>
       </w:r>
+      <w:bookmarkEnd w:id="106"/>
     </w:p>
     <w:p>
       <w:r>
@@ -28571,23 +28646,7 @@
     </w:p>
     <w:p>
       <w:r>
-        <w:t>I will store the data in an external CSV file, which would contain the headers user message, bot response and time taken. Also logging the computation time used by the bot is useful as it allows me to see if the bot is taking too long to generate responses, either due to some bug or perhaps it always takes to long and therefore the ‘</w:t>
-      </w:r>
-      <w:proofErr w:type="spellStart"/>
-      <w:r>
-        <w:t>num_beams</w:t>
-      </w:r>
-      <w:proofErr w:type="spellEnd"/>
-      <w:r>
-        <w:t xml:space="preserve">’ attribute needs tweaking. Any extra data like this helps me pinpoint exactly what the problem </w:t>
-      </w:r>
-      <w:proofErr w:type="gramStart"/>
-      <w:r>
-        <w:t>is, and</w:t>
-      </w:r>
-      <w:proofErr w:type="gramEnd"/>
-      <w:r>
-        <w:t xml:space="preserve"> is useful for improving the program. Although the time taken will of course not be inputted into the model as part of the context.</w:t>
+        <w:t>I will store the data in an external CSV file, which would contain the headers user message, bot response and time taken. Also logging the computation time used by the bot is useful as it allows me to see if the bot is taking too long to generate responses, either due to some bug or perhaps it always takes to long and therefore the ‘num_beams’ attribute needs tweaking. Any extra data like this helps me pinpoint exactly what the problem is, and is useful for improving the program. Although the time taken will of course not be inputted into the model as part of the context.</w:t>
       </w:r>
     </w:p>
     <w:p>
@@ -28597,6 +28656,9 @@
         </w:rPr>
       </w:pPr>
       <w:r>
+        <w:rPr>
+          <w:noProof/>
+        </w:rPr>
         <w:drawing>
           <wp:anchor distT="0" distB="0" distL="114300" distR="114300" simplePos="0" relativeHeight="252013592" behindDoc="0" locked="0" layoutInCell="1" allowOverlap="1" wp14:anchorId="33044EFB" wp14:editId="3FFFEAB8">
             <wp:simplePos x="0" y="0"/>
@@ -28629,7 +28691,7 @@
                     <pic:cNvPicPr/>
                   </pic:nvPicPr>
                   <pic:blipFill>
-                    <a:blip r:embed="rId123"/>
+                    <a:blip r:embed="rId124"/>
                     <a:stretch>
                       <a:fillRect/>
                     </a:stretch>
@@ -28695,19 +28757,7 @@
         <w:rPr>
           <w:noProof/>
         </w:rPr>
-        <w:t xml:space="preserve">Next I check if the file is empty. As I opened the file in append mode </w:t>
-      </w:r>
-      <w:r>
-        <w:rPr>
-          <w:noProof/>
-        </w:rPr>
-        <w:t>(‘a’)</w:t>
-      </w:r>
-      <w:r>
-        <w:rPr>
-          <w:noProof/>
-        </w:rPr>
-        <w:t xml:space="preserve">, this mode would create the file if it does not exist already. This means that if the file does not exist, the program will create an empty version of it, so I use the stat method of the OS module to check if the file is empty, therefore meaning that the file has just been created. This is necessary as the file would not function properly in this case as it would not have a header row. Therefore if the file has just been created, the CSV writer is used to create </w:t>
+        <w:t xml:space="preserve">Next I check if the file is empty. As I opened the file in append mode (‘a’), this mode would create the file if it does not exist already. This means that if the file does not exist, the program will create an empty version of it, so I use the stat method of the OS module to check if the file is empty, therefore meaning that the file has just been created. This is necessary as the file would not function properly in this case as it would not have a header row. Therefore if the file has just been created, the CSV writer is used to create </w:t>
       </w:r>
       <w:r>
         <w:rPr>
@@ -28739,6 +28789,7 @@
       <w:pPr>
         <w:pStyle w:val="Heading3"/>
       </w:pPr>
+      <w:bookmarkStart w:id="107" w:name="_Toc127535129"/>
       <w:r>
         <w:lastRenderedPageBreak/>
         <w:t xml:space="preserve">TEST – </w:t>
@@ -28746,6 +28797,7 @@
       <w:r>
         <w:t>Creating log file and logging</w:t>
       </w:r>
+      <w:bookmarkEnd w:id="107"/>
     </w:p>
     <w:p>
       <w:pPr>
@@ -28754,6 +28806,9 @@
         </w:rPr>
       </w:pPr>
       <w:r>
+        <w:rPr>
+          <w:noProof/>
+        </w:rPr>
         <w:drawing>
           <wp:anchor distT="0" distB="0" distL="114300" distR="114300" simplePos="0" relativeHeight="252015640" behindDoc="0" locked="0" layoutInCell="1" allowOverlap="1" wp14:anchorId="24CF4EB3" wp14:editId="4ED1FB75">
             <wp:simplePos x="0" y="0"/>
@@ -28786,7 +28841,7 @@
                     <pic:cNvPicPr/>
                   </pic:nvPicPr>
                   <pic:blipFill>
-                    <a:blip r:embed="rId124"/>
+                    <a:blip r:embed="rId125"/>
                     <a:stretch>
                       <a:fillRect/>
                     </a:stretch>
@@ -28896,7 +28951,7 @@
                             <w:pPr>
                               <w:pStyle w:val="Caption"/>
                             </w:pPr>
-                            <w:bookmarkStart w:id="105" w:name="_Ref127530831"/>
+                            <w:bookmarkStart w:id="108" w:name="_Ref127530831"/>
                             <w:r>
                               <w:t xml:space="preserve">Figure </w:t>
                             </w:r>
@@ -28908,7 +28963,7 @@
                                 <w:t>39</w:t>
                               </w:r>
                             </w:fldSimple>
-                            <w:bookmarkEnd w:id="105"/>
+                            <w:bookmarkEnd w:id="108"/>
                           </w:p>
                         </w:txbxContent>
                       </wps:txbx>
@@ -28936,7 +28991,7 @@
                       <w:pPr>
                         <w:pStyle w:val="Caption"/>
                       </w:pPr>
-                      <w:bookmarkStart w:id="106" w:name="_Ref127530831"/>
+                      <w:bookmarkStart w:id="109" w:name="_Ref127530831"/>
                       <w:r>
                         <w:t xml:space="preserve">Figure </w:t>
                       </w:r>
@@ -28948,7 +29003,7 @@
                           <w:t>39</w:t>
                         </w:r>
                       </w:fldSimple>
-                      <w:bookmarkEnd w:id="106"/>
+                      <w:bookmarkEnd w:id="109"/>
                     </w:p>
                   </w:txbxContent>
                 </v:textbox>
@@ -28959,6 +29014,9 @@
         </mc:AlternateContent>
       </w:r>
       <w:r>
+        <w:rPr>
+          <w:noProof/>
+        </w:rPr>
         <w:drawing>
           <wp:anchor distT="0" distB="0" distL="114300" distR="114300" simplePos="0" relativeHeight="252017688" behindDoc="0" locked="0" layoutInCell="1" allowOverlap="1" wp14:anchorId="4B245CDB" wp14:editId="10418482">
             <wp:simplePos x="0" y="0"/>
@@ -28991,7 +29049,7 @@
                     <pic:cNvPicPr/>
                   </pic:nvPicPr>
                   <pic:blipFill>
-                    <a:blip r:embed="rId125"/>
+                    <a:blip r:embed="rId126"/>
                     <a:stretch>
                       <a:fillRect/>
                     </a:stretch>
@@ -29093,9 +29151,11 @@
       <w:pPr>
         <w:pStyle w:val="Heading3"/>
       </w:pPr>
+      <w:bookmarkStart w:id="110" w:name="_Toc127535130"/>
       <w:r>
         <w:t>TEST – Writing to pre-existing CSV file</w:t>
       </w:r>
+      <w:bookmarkEnd w:id="110"/>
     </w:p>
     <w:p>
       <w:r>
@@ -29169,7 +29229,7 @@
                             <w:pPr>
                               <w:pStyle w:val="Caption"/>
                             </w:pPr>
-                            <w:bookmarkStart w:id="107" w:name="_Ref127531772"/>
+                            <w:bookmarkStart w:id="111" w:name="_Ref127531772"/>
                             <w:r>
                               <w:t xml:space="preserve">Figure </w:t>
                             </w:r>
@@ -29181,7 +29241,7 @@
                                 <w:t>40</w:t>
                               </w:r>
                             </w:fldSimple>
-                            <w:bookmarkEnd w:id="107"/>
+                            <w:bookmarkEnd w:id="111"/>
                           </w:p>
                         </w:txbxContent>
                       </wps:txbx>
@@ -29209,7 +29269,7 @@
                       <w:pPr>
                         <w:pStyle w:val="Caption"/>
                       </w:pPr>
-                      <w:bookmarkStart w:id="108" w:name="_Ref127531772"/>
+                      <w:bookmarkStart w:id="112" w:name="_Ref127531772"/>
                       <w:r>
                         <w:t xml:space="preserve">Figure </w:t>
                       </w:r>
@@ -29221,7 +29281,7 @@
                           <w:t>40</w:t>
                         </w:r>
                       </w:fldSimple>
-                      <w:bookmarkEnd w:id="108"/>
+                      <w:bookmarkEnd w:id="112"/>
                     </w:p>
                   </w:txbxContent>
                 </v:textbox>
@@ -29232,6 +29292,9 @@
         </mc:AlternateContent>
       </w:r>
       <w:r>
+        <w:rPr>
+          <w:noProof/>
+        </w:rPr>
         <w:drawing>
           <wp:anchor distT="0" distB="0" distL="114300" distR="114300" simplePos="0" relativeHeight="252021784" behindDoc="0" locked="0" layoutInCell="1" allowOverlap="1" wp14:anchorId="429B4C16" wp14:editId="1C6DD6E9">
             <wp:simplePos x="0" y="0"/>
@@ -29264,7 +29327,7 @@
                     <pic:cNvPicPr/>
                   </pic:nvPicPr>
                   <pic:blipFill>
-                    <a:blip r:embed="rId126"/>
+                    <a:blip r:embed="rId127"/>
                     <a:stretch>
                       <a:fillRect/>
                     </a:stretch>
@@ -29321,11 +29384,66 @@
     <w:p>
       <w:r>
         <w:lastRenderedPageBreak/>
-        <w:t>Here, The function has once again attempted to open a file called ‘log.csv’ in the same directory using append mode, but this time it finds the file, and simply opens it. It then checks the size of the file, and as the size is not 0, meaning the file is not empty, the function does not write the header row, and instead just adds the inputted data to a new line in the file. As the file is opened in append mode instead of write mode, the new data is written to a new line at the bottom of the file instead of overwriting the files contents. Finally the function automatically closes the file.</w:t>
+        <w:t xml:space="preserve">Here, The function has once again attempted to open a file called ‘log.csv’ in the same directory using append mode, but this time it finds the file, and simply opens it. It then checks the size of the file, and as the size is not 0, meaning the file is not empty, the function does not write the header row, and instead just adds the inputted data to a new line in the file. As the file is opened in append mode instead of write mode, the new data is written to a new line at the bottom of the file instead of overwriting the files contents. </w:t>
+      </w:r>
+      <w:r>
+        <w:t>Finally,</w:t>
+      </w:r>
+      <w:r>
+        <w:t xml:space="preserve"> the function automatically closes the file.</w:t>
+      </w:r>
+    </w:p>
+    <w:p/>
+    <w:p/>
+    <w:p/>
+    <w:p/>
+    <w:p/>
+    <w:p/>
+    <w:p/>
+    <w:p/>
+    <w:p/>
+    <w:p/>
+    <w:p/>
+    <w:p/>
+    <w:p/>
+    <w:p/>
+    <w:p/>
+    <w:p/>
+    <w:p/>
+    <w:p/>
+    <w:p/>
+    <w:p/>
+    <w:p/>
+    <w:p/>
+    <w:p/>
+    <w:p/>
+    <w:p/>
+    <w:p/>
+    <w:p/>
+    <w:p>
+      <w:pPr>
+        <w:pStyle w:val="Heading2"/>
+      </w:pPr>
+      <w:bookmarkStart w:id="113" w:name="_Toc127535131"/>
+      <w:r>
+        <w:lastRenderedPageBreak/>
+        <w:t>Adding context to message generation</w:t>
+      </w:r>
+      <w:bookmarkEnd w:id="113"/>
+    </w:p>
+    <w:p>
+      <w:r>
+        <w:t xml:space="preserve">Now there is an external file of all messages sent to and from the bot, these can be used to help train </w:t>
+      </w:r>
+      <w:r>
+        <w:t>the model</w:t>
+      </w:r>
+      <w:r>
+        <w:t>.</w:t>
       </w:r>
     </w:p>
     <w:sectPr>
-      <w:footerReference w:type="default" r:id="rId127"/>
+      <w:footerReference w:type="default" r:id="rId128"/>
       <w:pgSz w:w="11906" w:h="16838"/>
       <w:pgMar w:top="1440" w:right="1440" w:bottom="1440" w:left="1440" w:header="708" w:footer="708" w:gutter="0"/>
       <w:cols w:space="708"/>

</xml_diff>